<commit_message>
First clean draft of R Notebook for FinalProject
</commit_message>
<xml_diff>
--- a/FinalProject/Docs/SOC5800_2019_Fall_FinalProject_v00.docx
+++ b/FinalProject/Docs/SOC5800_2019_Fall_FinalProject_v00.docx
@@ -57,7 +57,43 @@
         <w:t xml:space="preserve"> </w:t>
       </w:r>
       <w:r>
-        <w:t xml:space="preserve">Townes</w:t>
+        <w:t xml:space="preserve">Townes,</w:t>
+      </w:r>
+      <w:r>
+        <w:t xml:space="preserve"> </w:t>
+      </w:r>
+      <w:r>
+        <w:t xml:space="preserve">Jacob</w:t>
+      </w:r>
+      <w:r>
+        <w:t xml:space="preserve"> </w:t>
+      </w:r>
+      <w:r>
+        <w:t xml:space="preserve">Eikenberry,</w:t>
+      </w:r>
+      <w:r>
+        <w:t xml:space="preserve"> </w:t>
+      </w:r>
+      <w:r>
+        <w:t xml:space="preserve">Daniel</w:t>
+      </w:r>
+      <w:r>
+        <w:t xml:space="preserve"> </w:t>
+      </w:r>
+      <w:r>
+        <w:t xml:space="preserve">Ferris,</w:t>
+      </w:r>
+      <w:r>
+        <w:t xml:space="preserve"> </w:t>
+      </w:r>
+      <w:r>
+        <w:t xml:space="preserve">Nicholas</w:t>
+      </w:r>
+      <w:r>
+        <w:t xml:space="preserve"> </w:t>
+      </w:r>
+      <w:r>
+        <w:t xml:space="preserve">Sokolis</w:t>
       </w:r>
     </w:p>
     <w:p>
@@ -4141,24 +4177,6 @@
       </w:pPr>
       <w:r>
         <w:rPr>
-          <w:rStyle w:val="CommentTok"/>
-        </w:rPr>
-        <w:t xml:space="preserve">#dataAugmented$ageNow &lt;- as.numeric(dataAugmented$ageNow)</w:t>
-      </w:r>
-      <w:r>
-        <w:br w:type="textWrapping"/>
-      </w:r>
-      <w:r>
-        <w:rPr>
-          <w:rStyle w:val="CommentTok"/>
-        </w:rPr>
-        <w:t xml:space="preserve">#dataAugmented$ageRelease &lt;- as.numeric(dataAugmented$ageRelease)</w:t>
-      </w:r>
-      <w:r>
-        <w:br w:type="textWrapping"/>
-      </w:r>
-      <w:r>
-        <w:rPr>
           <w:rStyle w:val="NormalTok"/>
         </w:rPr>
         <w:t xml:space="preserve">dataAugmented</w:t>
@@ -6604,6 +6622,75 @@
         <w:rPr>
           <w:rStyle w:val="DataTypeTok"/>
         </w:rPr>
+        <w:t xml:space="preserve">incarcerationTime =</w:t>
+      </w:r>
+      <w:r>
+        <w:rPr>
+          <w:rStyle w:val="NormalTok"/>
+        </w:rPr>
+        <w:t xml:space="preserve"> (incarcerationYears</w:t>
+      </w:r>
+      <w:r>
+        <w:rPr>
+          <w:rStyle w:val="OperatorTok"/>
+        </w:rPr>
+        <w:t xml:space="preserve">*</w:t>
+      </w:r>
+      <w:r>
+        <w:rPr>
+          <w:rStyle w:val="DecValTok"/>
+        </w:rPr>
+        <w:t xml:space="preserve">12</w:t>
+      </w:r>
+      <w:r>
+        <w:rPr>
+          <w:rStyle w:val="NormalTok"/>
+        </w:rPr>
+        <w:t xml:space="preserve">)</w:t>
+      </w:r>
+      <w:r>
+        <w:rPr>
+          <w:rStyle w:val="OperatorTok"/>
+        </w:rPr>
+        <w:t xml:space="preserve">+</w:t>
+      </w:r>
+      <w:r>
+        <w:rPr>
+          <w:rStyle w:val="NormalTok"/>
+        </w:rPr>
+        <w:t xml:space="preserve">incarcerationMonths) </w:t>
+      </w:r>
+      <w:r>
+        <w:rPr>
+          <w:rStyle w:val="OperatorTok"/>
+        </w:rPr>
+        <w:t xml:space="preserve">%&gt;%</w:t>
+      </w:r>
+      <w:r>
+        <w:br w:type="textWrapping"/>
+      </w:r>
+      <w:r>
+        <w:rPr>
+          <w:rStyle w:val="StringTok"/>
+        </w:rPr>
+        <w:t xml:space="preserve">  </w:t>
+      </w:r>
+      <w:r>
+        <w:rPr>
+          <w:rStyle w:val="KeywordTok"/>
+        </w:rPr>
+        <w:t xml:space="preserve">mutate</w:t>
+      </w:r>
+      <w:r>
+        <w:rPr>
+          <w:rStyle w:val="NormalTok"/>
+        </w:rPr>
+        <w:t xml:space="preserve"> (</w:t>
+      </w:r>
+      <w:r>
+        <w:rPr>
+          <w:rStyle w:val="DataTypeTok"/>
+        </w:rPr>
         <w:t xml:space="preserve">povertyRatio =</w:t>
       </w:r>
       <w:r>
@@ -7550,106 +7637,6 @@
           <w:rStyle w:val="NormalTok"/>
         </w:rPr>
         <w:t xml:space="preserve">dataAugmented</w:t>
-      </w:r>
-    </w:p>
-    <w:p>
-      <w:pPr>
-        <w:pStyle w:val="SourceCode"/>
-      </w:pPr>
-      <w:r>
-        <w:rPr>
-          <w:rStyle w:val="VerbatimChar"/>
-        </w:rPr>
-        <w:t xml:space="preserve">## Warning in if (as.numeric(incomeLastYr) &lt;= 6) {: the condition has length &gt;</w:t>
-      </w:r>
-      <w:r>
-        <w:br w:type="textWrapping"/>
-      </w:r>
-      <w:r>
-        <w:rPr>
-          <w:rStyle w:val="VerbatimChar"/>
-        </w:rPr>
-        <w:t xml:space="preserve">## 1 and only the first element will be used</w:t>
-      </w:r>
-    </w:p>
-    <w:p>
-      <w:pPr>
-        <w:pStyle w:val="SourceCode"/>
-      </w:pPr>
-      <w:r>
-        <w:rPr>
-          <w:rStyle w:val="VerbatimChar"/>
-        </w:rPr>
-        <w:t xml:space="preserve">## Warning in if (as.numeric(incomeLastYr) == 7) {: the condition has length &gt;</w:t>
-      </w:r>
-      <w:r>
-        <w:br w:type="textWrapping"/>
-      </w:r>
-      <w:r>
-        <w:rPr>
-          <w:rStyle w:val="VerbatimChar"/>
-        </w:rPr>
-        <w:t xml:space="preserve">## 1 and only the first element will be used</w:t>
-      </w:r>
-    </w:p>
-    <w:p>
-      <w:pPr>
-        <w:pStyle w:val="SourceCode"/>
-      </w:pPr>
-      <w:r>
-        <w:rPr>
-          <w:rStyle w:val="VerbatimChar"/>
-        </w:rPr>
-        <w:t xml:space="preserve">## Warning in if (as.numeric(incomeLastYr) == 8) {: the condition has length &gt;</w:t>
-      </w:r>
-      <w:r>
-        <w:br w:type="textWrapping"/>
-      </w:r>
-      <w:r>
-        <w:rPr>
-          <w:rStyle w:val="VerbatimChar"/>
-        </w:rPr>
-        <w:t xml:space="preserve">## 1 and only the first element will be used</w:t>
-      </w:r>
-    </w:p>
-    <w:p>
-      <w:pPr>
-        <w:pStyle w:val="SourceCode"/>
-      </w:pPr>
-      <w:r>
-        <w:rPr>
-          <w:rStyle w:val="VerbatimChar"/>
-        </w:rPr>
-        <w:t xml:space="preserve">## Warning in if (as.numeric(incomeLastYr) == 9) {: the condition has length &gt;</w:t>
-      </w:r>
-      <w:r>
-        <w:br w:type="textWrapping"/>
-      </w:r>
-      <w:r>
-        <w:rPr>
-          <w:rStyle w:val="VerbatimChar"/>
-        </w:rPr>
-        <w:t xml:space="preserve">## 1 and only the first element will be used</w:t>
-      </w:r>
-    </w:p>
-    <w:p>
-      <w:pPr>
-        <w:pStyle w:val="SourceCode"/>
-      </w:pPr>
-      <w:r>
-        <w:rPr>
-          <w:rStyle w:val="VerbatimChar"/>
-        </w:rPr>
-        <w:t xml:space="preserve">## Warning in if (as.numeric(incomeLastYr) == 10) {: the condition has length</w:t>
-      </w:r>
-      <w:r>
-        <w:br w:type="textWrapping"/>
-      </w:r>
-      <w:r>
-        <w:rPr>
-          <w:rStyle w:val="VerbatimChar"/>
-        </w:rPr>
-        <w:t xml:space="preserve">## &gt; 1 and only the first element will be used</w:t>
       </w:r>
     </w:p>
     <w:p>
@@ -7940,9 +7927,9 @@
       <w:pPr>
         <w:pStyle w:val="Heading2"/>
       </w:pPr>
-      <w:bookmarkStart w:id="29" w:name="missing-data"/>
-      <w:r>
-        <w:t xml:space="preserve">Missing Data</w:t>
+      <w:bookmarkStart w:id="29" w:name="evaluate-missing-data"/>
+      <w:r>
+        <w:t xml:space="preserve">Evaluate Missing Data</w:t>
       </w:r>
       <w:bookmarkEnd w:id="29"/>
     </w:p>
@@ -8003,7 +7990,7 @@
         <w:rPr>
           <w:rStyle w:val="VerbatimChar"/>
         </w:rPr>
-        <w:t xml:space="preserve">## # A tibble: 117 x 3</w:t>
+        <w:t xml:space="preserve">## # A tibble: 118 x 3</w:t>
       </w:r>
       <w:r>
         <w:br w:type="textWrapping"/>
@@ -8039,88 +8026,88 @@
         <w:rPr>
           <w:rStyle w:val="VerbatimChar"/>
         </w:rPr>
-        <w:t xml:space="preserve">##  2 primaryEthnicityRace        56     94.9</w:t>
-      </w:r>
-      <w:r>
-        <w:br w:type="textWrapping"/>
-      </w:r>
-      <w:r>
-        <w:rPr>
-          <w:rStyle w:val="VerbatimChar"/>
-        </w:rPr>
-        <w:t xml:space="preserve">##  3 financialSupportNonGovt     54     91.5</w:t>
-      </w:r>
-      <w:r>
-        <w:br w:type="textWrapping"/>
-      </w:r>
-      <w:r>
-        <w:rPr>
-          <w:rStyle w:val="VerbatimChar"/>
-        </w:rPr>
-        <w:t xml:space="preserve">##  4 selfEmployment              54     91.5</w:t>
-      </w:r>
-      <w:r>
-        <w:br w:type="textWrapping"/>
-      </w:r>
-      <w:r>
-        <w:rPr>
-          <w:rStyle w:val="VerbatimChar"/>
-        </w:rPr>
-        <w:t xml:space="preserve">##  5 helpAfterOther              53     89.8</w:t>
-      </w:r>
-      <w:r>
-        <w:br w:type="textWrapping"/>
-      </w:r>
-      <w:r>
-        <w:rPr>
-          <w:rStyle w:val="VerbatimChar"/>
-        </w:rPr>
-        <w:t xml:space="preserve">##  6 finanicalSupportOther       51     86.4</w:t>
-      </w:r>
-      <w:r>
-        <w:br w:type="textWrapping"/>
-      </w:r>
-      <w:r>
-        <w:rPr>
-          <w:rStyle w:val="VerbatimChar"/>
-        </w:rPr>
-        <w:t xml:space="preserve">##  7 helpDuringOther             51     86.4</w:t>
-      </w:r>
-      <w:r>
-        <w:br w:type="textWrapping"/>
-      </w:r>
-      <w:r>
-        <w:rPr>
-          <w:rStyle w:val="VerbatimChar"/>
-        </w:rPr>
-        <w:t xml:space="preserve">##  8 ReligiousOther              49     83.1</w:t>
-      </w:r>
-      <w:r>
-        <w:br w:type="textWrapping"/>
-      </w:r>
-      <w:r>
-        <w:rPr>
-          <w:rStyle w:val="VerbatimChar"/>
-        </w:rPr>
-        <w:t xml:space="preserve">##  9 stayInitialOther            47     79.7</w:t>
-      </w:r>
-      <w:r>
-        <w:br w:type="textWrapping"/>
-      </w:r>
-      <w:r>
-        <w:rPr>
-          <w:rStyle w:val="VerbatimChar"/>
-        </w:rPr>
-        <w:t xml:space="preserve">## 10 financialSupportGovt        39     66.1</w:t>
-      </w:r>
-      <w:r>
-        <w:br w:type="textWrapping"/>
-      </w:r>
-      <w:r>
-        <w:rPr>
-          <w:rStyle w:val="VerbatimChar"/>
-        </w:rPr>
-        <w:t xml:space="preserve">## # ... with 107 more rows</w:t>
+        <w:t xml:space="preserve">##  2 incarcerationTime           59    100  </w:t>
+      </w:r>
+      <w:r>
+        <w:br w:type="textWrapping"/>
+      </w:r>
+      <w:r>
+        <w:rPr>
+          <w:rStyle w:val="VerbatimChar"/>
+        </w:rPr>
+        <w:t xml:space="preserve">##  3 primaryEthnicityRace        56     94.9</w:t>
+      </w:r>
+      <w:r>
+        <w:br w:type="textWrapping"/>
+      </w:r>
+      <w:r>
+        <w:rPr>
+          <w:rStyle w:val="VerbatimChar"/>
+        </w:rPr>
+        <w:t xml:space="preserve">##  4 financialSupportNonGovt     54     91.5</w:t>
+      </w:r>
+      <w:r>
+        <w:br w:type="textWrapping"/>
+      </w:r>
+      <w:r>
+        <w:rPr>
+          <w:rStyle w:val="VerbatimChar"/>
+        </w:rPr>
+        <w:t xml:space="preserve">##  5 selfEmployment              54     91.5</w:t>
+      </w:r>
+      <w:r>
+        <w:br w:type="textWrapping"/>
+      </w:r>
+      <w:r>
+        <w:rPr>
+          <w:rStyle w:val="VerbatimChar"/>
+        </w:rPr>
+        <w:t xml:space="preserve">##  6 helpAfterOther              53     89.8</w:t>
+      </w:r>
+      <w:r>
+        <w:br w:type="textWrapping"/>
+      </w:r>
+      <w:r>
+        <w:rPr>
+          <w:rStyle w:val="VerbatimChar"/>
+        </w:rPr>
+        <w:t xml:space="preserve">##  7 finanicalSupportOther       51     86.4</w:t>
+      </w:r>
+      <w:r>
+        <w:br w:type="textWrapping"/>
+      </w:r>
+      <w:r>
+        <w:rPr>
+          <w:rStyle w:val="VerbatimChar"/>
+        </w:rPr>
+        <w:t xml:space="preserve">##  8 helpDuringOther             51     86.4</w:t>
+      </w:r>
+      <w:r>
+        <w:br w:type="textWrapping"/>
+      </w:r>
+      <w:r>
+        <w:rPr>
+          <w:rStyle w:val="VerbatimChar"/>
+        </w:rPr>
+        <w:t xml:space="preserve">##  9 ReligiousOther              49     83.1</w:t>
+      </w:r>
+      <w:r>
+        <w:br w:type="textWrapping"/>
+      </w:r>
+      <w:r>
+        <w:rPr>
+          <w:rStyle w:val="VerbatimChar"/>
+        </w:rPr>
+        <w:t xml:space="preserve">## 10 stayInitialOther            47     79.7</w:t>
+      </w:r>
+      <w:r>
+        <w:br w:type="textWrapping"/>
+      </w:r>
+      <w:r>
+        <w:rPr>
+          <w:rStyle w:val="VerbatimChar"/>
+        </w:rPr>
+        <w:t xml:space="preserve">## # ... with 108 more rows</w:t>
       </w:r>
     </w:p>
     <w:p>
@@ -8199,88 +8186,88 @@
         <w:rPr>
           <w:rStyle w:val="VerbatimChar"/>
         </w:rPr>
-        <w:t xml:space="preserve">##  1    49     60     51.3</w:t>
-      </w:r>
-      <w:r>
-        <w:br w:type="textWrapping"/>
-      </w:r>
-      <w:r>
-        <w:rPr>
-          <w:rStyle w:val="VerbatimChar"/>
-        </w:rPr>
-        <w:t xml:space="preserve">##  2    50     60     51.3</w:t>
-      </w:r>
-      <w:r>
-        <w:br w:type="textWrapping"/>
-      </w:r>
-      <w:r>
-        <w:rPr>
-          <w:rStyle w:val="VerbatimChar"/>
-        </w:rPr>
-        <w:t xml:space="preserve">##  3    53     47     40.2</w:t>
-      </w:r>
-      <w:r>
-        <w:br w:type="textWrapping"/>
-      </w:r>
-      <w:r>
-        <w:rPr>
-          <w:rStyle w:val="VerbatimChar"/>
-        </w:rPr>
-        <w:t xml:space="preserve">##  4    56     45     38.5</w:t>
-      </w:r>
-      <w:r>
-        <w:br w:type="textWrapping"/>
-      </w:r>
-      <w:r>
-        <w:rPr>
-          <w:rStyle w:val="VerbatimChar"/>
-        </w:rPr>
-        <w:t xml:space="preserve">##  5    51     43     36.8</w:t>
-      </w:r>
-      <w:r>
-        <w:br w:type="textWrapping"/>
-      </w:r>
-      <w:r>
-        <w:rPr>
-          <w:rStyle w:val="VerbatimChar"/>
-        </w:rPr>
-        <w:t xml:space="preserve">##  6    58     22     18.8</w:t>
-      </w:r>
-      <w:r>
-        <w:br w:type="textWrapping"/>
-      </w:r>
-      <w:r>
-        <w:rPr>
-          <w:rStyle w:val="VerbatimChar"/>
-        </w:rPr>
-        <w:t xml:space="preserve">##  7    16     21     17.9</w:t>
-      </w:r>
-      <w:r>
-        <w:br w:type="textWrapping"/>
-      </w:r>
-      <w:r>
-        <w:rPr>
-          <w:rStyle w:val="VerbatimChar"/>
-        </w:rPr>
-        <w:t xml:space="preserve">##  8    57     19     16.2</w:t>
-      </w:r>
-      <w:r>
-        <w:br w:type="textWrapping"/>
-      </w:r>
-      <w:r>
-        <w:rPr>
-          <w:rStyle w:val="VerbatimChar"/>
-        </w:rPr>
-        <w:t xml:space="preserve">##  9    52     18     15.4</w:t>
-      </w:r>
-      <w:r>
-        <w:br w:type="textWrapping"/>
-      </w:r>
-      <w:r>
-        <w:rPr>
-          <w:rStyle w:val="VerbatimChar"/>
-        </w:rPr>
-        <w:t xml:space="preserve">## 10    55     17     14.5</w:t>
+        <w:t xml:space="preserve">##  1    49     61     51.7</w:t>
+      </w:r>
+      <w:r>
+        <w:br w:type="textWrapping"/>
+      </w:r>
+      <w:r>
+        <w:rPr>
+          <w:rStyle w:val="VerbatimChar"/>
+        </w:rPr>
+        <w:t xml:space="preserve">##  2    50     61     51.7</w:t>
+      </w:r>
+      <w:r>
+        <w:br w:type="textWrapping"/>
+      </w:r>
+      <w:r>
+        <w:rPr>
+          <w:rStyle w:val="VerbatimChar"/>
+        </w:rPr>
+        <w:t xml:space="preserve">##  3    53     48     40.7</w:t>
+      </w:r>
+      <w:r>
+        <w:br w:type="textWrapping"/>
+      </w:r>
+      <w:r>
+        <w:rPr>
+          <w:rStyle w:val="VerbatimChar"/>
+        </w:rPr>
+        <w:t xml:space="preserve">##  4    56     46     39.0</w:t>
+      </w:r>
+      <w:r>
+        <w:br w:type="textWrapping"/>
+      </w:r>
+      <w:r>
+        <w:rPr>
+          <w:rStyle w:val="VerbatimChar"/>
+        </w:rPr>
+        <w:t xml:space="preserve">##  5    51     44     37.3</w:t>
+      </w:r>
+      <w:r>
+        <w:br w:type="textWrapping"/>
+      </w:r>
+      <w:r>
+        <w:rPr>
+          <w:rStyle w:val="VerbatimChar"/>
+        </w:rPr>
+        <w:t xml:space="preserve">##  6    58     23     19.5</w:t>
+      </w:r>
+      <w:r>
+        <w:br w:type="textWrapping"/>
+      </w:r>
+      <w:r>
+        <w:rPr>
+          <w:rStyle w:val="VerbatimChar"/>
+        </w:rPr>
+        <w:t xml:space="preserve">##  7    16     22     18.6</w:t>
+      </w:r>
+      <w:r>
+        <w:br w:type="textWrapping"/>
+      </w:r>
+      <w:r>
+        <w:rPr>
+          <w:rStyle w:val="VerbatimChar"/>
+        </w:rPr>
+        <w:t xml:space="preserve">##  8    57     20     16.9</w:t>
+      </w:r>
+      <w:r>
+        <w:br w:type="textWrapping"/>
+      </w:r>
+      <w:r>
+        <w:rPr>
+          <w:rStyle w:val="VerbatimChar"/>
+        </w:rPr>
+        <w:t xml:space="preserve">##  9    52     19     16.1</w:t>
+      </w:r>
+      <w:r>
+        <w:br w:type="textWrapping"/>
+      </w:r>
+      <w:r>
+        <w:rPr>
+          <w:rStyle w:val="VerbatimChar"/>
+        </w:rPr>
+        <w:t xml:space="preserve">## 10    55     18     15.3</w:t>
       </w:r>
       <w:r>
         <w:br w:type="textWrapping"/>
@@ -8296,9 +8283,9 @@
       <w:pPr>
         <w:pStyle w:val="Heading2"/>
       </w:pPr>
-      <w:bookmarkStart w:id="30" w:name="descriptive-statistics"/>
-      <w:r>
-        <w:t xml:space="preserve">Descriptive Statistics</w:t>
+      <w:bookmarkStart w:id="30" w:name="calculate-descriptive-statistics"/>
+      <w:r>
+        <w:t xml:space="preserve">Calculate Descriptive Statistics</w:t>
       </w:r>
       <w:bookmarkEnd w:id="30"/>
     </w:p>
@@ -8330,7 +8317,7 @@
         <w:rPr>
           <w:rStyle w:val="StringTok"/>
         </w:rPr>
-        <w:t xml:space="preserve">"Number of cases:"</w:t>
+        <w:t xml:space="preserve">"Number of cases"</w:t>
       </w:r>
       <w:r>
         <w:rPr>
@@ -8347,7 +8334,7 @@
         <w:rPr>
           <w:rStyle w:val="VerbatimChar"/>
         </w:rPr>
-        <w:t xml:space="preserve">## [1] "Number of cases:"</w:t>
+        <w:t xml:space="preserve">## [1] "Number of cases"</w:t>
       </w:r>
     </w:p>
     <w:p>
@@ -8398,7 +8385,7 @@
         <w:rPr>
           <w:rStyle w:val="StringTok"/>
         </w:rPr>
-        <w:t xml:space="preserve">"gender"</w:t>
+        <w:t xml:space="preserve">"gender; 1 - male, 2 - female, 3 - other, 4 - undisclosed"</w:t>
       </w:r>
       <w:r>
         <w:rPr>
@@ -8415,7 +8402,7 @@
         <w:rPr>
           <w:rStyle w:val="VerbatimChar"/>
         </w:rPr>
-        <w:t xml:space="preserve">## [1] "gender"</w:t>
+        <w:t xml:space="preserve">## [1] "gender; 1 - male, 2 - female, 3 - other, 4 - undisclosed"</w:t>
       </w:r>
     </w:p>
     <w:p>
@@ -8432,6 +8419,18 @@
         <w:rPr>
           <w:rStyle w:val="NormalTok"/>
         </w:rPr>
+        <w:t xml:space="preserve">(</w:t>
+      </w:r>
+      <w:r>
+        <w:rPr>
+          <w:rStyle w:val="KeywordTok"/>
+        </w:rPr>
+        <w:t xml:space="preserve">as.numeric</w:t>
+      </w:r>
+      <w:r>
+        <w:rPr>
+          <w:rStyle w:val="NormalTok"/>
+        </w:rPr>
         <w:t xml:space="preserve">(dataClean</w:t>
       </w:r>
       <w:r>
@@ -8444,7 +8443,7 @@
         <w:rPr>
           <w:rStyle w:val="NormalTok"/>
         </w:rPr>
-        <w:t xml:space="preserve">gender)</w:t>
+        <w:t xml:space="preserve">gender))</w:t>
       </w:r>
     </w:p>
     <w:p>
@@ -8464,88 +8463,16 @@
         <w:rPr>
           <w:rStyle w:val="VerbatimChar"/>
         </w:rPr>
-        <w:t xml:space="preserve">##                                                          </w:t>
-      </w:r>
-      <w:r>
-        <w:br w:type="textWrapping"/>
-      </w:r>
-      <w:r>
-        <w:rPr>
-          <w:rStyle w:val="VerbatimChar"/>
-        </w:rPr>
-        <w:t xml:space="preserve">##                                                        0 </w:t>
-      </w:r>
-      <w:r>
-        <w:br w:type="textWrapping"/>
-      </w:r>
-      <w:r>
-        <w:rPr>
-          <w:rStyle w:val="VerbatimChar"/>
-        </w:rPr>
-        <w:t xml:space="preserve">##                                      {"ImportId":"QID5"} </w:t>
-      </w:r>
-      <w:r>
-        <w:br w:type="textWrapping"/>
-      </w:r>
-      <w:r>
-        <w:rPr>
-          <w:rStyle w:val="VerbatimChar"/>
-        </w:rPr>
-        <w:t xml:space="preserve">##                                                        0 </w:t>
-      </w:r>
-      <w:r>
-        <w:br w:type="textWrapping"/>
-      </w:r>
-      <w:r>
-        <w:rPr>
-          <w:rStyle w:val="VerbatimChar"/>
-        </w:rPr>
-        <w:t xml:space="preserve">##                                                        1 </w:t>
-      </w:r>
-      <w:r>
-        <w:br w:type="textWrapping"/>
-      </w:r>
-      <w:r>
-        <w:rPr>
-          <w:rStyle w:val="VerbatimChar"/>
-        </w:rPr>
-        <w:t xml:space="preserve">##                                                       31 </w:t>
-      </w:r>
-      <w:r>
-        <w:br w:type="textWrapping"/>
-      </w:r>
-      <w:r>
-        <w:rPr>
-          <w:rStyle w:val="VerbatimChar"/>
-        </w:rPr>
-        <w:t xml:space="preserve">##                                                        2 </w:t>
-      </w:r>
-      <w:r>
-        <w:br w:type="textWrapping"/>
-      </w:r>
-      <w:r>
-        <w:rPr>
-          <w:rStyle w:val="VerbatimChar"/>
-        </w:rPr>
-        <w:t xml:space="preserve">##                                                       26 </w:t>
-      </w:r>
-      <w:r>
-        <w:br w:type="textWrapping"/>
-      </w:r>
-      <w:r>
-        <w:rPr>
-          <w:rStyle w:val="VerbatimChar"/>
-        </w:rPr>
-        <w:t xml:space="preserve">## What is your gender? (select only one) - Selected Choice </w:t>
-      </w:r>
-      <w:r>
-        <w:br w:type="textWrapping"/>
-      </w:r>
-      <w:r>
-        <w:rPr>
-          <w:rStyle w:val="VerbatimChar"/>
-        </w:rPr>
-        <w:t xml:space="preserve">##                                                        0</w:t>
+        <w:t xml:space="preserve">##  3  4 </w:t>
+      </w:r>
+      <w:r>
+        <w:br w:type="textWrapping"/>
+      </w:r>
+      <w:r>
+        <w:rPr>
+          <w:rStyle w:val="VerbatimChar"/>
+        </w:rPr>
+        <w:t xml:space="preserve">## 31 26</w:t>
       </w:r>
     </w:p>
     <w:p>
@@ -8818,7 +8745,7 @@
         <w:rPr>
           <w:rStyle w:val="StringTok"/>
         </w:rPr>
-        <w:t xml:space="preserve">"selfEmployement"</w:t>
+        <w:t xml:space="preserve">"selfEmployment; 1 - 0%, 2 - 1-25%, 3 - 26-50%, 4 - 51-75%, 5 - 75-99%, 6 - 100%"</w:t>
       </w:r>
       <w:r>
         <w:rPr>
@@ -8835,7 +8762,7 @@
         <w:rPr>
           <w:rStyle w:val="VerbatimChar"/>
         </w:rPr>
-        <w:t xml:space="preserve">## [1] "selfEmployement"</w:t>
+        <w:t xml:space="preserve">## [1] "selfEmployment; 1 - 0%, 2 - 1-25%, 3 - 26-50%, 4 - 51-75%, 5 - 75-99%, 6 - 100%"</w:t>
       </w:r>
     </w:p>
     <w:p>
@@ -8852,6 +8779,18 @@
         <w:rPr>
           <w:rStyle w:val="NormalTok"/>
         </w:rPr>
+        <w:t xml:space="preserve">(</w:t>
+      </w:r>
+      <w:r>
+        <w:rPr>
+          <w:rStyle w:val="KeywordTok"/>
+        </w:rPr>
+        <w:t xml:space="preserve">as.numeric</w:t>
+      </w:r>
+      <w:r>
+        <w:rPr>
+          <w:rStyle w:val="NormalTok"/>
+        </w:rPr>
         <w:t xml:space="preserve">(dataClean</w:t>
       </w:r>
       <w:r>
@@ -8864,7 +8803,7 @@
         <w:rPr>
           <w:rStyle w:val="NormalTok"/>
         </w:rPr>
-        <w:t xml:space="preserve">selfEmployment)</w:t>
+        <w:t xml:space="preserve">selfEmployment))</w:t>
       </w:r>
     </w:p>
     <w:p>
@@ -8884,124 +8823,16 @@
         <w:rPr>
           <w:rStyle w:val="VerbatimChar"/>
         </w:rPr>
-        <w:t xml:space="preserve">##                                                                                                                                                         </w:t>
-      </w:r>
-      <w:r>
-        <w:br w:type="textWrapping"/>
-      </w:r>
-      <w:r>
-        <w:rPr>
-          <w:rStyle w:val="VerbatimChar"/>
-        </w:rPr>
-        <w:t xml:space="preserve">##                                                                                                                                                       0 </w:t>
-      </w:r>
-      <w:r>
-        <w:br w:type="textWrapping"/>
-      </w:r>
-      <w:r>
-        <w:rPr>
-          <w:rStyle w:val="VerbatimChar"/>
-        </w:rPr>
-        <w:t xml:space="preserve">##                                                                                                                                    {"ImportId":"QID20"} </w:t>
-      </w:r>
-      <w:r>
-        <w:br w:type="textWrapping"/>
-      </w:r>
-      <w:r>
-        <w:rPr>
-          <w:rStyle w:val="VerbatimChar"/>
-        </w:rPr>
-        <w:t xml:space="preserve">##                                                                                                                                                       0 </w:t>
-      </w:r>
-      <w:r>
-        <w:br w:type="textWrapping"/>
-      </w:r>
-      <w:r>
-        <w:rPr>
-          <w:rStyle w:val="VerbatimChar"/>
-        </w:rPr>
-        <w:t xml:space="preserve">##                                                                                                                                                       1 </w:t>
-      </w:r>
-      <w:r>
-        <w:br w:type="textWrapping"/>
-      </w:r>
-      <w:r>
-        <w:rPr>
-          <w:rStyle w:val="VerbatimChar"/>
-        </w:rPr>
-        <w:t xml:space="preserve">##                                                                                                                                                       1 </w:t>
-      </w:r>
-      <w:r>
-        <w:br w:type="textWrapping"/>
-      </w:r>
-      <w:r>
-        <w:rPr>
-          <w:rStyle w:val="VerbatimChar"/>
-        </w:rPr>
-        <w:t xml:space="preserve">##                                                                                                                                                       3 </w:t>
-      </w:r>
-      <w:r>
-        <w:br w:type="textWrapping"/>
-      </w:r>
-      <w:r>
-        <w:rPr>
-          <w:rStyle w:val="VerbatimChar"/>
-        </w:rPr>
-        <w:t xml:space="preserve">##                                                                                                                                                       1 </w:t>
-      </w:r>
-      <w:r>
-        <w:br w:type="textWrapping"/>
-      </w:r>
-      <w:r>
-        <w:rPr>
-          <w:rStyle w:val="VerbatimChar"/>
-        </w:rPr>
-        <w:t xml:space="preserve">##                                                                                                                                                       4 </w:t>
-      </w:r>
-      <w:r>
-        <w:br w:type="textWrapping"/>
-      </w:r>
-      <w:r>
-        <w:rPr>
-          <w:rStyle w:val="VerbatimChar"/>
-        </w:rPr>
-        <w:t xml:space="preserve">##                                                                                                                                                       1 </w:t>
-      </w:r>
-      <w:r>
-        <w:br w:type="textWrapping"/>
-      </w:r>
-      <w:r>
-        <w:rPr>
-          <w:rStyle w:val="VerbatimChar"/>
-        </w:rPr>
-        <w:t xml:space="preserve">##                                                                                                                                                       6 </w:t>
-      </w:r>
-      <w:r>
-        <w:br w:type="textWrapping"/>
-      </w:r>
-      <w:r>
-        <w:rPr>
-          <w:rStyle w:val="VerbatimChar"/>
-        </w:rPr>
-        <w:t xml:space="preserve">##                                                                                                                                                       2 </w:t>
-      </w:r>
-      <w:r>
-        <w:br w:type="textWrapping"/>
-      </w:r>
-      <w:r>
-        <w:rPr>
-          <w:rStyle w:val="VerbatimChar"/>
-        </w:rPr>
-        <w:t xml:space="preserve">## About what percent\nof your total gross household income last year was attributable to\nself-employment or businesses that you owned? (select only one) </w:t>
-      </w:r>
-      <w:r>
-        <w:br w:type="textWrapping"/>
-      </w:r>
-      <w:r>
-        <w:rPr>
-          <w:rStyle w:val="VerbatimChar"/>
-        </w:rPr>
-        <w:t xml:space="preserve">##                                                                                                                                                       0</w:t>
+        <w:t xml:space="preserve">## 3 4 5 6 </w:t>
+      </w:r>
+      <w:r>
+        <w:br w:type="textWrapping"/>
+      </w:r>
+      <w:r>
+        <w:rPr>
+          <w:rStyle w:val="VerbatimChar"/>
+        </w:rPr>
+        <w:t xml:space="preserve">## 1 1 1 2</w:t>
       </w:r>
     </w:p>
     <w:p>
@@ -9572,9 +9403,9 @@
       <w:pPr>
         <w:pStyle w:val="Heading2"/>
       </w:pPr>
-      <w:bookmarkStart w:id="32" w:name="comparison-of-means"/>
-      <w:r>
-        <w:t xml:space="preserve">Comparison of Means</w:t>
+      <w:bookmarkStart w:id="32" w:name="perform-comparison-of-means"/>
+      <w:r>
+        <w:t xml:space="preserve">Perform Comparison of Means</w:t>
       </w:r>
       <w:bookmarkEnd w:id="32"/>
     </w:p>
@@ -9594,7 +9425,25 @@
         <w:rPr>
           <w:rStyle w:val="CommentTok"/>
         </w:rPr>
-        <w:t xml:space="preserve"># Comparison of grit for cases grouped by financialStatus</w:t>
+        <w:t xml:space="preserve"># Comparison of gritScore for cases grouped by financialStatus</w:t>
+      </w:r>
+      <w:r>
+        <w:br w:type="textWrapping"/>
+      </w:r>
+      <w:r>
+        <w:rPr>
+          <w:rStyle w:val="CommentTok"/>
+        </w:rPr>
+        <w:t xml:space="preserve"># Coding for financialStatus (Qualitrics Q23): 1 - not able, 2 - just able, 3 - comfortable no savings, 4 - comfortable and saving</w:t>
+      </w:r>
+      <w:r>
+        <w:br w:type="textWrapping"/>
+      </w:r>
+      <w:r>
+        <w:rPr>
+          <w:rStyle w:val="CommentTok"/>
+        </w:rPr>
+        <w:t xml:space="preserve"># Coding for gritscore: values range from 1 (low grit) to 8 (high grit)</w:t>
       </w:r>
       <w:r>
         <w:br w:type="textWrapping"/>
@@ -9622,6 +9471,201 @@
           <w:rStyle w:val="NormalTok"/>
         </w:rPr>
         <w:t xml:space="preserve">(dataClean, financialStatus)</w:t>
+      </w:r>
+      <w:r>
+        <w:br w:type="textWrapping"/>
+      </w:r>
+      <w:r>
+        <w:br w:type="textWrapping"/>
+      </w:r>
+      <w:r>
+        <w:rPr>
+          <w:rStyle w:val="NormalTok"/>
+        </w:rPr>
+        <w:t xml:space="preserve">groups </w:t>
+      </w:r>
+      <w:r>
+        <w:rPr>
+          <w:rStyle w:val="OperatorTok"/>
+        </w:rPr>
+        <w:t xml:space="preserve">%&gt;%</w:t>
+      </w:r>
+      <w:r>
+        <w:br w:type="textWrapping"/>
+      </w:r>
+      <w:r>
+        <w:rPr>
+          <w:rStyle w:val="StringTok"/>
+        </w:rPr>
+        <w:t xml:space="preserve">  </w:t>
+      </w:r>
+      <w:r>
+        <w:rPr>
+          <w:rStyle w:val="KeywordTok"/>
+        </w:rPr>
+        <w:t xml:space="preserve">summarise</w:t>
+      </w:r>
+      <w:r>
+        <w:rPr>
+          <w:rStyle w:val="NormalTok"/>
+        </w:rPr>
+        <w:t xml:space="preserve">(</w:t>
+      </w:r>
+      <w:r>
+        <w:br w:type="textWrapping"/>
+      </w:r>
+      <w:r>
+        <w:rPr>
+          <w:rStyle w:val="NormalTok"/>
+        </w:rPr>
+        <w:t xml:space="preserve">    </w:t>
+      </w:r>
+      <w:r>
+        <w:rPr>
+          <w:rStyle w:val="DataTypeTok"/>
+        </w:rPr>
+        <w:t xml:space="preserve">count =</w:t>
+      </w:r>
+      <w:r>
+        <w:rPr>
+          <w:rStyle w:val="NormalTok"/>
+        </w:rPr>
+        <w:t xml:space="preserve"> </w:t>
+      </w:r>
+      <w:r>
+        <w:rPr>
+          <w:rStyle w:val="KeywordTok"/>
+        </w:rPr>
+        <w:t xml:space="preserve">n</w:t>
+      </w:r>
+      <w:r>
+        <w:rPr>
+          <w:rStyle w:val="NormalTok"/>
+        </w:rPr>
+        <w:t xml:space="preserve">(),</w:t>
+      </w:r>
+      <w:r>
+        <w:br w:type="textWrapping"/>
+      </w:r>
+      <w:r>
+        <w:rPr>
+          <w:rStyle w:val="NormalTok"/>
+        </w:rPr>
+        <w:t xml:space="preserve">    </w:t>
+      </w:r>
+      <w:r>
+        <w:rPr>
+          <w:rStyle w:val="DataTypeTok"/>
+        </w:rPr>
+        <w:t xml:space="preserve">mean =</w:t>
+      </w:r>
+      <w:r>
+        <w:rPr>
+          <w:rStyle w:val="NormalTok"/>
+        </w:rPr>
+        <w:t xml:space="preserve"> </w:t>
+      </w:r>
+      <w:r>
+        <w:rPr>
+          <w:rStyle w:val="KeywordTok"/>
+        </w:rPr>
+        <w:t xml:space="preserve">mean</w:t>
+      </w:r>
+      <w:r>
+        <w:rPr>
+          <w:rStyle w:val="NormalTok"/>
+        </w:rPr>
+        <w:t xml:space="preserve">(gritScore, </w:t>
+      </w:r>
+      <w:r>
+        <w:rPr>
+          <w:rStyle w:val="DataTypeTok"/>
+        </w:rPr>
+        <w:t xml:space="preserve">na.rm =</w:t>
+      </w:r>
+      <w:r>
+        <w:rPr>
+          <w:rStyle w:val="NormalTok"/>
+        </w:rPr>
+        <w:t xml:space="preserve"> </w:t>
+      </w:r>
+      <w:r>
+        <w:rPr>
+          <w:rStyle w:val="OtherTok"/>
+        </w:rPr>
+        <w:t xml:space="preserve">TRUE</w:t>
+      </w:r>
+      <w:r>
+        <w:rPr>
+          <w:rStyle w:val="NormalTok"/>
+        </w:rPr>
+        <w:t xml:space="preserve">),</w:t>
+      </w:r>
+      <w:r>
+        <w:br w:type="textWrapping"/>
+      </w:r>
+      <w:r>
+        <w:rPr>
+          <w:rStyle w:val="NormalTok"/>
+        </w:rPr>
+        <w:t xml:space="preserve">    </w:t>
+      </w:r>
+      <w:r>
+        <w:rPr>
+          <w:rStyle w:val="DataTypeTok"/>
+        </w:rPr>
+        <w:t xml:space="preserve">sd =</w:t>
+      </w:r>
+      <w:r>
+        <w:rPr>
+          <w:rStyle w:val="NormalTok"/>
+        </w:rPr>
+        <w:t xml:space="preserve"> </w:t>
+      </w:r>
+      <w:r>
+        <w:rPr>
+          <w:rStyle w:val="KeywordTok"/>
+        </w:rPr>
+        <w:t xml:space="preserve">sd</w:t>
+      </w:r>
+      <w:r>
+        <w:rPr>
+          <w:rStyle w:val="NormalTok"/>
+        </w:rPr>
+        <w:t xml:space="preserve">(gritScore, </w:t>
+      </w:r>
+      <w:r>
+        <w:rPr>
+          <w:rStyle w:val="DataTypeTok"/>
+        </w:rPr>
+        <w:t xml:space="preserve">na.rm =</w:t>
+      </w:r>
+      <w:r>
+        <w:rPr>
+          <w:rStyle w:val="NormalTok"/>
+        </w:rPr>
+        <w:t xml:space="preserve"> </w:t>
+      </w:r>
+      <w:r>
+        <w:rPr>
+          <w:rStyle w:val="OtherTok"/>
+        </w:rPr>
+        <w:t xml:space="preserve">TRUE</w:t>
+      </w:r>
+      <w:r>
+        <w:rPr>
+          <w:rStyle w:val="NormalTok"/>
+        </w:rPr>
+        <w:t xml:space="preserve">)</w:t>
+      </w:r>
+      <w:r>
+        <w:br w:type="textWrapping"/>
+      </w:r>
+      <w:r>
+        <w:rPr>
+          <w:rStyle w:val="NormalTok"/>
+        </w:rPr>
+        <w:t xml:space="preserve">  )</w:t>
       </w:r>
     </w:p>
     <w:p>
@@ -9632,16 +9676,70 @@
         <w:rPr>
           <w:rStyle w:val="VerbatimChar"/>
         </w:rPr>
-        <w:t xml:space="preserve">## Warning: Factor `financialStatus` contains implicit NA, consider using</w:t>
-      </w:r>
-      <w:r>
-        <w:br w:type="textWrapping"/>
-      </w:r>
-      <w:r>
-        <w:rPr>
-          <w:rStyle w:val="VerbatimChar"/>
-        </w:rPr>
-        <w:t xml:space="preserve">## `forcats::fct_explicit_na`</w:t>
+        <w:t xml:space="preserve">## # A tibble: 5 x 4</w:t>
+      </w:r>
+      <w:r>
+        <w:br w:type="textWrapping"/>
+      </w:r>
+      <w:r>
+        <w:rPr>
+          <w:rStyle w:val="VerbatimChar"/>
+        </w:rPr>
+        <w:t xml:space="preserve">##   financialStatus count  mean    sd</w:t>
+      </w:r>
+      <w:r>
+        <w:br w:type="textWrapping"/>
+      </w:r>
+      <w:r>
+        <w:rPr>
+          <w:rStyle w:val="VerbatimChar"/>
+        </w:rPr>
+        <w:t xml:space="preserve">##   &lt;fct&gt;           &lt;int&gt; &lt;dbl&gt; &lt;dbl&gt;</w:t>
+      </w:r>
+      <w:r>
+        <w:br w:type="textWrapping"/>
+      </w:r>
+      <w:r>
+        <w:rPr>
+          <w:rStyle w:val="VerbatimChar"/>
+        </w:rPr>
+        <w:t xml:space="preserve">## 1 1                  12  3.07 0.602</w:t>
+      </w:r>
+      <w:r>
+        <w:br w:type="textWrapping"/>
+      </w:r>
+      <w:r>
+        <w:rPr>
+          <w:rStyle w:val="VerbatimChar"/>
+        </w:rPr>
+        <w:t xml:space="preserve">## 2 2                  19  2.91 0.723</w:t>
+      </w:r>
+      <w:r>
+        <w:br w:type="textWrapping"/>
+      </w:r>
+      <w:r>
+        <w:rPr>
+          <w:rStyle w:val="VerbatimChar"/>
+        </w:rPr>
+        <w:t xml:space="preserve">## 3 3                  15  3    0.582</w:t>
+      </w:r>
+      <w:r>
+        <w:br w:type="textWrapping"/>
+      </w:r>
+      <w:r>
+        <w:rPr>
+          <w:rStyle w:val="VerbatimChar"/>
+        </w:rPr>
+        <w:t xml:space="preserve">## 4 4                   7  3.71 0.519</w:t>
+      </w:r>
+      <w:r>
+        <w:br w:type="textWrapping"/>
+      </w:r>
+      <w:r>
+        <w:rPr>
+          <w:rStyle w:val="VerbatimChar"/>
+        </w:rPr>
+        <w:t xml:space="preserve">## 5 &lt;NA&gt;                6  3.23 0.357</w:t>
       </w:r>
     </w:p>
     <w:p>
@@ -9670,7 +9768,19 @@
         <w:rPr>
           <w:rStyle w:val="NormalTok"/>
         </w:rPr>
-        <w:t xml:space="preserve">(</w:t>
+        <w:t xml:space="preserve">(gritScore </w:t>
+      </w:r>
+      <w:r>
+        <w:rPr>
+          <w:rStyle w:val="OperatorTok"/>
+        </w:rPr>
+        <w:t xml:space="preserve">~</w:t>
+      </w:r>
+      <w:r>
+        <w:rPr>
+          <w:rStyle w:val="StringTok"/>
+        </w:rPr>
+        <w:t xml:space="preserve"> </w:t>
       </w:r>
       <w:r>
         <w:rPr>
@@ -9682,25 +9792,7 @@
         <w:rPr>
           <w:rStyle w:val="NormalTok"/>
         </w:rPr>
-        <w:t xml:space="preserve">(financialStatus) </w:t>
-      </w:r>
-      <w:r>
-        <w:rPr>
-          <w:rStyle w:val="OperatorTok"/>
-        </w:rPr>
-        <w:t xml:space="preserve">~</w:t>
-      </w:r>
-      <w:r>
-        <w:rPr>
-          <w:rStyle w:val="StringTok"/>
-        </w:rPr>
-        <w:t xml:space="preserve"> </w:t>
-      </w:r>
-      <w:r>
-        <w:rPr>
-          <w:rStyle w:val="NormalTok"/>
-        </w:rPr>
-        <w:t xml:space="preserve">gritScore, </w:t>
+        <w:t xml:space="preserve">(financialStatus), </w:t>
       </w:r>
       <w:r>
         <w:rPr>
@@ -9738,25 +9830,25 @@
         <w:rPr>
           <w:rStyle w:val="VerbatimChar"/>
         </w:rPr>
-        <w:t xml:space="preserve">##             Df Sum Sq Mean Sq F value Pr(&gt;F)  </w:t>
-      </w:r>
-      <w:r>
-        <w:br w:type="textWrapping"/>
-      </w:r>
-      <w:r>
-        <w:rPr>
-          <w:rStyle w:val="VerbatimChar"/>
-        </w:rPr>
-        <w:t xml:space="preserve">## gritScore    1   2.60  2.5979   2.822 0.0991 .</w:t>
-      </w:r>
-      <w:r>
-        <w:br w:type="textWrapping"/>
-      </w:r>
-      <w:r>
-        <w:rPr>
-          <w:rStyle w:val="VerbatimChar"/>
-        </w:rPr>
-        <w:t xml:space="preserve">## Residuals   51  46.95  0.9206                 </w:t>
+        <w:t xml:space="preserve">##                             Df Sum Sq Mean Sq F value Pr(&gt;F)  </w:t>
+      </w:r>
+      <w:r>
+        <w:br w:type="textWrapping"/>
+      </w:r>
+      <w:r>
+        <w:rPr>
+          <w:rStyle w:val="VerbatimChar"/>
+        </w:rPr>
+        <w:t xml:space="preserve">## as.numeric(financialStatus)  1  1.216  1.2159   2.822 0.0991 .</w:t>
+      </w:r>
+      <w:r>
+        <w:br w:type="textWrapping"/>
+      </w:r>
+      <w:r>
+        <w:rPr>
+          <w:rStyle w:val="VerbatimChar"/>
+        </w:rPr>
+        <w:t xml:space="preserve">## Residuals                   51 21.975  0.4309                 </w:t>
       </w:r>
       <w:r>
         <w:br w:type="textWrapping"/>
@@ -9790,9 +9882,9 @@
       <w:pPr>
         <w:pStyle w:val="Heading2"/>
       </w:pPr>
-      <w:bookmarkStart w:id="33" w:name="correlational-analysis"/>
-      <w:r>
-        <w:t xml:space="preserve">Correlational Analysis</w:t>
+      <w:bookmarkStart w:id="33" w:name="perform-correlational-analysis"/>
+      <w:r>
+        <w:t xml:space="preserve">Perform Correlational Analysis</w:t>
       </w:r>
       <w:bookmarkEnd w:id="33"/>
     </w:p>
@@ -10124,9 +10216,9 @@
       <w:pPr>
         <w:pStyle w:val="Heading2"/>
       </w:pPr>
-      <w:bookmarkStart w:id="34" w:name="regression-analysis"/>
-      <w:r>
-        <w:t xml:space="preserve">Regression Analysis</w:t>
+      <w:bookmarkStart w:id="34" w:name="perform-regression-analysis"/>
+      <w:r>
+        <w:t xml:space="preserve">Perform Regression Analysis</w:t>
       </w:r>
       <w:bookmarkEnd w:id="34"/>
     </w:p>
@@ -10661,35 +10753,6 @@
           <w:rStyle w:val="NormalTok"/>
         </w:rPr>
         <w:t xml:space="preserve">)</w:t>
-      </w:r>
-    </w:p>
-    <w:p>
-      <w:pPr>
-        <w:pStyle w:val="SourceCode"/>
-      </w:pPr>
-      <w:r>
-        <w:rPr>
-          <w:rStyle w:val="VerbatimChar"/>
-        </w:rPr>
-        <w:t xml:space="preserve">## Warning in write.csv(dataClean, here("Data", "DataClean",</w:t>
-      </w:r>
-      <w:r>
-        <w:br w:type="textWrapping"/>
-      </w:r>
-      <w:r>
-        <w:rPr>
-          <w:rStyle w:val="VerbatimChar"/>
-        </w:rPr>
-        <w:t xml:space="preserve">## "SOC5800_Data_NumericValues_Clean_CSV.csv"), : attempt to set 'append'</w:t>
-      </w:r>
-      <w:r>
-        <w:br w:type="textWrapping"/>
-      </w:r>
-      <w:r>
-        <w:rPr>
-          <w:rStyle w:val="VerbatimChar"/>
-        </w:rPr>
-        <w:t xml:space="preserve">## ignored</w:t>
       </w:r>
     </w:p>
     <w:sectPr/>

</xml_diff>

<commit_message>
Additional modifications to R Notebook for FinalProject
</commit_message>
<xml_diff>
--- a/FinalProject/Docs/SOC5800_2019_Fall_FinalProject_v00.docx
+++ b/FinalProject/Docs/SOC5800_2019_Fall_FinalProject_v00.docx
@@ -5804,7 +5804,7 @@
         <w:rPr>
           <w:rStyle w:val="DecValTok"/>
         </w:rPr>
-        <w:t xml:space="preserve">17</w:t>
+        <w:t xml:space="preserve">11</w:t>
       </w:r>
       <w:r>
         <w:rPr>
@@ -5879,7 +5879,7 @@
         <w:rPr>
           <w:rStyle w:val="DecValTok"/>
         </w:rPr>
-        <w:t xml:space="preserve">17</w:t>
+        <w:t xml:space="preserve">11</w:t>
       </w:r>
       <w:r>
         <w:rPr>
@@ -8597,7 +8597,7 @@
         <w:rPr>
           <w:rStyle w:val="VerbatimChar"/>
         </w:rPr>
-        <w:t xml:space="preserve">## X1    1 59 33.19 7.61     34   33.24 8.9  18  47    29 -0.01    -0.87 0.99</w:t>
+        <w:t xml:space="preserve">## X1    1 59 27.19 7.61     28   27.24 8.9  12  41    29 -0.01    -0.87 0.99</w:t>
       </w:r>
     </w:p>
     <w:p>
@@ -8722,7 +8722,7 @@
         <w:rPr>
           <w:rStyle w:val="VerbatimChar"/>
         </w:rPr>
-        <w:t xml:space="preserve">## X1    1 59 32.41 9.5     32   32.22 10.38  18  49    31 0.17    -1.14 1.24</w:t>
+        <w:t xml:space="preserve">## X1    1 59 26.41 9.5     26   26.22 10.38  12  43    31 0.17    -1.14 1.24</w:t>
       </w:r>
     </w:p>
     <w:p>
@@ -9403,9 +9403,9 @@
       <w:pPr>
         <w:pStyle w:val="Heading2"/>
       </w:pPr>
-      <w:bookmarkStart w:id="32" w:name="perform-comparison-of-means"/>
-      <w:r>
-        <w:t xml:space="preserve">Perform Comparison of Means</w:t>
+      <w:bookmarkStart w:id="32" w:name="perform-comparison-of-means-of-grit"/>
+      <w:r>
+        <w:t xml:space="preserve">Perform Comparison of Means of Grit</w:t>
       </w:r>
       <w:bookmarkEnd w:id="32"/>
     </w:p>
@@ -9425,7 +9425,7 @@
         <w:rPr>
           <w:rStyle w:val="CommentTok"/>
         </w:rPr>
-        <w:t xml:space="preserve"># Comparison of gritScore for cases grouped by financialStatus</w:t>
+        <w:t xml:space="preserve"># Comparison of means for gritScore grouped by various operationalizations of success using ANOVA</w:t>
       </w:r>
       <w:r>
         <w:br w:type="textWrapping"/>
@@ -9434,7 +9434,7 @@
         <w:rPr>
           <w:rStyle w:val="CommentTok"/>
         </w:rPr>
-        <w:t xml:space="preserve"># Coding for financialStatus (Qualitrics Q23): 1 - not able, 2 - just able, 3 - comfortable no savings, 4 - comfortable and saving</w:t>
+        <w:t xml:space="preserve"># Coding for gritscore: values range from 1 (low grit) to 8 (high grit)</w:t>
       </w:r>
       <w:r>
         <w:br w:type="textWrapping"/>
@@ -9443,16 +9443,49 @@
         <w:rPr>
           <w:rStyle w:val="CommentTok"/>
         </w:rPr>
-        <w:t xml:space="preserve"># Coding for gritscore: values range from 1 (low grit) to 8 (high grit)</w:t>
-      </w:r>
-      <w:r>
-        <w:br w:type="textWrapping"/>
-      </w:r>
-      <w:r>
-        <w:rPr>
-          <w:rStyle w:val="NormalTok"/>
-        </w:rPr>
-        <w:t xml:space="preserve">groups &lt;-</w:t>
+        <w:t xml:space="preserve"># Null hypothesis: the means of the different groups are the same</w:t>
+      </w:r>
+      <w:r>
+        <w:br w:type="textWrapping"/>
+      </w:r>
+      <w:r>
+        <w:rPr>
+          <w:rStyle w:val="CommentTok"/>
+        </w:rPr>
+        <w:t xml:space="preserve"># Alternative hypothesis: the sample mean of at least one group is not equal to the others</w:t>
+      </w:r>
+      <w:r>
+        <w:br w:type="textWrapping"/>
+      </w:r>
+      <w:r>
+        <w:br w:type="textWrapping"/>
+      </w:r>
+      <w:r>
+        <w:br w:type="textWrapping"/>
+      </w:r>
+      <w:r>
+        <w:rPr>
+          <w:rStyle w:val="CommentTok"/>
+        </w:rPr>
+        <w:t xml:space="preserve"># Comparison of gritScore for cases grouped by incomeLastYr using ANOVA</w:t>
+      </w:r>
+      <w:r>
+        <w:br w:type="textWrapping"/>
+      </w:r>
+      <w:r>
+        <w:rPr>
+          <w:rStyle w:val="CommentTok"/>
+        </w:rPr>
+        <w:t xml:space="preserve"># Coding for incomeLastYr (Qualitrics Q22): ordinal ranging 1 - 10</w:t>
+      </w:r>
+      <w:r>
+        <w:br w:type="textWrapping"/>
+      </w:r>
+      <w:r>
+        <w:rPr>
+          <w:rStyle w:val="NormalTok"/>
+        </w:rPr>
+        <w:t xml:space="preserve">groupIncome &lt;-</w:t>
       </w:r>
       <w:r>
         <w:rPr>
@@ -9470,19 +9503,19 @@
         <w:rPr>
           <w:rStyle w:val="NormalTok"/>
         </w:rPr>
-        <w:t xml:space="preserve">(dataClean, financialStatus)</w:t>
-      </w:r>
-      <w:r>
-        <w:br w:type="textWrapping"/>
-      </w:r>
-      <w:r>
-        <w:br w:type="textWrapping"/>
-      </w:r>
-      <w:r>
-        <w:rPr>
-          <w:rStyle w:val="NormalTok"/>
-        </w:rPr>
-        <w:t xml:space="preserve">groups </w:t>
+        <w:t xml:space="preserve">(dataClean, incomeLastYr)</w:t>
+      </w:r>
+      <w:r>
+        <w:br w:type="textWrapping"/>
+      </w:r>
+      <w:r>
+        <w:br w:type="textWrapping"/>
+      </w:r>
+      <w:r>
+        <w:rPr>
+          <w:rStyle w:val="NormalTok"/>
+        </w:rPr>
+        <w:t xml:space="preserve">groupIncome </w:t>
       </w:r>
       <w:r>
         <w:rPr>
@@ -9676,70 +9709,133 @@
         <w:rPr>
           <w:rStyle w:val="VerbatimChar"/>
         </w:rPr>
-        <w:t xml:space="preserve">## # A tibble: 5 x 4</w:t>
-      </w:r>
-      <w:r>
-        <w:br w:type="textWrapping"/>
-      </w:r>
-      <w:r>
-        <w:rPr>
-          <w:rStyle w:val="VerbatimChar"/>
-        </w:rPr>
-        <w:t xml:space="preserve">##   financialStatus count  mean    sd</w:t>
-      </w:r>
-      <w:r>
-        <w:br w:type="textWrapping"/>
-      </w:r>
-      <w:r>
-        <w:rPr>
-          <w:rStyle w:val="VerbatimChar"/>
-        </w:rPr>
-        <w:t xml:space="preserve">##   &lt;fct&gt;           &lt;int&gt; &lt;dbl&gt; &lt;dbl&gt;</w:t>
-      </w:r>
-      <w:r>
-        <w:br w:type="textWrapping"/>
-      </w:r>
-      <w:r>
-        <w:rPr>
-          <w:rStyle w:val="VerbatimChar"/>
-        </w:rPr>
-        <w:t xml:space="preserve">## 1 1                  12  3.07 0.602</w:t>
-      </w:r>
-      <w:r>
-        <w:br w:type="textWrapping"/>
-      </w:r>
-      <w:r>
-        <w:rPr>
-          <w:rStyle w:val="VerbatimChar"/>
-        </w:rPr>
-        <w:t xml:space="preserve">## 2 2                  19  2.91 0.723</w:t>
-      </w:r>
-      <w:r>
-        <w:br w:type="textWrapping"/>
-      </w:r>
-      <w:r>
-        <w:rPr>
-          <w:rStyle w:val="VerbatimChar"/>
-        </w:rPr>
-        <w:t xml:space="preserve">## 3 3                  15  3    0.582</w:t>
-      </w:r>
-      <w:r>
-        <w:br w:type="textWrapping"/>
-      </w:r>
-      <w:r>
-        <w:rPr>
-          <w:rStyle w:val="VerbatimChar"/>
-        </w:rPr>
-        <w:t xml:space="preserve">## 4 4                   7  3.71 0.519</w:t>
-      </w:r>
-      <w:r>
-        <w:br w:type="textWrapping"/>
-      </w:r>
-      <w:r>
-        <w:rPr>
-          <w:rStyle w:val="VerbatimChar"/>
-        </w:rPr>
-        <w:t xml:space="preserve">## 5 &lt;NA&gt;                6  3.23 0.357</w:t>
+        <w:t xml:space="preserve">## # A tibble: 12 x 4</w:t>
+      </w:r>
+      <w:r>
+        <w:br w:type="textWrapping"/>
+      </w:r>
+      <w:r>
+        <w:rPr>
+          <w:rStyle w:val="VerbatimChar"/>
+        </w:rPr>
+        <w:t xml:space="preserve">##    incomeLastYr count  mean      sd</w:t>
+      </w:r>
+      <w:r>
+        <w:br w:type="textWrapping"/>
+      </w:r>
+      <w:r>
+        <w:rPr>
+          <w:rStyle w:val="VerbatimChar"/>
+        </w:rPr>
+        <w:t xml:space="preserve">##    &lt;fct&gt;        &lt;int&gt; &lt;dbl&gt;   &lt;dbl&gt;</w:t>
+      </w:r>
+      <w:r>
+        <w:br w:type="textWrapping"/>
+      </w:r>
+      <w:r>
+        <w:rPr>
+          <w:rStyle w:val="VerbatimChar"/>
+        </w:rPr>
+        <w:t xml:space="preserve">##  1 1               13  3.16   0.596</w:t>
+      </w:r>
+      <w:r>
+        <w:br w:type="textWrapping"/>
+      </w:r>
+      <w:r>
+        <w:rPr>
+          <w:rStyle w:val="VerbatimChar"/>
+        </w:rPr>
+        <w:t xml:space="preserve">##  2 10               4  3.38   0.941</w:t>
+      </w:r>
+      <w:r>
+        <w:br w:type="textWrapping"/>
+      </w:r>
+      <w:r>
+        <w:rPr>
+          <w:rStyle w:val="VerbatimChar"/>
+        </w:rPr>
+        <w:t xml:space="preserve">##  3 11               2  2.12   0.884</w:t>
+      </w:r>
+      <w:r>
+        <w:br w:type="textWrapping"/>
+      </w:r>
+      <w:r>
+        <w:rPr>
+          <w:rStyle w:val="VerbatimChar"/>
+        </w:rPr>
+        <w:t xml:space="preserve">##  4 2                1  3    NaN    </w:t>
+      </w:r>
+      <w:r>
+        <w:br w:type="textWrapping"/>
+      </w:r>
+      <w:r>
+        <w:rPr>
+          <w:rStyle w:val="VerbatimChar"/>
+        </w:rPr>
+        <w:t xml:space="preserve">##  5 3                3  3.38   0.760</w:t>
+      </w:r>
+      <w:r>
+        <w:br w:type="textWrapping"/>
+      </w:r>
+      <w:r>
+        <w:rPr>
+          <w:rStyle w:val="VerbatimChar"/>
+        </w:rPr>
+        <w:t xml:space="preserve">##  6 4                7  2.68   0.710</w:t>
+      </w:r>
+      <w:r>
+        <w:br w:type="textWrapping"/>
+      </w:r>
+      <w:r>
+        <w:rPr>
+          <w:rStyle w:val="VerbatimChar"/>
+        </w:rPr>
+        <w:t xml:space="preserve">##  7 5                3  2.75   0.331</w:t>
+      </w:r>
+      <w:r>
+        <w:br w:type="textWrapping"/>
+      </w:r>
+      <w:r>
+        <w:rPr>
+          <w:rStyle w:val="VerbatimChar"/>
+        </w:rPr>
+        <w:t xml:space="preserve">##  8 6                4  3.78   0.413</w:t>
+      </w:r>
+      <w:r>
+        <w:br w:type="textWrapping"/>
+      </w:r>
+      <w:r>
+        <w:rPr>
+          <w:rStyle w:val="VerbatimChar"/>
+        </w:rPr>
+        <w:t xml:space="preserve">##  9 7                8  2.86   0.398</w:t>
+      </w:r>
+      <w:r>
+        <w:br w:type="textWrapping"/>
+      </w:r>
+      <w:r>
+        <w:rPr>
+          <w:rStyle w:val="VerbatimChar"/>
+        </w:rPr>
+        <w:t xml:space="preserve">## 10 8                7  3.23   0.659</w:t>
+      </w:r>
+      <w:r>
+        <w:br w:type="textWrapping"/>
+      </w:r>
+      <w:r>
+        <w:rPr>
+          <w:rStyle w:val="VerbatimChar"/>
+        </w:rPr>
+        <w:t xml:space="preserve">## 11 9                3  3.67   0.191</w:t>
+      </w:r>
+      <w:r>
+        <w:br w:type="textWrapping"/>
+      </w:r>
+      <w:r>
+        <w:rPr>
+          <w:rStyle w:val="VerbatimChar"/>
+        </w:rPr>
+        <w:t xml:space="preserve">## 12 &lt;NA&gt;             4  3      0</w:t>
       </w:r>
     </w:p>
     <w:p>
@@ -9750,7 +9846,7 @@
         <w:rPr>
           <w:rStyle w:val="NormalTok"/>
         </w:rPr>
-        <w:t xml:space="preserve">aovGroup &lt;-</w:t>
+        <w:t xml:space="preserve">aovGroupIncome &lt;-</w:t>
       </w:r>
       <w:r>
         <w:rPr>
@@ -9792,7 +9888,7 @@
         <w:rPr>
           <w:rStyle w:val="NormalTok"/>
         </w:rPr>
-        <w:t xml:space="preserve">(financialStatus), </w:t>
+        <w:t xml:space="preserve">(incomeLastYr), </w:t>
       </w:r>
       <w:r>
         <w:rPr>
@@ -9804,7 +9900,7 @@
         <w:rPr>
           <w:rStyle w:val="NormalTok"/>
         </w:rPr>
-        <w:t xml:space="preserve"> groups)</w:t>
+        <w:t xml:space="preserve"> groupIncome)</w:t>
       </w:r>
       <w:r>
         <w:br w:type="textWrapping"/>
@@ -9819,7 +9915,7 @@
         <w:rPr>
           <w:rStyle w:val="NormalTok"/>
         </w:rPr>
-        <w:t xml:space="preserve">(aovGroup)</w:t>
+        <w:t xml:space="preserve">(aovGroupIncome)</w:t>
       </w:r>
     </w:p>
     <w:p>
@@ -9830,6 +9926,991 @@
         <w:rPr>
           <w:rStyle w:val="VerbatimChar"/>
         </w:rPr>
+        <w:t xml:space="preserve">##                          Df Sum Sq Mean Sq F value Pr(&gt;F)</w:t>
+      </w:r>
+      <w:r>
+        <w:br w:type="textWrapping"/>
+      </w:r>
+      <w:r>
+        <w:rPr>
+          <w:rStyle w:val="VerbatimChar"/>
+        </w:rPr>
+        <w:t xml:space="preserve">## as.numeric(incomeLastYr)  1  0.083  0.0829   0.185  0.669</w:t>
+      </w:r>
+      <w:r>
+        <w:br w:type="textWrapping"/>
+      </w:r>
+      <w:r>
+        <w:rPr>
+          <w:rStyle w:val="VerbatimChar"/>
+        </w:rPr>
+        <w:t xml:space="preserve">## Residuals                53 23.826  0.4495               </w:t>
+      </w:r>
+      <w:r>
+        <w:br w:type="textWrapping"/>
+      </w:r>
+      <w:r>
+        <w:rPr>
+          <w:rStyle w:val="VerbatimChar"/>
+        </w:rPr>
+        <w:t xml:space="preserve">## 4 observations deleted due to missingness</w:t>
+      </w:r>
+    </w:p>
+    <w:p>
+      <w:pPr>
+        <w:pStyle w:val="SourceCode"/>
+      </w:pPr>
+      <w:r>
+        <w:rPr>
+          <w:rStyle w:val="CommentTok"/>
+        </w:rPr>
+        <w:t xml:space="preserve"># Comparison of gritScore for cases grouped by povertyLevel using ANOVA</w:t>
+      </w:r>
+      <w:r>
+        <w:br w:type="textWrapping"/>
+      </w:r>
+      <w:r>
+        <w:rPr>
+          <w:rStyle w:val="CommentTok"/>
+        </w:rPr>
+        <w:t xml:space="preserve"># Coding for povertyLevel (created variable): 1 - above, 2 - below</w:t>
+      </w:r>
+      <w:r>
+        <w:br w:type="textWrapping"/>
+      </w:r>
+      <w:r>
+        <w:rPr>
+          <w:rStyle w:val="NormalTok"/>
+        </w:rPr>
+        <w:t xml:space="preserve">dataClean </w:t>
+      </w:r>
+      <w:r>
+        <w:rPr>
+          <w:rStyle w:val="OperatorTok"/>
+        </w:rPr>
+        <w:t xml:space="preserve">%&gt;%</w:t>
+      </w:r>
+      <w:r>
+        <w:br w:type="textWrapping"/>
+      </w:r>
+      <w:r>
+        <w:rPr>
+          <w:rStyle w:val="StringTok"/>
+        </w:rPr>
+        <w:t xml:space="preserve">  </w:t>
+      </w:r>
+      <w:r>
+        <w:rPr>
+          <w:rStyle w:val="KeywordTok"/>
+        </w:rPr>
+        <w:t xml:space="preserve">mutate</w:t>
+      </w:r>
+      <w:r>
+        <w:rPr>
+          <w:rStyle w:val="NormalTok"/>
+        </w:rPr>
+        <w:t xml:space="preserve">(</w:t>
+      </w:r>
+      <w:r>
+        <w:rPr>
+          <w:rStyle w:val="DataTypeTok"/>
+        </w:rPr>
+        <w:t xml:space="preserve">povertyLevel =</w:t>
+      </w:r>
+      <w:r>
+        <w:rPr>
+          <w:rStyle w:val="NormalTok"/>
+        </w:rPr>
+        <w:t xml:space="preserve"> </w:t>
+      </w:r>
+      <w:r>
+        <w:rPr>
+          <w:rStyle w:val="ControlFlowTok"/>
+        </w:rPr>
+        <w:t xml:space="preserve">if</w:t>
+      </w:r>
+      <w:r>
+        <w:rPr>
+          <w:rStyle w:val="NormalTok"/>
+        </w:rPr>
+        <w:t xml:space="preserve"> (povertyRatio </w:t>
+      </w:r>
+      <w:r>
+        <w:rPr>
+          <w:rStyle w:val="OperatorTok"/>
+        </w:rPr>
+        <w:t xml:space="preserve">&gt;</w:t>
+      </w:r>
+      <w:r>
+        <w:rPr>
+          <w:rStyle w:val="DecValTok"/>
+        </w:rPr>
+        <w:t xml:space="preserve">1</w:t>
+      </w:r>
+      <w:r>
+        <w:rPr>
+          <w:rStyle w:val="NormalTok"/>
+        </w:rPr>
+        <w:t xml:space="preserve">) {</w:t>
+      </w:r>
+      <w:r>
+        <w:rPr>
+          <w:rStyle w:val="DecValTok"/>
+        </w:rPr>
+        <w:t xml:space="preserve">1</w:t>
+      </w:r>
+      <w:r>
+        <w:rPr>
+          <w:rStyle w:val="NormalTok"/>
+        </w:rPr>
+        <w:t xml:space="preserve">} </w:t>
+      </w:r>
+      <w:r>
+        <w:rPr>
+          <w:rStyle w:val="ControlFlowTok"/>
+        </w:rPr>
+        <w:t xml:space="preserve">else</w:t>
+      </w:r>
+      <w:r>
+        <w:rPr>
+          <w:rStyle w:val="NormalTok"/>
+        </w:rPr>
+        <w:t xml:space="preserve"> {</w:t>
+      </w:r>
+      <w:r>
+        <w:rPr>
+          <w:rStyle w:val="DecValTok"/>
+        </w:rPr>
+        <w:t xml:space="preserve">2</w:t>
+      </w:r>
+      <w:r>
+        <w:rPr>
+          <w:rStyle w:val="NormalTok"/>
+        </w:rPr>
+        <w:t xml:space="preserve">})-&gt;</w:t>
+      </w:r>
+      <w:r>
+        <w:rPr>
+          <w:rStyle w:val="StringTok"/>
+        </w:rPr>
+        <w:t xml:space="preserve"> </w:t>
+      </w:r>
+      <w:r>
+        <w:rPr>
+          <w:rStyle w:val="NormalTok"/>
+        </w:rPr>
+        <w:t xml:space="preserve">dataClean</w:t>
+      </w:r>
+      <w:r>
+        <w:br w:type="textWrapping"/>
+      </w:r>
+      <w:r>
+        <w:br w:type="textWrapping"/>
+      </w:r>
+      <w:r>
+        <w:rPr>
+          <w:rStyle w:val="NormalTok"/>
+        </w:rPr>
+        <w:t xml:space="preserve">dataClean[dataClean</w:t>
+      </w:r>
+      <w:r>
+        <w:rPr>
+          <w:rStyle w:val="OperatorTok"/>
+        </w:rPr>
+        <w:t xml:space="preserve">==</w:t>
+      </w:r>
+      <w:r>
+        <w:rPr>
+          <w:rStyle w:val="StringTok"/>
+        </w:rPr>
+        <w:t xml:space="preserve">""</w:t>
+      </w:r>
+      <w:r>
+        <w:rPr>
+          <w:rStyle w:val="NormalTok"/>
+        </w:rPr>
+        <w:t xml:space="preserve">] &lt;-</w:t>
+      </w:r>
+      <w:r>
+        <w:rPr>
+          <w:rStyle w:val="StringTok"/>
+        </w:rPr>
+        <w:t xml:space="preserve"> </w:t>
+      </w:r>
+      <w:r>
+        <w:rPr>
+          <w:rStyle w:val="OtherTok"/>
+        </w:rPr>
+        <w:t xml:space="preserve">NA</w:t>
+      </w:r>
+      <w:r>
+        <w:br w:type="textWrapping"/>
+      </w:r>
+      <w:r>
+        <w:br w:type="textWrapping"/>
+      </w:r>
+      <w:r>
+        <w:rPr>
+          <w:rStyle w:val="NormalTok"/>
+        </w:rPr>
+        <w:t xml:space="preserve">groupPoverty &lt;-</w:t>
+      </w:r>
+      <w:r>
+        <w:rPr>
+          <w:rStyle w:val="StringTok"/>
+        </w:rPr>
+        <w:t xml:space="preserve"> </w:t>
+      </w:r>
+      <w:r>
+        <w:rPr>
+          <w:rStyle w:val="KeywordTok"/>
+        </w:rPr>
+        <w:t xml:space="preserve">group_by</w:t>
+      </w:r>
+      <w:r>
+        <w:rPr>
+          <w:rStyle w:val="NormalTok"/>
+        </w:rPr>
+        <w:t xml:space="preserve">(dataClean, povertyLevel)</w:t>
+      </w:r>
+      <w:r>
+        <w:br w:type="textWrapping"/>
+      </w:r>
+      <w:r>
+        <w:br w:type="textWrapping"/>
+      </w:r>
+      <w:r>
+        <w:rPr>
+          <w:rStyle w:val="NormalTok"/>
+        </w:rPr>
+        <w:t xml:space="preserve">groupPoverty </w:t>
+      </w:r>
+      <w:r>
+        <w:rPr>
+          <w:rStyle w:val="OperatorTok"/>
+        </w:rPr>
+        <w:t xml:space="preserve">%&gt;%</w:t>
+      </w:r>
+      <w:r>
+        <w:br w:type="textWrapping"/>
+      </w:r>
+      <w:r>
+        <w:rPr>
+          <w:rStyle w:val="StringTok"/>
+        </w:rPr>
+        <w:t xml:space="preserve">  </w:t>
+      </w:r>
+      <w:r>
+        <w:rPr>
+          <w:rStyle w:val="KeywordTok"/>
+        </w:rPr>
+        <w:t xml:space="preserve">summarise</w:t>
+      </w:r>
+      <w:r>
+        <w:rPr>
+          <w:rStyle w:val="NormalTok"/>
+        </w:rPr>
+        <w:t xml:space="preserve">(</w:t>
+      </w:r>
+      <w:r>
+        <w:br w:type="textWrapping"/>
+      </w:r>
+      <w:r>
+        <w:rPr>
+          <w:rStyle w:val="NormalTok"/>
+        </w:rPr>
+        <w:t xml:space="preserve">    </w:t>
+      </w:r>
+      <w:r>
+        <w:rPr>
+          <w:rStyle w:val="DataTypeTok"/>
+        </w:rPr>
+        <w:t xml:space="preserve">count =</w:t>
+      </w:r>
+      <w:r>
+        <w:rPr>
+          <w:rStyle w:val="NormalTok"/>
+        </w:rPr>
+        <w:t xml:space="preserve"> </w:t>
+      </w:r>
+      <w:r>
+        <w:rPr>
+          <w:rStyle w:val="KeywordTok"/>
+        </w:rPr>
+        <w:t xml:space="preserve">n</w:t>
+      </w:r>
+      <w:r>
+        <w:rPr>
+          <w:rStyle w:val="NormalTok"/>
+        </w:rPr>
+        <w:t xml:space="preserve">(),</w:t>
+      </w:r>
+      <w:r>
+        <w:br w:type="textWrapping"/>
+      </w:r>
+      <w:r>
+        <w:rPr>
+          <w:rStyle w:val="NormalTok"/>
+        </w:rPr>
+        <w:t xml:space="preserve">    </w:t>
+      </w:r>
+      <w:r>
+        <w:rPr>
+          <w:rStyle w:val="DataTypeTok"/>
+        </w:rPr>
+        <w:t xml:space="preserve">mean =</w:t>
+      </w:r>
+      <w:r>
+        <w:rPr>
+          <w:rStyle w:val="NormalTok"/>
+        </w:rPr>
+        <w:t xml:space="preserve"> </w:t>
+      </w:r>
+      <w:r>
+        <w:rPr>
+          <w:rStyle w:val="KeywordTok"/>
+        </w:rPr>
+        <w:t xml:space="preserve">mean</w:t>
+      </w:r>
+      <w:r>
+        <w:rPr>
+          <w:rStyle w:val="NormalTok"/>
+        </w:rPr>
+        <w:t xml:space="preserve">(gritScore, </w:t>
+      </w:r>
+      <w:r>
+        <w:rPr>
+          <w:rStyle w:val="DataTypeTok"/>
+        </w:rPr>
+        <w:t xml:space="preserve">na.rm =</w:t>
+      </w:r>
+      <w:r>
+        <w:rPr>
+          <w:rStyle w:val="NormalTok"/>
+        </w:rPr>
+        <w:t xml:space="preserve"> </w:t>
+      </w:r>
+      <w:r>
+        <w:rPr>
+          <w:rStyle w:val="OtherTok"/>
+        </w:rPr>
+        <w:t xml:space="preserve">TRUE</w:t>
+      </w:r>
+      <w:r>
+        <w:rPr>
+          <w:rStyle w:val="NormalTok"/>
+        </w:rPr>
+        <w:t xml:space="preserve">),</w:t>
+      </w:r>
+      <w:r>
+        <w:br w:type="textWrapping"/>
+      </w:r>
+      <w:r>
+        <w:rPr>
+          <w:rStyle w:val="NormalTok"/>
+        </w:rPr>
+        <w:t xml:space="preserve">    </w:t>
+      </w:r>
+      <w:r>
+        <w:rPr>
+          <w:rStyle w:val="DataTypeTok"/>
+        </w:rPr>
+        <w:t xml:space="preserve">sd =</w:t>
+      </w:r>
+      <w:r>
+        <w:rPr>
+          <w:rStyle w:val="NormalTok"/>
+        </w:rPr>
+        <w:t xml:space="preserve"> </w:t>
+      </w:r>
+      <w:r>
+        <w:rPr>
+          <w:rStyle w:val="KeywordTok"/>
+        </w:rPr>
+        <w:t xml:space="preserve">sd</w:t>
+      </w:r>
+      <w:r>
+        <w:rPr>
+          <w:rStyle w:val="NormalTok"/>
+        </w:rPr>
+        <w:t xml:space="preserve">(gritScore, </w:t>
+      </w:r>
+      <w:r>
+        <w:rPr>
+          <w:rStyle w:val="DataTypeTok"/>
+        </w:rPr>
+        <w:t xml:space="preserve">na.rm =</w:t>
+      </w:r>
+      <w:r>
+        <w:rPr>
+          <w:rStyle w:val="NormalTok"/>
+        </w:rPr>
+        <w:t xml:space="preserve"> </w:t>
+      </w:r>
+      <w:r>
+        <w:rPr>
+          <w:rStyle w:val="OtherTok"/>
+        </w:rPr>
+        <w:t xml:space="preserve">TRUE</w:t>
+      </w:r>
+      <w:r>
+        <w:rPr>
+          <w:rStyle w:val="NormalTok"/>
+        </w:rPr>
+        <w:t xml:space="preserve">)</w:t>
+      </w:r>
+      <w:r>
+        <w:br w:type="textWrapping"/>
+      </w:r>
+      <w:r>
+        <w:rPr>
+          <w:rStyle w:val="NormalTok"/>
+        </w:rPr>
+        <w:t xml:space="preserve">  )</w:t>
+      </w:r>
+    </w:p>
+    <w:p>
+      <w:pPr>
+        <w:pStyle w:val="SourceCode"/>
+      </w:pPr>
+      <w:r>
+        <w:rPr>
+          <w:rStyle w:val="VerbatimChar"/>
+        </w:rPr>
+        <w:t xml:space="preserve">## # A tibble: 1 x 4</w:t>
+      </w:r>
+      <w:r>
+        <w:br w:type="textWrapping"/>
+      </w:r>
+      <w:r>
+        <w:rPr>
+          <w:rStyle w:val="VerbatimChar"/>
+        </w:rPr>
+        <w:t xml:space="preserve">##   povertyLevel count  mean    sd</w:t>
+      </w:r>
+      <w:r>
+        <w:br w:type="textWrapping"/>
+      </w:r>
+      <w:r>
+        <w:rPr>
+          <w:rStyle w:val="VerbatimChar"/>
+        </w:rPr>
+        <w:t xml:space="preserve">##          &lt;dbl&gt; &lt;int&gt; &lt;dbl&gt; &lt;dbl&gt;</w:t>
+      </w:r>
+      <w:r>
+        <w:br w:type="textWrapping"/>
+      </w:r>
+      <w:r>
+        <w:rPr>
+          <w:rStyle w:val="VerbatimChar"/>
+        </w:rPr>
+        <w:t xml:space="preserve">## 1            1    59  3.10 0.643</w:t>
+      </w:r>
+    </w:p>
+    <w:p>
+      <w:pPr>
+        <w:pStyle w:val="SourceCode"/>
+      </w:pPr>
+      <w:r>
+        <w:rPr>
+          <w:rStyle w:val="NormalTok"/>
+        </w:rPr>
+        <w:t xml:space="preserve">aovGroupPoverty &lt;-</w:t>
+      </w:r>
+      <w:r>
+        <w:rPr>
+          <w:rStyle w:val="StringTok"/>
+        </w:rPr>
+        <w:t xml:space="preserve"> </w:t>
+      </w:r>
+      <w:r>
+        <w:rPr>
+          <w:rStyle w:val="KeywordTok"/>
+        </w:rPr>
+        <w:t xml:space="preserve">aov</w:t>
+      </w:r>
+      <w:r>
+        <w:rPr>
+          <w:rStyle w:val="NormalTok"/>
+        </w:rPr>
+        <w:t xml:space="preserve">(gritScore </w:t>
+      </w:r>
+      <w:r>
+        <w:rPr>
+          <w:rStyle w:val="OperatorTok"/>
+        </w:rPr>
+        <w:t xml:space="preserve">~</w:t>
+      </w:r>
+      <w:r>
+        <w:rPr>
+          <w:rStyle w:val="StringTok"/>
+        </w:rPr>
+        <w:t xml:space="preserve"> </w:t>
+      </w:r>
+      <w:r>
+        <w:rPr>
+          <w:rStyle w:val="KeywordTok"/>
+        </w:rPr>
+        <w:t xml:space="preserve">as.numeric</w:t>
+      </w:r>
+      <w:r>
+        <w:rPr>
+          <w:rStyle w:val="NormalTok"/>
+        </w:rPr>
+        <w:t xml:space="preserve">(povertyLevel), </w:t>
+      </w:r>
+      <w:r>
+        <w:rPr>
+          <w:rStyle w:val="DataTypeTok"/>
+        </w:rPr>
+        <w:t xml:space="preserve">data =</w:t>
+      </w:r>
+      <w:r>
+        <w:rPr>
+          <w:rStyle w:val="NormalTok"/>
+        </w:rPr>
+        <w:t xml:space="preserve"> groupPoverty)</w:t>
+      </w:r>
+      <w:r>
+        <w:br w:type="textWrapping"/>
+      </w:r>
+      <w:r>
+        <w:rPr>
+          <w:rStyle w:val="KeywordTok"/>
+        </w:rPr>
+        <w:t xml:space="preserve">summary</w:t>
+      </w:r>
+      <w:r>
+        <w:rPr>
+          <w:rStyle w:val="NormalTok"/>
+        </w:rPr>
+        <w:t xml:space="preserve">(aovGroupPoverty)</w:t>
+      </w:r>
+    </w:p>
+    <w:p>
+      <w:pPr>
+        <w:pStyle w:val="SourceCode"/>
+      </w:pPr>
+      <w:r>
+        <w:rPr>
+          <w:rStyle w:val="VerbatimChar"/>
+        </w:rPr>
+        <w:t xml:space="preserve">##             Df Sum Sq Mean Sq F value Pr(&gt;F)</w:t>
+      </w:r>
+      <w:r>
+        <w:br w:type="textWrapping"/>
+      </w:r>
+      <w:r>
+        <w:rPr>
+          <w:rStyle w:val="VerbatimChar"/>
+        </w:rPr>
+        <w:t xml:space="preserve">## Residuals   58  23.95  0.4129</w:t>
+      </w:r>
+    </w:p>
+    <w:p>
+      <w:pPr>
+        <w:pStyle w:val="SourceCode"/>
+      </w:pPr>
+      <w:r>
+        <w:rPr>
+          <w:rStyle w:val="CommentTok"/>
+        </w:rPr>
+        <w:t xml:space="preserve"># Comparison of gritScore for cases grouped by financialStatus using ANOVA</w:t>
+      </w:r>
+      <w:r>
+        <w:br w:type="textWrapping"/>
+      </w:r>
+      <w:r>
+        <w:rPr>
+          <w:rStyle w:val="CommentTok"/>
+        </w:rPr>
+        <w:t xml:space="preserve"># Coding for financialStatus (Qualitrics Q23): 1 - not able, 2 - just able, 3 - comfortable no savings, 4 - comfortable and saving</w:t>
+      </w:r>
+      <w:r>
+        <w:br w:type="textWrapping"/>
+      </w:r>
+      <w:r>
+        <w:rPr>
+          <w:rStyle w:val="NormalTok"/>
+        </w:rPr>
+        <w:t xml:space="preserve">groupFinStat &lt;-</w:t>
+      </w:r>
+      <w:r>
+        <w:rPr>
+          <w:rStyle w:val="StringTok"/>
+        </w:rPr>
+        <w:t xml:space="preserve"> </w:t>
+      </w:r>
+      <w:r>
+        <w:rPr>
+          <w:rStyle w:val="KeywordTok"/>
+        </w:rPr>
+        <w:t xml:space="preserve">group_by</w:t>
+      </w:r>
+      <w:r>
+        <w:rPr>
+          <w:rStyle w:val="NormalTok"/>
+        </w:rPr>
+        <w:t xml:space="preserve">(dataClean, financialStatus)</w:t>
+      </w:r>
+      <w:r>
+        <w:br w:type="textWrapping"/>
+      </w:r>
+      <w:r>
+        <w:br w:type="textWrapping"/>
+      </w:r>
+      <w:r>
+        <w:rPr>
+          <w:rStyle w:val="NormalTok"/>
+        </w:rPr>
+        <w:t xml:space="preserve">groupFinStat </w:t>
+      </w:r>
+      <w:r>
+        <w:rPr>
+          <w:rStyle w:val="OperatorTok"/>
+        </w:rPr>
+        <w:t xml:space="preserve">%&gt;%</w:t>
+      </w:r>
+      <w:r>
+        <w:br w:type="textWrapping"/>
+      </w:r>
+      <w:r>
+        <w:rPr>
+          <w:rStyle w:val="StringTok"/>
+        </w:rPr>
+        <w:t xml:space="preserve">  </w:t>
+      </w:r>
+      <w:r>
+        <w:rPr>
+          <w:rStyle w:val="KeywordTok"/>
+        </w:rPr>
+        <w:t xml:space="preserve">summarise</w:t>
+      </w:r>
+      <w:r>
+        <w:rPr>
+          <w:rStyle w:val="NormalTok"/>
+        </w:rPr>
+        <w:t xml:space="preserve">(</w:t>
+      </w:r>
+      <w:r>
+        <w:br w:type="textWrapping"/>
+      </w:r>
+      <w:r>
+        <w:rPr>
+          <w:rStyle w:val="NormalTok"/>
+        </w:rPr>
+        <w:t xml:space="preserve">    </w:t>
+      </w:r>
+      <w:r>
+        <w:rPr>
+          <w:rStyle w:val="DataTypeTok"/>
+        </w:rPr>
+        <w:t xml:space="preserve">count =</w:t>
+      </w:r>
+      <w:r>
+        <w:rPr>
+          <w:rStyle w:val="NormalTok"/>
+        </w:rPr>
+        <w:t xml:space="preserve"> </w:t>
+      </w:r>
+      <w:r>
+        <w:rPr>
+          <w:rStyle w:val="KeywordTok"/>
+        </w:rPr>
+        <w:t xml:space="preserve">n</w:t>
+      </w:r>
+      <w:r>
+        <w:rPr>
+          <w:rStyle w:val="NormalTok"/>
+        </w:rPr>
+        <w:t xml:space="preserve">(),</w:t>
+      </w:r>
+      <w:r>
+        <w:br w:type="textWrapping"/>
+      </w:r>
+      <w:r>
+        <w:rPr>
+          <w:rStyle w:val="NormalTok"/>
+        </w:rPr>
+        <w:t xml:space="preserve">    </w:t>
+      </w:r>
+      <w:r>
+        <w:rPr>
+          <w:rStyle w:val="DataTypeTok"/>
+        </w:rPr>
+        <w:t xml:space="preserve">mean =</w:t>
+      </w:r>
+      <w:r>
+        <w:rPr>
+          <w:rStyle w:val="NormalTok"/>
+        </w:rPr>
+        <w:t xml:space="preserve"> </w:t>
+      </w:r>
+      <w:r>
+        <w:rPr>
+          <w:rStyle w:val="KeywordTok"/>
+        </w:rPr>
+        <w:t xml:space="preserve">mean</w:t>
+      </w:r>
+      <w:r>
+        <w:rPr>
+          <w:rStyle w:val="NormalTok"/>
+        </w:rPr>
+        <w:t xml:space="preserve">(gritScore, </w:t>
+      </w:r>
+      <w:r>
+        <w:rPr>
+          <w:rStyle w:val="DataTypeTok"/>
+        </w:rPr>
+        <w:t xml:space="preserve">na.rm =</w:t>
+      </w:r>
+      <w:r>
+        <w:rPr>
+          <w:rStyle w:val="NormalTok"/>
+        </w:rPr>
+        <w:t xml:space="preserve"> </w:t>
+      </w:r>
+      <w:r>
+        <w:rPr>
+          <w:rStyle w:val="OtherTok"/>
+        </w:rPr>
+        <w:t xml:space="preserve">TRUE</w:t>
+      </w:r>
+      <w:r>
+        <w:rPr>
+          <w:rStyle w:val="NormalTok"/>
+        </w:rPr>
+        <w:t xml:space="preserve">),</w:t>
+      </w:r>
+      <w:r>
+        <w:br w:type="textWrapping"/>
+      </w:r>
+      <w:r>
+        <w:rPr>
+          <w:rStyle w:val="NormalTok"/>
+        </w:rPr>
+        <w:t xml:space="preserve">    </w:t>
+      </w:r>
+      <w:r>
+        <w:rPr>
+          <w:rStyle w:val="DataTypeTok"/>
+        </w:rPr>
+        <w:t xml:space="preserve">sd =</w:t>
+      </w:r>
+      <w:r>
+        <w:rPr>
+          <w:rStyle w:val="NormalTok"/>
+        </w:rPr>
+        <w:t xml:space="preserve"> </w:t>
+      </w:r>
+      <w:r>
+        <w:rPr>
+          <w:rStyle w:val="KeywordTok"/>
+        </w:rPr>
+        <w:t xml:space="preserve">sd</w:t>
+      </w:r>
+      <w:r>
+        <w:rPr>
+          <w:rStyle w:val="NormalTok"/>
+        </w:rPr>
+        <w:t xml:space="preserve">(gritScore, </w:t>
+      </w:r>
+      <w:r>
+        <w:rPr>
+          <w:rStyle w:val="DataTypeTok"/>
+        </w:rPr>
+        <w:t xml:space="preserve">na.rm =</w:t>
+      </w:r>
+      <w:r>
+        <w:rPr>
+          <w:rStyle w:val="NormalTok"/>
+        </w:rPr>
+        <w:t xml:space="preserve"> </w:t>
+      </w:r>
+      <w:r>
+        <w:rPr>
+          <w:rStyle w:val="OtherTok"/>
+        </w:rPr>
+        <w:t xml:space="preserve">TRUE</w:t>
+      </w:r>
+      <w:r>
+        <w:rPr>
+          <w:rStyle w:val="NormalTok"/>
+        </w:rPr>
+        <w:t xml:space="preserve">)</w:t>
+      </w:r>
+      <w:r>
+        <w:br w:type="textWrapping"/>
+      </w:r>
+      <w:r>
+        <w:rPr>
+          <w:rStyle w:val="NormalTok"/>
+        </w:rPr>
+        <w:t xml:space="preserve">  )</w:t>
+      </w:r>
+    </w:p>
+    <w:p>
+      <w:pPr>
+        <w:pStyle w:val="SourceCode"/>
+      </w:pPr>
+      <w:r>
+        <w:rPr>
+          <w:rStyle w:val="VerbatimChar"/>
+        </w:rPr>
+        <w:t xml:space="preserve">## # A tibble: 5 x 4</w:t>
+      </w:r>
+      <w:r>
+        <w:br w:type="textWrapping"/>
+      </w:r>
+      <w:r>
+        <w:rPr>
+          <w:rStyle w:val="VerbatimChar"/>
+        </w:rPr>
+        <w:t xml:space="preserve">##   financialStatus count  mean    sd</w:t>
+      </w:r>
+      <w:r>
+        <w:br w:type="textWrapping"/>
+      </w:r>
+      <w:r>
+        <w:rPr>
+          <w:rStyle w:val="VerbatimChar"/>
+        </w:rPr>
+        <w:t xml:space="preserve">##   &lt;fct&gt;           &lt;int&gt; &lt;dbl&gt; &lt;dbl&gt;</w:t>
+      </w:r>
+      <w:r>
+        <w:br w:type="textWrapping"/>
+      </w:r>
+      <w:r>
+        <w:rPr>
+          <w:rStyle w:val="VerbatimChar"/>
+        </w:rPr>
+        <w:t xml:space="preserve">## 1 1                  12  3.07 0.602</w:t>
+      </w:r>
+      <w:r>
+        <w:br w:type="textWrapping"/>
+      </w:r>
+      <w:r>
+        <w:rPr>
+          <w:rStyle w:val="VerbatimChar"/>
+        </w:rPr>
+        <w:t xml:space="preserve">## 2 2                  19  2.91 0.723</w:t>
+      </w:r>
+      <w:r>
+        <w:br w:type="textWrapping"/>
+      </w:r>
+      <w:r>
+        <w:rPr>
+          <w:rStyle w:val="VerbatimChar"/>
+        </w:rPr>
+        <w:t xml:space="preserve">## 3 3                  15  3    0.582</w:t>
+      </w:r>
+      <w:r>
+        <w:br w:type="textWrapping"/>
+      </w:r>
+      <w:r>
+        <w:rPr>
+          <w:rStyle w:val="VerbatimChar"/>
+        </w:rPr>
+        <w:t xml:space="preserve">## 4 4                   7  3.71 0.519</w:t>
+      </w:r>
+      <w:r>
+        <w:br w:type="textWrapping"/>
+      </w:r>
+      <w:r>
+        <w:rPr>
+          <w:rStyle w:val="VerbatimChar"/>
+        </w:rPr>
+        <w:t xml:space="preserve">## 5 &lt;NA&gt;                6  3.23 0.357</w:t>
+      </w:r>
+    </w:p>
+    <w:p>
+      <w:pPr>
+        <w:pStyle w:val="SourceCode"/>
+      </w:pPr>
+      <w:r>
+        <w:rPr>
+          <w:rStyle w:val="NormalTok"/>
+        </w:rPr>
+        <w:t xml:space="preserve">aovGroupFinStat &lt;-</w:t>
+      </w:r>
+      <w:r>
+        <w:rPr>
+          <w:rStyle w:val="StringTok"/>
+        </w:rPr>
+        <w:t xml:space="preserve"> </w:t>
+      </w:r>
+      <w:r>
+        <w:rPr>
+          <w:rStyle w:val="KeywordTok"/>
+        </w:rPr>
+        <w:t xml:space="preserve">aov</w:t>
+      </w:r>
+      <w:r>
+        <w:rPr>
+          <w:rStyle w:val="NormalTok"/>
+        </w:rPr>
+        <w:t xml:space="preserve">(gritScore </w:t>
+      </w:r>
+      <w:r>
+        <w:rPr>
+          <w:rStyle w:val="OperatorTok"/>
+        </w:rPr>
+        <w:t xml:space="preserve">~</w:t>
+      </w:r>
+      <w:r>
+        <w:rPr>
+          <w:rStyle w:val="StringTok"/>
+        </w:rPr>
+        <w:t xml:space="preserve"> </w:t>
+      </w:r>
+      <w:r>
+        <w:rPr>
+          <w:rStyle w:val="KeywordTok"/>
+        </w:rPr>
+        <w:t xml:space="preserve">as.numeric</w:t>
+      </w:r>
+      <w:r>
+        <w:rPr>
+          <w:rStyle w:val="NormalTok"/>
+        </w:rPr>
+        <w:t xml:space="preserve">(financialStatus), </w:t>
+      </w:r>
+      <w:r>
+        <w:rPr>
+          <w:rStyle w:val="DataTypeTok"/>
+        </w:rPr>
+        <w:t xml:space="preserve">data =</w:t>
+      </w:r>
+      <w:r>
+        <w:rPr>
+          <w:rStyle w:val="NormalTok"/>
+        </w:rPr>
+        <w:t xml:space="preserve"> groupFinStat)</w:t>
+      </w:r>
+      <w:r>
+        <w:br w:type="textWrapping"/>
+      </w:r>
+      <w:r>
+        <w:rPr>
+          <w:rStyle w:val="KeywordTok"/>
+        </w:rPr>
+        <w:t xml:space="preserve">summary</w:t>
+      </w:r>
+      <w:r>
+        <w:rPr>
+          <w:rStyle w:val="NormalTok"/>
+        </w:rPr>
+        <w:t xml:space="preserve">(aovGroupFinStat)</w:t>
+      </w:r>
+    </w:p>
+    <w:p>
+      <w:pPr>
+        <w:pStyle w:val="SourceCode"/>
+      </w:pPr>
+      <w:r>
+        <w:rPr>
+          <w:rStyle w:val="VerbatimChar"/>
+        </w:rPr>
         <w:t xml:space="preserve">##                             Df Sum Sq Mean Sq F value Pr(&gt;F)  </w:t>
       </w:r>
       <w:r>
@@ -9876,6 +10957,440 @@
           <w:rStyle w:val="VerbatimChar"/>
         </w:rPr>
         <w:t xml:space="preserve">## 6 observations deleted due to missingness</w:t>
+      </w:r>
+    </w:p>
+    <w:p>
+      <w:pPr>
+        <w:pStyle w:val="SourceCode"/>
+      </w:pPr>
+      <w:r>
+        <w:rPr>
+          <w:rStyle w:val="CommentTok"/>
+        </w:rPr>
+        <w:t xml:space="preserve"># Comparison of gritScore for cases grouped by savings using ANOVA</w:t>
+      </w:r>
+      <w:r>
+        <w:br w:type="textWrapping"/>
+      </w:r>
+      <w:r>
+        <w:rPr>
+          <w:rStyle w:val="CommentTok"/>
+        </w:rPr>
+        <w:t xml:space="preserve"># Coding for savings (Qualitrics Q24): 1 - yes, 2 - no</w:t>
+      </w:r>
+      <w:r>
+        <w:br w:type="textWrapping"/>
+      </w:r>
+      <w:r>
+        <w:rPr>
+          <w:rStyle w:val="NormalTok"/>
+        </w:rPr>
+        <w:t xml:space="preserve">groupSavings &lt;-</w:t>
+      </w:r>
+      <w:r>
+        <w:rPr>
+          <w:rStyle w:val="StringTok"/>
+        </w:rPr>
+        <w:t xml:space="preserve"> </w:t>
+      </w:r>
+      <w:r>
+        <w:rPr>
+          <w:rStyle w:val="KeywordTok"/>
+        </w:rPr>
+        <w:t xml:space="preserve">group_by</w:t>
+      </w:r>
+      <w:r>
+        <w:rPr>
+          <w:rStyle w:val="NormalTok"/>
+        </w:rPr>
+        <w:t xml:space="preserve">(dataClean, savings)</w:t>
+      </w:r>
+      <w:r>
+        <w:br w:type="textWrapping"/>
+      </w:r>
+      <w:r>
+        <w:br w:type="textWrapping"/>
+      </w:r>
+      <w:r>
+        <w:rPr>
+          <w:rStyle w:val="NormalTok"/>
+        </w:rPr>
+        <w:t xml:space="preserve">groupSavings </w:t>
+      </w:r>
+      <w:r>
+        <w:rPr>
+          <w:rStyle w:val="OperatorTok"/>
+        </w:rPr>
+        <w:t xml:space="preserve">%&gt;%</w:t>
+      </w:r>
+      <w:r>
+        <w:br w:type="textWrapping"/>
+      </w:r>
+      <w:r>
+        <w:rPr>
+          <w:rStyle w:val="StringTok"/>
+        </w:rPr>
+        <w:t xml:space="preserve">  </w:t>
+      </w:r>
+      <w:r>
+        <w:rPr>
+          <w:rStyle w:val="KeywordTok"/>
+        </w:rPr>
+        <w:t xml:space="preserve">summarise</w:t>
+      </w:r>
+      <w:r>
+        <w:rPr>
+          <w:rStyle w:val="NormalTok"/>
+        </w:rPr>
+        <w:t xml:space="preserve">(</w:t>
+      </w:r>
+      <w:r>
+        <w:br w:type="textWrapping"/>
+      </w:r>
+      <w:r>
+        <w:rPr>
+          <w:rStyle w:val="NormalTok"/>
+        </w:rPr>
+        <w:t xml:space="preserve">    </w:t>
+      </w:r>
+      <w:r>
+        <w:rPr>
+          <w:rStyle w:val="DataTypeTok"/>
+        </w:rPr>
+        <w:t xml:space="preserve">count =</w:t>
+      </w:r>
+      <w:r>
+        <w:rPr>
+          <w:rStyle w:val="NormalTok"/>
+        </w:rPr>
+        <w:t xml:space="preserve"> </w:t>
+      </w:r>
+      <w:r>
+        <w:rPr>
+          <w:rStyle w:val="KeywordTok"/>
+        </w:rPr>
+        <w:t xml:space="preserve">n</w:t>
+      </w:r>
+      <w:r>
+        <w:rPr>
+          <w:rStyle w:val="NormalTok"/>
+        </w:rPr>
+        <w:t xml:space="preserve">(),</w:t>
+      </w:r>
+      <w:r>
+        <w:br w:type="textWrapping"/>
+      </w:r>
+      <w:r>
+        <w:rPr>
+          <w:rStyle w:val="NormalTok"/>
+        </w:rPr>
+        <w:t xml:space="preserve">    </w:t>
+      </w:r>
+      <w:r>
+        <w:rPr>
+          <w:rStyle w:val="DataTypeTok"/>
+        </w:rPr>
+        <w:t xml:space="preserve">mean =</w:t>
+      </w:r>
+      <w:r>
+        <w:rPr>
+          <w:rStyle w:val="NormalTok"/>
+        </w:rPr>
+        <w:t xml:space="preserve"> </w:t>
+      </w:r>
+      <w:r>
+        <w:rPr>
+          <w:rStyle w:val="KeywordTok"/>
+        </w:rPr>
+        <w:t xml:space="preserve">mean</w:t>
+      </w:r>
+      <w:r>
+        <w:rPr>
+          <w:rStyle w:val="NormalTok"/>
+        </w:rPr>
+        <w:t xml:space="preserve">(gritScore, </w:t>
+      </w:r>
+      <w:r>
+        <w:rPr>
+          <w:rStyle w:val="DataTypeTok"/>
+        </w:rPr>
+        <w:t xml:space="preserve">na.rm =</w:t>
+      </w:r>
+      <w:r>
+        <w:rPr>
+          <w:rStyle w:val="NormalTok"/>
+        </w:rPr>
+        <w:t xml:space="preserve"> </w:t>
+      </w:r>
+      <w:r>
+        <w:rPr>
+          <w:rStyle w:val="OtherTok"/>
+        </w:rPr>
+        <w:t xml:space="preserve">TRUE</w:t>
+      </w:r>
+      <w:r>
+        <w:rPr>
+          <w:rStyle w:val="NormalTok"/>
+        </w:rPr>
+        <w:t xml:space="preserve">),</w:t>
+      </w:r>
+      <w:r>
+        <w:br w:type="textWrapping"/>
+      </w:r>
+      <w:r>
+        <w:rPr>
+          <w:rStyle w:val="NormalTok"/>
+        </w:rPr>
+        <w:t xml:space="preserve">    </w:t>
+      </w:r>
+      <w:r>
+        <w:rPr>
+          <w:rStyle w:val="DataTypeTok"/>
+        </w:rPr>
+        <w:t xml:space="preserve">sd =</w:t>
+      </w:r>
+      <w:r>
+        <w:rPr>
+          <w:rStyle w:val="NormalTok"/>
+        </w:rPr>
+        <w:t xml:space="preserve"> </w:t>
+      </w:r>
+      <w:r>
+        <w:rPr>
+          <w:rStyle w:val="KeywordTok"/>
+        </w:rPr>
+        <w:t xml:space="preserve">sd</w:t>
+      </w:r>
+      <w:r>
+        <w:rPr>
+          <w:rStyle w:val="NormalTok"/>
+        </w:rPr>
+        <w:t xml:space="preserve">(gritScore, </w:t>
+      </w:r>
+      <w:r>
+        <w:rPr>
+          <w:rStyle w:val="DataTypeTok"/>
+        </w:rPr>
+        <w:t xml:space="preserve">na.rm =</w:t>
+      </w:r>
+      <w:r>
+        <w:rPr>
+          <w:rStyle w:val="NormalTok"/>
+        </w:rPr>
+        <w:t xml:space="preserve"> </w:t>
+      </w:r>
+      <w:r>
+        <w:rPr>
+          <w:rStyle w:val="OtherTok"/>
+        </w:rPr>
+        <w:t xml:space="preserve">TRUE</w:t>
+      </w:r>
+      <w:r>
+        <w:rPr>
+          <w:rStyle w:val="NormalTok"/>
+        </w:rPr>
+        <w:t xml:space="preserve">)</w:t>
+      </w:r>
+      <w:r>
+        <w:br w:type="textWrapping"/>
+      </w:r>
+      <w:r>
+        <w:rPr>
+          <w:rStyle w:val="NormalTok"/>
+        </w:rPr>
+        <w:t xml:space="preserve">  )</w:t>
+      </w:r>
+    </w:p>
+    <w:p>
+      <w:pPr>
+        <w:pStyle w:val="SourceCode"/>
+      </w:pPr>
+      <w:r>
+        <w:rPr>
+          <w:rStyle w:val="VerbatimChar"/>
+        </w:rPr>
+        <w:t xml:space="preserve">## # A tibble: 3 x 4</w:t>
+      </w:r>
+      <w:r>
+        <w:br w:type="textWrapping"/>
+      </w:r>
+      <w:r>
+        <w:rPr>
+          <w:rStyle w:val="VerbatimChar"/>
+        </w:rPr>
+        <w:t xml:space="preserve">##   savings count  mean    sd</w:t>
+      </w:r>
+      <w:r>
+        <w:br w:type="textWrapping"/>
+      </w:r>
+      <w:r>
+        <w:rPr>
+          <w:rStyle w:val="VerbatimChar"/>
+        </w:rPr>
+        <w:t xml:space="preserve">##   &lt;fct&gt;   &lt;int&gt; &lt;dbl&gt; &lt;dbl&gt;</w:t>
+      </w:r>
+      <w:r>
+        <w:br w:type="textWrapping"/>
+      </w:r>
+      <w:r>
+        <w:rPr>
+          <w:rStyle w:val="VerbatimChar"/>
+        </w:rPr>
+        <w:t xml:space="preserve">## 1 1          15  3.55 0.551</w:t>
+      </w:r>
+      <w:r>
+        <w:br w:type="textWrapping"/>
+      </w:r>
+      <w:r>
+        <w:rPr>
+          <w:rStyle w:val="VerbatimChar"/>
+        </w:rPr>
+        <w:t xml:space="preserve">## 2 2          40  2.93 0.631</w:t>
+      </w:r>
+      <w:r>
+        <w:br w:type="textWrapping"/>
+      </w:r>
+      <w:r>
+        <w:rPr>
+          <w:rStyle w:val="VerbatimChar"/>
+        </w:rPr>
+        <w:t xml:space="preserve">## 3 &lt;NA&gt;        4  3    0</w:t>
+      </w:r>
+    </w:p>
+    <w:p>
+      <w:pPr>
+        <w:pStyle w:val="SourceCode"/>
+      </w:pPr>
+      <w:r>
+        <w:rPr>
+          <w:rStyle w:val="NormalTok"/>
+        </w:rPr>
+        <w:t xml:space="preserve">aovGroupSavings &lt;-</w:t>
+      </w:r>
+      <w:r>
+        <w:rPr>
+          <w:rStyle w:val="StringTok"/>
+        </w:rPr>
+        <w:t xml:space="preserve"> </w:t>
+      </w:r>
+      <w:r>
+        <w:rPr>
+          <w:rStyle w:val="KeywordTok"/>
+        </w:rPr>
+        <w:t xml:space="preserve">aov</w:t>
+      </w:r>
+      <w:r>
+        <w:rPr>
+          <w:rStyle w:val="NormalTok"/>
+        </w:rPr>
+        <w:t xml:space="preserve">(gritScore </w:t>
+      </w:r>
+      <w:r>
+        <w:rPr>
+          <w:rStyle w:val="OperatorTok"/>
+        </w:rPr>
+        <w:t xml:space="preserve">~</w:t>
+      </w:r>
+      <w:r>
+        <w:rPr>
+          <w:rStyle w:val="StringTok"/>
+        </w:rPr>
+        <w:t xml:space="preserve"> </w:t>
+      </w:r>
+      <w:r>
+        <w:rPr>
+          <w:rStyle w:val="KeywordTok"/>
+        </w:rPr>
+        <w:t xml:space="preserve">as.numeric</w:t>
+      </w:r>
+      <w:r>
+        <w:rPr>
+          <w:rStyle w:val="NormalTok"/>
+        </w:rPr>
+        <w:t xml:space="preserve">(savings), </w:t>
+      </w:r>
+      <w:r>
+        <w:rPr>
+          <w:rStyle w:val="DataTypeTok"/>
+        </w:rPr>
+        <w:t xml:space="preserve">data =</w:t>
+      </w:r>
+      <w:r>
+        <w:rPr>
+          <w:rStyle w:val="NormalTok"/>
+        </w:rPr>
+        <w:t xml:space="preserve"> groupSavings)</w:t>
+      </w:r>
+      <w:r>
+        <w:br w:type="textWrapping"/>
+      </w:r>
+      <w:r>
+        <w:rPr>
+          <w:rStyle w:val="KeywordTok"/>
+        </w:rPr>
+        <w:t xml:space="preserve">summary</w:t>
+      </w:r>
+      <w:r>
+        <w:rPr>
+          <w:rStyle w:val="NormalTok"/>
+        </w:rPr>
+        <w:t xml:space="preserve">(aovGroupSavings)</w:t>
+      </w:r>
+    </w:p>
+    <w:p>
+      <w:pPr>
+        <w:pStyle w:val="SourceCode"/>
+      </w:pPr>
+      <w:r>
+        <w:rPr>
+          <w:rStyle w:val="VerbatimChar"/>
+        </w:rPr>
+        <w:t xml:space="preserve">##                     Df Sum Sq Mean Sq F value  Pr(&gt;F)   </w:t>
+      </w:r>
+      <w:r>
+        <w:br w:type="textWrapping"/>
+      </w:r>
+      <w:r>
+        <w:rPr>
+          <w:rStyle w:val="VerbatimChar"/>
+        </w:rPr>
+        <w:t xml:space="preserve">## as.numeric(savings)  1  4.134   4.134   11.08 0.00159 **</w:t>
+      </w:r>
+      <w:r>
+        <w:br w:type="textWrapping"/>
+      </w:r>
+      <w:r>
+        <w:rPr>
+          <w:rStyle w:val="VerbatimChar"/>
+        </w:rPr>
+        <w:t xml:space="preserve">## Residuals           53 19.775   0.373                   </w:t>
+      </w:r>
+      <w:r>
+        <w:br w:type="textWrapping"/>
+      </w:r>
+      <w:r>
+        <w:rPr>
+          <w:rStyle w:val="VerbatimChar"/>
+        </w:rPr>
+        <w:t xml:space="preserve">## ---</w:t>
+      </w:r>
+      <w:r>
+        <w:br w:type="textWrapping"/>
+      </w:r>
+      <w:r>
+        <w:rPr>
+          <w:rStyle w:val="VerbatimChar"/>
+        </w:rPr>
+        <w:t xml:space="preserve">## Signif. codes:  0 '***' 0.001 '**' 0.01 '*' 0.05 '.' 0.1 ' ' 1</w:t>
+      </w:r>
+      <w:r>
+        <w:br w:type="textWrapping"/>
+      </w:r>
+      <w:r>
+        <w:rPr>
+          <w:rStyle w:val="VerbatimChar"/>
+        </w:rPr>
+        <w:t xml:space="preserve">## 4 observations deleted due to missingness</w:t>
       </w:r>
     </w:p>
     <w:p>
@@ -9943,7 +11458,7 @@
         <w:rPr>
           <w:rStyle w:val="NormalTok"/>
         </w:rPr>
-        <w:t xml:space="preserve">(povertyRatio, financialStatus, ageNow, ageRelease, mspssScore, aceScore, gritScore) -&gt;</w:t>
+        <w:t xml:space="preserve">(incomeLastYr, povertyRatio, povertyLevel, financialStatus, savings, ageNow, ageRelease, mspssScore, aceScore, gritScore) -&gt;</w:t>
       </w:r>
       <w:r>
         <w:rPr>
@@ -10074,142 +11589,295 @@
         <w:rPr>
           <w:rStyle w:val="VerbatimChar"/>
         </w:rPr>
-        <w:t xml:space="preserve">##                 povertyRatio financialStatus      ageNow  ageRelease</w:t>
-      </w:r>
-      <w:r>
-        <w:br w:type="textWrapping"/>
-      </w:r>
-      <w:r>
-        <w:rPr>
-          <w:rStyle w:val="VerbatimChar"/>
-        </w:rPr>
-        <w:t xml:space="preserve">## povertyRatio      1.00000000     -0.12702067  0.15261350  0.18136159</w:t>
-      </w:r>
-      <w:r>
-        <w:br w:type="textWrapping"/>
-      </w:r>
-      <w:r>
-        <w:rPr>
-          <w:rStyle w:val="VerbatimChar"/>
-        </w:rPr>
-        <w:t xml:space="preserve">## financialStatus  -0.12702067      1.00000000 -0.27436238 -0.09029268</w:t>
-      </w:r>
-      <w:r>
-        <w:br w:type="textWrapping"/>
-      </w:r>
-      <w:r>
-        <w:rPr>
-          <w:rStyle w:val="VerbatimChar"/>
-        </w:rPr>
-        <w:t xml:space="preserve">## ageNow            0.15261350     -0.27436238  1.00000000  0.35681341</w:t>
-      </w:r>
-      <w:r>
-        <w:br w:type="textWrapping"/>
-      </w:r>
-      <w:r>
-        <w:rPr>
-          <w:rStyle w:val="VerbatimChar"/>
-        </w:rPr>
-        <w:t xml:space="preserve">## ageRelease        0.18136159     -0.09029268  0.35681341  1.00000000</w:t>
-      </w:r>
-      <w:r>
-        <w:br w:type="textWrapping"/>
-      </w:r>
-      <w:r>
-        <w:rPr>
-          <w:rStyle w:val="VerbatimChar"/>
-        </w:rPr>
-        <w:t xml:space="preserve">## mspssScore        0.13622780      0.02088214  0.22150099  0.04763569</w:t>
-      </w:r>
-      <w:r>
-        <w:br w:type="textWrapping"/>
-      </w:r>
-      <w:r>
-        <w:rPr>
-          <w:rStyle w:val="VerbatimChar"/>
-        </w:rPr>
-        <w:t xml:space="preserve">## aceScore          0.09382109      0.18032901  0.34336352  0.32248113</w:t>
-      </w:r>
-      <w:r>
-        <w:br w:type="textWrapping"/>
-      </w:r>
-      <w:r>
-        <w:rPr>
-          <w:rStyle w:val="VerbatimChar"/>
-        </w:rPr>
-        <w:t xml:space="preserve">## gritScore         0.06701438      0.22898025  0.08405773  0.08637535</w:t>
-      </w:r>
-      <w:r>
-        <w:br w:type="textWrapping"/>
-      </w:r>
-      <w:r>
-        <w:rPr>
-          <w:rStyle w:val="VerbatimChar"/>
-        </w:rPr>
-        <w:t xml:space="preserve">##                 mspssScore   aceScore  gritScore</w:t>
-      </w:r>
-      <w:r>
-        <w:br w:type="textWrapping"/>
-      </w:r>
-      <w:r>
-        <w:rPr>
-          <w:rStyle w:val="VerbatimChar"/>
-        </w:rPr>
-        <w:t xml:space="preserve">## povertyRatio    0.13622780 0.09382109 0.06701438</w:t>
-      </w:r>
-      <w:r>
-        <w:br w:type="textWrapping"/>
-      </w:r>
-      <w:r>
-        <w:rPr>
-          <w:rStyle w:val="VerbatimChar"/>
-        </w:rPr>
-        <w:t xml:space="preserve">## financialStatus 0.02088214 0.18032901 0.22898025</w:t>
-      </w:r>
-      <w:r>
-        <w:br w:type="textWrapping"/>
-      </w:r>
-      <w:r>
-        <w:rPr>
-          <w:rStyle w:val="VerbatimChar"/>
-        </w:rPr>
-        <w:t xml:space="preserve">## ageNow          0.22150099 0.34336352 0.08405773</w:t>
-      </w:r>
-      <w:r>
-        <w:br w:type="textWrapping"/>
-      </w:r>
-      <w:r>
-        <w:rPr>
-          <w:rStyle w:val="VerbatimChar"/>
-        </w:rPr>
-        <w:t xml:space="preserve">## ageRelease      0.04763569 0.32248113 0.08637535</w:t>
-      </w:r>
-      <w:r>
-        <w:br w:type="textWrapping"/>
-      </w:r>
-      <w:r>
-        <w:rPr>
-          <w:rStyle w:val="VerbatimChar"/>
-        </w:rPr>
-        <w:t xml:space="preserve">## mspssScore      1.00000000 0.63305300 0.18757349</w:t>
-      </w:r>
-      <w:r>
-        <w:br w:type="textWrapping"/>
-      </w:r>
-      <w:r>
-        <w:rPr>
-          <w:rStyle w:val="VerbatimChar"/>
-        </w:rPr>
-        <w:t xml:space="preserve">## aceScore        0.63305300 1.00000000 0.07753448</w:t>
-      </w:r>
-      <w:r>
-        <w:br w:type="textWrapping"/>
-      </w:r>
-      <w:r>
-        <w:rPr>
-          <w:rStyle w:val="VerbatimChar"/>
-        </w:rPr>
-        <w:t xml:space="preserve">## gritScore       0.18757349 0.07753448 1.00000000</w:t>
+        <w:t xml:space="preserve">##                 incomeLastYr povertyRatio povertyLevel financialStatus</w:t>
+      </w:r>
+      <w:r>
+        <w:br w:type="textWrapping"/>
+      </w:r>
+      <w:r>
+        <w:rPr>
+          <w:rStyle w:val="VerbatimChar"/>
+        </w:rPr>
+        <w:t xml:space="preserve">## incomeLastYr      1.00000000   0.07878926           NA      0.17463014</w:t>
+      </w:r>
+      <w:r>
+        <w:br w:type="textWrapping"/>
+      </w:r>
+      <w:r>
+        <w:rPr>
+          <w:rStyle w:val="VerbatimChar"/>
+        </w:rPr>
+        <w:t xml:space="preserve">## povertyRatio      0.07878926   1.00000000           NA     -0.12702067</w:t>
+      </w:r>
+      <w:r>
+        <w:br w:type="textWrapping"/>
+      </w:r>
+      <w:r>
+        <w:rPr>
+          <w:rStyle w:val="VerbatimChar"/>
+        </w:rPr>
+        <w:t xml:space="preserve">## povertyLevel              NA           NA           NA              NA</w:t>
+      </w:r>
+      <w:r>
+        <w:br w:type="textWrapping"/>
+      </w:r>
+      <w:r>
+        <w:rPr>
+          <w:rStyle w:val="VerbatimChar"/>
+        </w:rPr>
+        <w:t xml:space="preserve">## financialStatus   0.17463014  -0.12702067           NA      1.00000000</w:t>
+      </w:r>
+      <w:r>
+        <w:br w:type="textWrapping"/>
+      </w:r>
+      <w:r>
+        <w:rPr>
+          <w:rStyle w:val="VerbatimChar"/>
+        </w:rPr>
+        <w:t xml:space="preserve">## savings          -0.03251942  -0.06810200           NA     -0.46516980</w:t>
+      </w:r>
+      <w:r>
+        <w:br w:type="textWrapping"/>
+      </w:r>
+      <w:r>
+        <w:rPr>
+          <w:rStyle w:val="VerbatimChar"/>
+        </w:rPr>
+        <w:t xml:space="preserve">## ageNow           -0.04018701   0.15261350           NA     -0.27436238</w:t>
+      </w:r>
+      <w:r>
+        <w:br w:type="textWrapping"/>
+      </w:r>
+      <w:r>
+        <w:rPr>
+          <w:rStyle w:val="VerbatimChar"/>
+        </w:rPr>
+        <w:t xml:space="preserve">## ageRelease        0.05583711   0.18136159           NA     -0.09029268</w:t>
+      </w:r>
+      <w:r>
+        <w:br w:type="textWrapping"/>
+      </w:r>
+      <w:r>
+        <w:rPr>
+          <w:rStyle w:val="VerbatimChar"/>
+        </w:rPr>
+        <w:t xml:space="preserve">## mspssScore        0.18631487   0.13622780           NA      0.02088214</w:t>
+      </w:r>
+      <w:r>
+        <w:br w:type="textWrapping"/>
+      </w:r>
+      <w:r>
+        <w:rPr>
+          <w:rStyle w:val="VerbatimChar"/>
+        </w:rPr>
+        <w:t xml:space="preserve">## aceScore         -0.04708187   0.09382109           NA      0.18032901</w:t>
+      </w:r>
+      <w:r>
+        <w:br w:type="textWrapping"/>
+      </w:r>
+      <w:r>
+        <w:rPr>
+          <w:rStyle w:val="VerbatimChar"/>
+        </w:rPr>
+        <w:t xml:space="preserve">## gritScore         0.05890139   0.06701438           NA      0.22898025</w:t>
+      </w:r>
+      <w:r>
+        <w:br w:type="textWrapping"/>
+      </w:r>
+      <w:r>
+        <w:rPr>
+          <w:rStyle w:val="VerbatimChar"/>
+        </w:rPr>
+        <w:t xml:space="preserve">##                      savings      ageNow  ageRelease  mspssScore</w:t>
+      </w:r>
+      <w:r>
+        <w:br w:type="textWrapping"/>
+      </w:r>
+      <w:r>
+        <w:rPr>
+          <w:rStyle w:val="VerbatimChar"/>
+        </w:rPr>
+        <w:t xml:space="preserve">## incomeLastYr    -0.032519423 -0.04018701  0.05583711 0.186314867</w:t>
+      </w:r>
+      <w:r>
+        <w:br w:type="textWrapping"/>
+      </w:r>
+      <w:r>
+        <w:rPr>
+          <w:rStyle w:val="VerbatimChar"/>
+        </w:rPr>
+        <w:t xml:space="preserve">## povertyRatio    -0.068102000  0.15261350  0.18136159 0.136227802</w:t>
+      </w:r>
+      <w:r>
+        <w:br w:type="textWrapping"/>
+      </w:r>
+      <w:r>
+        <w:rPr>
+          <w:rStyle w:val="VerbatimChar"/>
+        </w:rPr>
+        <w:t xml:space="preserve">## povertyLevel              NA          NA          NA          NA</w:t>
+      </w:r>
+      <w:r>
+        <w:br w:type="textWrapping"/>
+      </w:r>
+      <w:r>
+        <w:rPr>
+          <w:rStyle w:val="VerbatimChar"/>
+        </w:rPr>
+        <w:t xml:space="preserve">## financialStatus -0.465169802 -0.27436238 -0.09029268 0.020882141</w:t>
+      </w:r>
+      <w:r>
+        <w:br w:type="textWrapping"/>
+      </w:r>
+      <w:r>
+        <w:rPr>
+          <w:rStyle w:val="VerbatimChar"/>
+        </w:rPr>
+        <w:t xml:space="preserve">## savings          1.000000000  0.05829047 -0.04001158 0.006858572</w:t>
+      </w:r>
+      <w:r>
+        <w:br w:type="textWrapping"/>
+      </w:r>
+      <w:r>
+        <w:rPr>
+          <w:rStyle w:val="VerbatimChar"/>
+        </w:rPr>
+        <w:t xml:space="preserve">## ageNow           0.058290466  1.00000000  0.35681341 0.221500986</w:t>
+      </w:r>
+      <w:r>
+        <w:br w:type="textWrapping"/>
+      </w:r>
+      <w:r>
+        <w:rPr>
+          <w:rStyle w:val="VerbatimChar"/>
+        </w:rPr>
+        <w:t xml:space="preserve">## ageRelease      -0.040011576  0.35681341  1.00000000 0.047635687</w:t>
+      </w:r>
+      <w:r>
+        <w:br w:type="textWrapping"/>
+      </w:r>
+      <w:r>
+        <w:rPr>
+          <w:rStyle w:val="VerbatimChar"/>
+        </w:rPr>
+        <w:t xml:space="preserve">## mspssScore       0.006858572  0.22150099  0.04763569 1.000000000</w:t>
+      </w:r>
+      <w:r>
+        <w:br w:type="textWrapping"/>
+      </w:r>
+      <w:r>
+        <w:rPr>
+          <w:rStyle w:val="VerbatimChar"/>
+        </w:rPr>
+        <w:t xml:space="preserve">## aceScore        -0.137134130  0.34336352  0.32248113 0.633053000</w:t>
+      </w:r>
+      <w:r>
+        <w:br w:type="textWrapping"/>
+      </w:r>
+      <w:r>
+        <w:rPr>
+          <w:rStyle w:val="VerbatimChar"/>
+        </w:rPr>
+        <w:t xml:space="preserve">## gritScore       -0.415842618  0.08405773  0.08637535 0.187573493</w:t>
+      </w:r>
+      <w:r>
+        <w:br w:type="textWrapping"/>
+      </w:r>
+      <w:r>
+        <w:rPr>
+          <w:rStyle w:val="VerbatimChar"/>
+        </w:rPr>
+        <w:t xml:space="preserve">##                    aceScore   gritScore</w:t>
+      </w:r>
+      <w:r>
+        <w:br w:type="textWrapping"/>
+      </w:r>
+      <w:r>
+        <w:rPr>
+          <w:rStyle w:val="VerbatimChar"/>
+        </w:rPr>
+        <w:t xml:space="preserve">## incomeLastYr    -0.04708187  0.05890139</w:t>
+      </w:r>
+      <w:r>
+        <w:br w:type="textWrapping"/>
+      </w:r>
+      <w:r>
+        <w:rPr>
+          <w:rStyle w:val="VerbatimChar"/>
+        </w:rPr>
+        <w:t xml:space="preserve">## povertyRatio     0.09382109  0.06701438</w:t>
+      </w:r>
+      <w:r>
+        <w:br w:type="textWrapping"/>
+      </w:r>
+      <w:r>
+        <w:rPr>
+          <w:rStyle w:val="VerbatimChar"/>
+        </w:rPr>
+        <w:t xml:space="preserve">## povertyLevel             NA          NA</w:t>
+      </w:r>
+      <w:r>
+        <w:br w:type="textWrapping"/>
+      </w:r>
+      <w:r>
+        <w:rPr>
+          <w:rStyle w:val="VerbatimChar"/>
+        </w:rPr>
+        <w:t xml:space="preserve">## financialStatus  0.18032901  0.22898025</w:t>
+      </w:r>
+      <w:r>
+        <w:br w:type="textWrapping"/>
+      </w:r>
+      <w:r>
+        <w:rPr>
+          <w:rStyle w:val="VerbatimChar"/>
+        </w:rPr>
+        <w:t xml:space="preserve">## savings         -0.13713413 -0.41584262</w:t>
+      </w:r>
+      <w:r>
+        <w:br w:type="textWrapping"/>
+      </w:r>
+      <w:r>
+        <w:rPr>
+          <w:rStyle w:val="VerbatimChar"/>
+        </w:rPr>
+        <w:t xml:space="preserve">## ageNow           0.34336352  0.08405773</w:t>
+      </w:r>
+      <w:r>
+        <w:br w:type="textWrapping"/>
+      </w:r>
+      <w:r>
+        <w:rPr>
+          <w:rStyle w:val="VerbatimChar"/>
+        </w:rPr>
+        <w:t xml:space="preserve">## ageRelease       0.32248113  0.08637535</w:t>
+      </w:r>
+      <w:r>
+        <w:br w:type="textWrapping"/>
+      </w:r>
+      <w:r>
+        <w:rPr>
+          <w:rStyle w:val="VerbatimChar"/>
+        </w:rPr>
+        <w:t xml:space="preserve">## mspssScore       0.63305300  0.18757349</w:t>
+      </w:r>
+      <w:r>
+        <w:br w:type="textWrapping"/>
+      </w:r>
+      <w:r>
+        <w:rPr>
+          <w:rStyle w:val="VerbatimChar"/>
+        </w:rPr>
+        <w:t xml:space="preserve">## aceScore         1.00000000  0.07753448</w:t>
+      </w:r>
+      <w:r>
+        <w:br w:type="textWrapping"/>
+      </w:r>
+      <w:r>
+        <w:rPr>
+          <w:rStyle w:val="VerbatimChar"/>
+        </w:rPr>
+        <w:t xml:space="preserve">## gritScore        0.07753448  1.00000000</w:t>
       </w:r>
     </w:p>
     <w:p>
@@ -10236,9 +11904,18 @@
       </w:pPr>
       <w:r>
         <w:rPr>
-          <w:rStyle w:val="NormalTok"/>
-        </w:rPr>
-        <w:t xml:space="preserve">regressionPoverty &lt;-</w:t>
+          <w:rStyle w:val="CommentTok"/>
+        </w:rPr>
+        <w:t xml:space="preserve"># Multiple regression using incomeLastYr as dependent variable</w:t>
+      </w:r>
+      <w:r>
+        <w:br w:type="textWrapping"/>
+      </w:r>
+      <w:r>
+        <w:rPr>
+          <w:rStyle w:val="NormalTok"/>
+        </w:rPr>
+        <w:t xml:space="preserve">regressionIncome &lt;-</w:t>
       </w:r>
       <w:r>
         <w:rPr>
@@ -10268,7 +11945,7 @@
         <w:rPr>
           <w:rStyle w:val="NormalTok"/>
         </w:rPr>
-        <w:t xml:space="preserve">(povertyRatio) </w:t>
+        <w:t xml:space="preserve">(incomeLastYr) </w:t>
       </w:r>
       <w:r>
         <w:rPr>
@@ -10418,7 +12095,7 @@
         <w:rPr>
           <w:rStyle w:val="NormalTok"/>
         </w:rPr>
-        <w:t xml:space="preserve">(regressionPoverty)</w:t>
+        <w:t xml:space="preserve">(regressionIncome)</w:t>
       </w:r>
     </w:p>
     <w:p>
@@ -10447,6 +12124,433 @@
         <w:rPr>
           <w:rStyle w:val="VerbatimChar"/>
         </w:rPr>
+        <w:t xml:space="preserve">## lm(formula = as.numeric(incomeLastYr) ~ as.numeric(ageNow) + </w:t>
+      </w:r>
+      <w:r>
+        <w:br w:type="textWrapping"/>
+      </w:r>
+      <w:r>
+        <w:rPr>
+          <w:rStyle w:val="VerbatimChar"/>
+        </w:rPr>
+        <w:t xml:space="preserve">##     as.numeric(ageRelease) + mspssScore + aceScore + gritScore, </w:t>
+      </w:r>
+      <w:r>
+        <w:br w:type="textWrapping"/>
+      </w:r>
+      <w:r>
+        <w:rPr>
+          <w:rStyle w:val="VerbatimChar"/>
+        </w:rPr>
+        <w:t xml:space="preserve">##     data = dataClean, na.action = na.omit)</w:t>
+      </w:r>
+      <w:r>
+        <w:br w:type="textWrapping"/>
+      </w:r>
+      <w:r>
+        <w:rPr>
+          <w:rStyle w:val="VerbatimChar"/>
+        </w:rPr>
+        <w:t xml:space="preserve">## </w:t>
+      </w:r>
+      <w:r>
+        <w:br w:type="textWrapping"/>
+      </w:r>
+      <w:r>
+        <w:rPr>
+          <w:rStyle w:val="VerbatimChar"/>
+        </w:rPr>
+        <w:t xml:space="preserve">## Residuals:</w:t>
+      </w:r>
+      <w:r>
+        <w:br w:type="textWrapping"/>
+      </w:r>
+      <w:r>
+        <w:rPr>
+          <w:rStyle w:val="VerbatimChar"/>
+        </w:rPr>
+        <w:t xml:space="preserve">##     Min      1Q  Median      3Q     Max </w:t>
+      </w:r>
+      <w:r>
+        <w:br w:type="textWrapping"/>
+      </w:r>
+      <w:r>
+        <w:rPr>
+          <w:rStyle w:val="VerbatimChar"/>
+        </w:rPr>
+        <w:t xml:space="preserve">## -5.9238 -3.5354  0.1056  2.9196  6.0727 </w:t>
+      </w:r>
+      <w:r>
+        <w:br w:type="textWrapping"/>
+      </w:r>
+      <w:r>
+        <w:rPr>
+          <w:rStyle w:val="VerbatimChar"/>
+        </w:rPr>
+        <w:t xml:space="preserve">## </w:t>
+      </w:r>
+      <w:r>
+        <w:br w:type="textWrapping"/>
+      </w:r>
+      <w:r>
+        <w:rPr>
+          <w:rStyle w:val="VerbatimChar"/>
+        </w:rPr>
+        <w:t xml:space="preserve">## Coefficients:</w:t>
+      </w:r>
+      <w:r>
+        <w:br w:type="textWrapping"/>
+      </w:r>
+      <w:r>
+        <w:rPr>
+          <w:rStyle w:val="VerbatimChar"/>
+        </w:rPr>
+        <w:t xml:space="preserve">##                        Estimate Std. Error t value Pr(&gt;|t|)  </w:t>
+      </w:r>
+      <w:r>
+        <w:br w:type="textWrapping"/>
+      </w:r>
+      <w:r>
+        <w:rPr>
+          <w:rStyle w:val="VerbatimChar"/>
+        </w:rPr>
+        <w:t xml:space="preserve">## (Intercept)             8.92690    4.85511   1.839   0.0720 .</w:t>
+      </w:r>
+      <w:r>
+        <w:br w:type="textWrapping"/>
+      </w:r>
+      <w:r>
+        <w:rPr>
+          <w:rStyle w:val="VerbatimChar"/>
+        </w:rPr>
+        <w:t xml:space="preserve">## as.numeric(ageNow)     -0.03567    0.07120  -0.501   0.6186  </w:t>
+      </w:r>
+      <w:r>
+        <w:br w:type="textWrapping"/>
+      </w:r>
+      <w:r>
+        <w:rPr>
+          <w:rStyle w:val="VerbatimChar"/>
+        </w:rPr>
+        <w:t xml:space="preserve">## as.numeric(ageRelease)  0.05221    0.05695   0.917   0.3638  </w:t>
+      </w:r>
+      <w:r>
+        <w:br w:type="textWrapping"/>
+      </w:r>
+      <w:r>
+        <w:rPr>
+          <w:rStyle w:val="VerbatimChar"/>
+        </w:rPr>
+        <w:t xml:space="preserve">## mspssScore              0.42343    0.25219   1.679   0.0995 .</w:t>
+      </w:r>
+      <w:r>
+        <w:br w:type="textWrapping"/>
+      </w:r>
+      <w:r>
+        <w:rPr>
+          <w:rStyle w:val="VerbatimChar"/>
+        </w:rPr>
+        <w:t xml:space="preserve">## aceScore               -0.12214    0.11779  -1.037   0.3049  </w:t>
+      </w:r>
+      <w:r>
+        <w:br w:type="textWrapping"/>
+      </w:r>
+      <w:r>
+        <w:rPr>
+          <w:rStyle w:val="VerbatimChar"/>
+        </w:rPr>
+        <w:t xml:space="preserve">## gritScore               0.07734    0.76133   0.102   0.9195  </w:t>
+      </w:r>
+      <w:r>
+        <w:br w:type="textWrapping"/>
+      </w:r>
+      <w:r>
+        <w:rPr>
+          <w:rStyle w:val="VerbatimChar"/>
+        </w:rPr>
+        <w:t xml:space="preserve">## ---</w:t>
+      </w:r>
+      <w:r>
+        <w:br w:type="textWrapping"/>
+      </w:r>
+      <w:r>
+        <w:rPr>
+          <w:rStyle w:val="VerbatimChar"/>
+        </w:rPr>
+        <w:t xml:space="preserve">## Signif. codes:  0 '***' 0.001 '**' 0.01 '*' 0.05 '.' 0.1 ' ' 1</w:t>
+      </w:r>
+      <w:r>
+        <w:br w:type="textWrapping"/>
+      </w:r>
+      <w:r>
+        <w:rPr>
+          <w:rStyle w:val="VerbatimChar"/>
+        </w:rPr>
+        <w:t xml:space="preserve">## </w:t>
+      </w:r>
+      <w:r>
+        <w:br w:type="textWrapping"/>
+      </w:r>
+      <w:r>
+        <w:rPr>
+          <w:rStyle w:val="VerbatimChar"/>
+        </w:rPr>
+        <w:t xml:space="preserve">## Residual standard error: 3.62 on 49 degrees of freedom</w:t>
+      </w:r>
+      <w:r>
+        <w:br w:type="textWrapping"/>
+      </w:r>
+      <w:r>
+        <w:rPr>
+          <w:rStyle w:val="VerbatimChar"/>
+        </w:rPr>
+        <w:t xml:space="preserve">##   (4 observations deleted due to missingness)</w:t>
+      </w:r>
+      <w:r>
+        <w:br w:type="textWrapping"/>
+      </w:r>
+      <w:r>
+        <w:rPr>
+          <w:rStyle w:val="VerbatimChar"/>
+        </w:rPr>
+        <w:t xml:space="preserve">## Multiple R-squared:  0.06704,    Adjusted R-squared:  -0.02816 </w:t>
+      </w:r>
+      <w:r>
+        <w:br w:type="textWrapping"/>
+      </w:r>
+      <w:r>
+        <w:rPr>
+          <w:rStyle w:val="VerbatimChar"/>
+        </w:rPr>
+        <w:t xml:space="preserve">## F-statistic: 0.7042 on 5 and 49 DF,  p-value: 0.623</w:t>
+      </w:r>
+    </w:p>
+    <w:p>
+      <w:pPr>
+        <w:pStyle w:val="SourceCode"/>
+      </w:pPr>
+      <w:r>
+        <w:rPr>
+          <w:rStyle w:val="CommentTok"/>
+        </w:rPr>
+        <w:t xml:space="preserve"># Multiple regressiong using povertyRatio as dependent variable</w:t>
+      </w:r>
+      <w:r>
+        <w:br w:type="textWrapping"/>
+      </w:r>
+      <w:r>
+        <w:rPr>
+          <w:rStyle w:val="NormalTok"/>
+        </w:rPr>
+        <w:t xml:space="preserve">regressionPoverty &lt;-</w:t>
+      </w:r>
+      <w:r>
+        <w:rPr>
+          <w:rStyle w:val="StringTok"/>
+        </w:rPr>
+        <w:t xml:space="preserve"> </w:t>
+      </w:r>
+      <w:r>
+        <w:rPr>
+          <w:rStyle w:val="KeywordTok"/>
+        </w:rPr>
+        <w:t xml:space="preserve">lm</w:t>
+      </w:r>
+      <w:r>
+        <w:rPr>
+          <w:rStyle w:val="NormalTok"/>
+        </w:rPr>
+        <w:t xml:space="preserve">(</w:t>
+      </w:r>
+      <w:r>
+        <w:rPr>
+          <w:rStyle w:val="KeywordTok"/>
+        </w:rPr>
+        <w:t xml:space="preserve">as.numeric</w:t>
+      </w:r>
+      <w:r>
+        <w:rPr>
+          <w:rStyle w:val="NormalTok"/>
+        </w:rPr>
+        <w:t xml:space="preserve">(povertyRatio) </w:t>
+      </w:r>
+      <w:r>
+        <w:rPr>
+          <w:rStyle w:val="OperatorTok"/>
+        </w:rPr>
+        <w:t xml:space="preserve">~</w:t>
+      </w:r>
+      <w:r>
+        <w:rPr>
+          <w:rStyle w:val="StringTok"/>
+        </w:rPr>
+        <w:t xml:space="preserve"> </w:t>
+      </w:r>
+      <w:r>
+        <w:rPr>
+          <w:rStyle w:val="KeywordTok"/>
+        </w:rPr>
+        <w:t xml:space="preserve">as.numeric</w:t>
+      </w:r>
+      <w:r>
+        <w:rPr>
+          <w:rStyle w:val="NormalTok"/>
+        </w:rPr>
+        <w:t xml:space="preserve">(ageNow) </w:t>
+      </w:r>
+      <w:r>
+        <w:rPr>
+          <w:rStyle w:val="OperatorTok"/>
+        </w:rPr>
+        <w:t xml:space="preserve">+</w:t>
+      </w:r>
+      <w:r>
+        <w:rPr>
+          <w:rStyle w:val="StringTok"/>
+        </w:rPr>
+        <w:t xml:space="preserve"> </w:t>
+      </w:r>
+      <w:r>
+        <w:rPr>
+          <w:rStyle w:val="KeywordTok"/>
+        </w:rPr>
+        <w:t xml:space="preserve">as.numeric</w:t>
+      </w:r>
+      <w:r>
+        <w:rPr>
+          <w:rStyle w:val="NormalTok"/>
+        </w:rPr>
+        <w:t xml:space="preserve">(ageRelease) </w:t>
+      </w:r>
+      <w:r>
+        <w:rPr>
+          <w:rStyle w:val="OperatorTok"/>
+        </w:rPr>
+        <w:t xml:space="preserve">+</w:t>
+      </w:r>
+      <w:r>
+        <w:rPr>
+          <w:rStyle w:val="StringTok"/>
+        </w:rPr>
+        <w:t xml:space="preserve"> </w:t>
+      </w:r>
+      <w:r>
+        <w:rPr>
+          <w:rStyle w:val="NormalTok"/>
+        </w:rPr>
+        <w:t xml:space="preserve">mspssScore </w:t>
+      </w:r>
+      <w:r>
+        <w:rPr>
+          <w:rStyle w:val="OperatorTok"/>
+        </w:rPr>
+        <w:t xml:space="preserve">+</w:t>
+      </w:r>
+      <w:r>
+        <w:rPr>
+          <w:rStyle w:val="StringTok"/>
+        </w:rPr>
+        <w:t xml:space="preserve"> </w:t>
+      </w:r>
+      <w:r>
+        <w:rPr>
+          <w:rStyle w:val="NormalTok"/>
+        </w:rPr>
+        <w:t xml:space="preserve">aceScore </w:t>
+      </w:r>
+      <w:r>
+        <w:rPr>
+          <w:rStyle w:val="OperatorTok"/>
+        </w:rPr>
+        <w:t xml:space="preserve">+</w:t>
+      </w:r>
+      <w:r>
+        <w:rPr>
+          <w:rStyle w:val="StringTok"/>
+        </w:rPr>
+        <w:t xml:space="preserve"> </w:t>
+      </w:r>
+      <w:r>
+        <w:rPr>
+          <w:rStyle w:val="NormalTok"/>
+        </w:rPr>
+        <w:t xml:space="preserve">gritScore, </w:t>
+      </w:r>
+      <w:r>
+        <w:br w:type="textWrapping"/>
+      </w:r>
+      <w:r>
+        <w:rPr>
+          <w:rStyle w:val="NormalTok"/>
+        </w:rPr>
+        <w:t xml:space="preserve">                        </w:t>
+      </w:r>
+      <w:r>
+        <w:rPr>
+          <w:rStyle w:val="DataTypeTok"/>
+        </w:rPr>
+        <w:t xml:space="preserve">data =</w:t>
+      </w:r>
+      <w:r>
+        <w:rPr>
+          <w:rStyle w:val="NormalTok"/>
+        </w:rPr>
+        <w:t xml:space="preserve"> dataClean, </w:t>
+      </w:r>
+      <w:r>
+        <w:rPr>
+          <w:rStyle w:val="DataTypeTok"/>
+        </w:rPr>
+        <w:t xml:space="preserve">na.action =</w:t>
+      </w:r>
+      <w:r>
+        <w:rPr>
+          <w:rStyle w:val="NormalTok"/>
+        </w:rPr>
+        <w:t xml:space="preserve"> na.omit)</w:t>
+      </w:r>
+      <w:r>
+        <w:br w:type="textWrapping"/>
+      </w:r>
+      <w:r>
+        <w:rPr>
+          <w:rStyle w:val="KeywordTok"/>
+        </w:rPr>
+        <w:t xml:space="preserve">summary</w:t>
+      </w:r>
+      <w:r>
+        <w:rPr>
+          <w:rStyle w:val="NormalTok"/>
+        </w:rPr>
+        <w:t xml:space="preserve">(regressionPoverty)</w:t>
+      </w:r>
+    </w:p>
+    <w:p>
+      <w:pPr>
+        <w:pStyle w:val="SourceCode"/>
+      </w:pPr>
+      <w:r>
+        <w:rPr>
+          <w:rStyle w:val="VerbatimChar"/>
+        </w:rPr>
+        <w:t xml:space="preserve">## </w:t>
+      </w:r>
+      <w:r>
+        <w:br w:type="textWrapping"/>
+      </w:r>
+      <w:r>
+        <w:rPr>
+          <w:rStyle w:val="VerbatimChar"/>
+        </w:rPr>
+        <w:t xml:space="preserve">## Call:</w:t>
+      </w:r>
+      <w:r>
+        <w:br w:type="textWrapping"/>
+      </w:r>
+      <w:r>
+        <w:rPr>
+          <w:rStyle w:val="VerbatimChar"/>
+        </w:rPr>
         <w:t xml:space="preserve">## lm(formula = as.numeric(povertyRatio) ~ as.numeric(ageNow) + </w:t>
       </w:r>
       <w:r>
@@ -10537,7 +12641,7 @@
         <w:rPr>
           <w:rStyle w:val="VerbatimChar"/>
         </w:rPr>
-        <w:t xml:space="preserve">## (Intercept)             3.6359965  0.9822861   3.702 0.000582 ***</w:t>
+        <w:t xml:space="preserve">## (Intercept)             3.7992717  0.9335289   4.070 0.000188 ***</w:t>
       </w:r>
       <w:r>
         <w:br w:type="textWrapping"/>
@@ -10646,17 +12750,929 @@
           <w:rStyle w:val="VerbatimChar"/>
         </w:rPr>
         <w:t xml:space="preserve">## F-statistic: 0.5981 on 5 and 45 DF,  p-value: 0.7015</w:t>
+      </w:r>
+    </w:p>
+    <w:p>
+      <w:pPr>
+        <w:pStyle w:val="SourceCode"/>
+      </w:pPr>
+      <w:r>
+        <w:rPr>
+          <w:rStyle w:val="CommentTok"/>
+        </w:rPr>
+        <w:t xml:space="preserve"># Multiple regression using financialStatus as dependent variable</w:t>
+      </w:r>
+      <w:r>
+        <w:br w:type="textWrapping"/>
+      </w:r>
+      <w:r>
+        <w:rPr>
+          <w:rStyle w:val="NormalTok"/>
+        </w:rPr>
+        <w:t xml:space="preserve">regressionFinStat &lt;-</w:t>
+      </w:r>
+      <w:r>
+        <w:rPr>
+          <w:rStyle w:val="StringTok"/>
+        </w:rPr>
+        <w:t xml:space="preserve"> </w:t>
+      </w:r>
+      <w:r>
+        <w:rPr>
+          <w:rStyle w:val="KeywordTok"/>
+        </w:rPr>
+        <w:t xml:space="preserve">lm</w:t>
+      </w:r>
+      <w:r>
+        <w:rPr>
+          <w:rStyle w:val="NormalTok"/>
+        </w:rPr>
+        <w:t xml:space="preserve">(</w:t>
+      </w:r>
+      <w:r>
+        <w:rPr>
+          <w:rStyle w:val="KeywordTok"/>
+        </w:rPr>
+        <w:t xml:space="preserve">as.numeric</w:t>
+      </w:r>
+      <w:r>
+        <w:rPr>
+          <w:rStyle w:val="NormalTok"/>
+        </w:rPr>
+        <w:t xml:space="preserve">(financialStatus) </w:t>
+      </w:r>
+      <w:r>
+        <w:rPr>
+          <w:rStyle w:val="OperatorTok"/>
+        </w:rPr>
+        <w:t xml:space="preserve">~</w:t>
+      </w:r>
+      <w:r>
+        <w:rPr>
+          <w:rStyle w:val="StringTok"/>
+        </w:rPr>
+        <w:t xml:space="preserve"> </w:t>
+      </w:r>
+      <w:r>
+        <w:rPr>
+          <w:rStyle w:val="KeywordTok"/>
+        </w:rPr>
+        <w:t xml:space="preserve">as.numeric</w:t>
+      </w:r>
+      <w:r>
+        <w:rPr>
+          <w:rStyle w:val="NormalTok"/>
+        </w:rPr>
+        <w:t xml:space="preserve">(ageNow) </w:t>
+      </w:r>
+      <w:r>
+        <w:rPr>
+          <w:rStyle w:val="OperatorTok"/>
+        </w:rPr>
+        <w:t xml:space="preserve">+</w:t>
+      </w:r>
+      <w:r>
+        <w:rPr>
+          <w:rStyle w:val="StringTok"/>
+        </w:rPr>
+        <w:t xml:space="preserve"> </w:t>
+      </w:r>
+      <w:r>
+        <w:rPr>
+          <w:rStyle w:val="KeywordTok"/>
+        </w:rPr>
+        <w:t xml:space="preserve">as.numeric</w:t>
+      </w:r>
+      <w:r>
+        <w:rPr>
+          <w:rStyle w:val="NormalTok"/>
+        </w:rPr>
+        <w:t xml:space="preserve">(ageRelease) </w:t>
+      </w:r>
+      <w:r>
+        <w:rPr>
+          <w:rStyle w:val="OperatorTok"/>
+        </w:rPr>
+        <w:t xml:space="preserve">+</w:t>
+      </w:r>
+      <w:r>
+        <w:rPr>
+          <w:rStyle w:val="StringTok"/>
+        </w:rPr>
+        <w:t xml:space="preserve"> </w:t>
+      </w:r>
+      <w:r>
+        <w:rPr>
+          <w:rStyle w:val="NormalTok"/>
+        </w:rPr>
+        <w:t xml:space="preserve">mspssScore </w:t>
+      </w:r>
+      <w:r>
+        <w:rPr>
+          <w:rStyle w:val="OperatorTok"/>
+        </w:rPr>
+        <w:t xml:space="preserve">+</w:t>
+      </w:r>
+      <w:r>
+        <w:rPr>
+          <w:rStyle w:val="StringTok"/>
+        </w:rPr>
+        <w:t xml:space="preserve"> </w:t>
+      </w:r>
+      <w:r>
+        <w:rPr>
+          <w:rStyle w:val="NormalTok"/>
+        </w:rPr>
+        <w:t xml:space="preserve">aceScore </w:t>
+      </w:r>
+      <w:r>
+        <w:rPr>
+          <w:rStyle w:val="OperatorTok"/>
+        </w:rPr>
+        <w:t xml:space="preserve">+</w:t>
+      </w:r>
+      <w:r>
+        <w:rPr>
+          <w:rStyle w:val="StringTok"/>
+        </w:rPr>
+        <w:t xml:space="preserve"> </w:t>
+      </w:r>
+      <w:r>
+        <w:rPr>
+          <w:rStyle w:val="NormalTok"/>
+        </w:rPr>
+        <w:t xml:space="preserve">gritScore, </w:t>
+      </w:r>
+      <w:r>
+        <w:br w:type="textWrapping"/>
+      </w:r>
+      <w:r>
+        <w:rPr>
+          <w:rStyle w:val="NormalTok"/>
+        </w:rPr>
+        <w:t xml:space="preserve">                        </w:t>
+      </w:r>
+      <w:r>
+        <w:rPr>
+          <w:rStyle w:val="DataTypeTok"/>
+        </w:rPr>
+        <w:t xml:space="preserve">data =</w:t>
+      </w:r>
+      <w:r>
+        <w:rPr>
+          <w:rStyle w:val="NormalTok"/>
+        </w:rPr>
+        <w:t xml:space="preserve"> dataClean, </w:t>
+      </w:r>
+      <w:r>
+        <w:rPr>
+          <w:rStyle w:val="DataTypeTok"/>
+        </w:rPr>
+        <w:t xml:space="preserve">na.action =</w:t>
+      </w:r>
+      <w:r>
+        <w:rPr>
+          <w:rStyle w:val="NormalTok"/>
+        </w:rPr>
+        <w:t xml:space="preserve"> na.omit)</w:t>
+      </w:r>
+      <w:r>
+        <w:br w:type="textWrapping"/>
+      </w:r>
+      <w:r>
+        <w:rPr>
+          <w:rStyle w:val="KeywordTok"/>
+        </w:rPr>
+        <w:t xml:space="preserve">summary</w:t>
+      </w:r>
+      <w:r>
+        <w:rPr>
+          <w:rStyle w:val="NormalTok"/>
+        </w:rPr>
+        <w:t xml:space="preserve">(regressionFinStat)</w:t>
+      </w:r>
+    </w:p>
+    <w:p>
+      <w:pPr>
+        <w:pStyle w:val="SourceCode"/>
+      </w:pPr>
+      <w:r>
+        <w:rPr>
+          <w:rStyle w:val="VerbatimChar"/>
+        </w:rPr>
+        <w:t xml:space="preserve">## </w:t>
+      </w:r>
+      <w:r>
+        <w:br w:type="textWrapping"/>
+      </w:r>
+      <w:r>
+        <w:rPr>
+          <w:rStyle w:val="VerbatimChar"/>
+        </w:rPr>
+        <w:t xml:space="preserve">## Call:</w:t>
+      </w:r>
+      <w:r>
+        <w:br w:type="textWrapping"/>
+      </w:r>
+      <w:r>
+        <w:rPr>
+          <w:rStyle w:val="VerbatimChar"/>
+        </w:rPr>
+        <w:t xml:space="preserve">## lm(formula = as.numeric(financialStatus) ~ as.numeric(ageNow) + </w:t>
+      </w:r>
+      <w:r>
+        <w:br w:type="textWrapping"/>
+      </w:r>
+      <w:r>
+        <w:rPr>
+          <w:rStyle w:val="VerbatimChar"/>
+        </w:rPr>
+        <w:t xml:space="preserve">##     as.numeric(ageRelease) + mspssScore + aceScore + gritScore, </w:t>
+      </w:r>
+      <w:r>
+        <w:br w:type="textWrapping"/>
+      </w:r>
+      <w:r>
+        <w:rPr>
+          <w:rStyle w:val="VerbatimChar"/>
+        </w:rPr>
+        <w:t xml:space="preserve">##     data = dataClean, na.action = na.omit)</w:t>
+      </w:r>
+      <w:r>
+        <w:br w:type="textWrapping"/>
+      </w:r>
+      <w:r>
+        <w:rPr>
+          <w:rStyle w:val="VerbatimChar"/>
+        </w:rPr>
+        <w:t xml:space="preserve">## </w:t>
+      </w:r>
+      <w:r>
+        <w:br w:type="textWrapping"/>
+      </w:r>
+      <w:r>
+        <w:rPr>
+          <w:rStyle w:val="VerbatimChar"/>
+        </w:rPr>
+        <w:t xml:space="preserve">## Residuals:</w:t>
+      </w:r>
+      <w:r>
+        <w:br w:type="textWrapping"/>
+      </w:r>
+      <w:r>
+        <w:rPr>
+          <w:rStyle w:val="VerbatimChar"/>
+        </w:rPr>
+        <w:t xml:space="preserve">##      Min       1Q   Median       3Q      Max </w:t>
+      </w:r>
+      <w:r>
+        <w:br w:type="textWrapping"/>
+      </w:r>
+      <w:r>
+        <w:rPr>
+          <w:rStyle w:val="VerbatimChar"/>
+        </w:rPr>
+        <w:t xml:space="preserve">## -1.77400 -0.64404  0.04161  0.62059  1.79427 </w:t>
+      </w:r>
+      <w:r>
+        <w:br w:type="textWrapping"/>
+      </w:r>
+      <w:r>
+        <w:rPr>
+          <w:rStyle w:val="VerbatimChar"/>
+        </w:rPr>
+        <w:t xml:space="preserve">## </w:t>
+      </w:r>
+      <w:r>
+        <w:br w:type="textWrapping"/>
+      </w:r>
+      <w:r>
+        <w:rPr>
+          <w:rStyle w:val="VerbatimChar"/>
+        </w:rPr>
+        <w:t xml:space="preserve">## Coefficients:</w:t>
+      </w:r>
+      <w:r>
+        <w:br w:type="textWrapping"/>
+      </w:r>
+      <w:r>
+        <w:rPr>
+          <w:rStyle w:val="VerbatimChar"/>
+        </w:rPr>
+        <w:t xml:space="preserve">##                         Estimate Std. Error t value Pr(&gt;|t|)  </w:t>
+      </w:r>
+      <w:r>
+        <w:br w:type="textWrapping"/>
+      </w:r>
+      <w:r>
+        <w:rPr>
+          <w:rStyle w:val="VerbatimChar"/>
+        </w:rPr>
+        <w:t xml:space="preserve">## (Intercept)             2.947574   1.258924   2.341   0.0235 *</w:t>
+      </w:r>
+      <w:r>
+        <w:br w:type="textWrapping"/>
+      </w:r>
+      <w:r>
+        <w:rPr>
+          <w:rStyle w:val="VerbatimChar"/>
+        </w:rPr>
+        <w:t xml:space="preserve">## as.numeric(ageNow)     -0.037400   0.018283  -2.046   0.0464 *</w:t>
+      </w:r>
+      <w:r>
+        <w:br w:type="textWrapping"/>
+      </w:r>
+      <w:r>
+        <w:rPr>
+          <w:rStyle w:val="VerbatimChar"/>
+        </w:rPr>
+        <w:t xml:space="preserve">## as.numeric(ageRelease) -0.009505   0.014810  -0.642   0.5241  </w:t>
+      </w:r>
+      <w:r>
+        <w:br w:type="textWrapping"/>
+      </w:r>
+      <w:r>
+        <w:rPr>
+          <w:rStyle w:val="VerbatimChar"/>
+        </w:rPr>
+        <w:t xml:space="preserve">## mspssScore             -0.055092   0.065697  -0.839   0.4060  </w:t>
+      </w:r>
+      <w:r>
+        <w:br w:type="textWrapping"/>
+      </w:r>
+      <w:r>
+        <w:rPr>
+          <w:rStyle w:val="VerbatimChar"/>
+        </w:rPr>
+        <w:t xml:space="preserve">## aceScore                0.049257   0.030414   1.620   0.1120  </w:t>
+      </w:r>
+      <w:r>
+        <w:br w:type="textWrapping"/>
+      </w:r>
+      <w:r>
+        <w:rPr>
+          <w:rStyle w:val="VerbatimChar"/>
+        </w:rPr>
+        <w:t xml:space="preserve">## gritScore               0.372324   0.196693   1.893   0.0645 .</w:t>
+      </w:r>
+      <w:r>
+        <w:br w:type="textWrapping"/>
+      </w:r>
+      <w:r>
+        <w:rPr>
+          <w:rStyle w:val="VerbatimChar"/>
+        </w:rPr>
+        <w:t xml:space="preserve">## ---</w:t>
+      </w:r>
+      <w:r>
+        <w:br w:type="textWrapping"/>
+      </w:r>
+      <w:r>
+        <w:rPr>
+          <w:rStyle w:val="VerbatimChar"/>
+        </w:rPr>
+        <w:t xml:space="preserve">## Signif. codes:  0 '***' 0.001 '**' 0.01 '*' 0.05 '.' 0.1 ' ' 1</w:t>
+      </w:r>
+      <w:r>
+        <w:br w:type="textWrapping"/>
+      </w:r>
+      <w:r>
+        <w:rPr>
+          <w:rStyle w:val="VerbatimChar"/>
+        </w:rPr>
+        <w:t xml:space="preserve">## </w:t>
+      </w:r>
+      <w:r>
+        <w:br w:type="textWrapping"/>
+      </w:r>
+      <w:r>
+        <w:rPr>
+          <w:rStyle w:val="VerbatimChar"/>
+        </w:rPr>
+        <w:t xml:space="preserve">## Residual standard error: 0.9281 on 47 degrees of freedom</w:t>
+      </w:r>
+      <w:r>
+        <w:br w:type="textWrapping"/>
+      </w:r>
+      <w:r>
+        <w:rPr>
+          <w:rStyle w:val="VerbatimChar"/>
+        </w:rPr>
+        <w:t xml:space="preserve">##   (6 observations deleted due to missingness)</w:t>
+      </w:r>
+      <w:r>
+        <w:br w:type="textWrapping"/>
+      </w:r>
+      <w:r>
+        <w:rPr>
+          <w:rStyle w:val="VerbatimChar"/>
+        </w:rPr>
+        <w:t xml:space="preserve">## Multiple R-squared:  0.1829, Adjusted R-squared:  0.09598 </w:t>
+      </w:r>
+      <w:r>
+        <w:br w:type="textWrapping"/>
+      </w:r>
+      <w:r>
+        <w:rPr>
+          <w:rStyle w:val="VerbatimChar"/>
+        </w:rPr>
+        <w:t xml:space="preserve">## F-statistic: 2.104 on 5 and 47 DF,  p-value: 0.08147</w:t>
+      </w:r>
+    </w:p>
+    <w:p>
+      <w:pPr>
+        <w:pStyle w:val="Heading1"/>
+      </w:pPr>
+      <w:bookmarkStart w:id="35" w:name="Xb4e347683e65cbdba307a8c01bafec5b543ecf2"/>
+      <w:r>
+        <w:t xml:space="preserve">Binary logistic regression using savings as dependent variable</w:t>
+      </w:r>
+      <w:bookmarkEnd w:id="35"/>
+    </w:p>
+    <w:p>
+      <w:pPr>
+        <w:pStyle w:val="FirstParagraph"/>
+      </w:pPr>
+      <w:r>
+        <w:t xml:space="preserve">dataClean %&gt;%</w:t>
+      </w:r>
+      <w:r>
+        <w:t xml:space="preserve"> </w:t>
+      </w:r>
+      <w:r>
+        <w:t xml:space="preserve">dplyr::select(incomeLastYr, povertyRatio, povertyLevel, financialStatus, savings, ageNow, ageRelease, mspssScore, aceScore, gritScore) %&gt;%</w:t>
+      </w:r>
+      <w:r>
+        <w:t xml:space="preserve"> </w:t>
+      </w:r>
+      <w:r>
+        <w:t xml:space="preserve">mutate(savingsBinary = 3-as.numeric(savings)) -&gt; dataBinary</w:t>
+      </w:r>
+      <w:r>
+        <w:t xml:space="preserve"> </w:t>
+      </w:r>
+      <w:r>
+        <w:t xml:space="preserve">dataClean</w:t>
+      </w:r>
+      <m:oMath>
+        <m:r>
+          <m:t>s</m:t>
+        </m:r>
+        <m:r>
+          <m:t>a</m:t>
+        </m:r>
+        <m:r>
+          <m:t>v</m:t>
+        </m:r>
+        <m:r>
+          <m:t>i</m:t>
+        </m:r>
+        <m:r>
+          <m:t>n</m:t>
+        </m:r>
+        <m:r>
+          <m:t>g</m:t>
+        </m:r>
+        <m:r>
+          <m:t>s</m:t>
+        </m:r>
+        <m:r>
+          <m:t>d</m:t>
+        </m:r>
+        <m:r>
+          <m:t>a</m:t>
+        </m:r>
+        <m:r>
+          <m:t>t</m:t>
+        </m:r>
+        <m:r>
+          <m:t>a</m:t>
+        </m:r>
+        <m:r>
+          <m:t>B</m:t>
+        </m:r>
+        <m:r>
+          <m:t>i</m:t>
+        </m:r>
+        <m:r>
+          <m:t>n</m:t>
+        </m:r>
+        <m:r>
+          <m:t>a</m:t>
+        </m:r>
+        <m:r>
+          <m:t>r</m:t>
+        </m:r>
+        <m:r>
+          <m:t>y</m:t>
+        </m:r>
+      </m:oMath>
+      <w:r>
+        <w:t xml:space="preserve">savingsBinary</w:t>
+      </w:r>
+      <w:r>
+        <w:t xml:space="preserve"> </w:t>
+      </w:r>
+      <w:r>
+        <w:t xml:space="preserve">col_names &lt;- names(dataBinary)</w:t>
+      </w:r>
+      <w:r>
+        <w:t xml:space="preserve"> </w:t>
+      </w:r>
+      <w:r>
+        <w:t xml:space="preserve">dataBinary[,col_names] &lt;- lapply(dataBinary[,col_names], as.numeric)</w:t>
+      </w:r>
+    </w:p>
+    <w:p>
+      <w:pPr>
+        <w:pStyle w:val="BodyText"/>
+      </w:pPr>
+      <w:r>
+        <w:t xml:space="preserve">logitSavings &lt;- glm(savings ~ ageNow + ageRelease + mspssScore + aceScore + gritScore,</w:t>
+      </w:r>
+      <w:r>
+        <w:t xml:space="preserve"> </w:t>
+      </w:r>
+      <w:r>
+        <w:t xml:space="preserve">data = dataBinary, family = binomial, na.action = na.omit)</w:t>
+      </w:r>
+      <w:r>
+        <w:t xml:space="preserve"> </w:t>
+      </w:r>
+      <w:r>
+        <w:t xml:space="preserve">summary(logitSavings)</w:t>
+      </w:r>
+    </w:p>
+    <w:p>
+      <w:pPr>
+        <w:pStyle w:val="Heading1"/>
+      </w:pPr>
+      <w:bookmarkStart w:id="36" w:name="raise-e-to-the-coefficients"/>
+      <w:r>
+        <w:t xml:space="preserve">Raise e to the coefficients</w:t>
+      </w:r>
+      <w:bookmarkEnd w:id="36"/>
+    </w:p>
+    <w:p>
+      <w:pPr>
+        <w:pStyle w:val="FirstParagraph"/>
+      </w:pPr>
+      <w:r>
+        <w:t xml:space="preserve">print(exp(coef(logitSavings)))</w:t>
+      </w:r>
+    </w:p>
+    <w:p>
+      <w:pPr>
+        <w:pStyle w:val="Heading1"/>
+      </w:pPr>
+      <w:bookmarkStart w:id="37" w:name="obtain-various-pseudo-r-squared-measures"/>
+      <w:r>
+        <w:t xml:space="preserve">Obtain various pseudo R-squared measures</w:t>
+      </w:r>
+      <w:bookmarkEnd w:id="37"/>
+    </w:p>
+    <w:p>
+      <w:pPr>
+        <w:pStyle w:val="FirstParagraph"/>
+      </w:pPr>
+      <w:r>
+        <w:t xml:space="preserve">print(pR2(logitSavings))</w:t>
+      </w:r>
+    </w:p>
+    <w:p>
+      <w:pPr>
+        <w:pStyle w:val="Heading1"/>
+      </w:pPr>
+      <w:bookmarkStart w:id="38" w:name="X840099c27253be6d59b8623dccfe2e383b0f72c"/>
+      <w:r>
+        <w:t xml:space="preserve">Confidence intervals for the coefficients</w:t>
+      </w:r>
+      <w:bookmarkEnd w:id="38"/>
+    </w:p>
+    <w:p>
+      <w:pPr>
+        <w:pStyle w:val="FirstParagraph"/>
+      </w:pPr>
+      <w:r>
+        <w:t xml:space="preserve">print(exp(confint(logitSavings, level = 0.95)))</w:t>
+      </w:r>
+    </w:p>
+    <w:p>
+      <w:pPr>
+        <w:pStyle w:val="Heading1"/>
+      </w:pPr>
+      <w:bookmarkStart w:id="39" w:name="hosmer-lemeshow-goodness-of-fit-test"/>
+      <w:r>
+        <w:t xml:space="preserve">Hosmer-Lemeshow Goodness of Fit Test</w:t>
+      </w:r>
+      <w:bookmarkEnd w:id="39"/>
+    </w:p>
+    <w:p>
+      <w:pPr>
+        <w:pStyle w:val="Heading1"/>
+      </w:pPr>
+      <w:bookmarkStart w:id="40" w:name="X75898ac3e2c1010351d05d06751a774d87df68c"/>
+      <w:r>
+        <w:t xml:space="preserve">Null hypothesis: the model is a good fit for the data</w:t>
+      </w:r>
+      <w:bookmarkEnd w:id="40"/>
+    </w:p>
+    <w:p>
+      <w:pPr>
+        <w:pStyle w:val="Heading1"/>
+      </w:pPr>
+      <w:bookmarkStart w:id="41" w:name="X167e5408f6576379a29f1a31e91c4668370892d"/>
+      <w:r>
+        <w:t xml:space="preserve">Alternative hypothesis: the model is NOT a good fit for the data</w:t>
+      </w:r>
+      <w:bookmarkEnd w:id="41"/>
+    </w:p>
+    <w:p>
+      <w:pPr>
+        <w:pStyle w:val="FirstParagraph"/>
+      </w:pPr>
+      <w:r>
+        <w:t xml:space="preserve">HosLemLogitSavings &lt;- hoslem.test(dataClean</w:t>
+      </w:r>
+      <m:oMath>
+        <m:r>
+          <m:t>s</m:t>
+        </m:r>
+        <m:r>
+          <m:t>a</m:t>
+        </m:r>
+        <m:r>
+          <m:t>v</m:t>
+        </m:r>
+        <m:r>
+          <m:t>i</m:t>
+        </m:r>
+        <m:r>
+          <m:t>n</m:t>
+        </m:r>
+        <m:r>
+          <m:t>g</m:t>
+        </m:r>
+        <m:r>
+          <m:t>s</m:t>
+        </m:r>
+        <m:r>
+          <m:t>,</m:t>
+        </m:r>
+        <m:r>
+          <m:t>f</m:t>
+        </m:r>
+        <m:r>
+          <m:t>i</m:t>
+        </m:r>
+        <m:r>
+          <m:t>t</m:t>
+        </m:r>
+        <m:r>
+          <m:t>t</m:t>
+        </m:r>
+        <m:r>
+          <m:t>e</m:t>
+        </m:r>
+        <m:r>
+          <m:t>d</m:t>
+        </m:r>
+        <m:r>
+          <m:t>(</m:t>
+        </m:r>
+        <m:r>
+          <m:t>l</m:t>
+        </m:r>
+        <m:r>
+          <m:t>o</m:t>
+        </m:r>
+        <m:r>
+          <m:t>g</m:t>
+        </m:r>
+        <m:r>
+          <m:t>i</m:t>
+        </m:r>
+        <m:r>
+          <m:t>t</m:t>
+        </m:r>
+        <m:r>
+          <m:t>S</m:t>
+        </m:r>
+        <m:r>
+          <m:t>a</m:t>
+        </m:r>
+        <m:r>
+          <m:t>v</m:t>
+        </m:r>
+        <m:r>
+          <m:t>i</m:t>
+        </m:r>
+        <m:r>
+          <m:t>n</m:t>
+        </m:r>
+        <m:r>
+          <m:t>g</m:t>
+        </m:r>
+        <m:r>
+          <m:t>s</m:t>
+        </m:r>
+        <m:r>
+          <m:t>)</m:t>
+        </m:r>
+        <m:r>
+          <m:t>,</m:t>
+        </m:r>
+        <m:r>
+          <m:t>g</m:t>
+        </m:r>
+        <m:r>
+          <m:t>=</m:t>
+        </m:r>
+        <m:r>
+          <m:t>10</m:t>
+        </m:r>
+        <m:r>
+          <m:t>)</m:t>
+        </m:r>
+        <m:r>
+          <m:t>p</m:t>
+        </m:r>
+        <m:r>
+          <m:t>r</m:t>
+        </m:r>
+        <m:r>
+          <m:t>i</m:t>
+        </m:r>
+        <m:r>
+          <m:t>n</m:t>
+        </m:r>
+        <m:r>
+          <m:t>t</m:t>
+        </m:r>
+        <m:r>
+          <m:t>(</m:t>
+        </m:r>
+        <m:r>
+          <m:t>H</m:t>
+        </m:r>
+        <m:r>
+          <m:t>o</m:t>
+        </m:r>
+        <m:r>
+          <m:t>s</m:t>
+        </m:r>
+        <m:r>
+          <m:t>L</m:t>
+        </m:r>
+        <m:r>
+          <m:t>e</m:t>
+        </m:r>
+        <m:r>
+          <m:t>m</m:t>
+        </m:r>
+        <m:r>
+          <m:t>L</m:t>
+        </m:r>
+        <m:r>
+          <m:t>o</m:t>
+        </m:r>
+        <m:r>
+          <m:t>g</m:t>
+        </m:r>
+        <m:r>
+          <m:t>i</m:t>
+        </m:r>
+        <m:r>
+          <m:t>t</m:t>
+        </m:r>
+        <m:r>
+          <m:t>S</m:t>
+        </m:r>
+        <m:r>
+          <m:t>a</m:t>
+        </m:r>
+        <m:r>
+          <m:t>v</m:t>
+        </m:r>
+        <m:r>
+          <m:t>i</m:t>
+        </m:r>
+        <m:r>
+          <m:t>n</m:t>
+        </m:r>
+        <m:r>
+          <m:t>g</m:t>
+        </m:r>
+        <m:r>
+          <m:t>s</m:t>
+        </m:r>
+        <m:r>
+          <m:t>)</m:t>
+        </m:r>
+        <m:r>
+          <m:t>p</m:t>
+        </m:r>
+        <m:r>
+          <m:t>r</m:t>
+        </m:r>
+        <m:r>
+          <m:t>i</m:t>
+        </m:r>
+        <m:r>
+          <m:t>n</m:t>
+        </m:r>
+        <m:r>
+          <m:t>t</m:t>
+        </m:r>
+        <m:r>
+          <m:t>(</m:t>
+        </m:r>
+        <m:r>
+          <m:t>c</m:t>
+        </m:r>
+        <m:r>
+          <m:t>b</m:t>
+        </m:r>
+        <m:r>
+          <m:t>i</m:t>
+        </m:r>
+        <m:r>
+          <m:t>n</m:t>
+        </m:r>
+        <m:r>
+          <m:t>d</m:t>
+        </m:r>
+        <m:r>
+          <m:t>(</m:t>
+        </m:r>
+        <m:r>
+          <m:t>H</m:t>
+        </m:r>
+        <m:r>
+          <m:t>o</m:t>
+        </m:r>
+        <m:r>
+          <m:t>s</m:t>
+        </m:r>
+        <m:r>
+          <m:t>L</m:t>
+        </m:r>
+        <m:r>
+          <m:t>e</m:t>
+        </m:r>
+        <m:r>
+          <m:t>m</m:t>
+        </m:r>
+        <m:r>
+          <m:t>L</m:t>
+        </m:r>
+        <m:r>
+          <m:t>o</m:t>
+        </m:r>
+        <m:r>
+          <m:t>g</m:t>
+        </m:r>
+        <m:r>
+          <m:t>i</m:t>
+        </m:r>
+        <m:r>
+          <m:t>t</m:t>
+        </m:r>
+        <m:r>
+          <m:t>S</m:t>
+        </m:r>
+        <m:r>
+          <m:t>a</m:t>
+        </m:r>
+        <m:r>
+          <m:t>v</m:t>
+        </m:r>
+        <m:r>
+          <m:t>i</m:t>
+        </m:r>
+        <m:r>
+          <m:t>n</m:t>
+        </m:r>
+        <m:r>
+          <m:t>g</m:t>
+        </m:r>
+        <m:r>
+          <m:t>s</m:t>
+        </m:r>
+      </m:oMath>
+      <w:r>
+        <w:t xml:space="preserve">expected, HosLemLogitSavings$observed))</w:t>
       </w:r>
     </w:p>
     <w:p>
       <w:pPr>
         <w:pStyle w:val="Heading2"/>
       </w:pPr>
-      <w:bookmarkStart w:id="35" w:name="save-data"/>
+      <w:bookmarkStart w:id="42" w:name="save-data"/>
       <w:r>
         <w:t xml:space="preserve">Save Data</w:t>
       </w:r>
-      <w:bookmarkEnd w:id="35"/>
+      <w:bookmarkEnd w:id="42"/>
     </w:p>
     <w:p>
       <w:pPr>

</xml_diff>

<commit_message>
Corrected binary logistic regression in R Notebook
</commit_message>
<xml_diff>
--- a/FinalProject/Docs/SOC5800_2019_Fall_FinalProject_v00.docx
+++ b/FinalProject/Docs/SOC5800_2019_Fall_FinalProject_v00.docx
@@ -107,7 +107,7 @@
         <w:t xml:space="preserve"> </w:t>
       </w:r>
       <w:r>
-        <w:t xml:space="preserve">21,</w:t>
+        <w:t xml:space="preserve">22,</w:t>
       </w:r>
       <w:r>
         <w:t xml:space="preserve"> </w:t>
@@ -11458,7 +11458,7 @@
         <w:rPr>
           <w:rStyle w:val="NormalTok"/>
         </w:rPr>
-        <w:t xml:space="preserve">(incomeLastYr, povertyRatio, povertyLevel, financialStatus, savings, ageNow, ageRelease, mspssScore, aceScore, gritScore) -&gt;</w:t>
+        <w:t xml:space="preserve">(incomeLastYr, povertyRatio, financialStatus, savings, ageNow, ageRelease, mspssScore, aceScore, gritScore) -&gt;</w:t>
       </w:r>
       <w:r>
         <w:rPr>
@@ -11589,295 +11589,268 @@
         <w:rPr>
           <w:rStyle w:val="VerbatimChar"/>
         </w:rPr>
-        <w:t xml:space="preserve">##                 incomeLastYr povertyRatio povertyLevel financialStatus</w:t>
-      </w:r>
-      <w:r>
-        <w:br w:type="textWrapping"/>
-      </w:r>
-      <w:r>
-        <w:rPr>
-          <w:rStyle w:val="VerbatimChar"/>
-        </w:rPr>
-        <w:t xml:space="preserve">## incomeLastYr      1.00000000   0.07878926           NA      0.17463014</w:t>
-      </w:r>
-      <w:r>
-        <w:br w:type="textWrapping"/>
-      </w:r>
-      <w:r>
-        <w:rPr>
-          <w:rStyle w:val="VerbatimChar"/>
-        </w:rPr>
-        <w:t xml:space="preserve">## povertyRatio      0.07878926   1.00000000           NA     -0.12702067</w:t>
-      </w:r>
-      <w:r>
-        <w:br w:type="textWrapping"/>
-      </w:r>
-      <w:r>
-        <w:rPr>
-          <w:rStyle w:val="VerbatimChar"/>
-        </w:rPr>
-        <w:t xml:space="preserve">## povertyLevel              NA           NA           NA              NA</w:t>
-      </w:r>
-      <w:r>
-        <w:br w:type="textWrapping"/>
-      </w:r>
-      <w:r>
-        <w:rPr>
-          <w:rStyle w:val="VerbatimChar"/>
-        </w:rPr>
-        <w:t xml:space="preserve">## financialStatus   0.17463014  -0.12702067           NA      1.00000000</w:t>
-      </w:r>
-      <w:r>
-        <w:br w:type="textWrapping"/>
-      </w:r>
-      <w:r>
-        <w:rPr>
-          <w:rStyle w:val="VerbatimChar"/>
-        </w:rPr>
-        <w:t xml:space="preserve">## savings          -0.03251942  -0.06810200           NA     -0.46516980</w:t>
-      </w:r>
-      <w:r>
-        <w:br w:type="textWrapping"/>
-      </w:r>
-      <w:r>
-        <w:rPr>
-          <w:rStyle w:val="VerbatimChar"/>
-        </w:rPr>
-        <w:t xml:space="preserve">## ageNow           -0.04018701   0.15261350           NA     -0.27436238</w:t>
-      </w:r>
-      <w:r>
-        <w:br w:type="textWrapping"/>
-      </w:r>
-      <w:r>
-        <w:rPr>
-          <w:rStyle w:val="VerbatimChar"/>
-        </w:rPr>
-        <w:t xml:space="preserve">## ageRelease        0.05583711   0.18136159           NA     -0.09029268</w:t>
-      </w:r>
-      <w:r>
-        <w:br w:type="textWrapping"/>
-      </w:r>
-      <w:r>
-        <w:rPr>
-          <w:rStyle w:val="VerbatimChar"/>
-        </w:rPr>
-        <w:t xml:space="preserve">## mspssScore        0.18631487   0.13622780           NA      0.02088214</w:t>
-      </w:r>
-      <w:r>
-        <w:br w:type="textWrapping"/>
-      </w:r>
-      <w:r>
-        <w:rPr>
-          <w:rStyle w:val="VerbatimChar"/>
-        </w:rPr>
-        <w:t xml:space="preserve">## aceScore         -0.04708187   0.09382109           NA      0.18032901</w:t>
-      </w:r>
-      <w:r>
-        <w:br w:type="textWrapping"/>
-      </w:r>
-      <w:r>
-        <w:rPr>
-          <w:rStyle w:val="VerbatimChar"/>
-        </w:rPr>
-        <w:t xml:space="preserve">## gritScore         0.05890139   0.06701438           NA      0.22898025</w:t>
-      </w:r>
-      <w:r>
-        <w:br w:type="textWrapping"/>
-      </w:r>
-      <w:r>
-        <w:rPr>
-          <w:rStyle w:val="VerbatimChar"/>
-        </w:rPr>
-        <w:t xml:space="preserve">##                      savings      ageNow  ageRelease  mspssScore</w:t>
-      </w:r>
-      <w:r>
-        <w:br w:type="textWrapping"/>
-      </w:r>
-      <w:r>
-        <w:rPr>
-          <w:rStyle w:val="VerbatimChar"/>
-        </w:rPr>
-        <w:t xml:space="preserve">## incomeLastYr    -0.032519423 -0.04018701  0.05583711 0.186314867</w:t>
-      </w:r>
-      <w:r>
-        <w:br w:type="textWrapping"/>
-      </w:r>
-      <w:r>
-        <w:rPr>
-          <w:rStyle w:val="VerbatimChar"/>
-        </w:rPr>
-        <w:t xml:space="preserve">## povertyRatio    -0.068102000  0.15261350  0.18136159 0.136227802</w:t>
-      </w:r>
-      <w:r>
-        <w:br w:type="textWrapping"/>
-      </w:r>
-      <w:r>
-        <w:rPr>
-          <w:rStyle w:val="VerbatimChar"/>
-        </w:rPr>
-        <w:t xml:space="preserve">## povertyLevel              NA          NA          NA          NA</w:t>
-      </w:r>
-      <w:r>
-        <w:br w:type="textWrapping"/>
-      </w:r>
-      <w:r>
-        <w:rPr>
-          <w:rStyle w:val="VerbatimChar"/>
-        </w:rPr>
-        <w:t xml:space="preserve">## financialStatus -0.465169802 -0.27436238 -0.09029268 0.020882141</w:t>
-      </w:r>
-      <w:r>
-        <w:br w:type="textWrapping"/>
-      </w:r>
-      <w:r>
-        <w:rPr>
-          <w:rStyle w:val="VerbatimChar"/>
-        </w:rPr>
-        <w:t xml:space="preserve">## savings          1.000000000  0.05829047 -0.04001158 0.006858572</w:t>
-      </w:r>
-      <w:r>
-        <w:br w:type="textWrapping"/>
-      </w:r>
-      <w:r>
-        <w:rPr>
-          <w:rStyle w:val="VerbatimChar"/>
-        </w:rPr>
-        <w:t xml:space="preserve">## ageNow           0.058290466  1.00000000  0.35681341 0.221500986</w:t>
-      </w:r>
-      <w:r>
-        <w:br w:type="textWrapping"/>
-      </w:r>
-      <w:r>
-        <w:rPr>
-          <w:rStyle w:val="VerbatimChar"/>
-        </w:rPr>
-        <w:t xml:space="preserve">## ageRelease      -0.040011576  0.35681341  1.00000000 0.047635687</w:t>
-      </w:r>
-      <w:r>
-        <w:br w:type="textWrapping"/>
-      </w:r>
-      <w:r>
-        <w:rPr>
-          <w:rStyle w:val="VerbatimChar"/>
-        </w:rPr>
-        <w:t xml:space="preserve">## mspssScore       0.006858572  0.22150099  0.04763569 1.000000000</w:t>
-      </w:r>
-      <w:r>
-        <w:br w:type="textWrapping"/>
-      </w:r>
-      <w:r>
-        <w:rPr>
-          <w:rStyle w:val="VerbatimChar"/>
-        </w:rPr>
-        <w:t xml:space="preserve">## aceScore        -0.137134130  0.34336352  0.32248113 0.633053000</w:t>
-      </w:r>
-      <w:r>
-        <w:br w:type="textWrapping"/>
-      </w:r>
-      <w:r>
-        <w:rPr>
-          <w:rStyle w:val="VerbatimChar"/>
-        </w:rPr>
-        <w:t xml:space="preserve">## gritScore       -0.415842618  0.08405773  0.08637535 0.187573493</w:t>
-      </w:r>
-      <w:r>
-        <w:br w:type="textWrapping"/>
-      </w:r>
-      <w:r>
-        <w:rPr>
-          <w:rStyle w:val="VerbatimChar"/>
-        </w:rPr>
-        <w:t xml:space="preserve">##                    aceScore   gritScore</w:t>
-      </w:r>
-      <w:r>
-        <w:br w:type="textWrapping"/>
-      </w:r>
-      <w:r>
-        <w:rPr>
-          <w:rStyle w:val="VerbatimChar"/>
-        </w:rPr>
-        <w:t xml:space="preserve">## incomeLastYr    -0.04708187  0.05890139</w:t>
-      </w:r>
-      <w:r>
-        <w:br w:type="textWrapping"/>
-      </w:r>
-      <w:r>
-        <w:rPr>
-          <w:rStyle w:val="VerbatimChar"/>
-        </w:rPr>
-        <w:t xml:space="preserve">## povertyRatio     0.09382109  0.06701438</w:t>
-      </w:r>
-      <w:r>
-        <w:br w:type="textWrapping"/>
-      </w:r>
-      <w:r>
-        <w:rPr>
-          <w:rStyle w:val="VerbatimChar"/>
-        </w:rPr>
-        <w:t xml:space="preserve">## povertyLevel             NA          NA</w:t>
-      </w:r>
-      <w:r>
-        <w:br w:type="textWrapping"/>
-      </w:r>
-      <w:r>
-        <w:rPr>
-          <w:rStyle w:val="VerbatimChar"/>
-        </w:rPr>
-        <w:t xml:space="preserve">## financialStatus  0.18032901  0.22898025</w:t>
-      </w:r>
-      <w:r>
-        <w:br w:type="textWrapping"/>
-      </w:r>
-      <w:r>
-        <w:rPr>
-          <w:rStyle w:val="VerbatimChar"/>
-        </w:rPr>
-        <w:t xml:space="preserve">## savings         -0.13713413 -0.41584262</w:t>
-      </w:r>
-      <w:r>
-        <w:br w:type="textWrapping"/>
-      </w:r>
-      <w:r>
-        <w:rPr>
-          <w:rStyle w:val="VerbatimChar"/>
-        </w:rPr>
-        <w:t xml:space="preserve">## ageNow           0.34336352  0.08405773</w:t>
-      </w:r>
-      <w:r>
-        <w:br w:type="textWrapping"/>
-      </w:r>
-      <w:r>
-        <w:rPr>
-          <w:rStyle w:val="VerbatimChar"/>
-        </w:rPr>
-        <w:t xml:space="preserve">## ageRelease       0.32248113  0.08637535</w:t>
-      </w:r>
-      <w:r>
-        <w:br w:type="textWrapping"/>
-      </w:r>
-      <w:r>
-        <w:rPr>
-          <w:rStyle w:val="VerbatimChar"/>
-        </w:rPr>
-        <w:t xml:space="preserve">## mspssScore       0.63305300  0.18757349</w:t>
-      </w:r>
-      <w:r>
-        <w:br w:type="textWrapping"/>
-      </w:r>
-      <w:r>
-        <w:rPr>
-          <w:rStyle w:val="VerbatimChar"/>
-        </w:rPr>
-        <w:t xml:space="preserve">## aceScore         1.00000000  0.07753448</w:t>
-      </w:r>
-      <w:r>
-        <w:br w:type="textWrapping"/>
-      </w:r>
-      <w:r>
-        <w:rPr>
-          <w:rStyle w:val="VerbatimChar"/>
-        </w:rPr>
-        <w:t xml:space="preserve">## gritScore        0.07753448  1.00000000</w:t>
+        <w:t xml:space="preserve">##                 incomeLastYr povertyRatio financialStatus      savings</w:t>
+      </w:r>
+      <w:r>
+        <w:br w:type="textWrapping"/>
+      </w:r>
+      <w:r>
+        <w:rPr>
+          <w:rStyle w:val="VerbatimChar"/>
+        </w:rPr>
+        <w:t xml:space="preserve">## incomeLastYr      1.00000000   0.07878926      0.17463014 -0.032519423</w:t>
+      </w:r>
+      <w:r>
+        <w:br w:type="textWrapping"/>
+      </w:r>
+      <w:r>
+        <w:rPr>
+          <w:rStyle w:val="VerbatimChar"/>
+        </w:rPr>
+        <w:t xml:space="preserve">## povertyRatio      0.07878926   1.00000000     -0.12702067 -0.068102000</w:t>
+      </w:r>
+      <w:r>
+        <w:br w:type="textWrapping"/>
+      </w:r>
+      <w:r>
+        <w:rPr>
+          <w:rStyle w:val="VerbatimChar"/>
+        </w:rPr>
+        <w:t xml:space="preserve">## financialStatus   0.17463014  -0.12702067      1.00000000 -0.465169802</w:t>
+      </w:r>
+      <w:r>
+        <w:br w:type="textWrapping"/>
+      </w:r>
+      <w:r>
+        <w:rPr>
+          <w:rStyle w:val="VerbatimChar"/>
+        </w:rPr>
+        <w:t xml:space="preserve">## savings          -0.03251942  -0.06810200     -0.46516980  1.000000000</w:t>
+      </w:r>
+      <w:r>
+        <w:br w:type="textWrapping"/>
+      </w:r>
+      <w:r>
+        <w:rPr>
+          <w:rStyle w:val="VerbatimChar"/>
+        </w:rPr>
+        <w:t xml:space="preserve">## ageNow           -0.04018701   0.15261350     -0.27436238  0.058290466</w:t>
+      </w:r>
+      <w:r>
+        <w:br w:type="textWrapping"/>
+      </w:r>
+      <w:r>
+        <w:rPr>
+          <w:rStyle w:val="VerbatimChar"/>
+        </w:rPr>
+        <w:t xml:space="preserve">## ageRelease        0.05583711   0.18136159     -0.09029268 -0.040011576</w:t>
+      </w:r>
+      <w:r>
+        <w:br w:type="textWrapping"/>
+      </w:r>
+      <w:r>
+        <w:rPr>
+          <w:rStyle w:val="VerbatimChar"/>
+        </w:rPr>
+        <w:t xml:space="preserve">## mspssScore        0.18631487   0.13622780      0.02088214  0.006858572</w:t>
+      </w:r>
+      <w:r>
+        <w:br w:type="textWrapping"/>
+      </w:r>
+      <w:r>
+        <w:rPr>
+          <w:rStyle w:val="VerbatimChar"/>
+        </w:rPr>
+        <w:t xml:space="preserve">## aceScore         -0.04708187   0.09382109      0.18032901 -0.137134130</w:t>
+      </w:r>
+      <w:r>
+        <w:br w:type="textWrapping"/>
+      </w:r>
+      <w:r>
+        <w:rPr>
+          <w:rStyle w:val="VerbatimChar"/>
+        </w:rPr>
+        <w:t xml:space="preserve">## gritScore         0.05890139   0.06701438      0.22898025 -0.415842618</w:t>
+      </w:r>
+      <w:r>
+        <w:br w:type="textWrapping"/>
+      </w:r>
+      <w:r>
+        <w:rPr>
+          <w:rStyle w:val="VerbatimChar"/>
+        </w:rPr>
+        <w:t xml:space="preserve">##                      ageNow  ageRelease  mspssScore    aceScore</w:t>
+      </w:r>
+      <w:r>
+        <w:br w:type="textWrapping"/>
+      </w:r>
+      <w:r>
+        <w:rPr>
+          <w:rStyle w:val="VerbatimChar"/>
+        </w:rPr>
+        <w:t xml:space="preserve">## incomeLastYr    -0.04018701  0.05583711 0.186314867 -0.04708187</w:t>
+      </w:r>
+      <w:r>
+        <w:br w:type="textWrapping"/>
+      </w:r>
+      <w:r>
+        <w:rPr>
+          <w:rStyle w:val="VerbatimChar"/>
+        </w:rPr>
+        <w:t xml:space="preserve">## povertyRatio     0.15261350  0.18136159 0.136227802  0.09382109</w:t>
+      </w:r>
+      <w:r>
+        <w:br w:type="textWrapping"/>
+      </w:r>
+      <w:r>
+        <w:rPr>
+          <w:rStyle w:val="VerbatimChar"/>
+        </w:rPr>
+        <w:t xml:space="preserve">## financialStatus -0.27436238 -0.09029268 0.020882141  0.18032901</w:t>
+      </w:r>
+      <w:r>
+        <w:br w:type="textWrapping"/>
+      </w:r>
+      <w:r>
+        <w:rPr>
+          <w:rStyle w:val="VerbatimChar"/>
+        </w:rPr>
+        <w:t xml:space="preserve">## savings          0.05829047 -0.04001158 0.006858572 -0.13713413</w:t>
+      </w:r>
+      <w:r>
+        <w:br w:type="textWrapping"/>
+      </w:r>
+      <w:r>
+        <w:rPr>
+          <w:rStyle w:val="VerbatimChar"/>
+        </w:rPr>
+        <w:t xml:space="preserve">## ageNow           1.00000000  0.35681341 0.221500986  0.34336352</w:t>
+      </w:r>
+      <w:r>
+        <w:br w:type="textWrapping"/>
+      </w:r>
+      <w:r>
+        <w:rPr>
+          <w:rStyle w:val="VerbatimChar"/>
+        </w:rPr>
+        <w:t xml:space="preserve">## ageRelease       0.35681341  1.00000000 0.047635687  0.32248113</w:t>
+      </w:r>
+      <w:r>
+        <w:br w:type="textWrapping"/>
+      </w:r>
+      <w:r>
+        <w:rPr>
+          <w:rStyle w:val="VerbatimChar"/>
+        </w:rPr>
+        <w:t xml:space="preserve">## mspssScore       0.22150099  0.04763569 1.000000000  0.63305300</w:t>
+      </w:r>
+      <w:r>
+        <w:br w:type="textWrapping"/>
+      </w:r>
+      <w:r>
+        <w:rPr>
+          <w:rStyle w:val="VerbatimChar"/>
+        </w:rPr>
+        <w:t xml:space="preserve">## aceScore         0.34336352  0.32248113 0.633053000  1.00000000</w:t>
+      </w:r>
+      <w:r>
+        <w:br w:type="textWrapping"/>
+      </w:r>
+      <w:r>
+        <w:rPr>
+          <w:rStyle w:val="VerbatimChar"/>
+        </w:rPr>
+        <w:t xml:space="preserve">## gritScore        0.08405773  0.08637535 0.187573493  0.07753448</w:t>
+      </w:r>
+      <w:r>
+        <w:br w:type="textWrapping"/>
+      </w:r>
+      <w:r>
+        <w:rPr>
+          <w:rStyle w:val="VerbatimChar"/>
+        </w:rPr>
+        <w:t xml:space="preserve">##                   gritScore</w:t>
+      </w:r>
+      <w:r>
+        <w:br w:type="textWrapping"/>
+      </w:r>
+      <w:r>
+        <w:rPr>
+          <w:rStyle w:val="VerbatimChar"/>
+        </w:rPr>
+        <w:t xml:space="preserve">## incomeLastYr     0.05890139</w:t>
+      </w:r>
+      <w:r>
+        <w:br w:type="textWrapping"/>
+      </w:r>
+      <w:r>
+        <w:rPr>
+          <w:rStyle w:val="VerbatimChar"/>
+        </w:rPr>
+        <w:t xml:space="preserve">## povertyRatio     0.06701438</w:t>
+      </w:r>
+      <w:r>
+        <w:br w:type="textWrapping"/>
+      </w:r>
+      <w:r>
+        <w:rPr>
+          <w:rStyle w:val="VerbatimChar"/>
+        </w:rPr>
+        <w:t xml:space="preserve">## financialStatus  0.22898025</w:t>
+      </w:r>
+      <w:r>
+        <w:br w:type="textWrapping"/>
+      </w:r>
+      <w:r>
+        <w:rPr>
+          <w:rStyle w:val="VerbatimChar"/>
+        </w:rPr>
+        <w:t xml:space="preserve">## savings         -0.41584262</w:t>
+      </w:r>
+      <w:r>
+        <w:br w:type="textWrapping"/>
+      </w:r>
+      <w:r>
+        <w:rPr>
+          <w:rStyle w:val="VerbatimChar"/>
+        </w:rPr>
+        <w:t xml:space="preserve">## ageNow           0.08405773</w:t>
+      </w:r>
+      <w:r>
+        <w:br w:type="textWrapping"/>
+      </w:r>
+      <w:r>
+        <w:rPr>
+          <w:rStyle w:val="VerbatimChar"/>
+        </w:rPr>
+        <w:t xml:space="preserve">## ageRelease       0.08637535</w:t>
+      </w:r>
+      <w:r>
+        <w:br w:type="textWrapping"/>
+      </w:r>
+      <w:r>
+        <w:rPr>
+          <w:rStyle w:val="VerbatimChar"/>
+        </w:rPr>
+        <w:t xml:space="preserve">## mspssScore       0.18757349</w:t>
+      </w:r>
+      <w:r>
+        <w:br w:type="textWrapping"/>
+      </w:r>
+      <w:r>
+        <w:rPr>
+          <w:rStyle w:val="VerbatimChar"/>
+        </w:rPr>
+        <w:t xml:space="preserve">## aceScore         0.07753448</w:t>
+      </w:r>
+      <w:r>
+        <w:br w:type="textWrapping"/>
+      </w:r>
+      <w:r>
+        <w:rPr>
+          <w:rStyle w:val="VerbatimChar"/>
+        </w:rPr>
+        <w:t xml:space="preserve">## gritScore        1.00000000</w:t>
       </w:r>
     </w:p>
     <w:p>
@@ -13181,498 +13154,1333 @@
     </w:p>
     <w:p>
       <w:pPr>
-        <w:pStyle w:val="Heading1"/>
+        <w:pStyle w:val="SourceCode"/>
       </w:pPr>
-      <w:bookmarkStart w:id="35" w:name="Xb4e347683e65cbdba307a8c01bafec5b543ecf2"/>
-      <w:r>
-        <w:t xml:space="preserve">Binary logistic regression using savings as dependent variable</w:t>
-      </w:r>
-      <w:bookmarkEnd w:id="35"/>
+      <w:r>
+        <w:rPr>
+          <w:rStyle w:val="CommentTok"/>
+        </w:rPr>
+        <w:t xml:space="preserve"># Binary logistic regression using savings as dependent variable</w:t>
+      </w:r>
+      <w:r>
+        <w:br w:type="textWrapping"/>
+      </w:r>
+      <w:r>
+        <w:rPr>
+          <w:rStyle w:val="CommentTok"/>
+        </w:rPr>
+        <w:t xml:space="preserve"># Prepare data</w:t>
+      </w:r>
+      <w:r>
+        <w:br w:type="textWrapping"/>
+      </w:r>
+      <w:r>
+        <w:rPr>
+          <w:rStyle w:val="NormalTok"/>
+        </w:rPr>
+        <w:t xml:space="preserve">dataClean </w:t>
+      </w:r>
+      <w:r>
+        <w:rPr>
+          <w:rStyle w:val="OperatorTok"/>
+        </w:rPr>
+        <w:t xml:space="preserve">%&gt;%</w:t>
+      </w:r>
+      <w:r>
+        <w:br w:type="textWrapping"/>
+      </w:r>
+      <w:r>
+        <w:rPr>
+          <w:rStyle w:val="StringTok"/>
+        </w:rPr>
+        <w:t xml:space="preserve">  </w:t>
+      </w:r>
+      <w:r>
+        <w:rPr>
+          <w:rStyle w:val="NormalTok"/>
+        </w:rPr>
+        <w:t xml:space="preserve">dplyr</w:t>
+      </w:r>
+      <w:r>
+        <w:rPr>
+          <w:rStyle w:val="OperatorTok"/>
+        </w:rPr>
+        <w:t xml:space="preserve">::</w:t>
+      </w:r>
+      <w:r>
+        <w:rPr>
+          <w:rStyle w:val="KeywordTok"/>
+        </w:rPr>
+        <w:t xml:space="preserve">select</w:t>
+      </w:r>
+      <w:r>
+        <w:rPr>
+          <w:rStyle w:val="NormalTok"/>
+        </w:rPr>
+        <w:t xml:space="preserve">(incomeLastYr, povertyRatio, povertyLevel, financialStatus, savings, ageNow, ageRelease, mspssScore, aceScore, gritScore) -&gt;</w:t>
+      </w:r>
+      <w:r>
+        <w:rPr>
+          <w:rStyle w:val="StringTok"/>
+        </w:rPr>
+        <w:t xml:space="preserve"> </w:t>
+      </w:r>
+      <w:r>
+        <w:rPr>
+          <w:rStyle w:val="NormalTok"/>
+        </w:rPr>
+        <w:t xml:space="preserve">dataBinary</w:t>
+      </w:r>
+      <w:r>
+        <w:br w:type="textWrapping"/>
+      </w:r>
+      <w:r>
+        <w:rPr>
+          <w:rStyle w:val="NormalTok"/>
+        </w:rPr>
+        <w:t xml:space="preserve">dataBinary</w:t>
+      </w:r>
+      <w:r>
+        <w:rPr>
+          <w:rStyle w:val="OperatorTok"/>
+        </w:rPr>
+        <w:t xml:space="preserve">$</w:t>
+      </w:r>
+      <w:r>
+        <w:rPr>
+          <w:rStyle w:val="NormalTok"/>
+        </w:rPr>
+        <w:t xml:space="preserve">savings &lt;-</w:t>
+      </w:r>
+      <w:r>
+        <w:rPr>
+          <w:rStyle w:val="StringTok"/>
+        </w:rPr>
+        <w:t xml:space="preserve"> </w:t>
+      </w:r>
+      <w:r>
+        <w:rPr>
+          <w:rStyle w:val="KeywordTok"/>
+        </w:rPr>
+        <w:t xml:space="preserve">ifelse</w:t>
+      </w:r>
+      <w:r>
+        <w:rPr>
+          <w:rStyle w:val="NormalTok"/>
+        </w:rPr>
+        <w:t xml:space="preserve">(dataBinary</w:t>
+      </w:r>
+      <w:r>
+        <w:rPr>
+          <w:rStyle w:val="OperatorTok"/>
+        </w:rPr>
+        <w:t xml:space="preserve">$</w:t>
+      </w:r>
+      <w:r>
+        <w:rPr>
+          <w:rStyle w:val="NormalTok"/>
+        </w:rPr>
+        <w:t xml:space="preserve">savings</w:t>
+      </w:r>
+      <w:r>
+        <w:rPr>
+          <w:rStyle w:val="OperatorTok"/>
+        </w:rPr>
+        <w:t xml:space="preserve">==</w:t>
+      </w:r>
+      <w:r>
+        <w:rPr>
+          <w:rStyle w:val="DecValTok"/>
+        </w:rPr>
+        <w:t xml:space="preserve">2</w:t>
+      </w:r>
+      <w:r>
+        <w:rPr>
+          <w:rStyle w:val="NormalTok"/>
+        </w:rPr>
+        <w:t xml:space="preserve">,</w:t>
+      </w:r>
+      <w:r>
+        <w:rPr>
+          <w:rStyle w:val="DecValTok"/>
+        </w:rPr>
+        <w:t xml:space="preserve">1</w:t>
+      </w:r>
+      <w:r>
+        <w:rPr>
+          <w:rStyle w:val="NormalTok"/>
+        </w:rPr>
+        <w:t xml:space="preserve">,</w:t>
+      </w:r>
+      <w:r>
+        <w:rPr>
+          <w:rStyle w:val="KeywordTok"/>
+        </w:rPr>
+        <w:t xml:space="preserve">ifelse</w:t>
+      </w:r>
+      <w:r>
+        <w:rPr>
+          <w:rStyle w:val="NormalTok"/>
+        </w:rPr>
+        <w:t xml:space="preserve">(dataBinary</w:t>
+      </w:r>
+      <w:r>
+        <w:rPr>
+          <w:rStyle w:val="OperatorTok"/>
+        </w:rPr>
+        <w:t xml:space="preserve">$</w:t>
+      </w:r>
+      <w:r>
+        <w:rPr>
+          <w:rStyle w:val="NormalTok"/>
+        </w:rPr>
+        <w:t xml:space="preserve">savings</w:t>
+      </w:r>
+      <w:r>
+        <w:rPr>
+          <w:rStyle w:val="OperatorTok"/>
+        </w:rPr>
+        <w:t xml:space="preserve">==</w:t>
+      </w:r>
+      <w:r>
+        <w:rPr>
+          <w:rStyle w:val="DecValTok"/>
+        </w:rPr>
+        <w:t xml:space="preserve">1</w:t>
+      </w:r>
+      <w:r>
+        <w:rPr>
+          <w:rStyle w:val="NormalTok"/>
+        </w:rPr>
+        <w:t xml:space="preserve">,</w:t>
+      </w:r>
+      <w:r>
+        <w:rPr>
+          <w:rStyle w:val="DecValTok"/>
+        </w:rPr>
+        <w:t xml:space="preserve">0</w:t>
+      </w:r>
+      <w:r>
+        <w:rPr>
+          <w:rStyle w:val="NormalTok"/>
+        </w:rPr>
+        <w:t xml:space="preserve">,dataBinary</w:t>
+      </w:r>
+      <w:r>
+        <w:rPr>
+          <w:rStyle w:val="OperatorTok"/>
+        </w:rPr>
+        <w:t xml:space="preserve">$</w:t>
+      </w:r>
+      <w:r>
+        <w:rPr>
+          <w:rStyle w:val="NormalTok"/>
+        </w:rPr>
+        <w:t xml:space="preserve">savings))</w:t>
+      </w:r>
+      <w:r>
+        <w:br w:type="textWrapping"/>
+      </w:r>
+      <w:r>
+        <w:br w:type="textWrapping"/>
+      </w:r>
+      <w:r>
+        <w:rPr>
+          <w:rStyle w:val="CommentTok"/>
+        </w:rPr>
+        <w:t xml:space="preserve"># Remove cases with missing data in the savings variable</w:t>
+      </w:r>
+      <w:r>
+        <w:br w:type="textWrapping"/>
+      </w:r>
+      <w:r>
+        <w:rPr>
+          <w:rStyle w:val="NormalTok"/>
+        </w:rPr>
+        <w:t xml:space="preserve">dataBinary </w:t>
+      </w:r>
+      <w:r>
+        <w:rPr>
+          <w:rStyle w:val="OperatorTok"/>
+        </w:rPr>
+        <w:t xml:space="preserve">%&gt;%</w:t>
+      </w:r>
+      <w:r>
+        <w:br w:type="textWrapping"/>
+      </w:r>
+      <w:r>
+        <w:rPr>
+          <w:rStyle w:val="StringTok"/>
+        </w:rPr>
+        <w:t xml:space="preserve">  </w:t>
+      </w:r>
+      <w:r>
+        <w:rPr>
+          <w:rStyle w:val="KeywordTok"/>
+        </w:rPr>
+        <w:t xml:space="preserve">drop_na</w:t>
+      </w:r>
+      <w:r>
+        <w:rPr>
+          <w:rStyle w:val="NormalTok"/>
+        </w:rPr>
+        <w:t xml:space="preserve">(savings) -&gt;</w:t>
+      </w:r>
+      <w:r>
+        <w:rPr>
+          <w:rStyle w:val="StringTok"/>
+        </w:rPr>
+        <w:t xml:space="preserve"> </w:t>
+      </w:r>
+      <w:r>
+        <w:rPr>
+          <w:rStyle w:val="NormalTok"/>
+        </w:rPr>
+        <w:t xml:space="preserve">dataBinary</w:t>
+      </w:r>
+      <w:r>
+        <w:br w:type="textWrapping"/>
+      </w:r>
+      <w:r>
+        <w:br w:type="textWrapping"/>
+      </w:r>
+      <w:r>
+        <w:rPr>
+          <w:rStyle w:val="NormalTok"/>
+        </w:rPr>
+        <w:t xml:space="preserve">logitSavings &lt;-</w:t>
+      </w:r>
+      <w:r>
+        <w:rPr>
+          <w:rStyle w:val="StringTok"/>
+        </w:rPr>
+        <w:t xml:space="preserve"> </w:t>
+      </w:r>
+      <w:r>
+        <w:rPr>
+          <w:rStyle w:val="KeywordTok"/>
+        </w:rPr>
+        <w:t xml:space="preserve">glm</w:t>
+      </w:r>
+      <w:r>
+        <w:rPr>
+          <w:rStyle w:val="NormalTok"/>
+        </w:rPr>
+        <w:t xml:space="preserve">(savings </w:t>
+      </w:r>
+      <w:r>
+        <w:rPr>
+          <w:rStyle w:val="OperatorTok"/>
+        </w:rPr>
+        <w:t xml:space="preserve">~</w:t>
+      </w:r>
+      <w:r>
+        <w:rPr>
+          <w:rStyle w:val="StringTok"/>
+        </w:rPr>
+        <w:t xml:space="preserve"> </w:t>
+      </w:r>
+      <w:r>
+        <w:rPr>
+          <w:rStyle w:val="NormalTok"/>
+        </w:rPr>
+        <w:t xml:space="preserve">ageNow </w:t>
+      </w:r>
+      <w:r>
+        <w:rPr>
+          <w:rStyle w:val="OperatorTok"/>
+        </w:rPr>
+        <w:t xml:space="preserve">+</w:t>
+      </w:r>
+      <w:r>
+        <w:rPr>
+          <w:rStyle w:val="StringTok"/>
+        </w:rPr>
+        <w:t xml:space="preserve"> </w:t>
+      </w:r>
+      <w:r>
+        <w:rPr>
+          <w:rStyle w:val="NormalTok"/>
+        </w:rPr>
+        <w:t xml:space="preserve">ageRelease </w:t>
+      </w:r>
+      <w:r>
+        <w:rPr>
+          <w:rStyle w:val="OperatorTok"/>
+        </w:rPr>
+        <w:t xml:space="preserve">+</w:t>
+      </w:r>
+      <w:r>
+        <w:rPr>
+          <w:rStyle w:val="StringTok"/>
+        </w:rPr>
+        <w:t xml:space="preserve"> </w:t>
+      </w:r>
+      <w:r>
+        <w:rPr>
+          <w:rStyle w:val="NormalTok"/>
+        </w:rPr>
+        <w:t xml:space="preserve">mspssScore </w:t>
+      </w:r>
+      <w:r>
+        <w:rPr>
+          <w:rStyle w:val="OperatorTok"/>
+        </w:rPr>
+        <w:t xml:space="preserve">+</w:t>
+      </w:r>
+      <w:r>
+        <w:rPr>
+          <w:rStyle w:val="StringTok"/>
+        </w:rPr>
+        <w:t xml:space="preserve"> </w:t>
+      </w:r>
+      <w:r>
+        <w:rPr>
+          <w:rStyle w:val="NormalTok"/>
+        </w:rPr>
+        <w:t xml:space="preserve">aceScore </w:t>
+      </w:r>
+      <w:r>
+        <w:rPr>
+          <w:rStyle w:val="OperatorTok"/>
+        </w:rPr>
+        <w:t xml:space="preserve">+</w:t>
+      </w:r>
+      <w:r>
+        <w:rPr>
+          <w:rStyle w:val="StringTok"/>
+        </w:rPr>
+        <w:t xml:space="preserve"> </w:t>
+      </w:r>
+      <w:r>
+        <w:rPr>
+          <w:rStyle w:val="NormalTok"/>
+        </w:rPr>
+        <w:t xml:space="preserve">gritScore, </w:t>
+      </w:r>
+      <w:r>
+        <w:br w:type="textWrapping"/>
+      </w:r>
+      <w:r>
+        <w:rPr>
+          <w:rStyle w:val="NormalTok"/>
+        </w:rPr>
+        <w:t xml:space="preserve">                     </w:t>
+      </w:r>
+      <w:r>
+        <w:rPr>
+          <w:rStyle w:val="DataTypeTok"/>
+        </w:rPr>
+        <w:t xml:space="preserve">data =</w:t>
+      </w:r>
+      <w:r>
+        <w:rPr>
+          <w:rStyle w:val="NormalTok"/>
+        </w:rPr>
+        <w:t xml:space="preserve"> dataBinary, </w:t>
+      </w:r>
+      <w:r>
+        <w:rPr>
+          <w:rStyle w:val="DataTypeTok"/>
+        </w:rPr>
+        <w:t xml:space="preserve">family =</w:t>
+      </w:r>
+      <w:r>
+        <w:rPr>
+          <w:rStyle w:val="NormalTok"/>
+        </w:rPr>
+        <w:t xml:space="preserve"> binomial, </w:t>
+      </w:r>
+      <w:r>
+        <w:rPr>
+          <w:rStyle w:val="DataTypeTok"/>
+        </w:rPr>
+        <w:t xml:space="preserve">na.action =</w:t>
+      </w:r>
+      <w:r>
+        <w:rPr>
+          <w:rStyle w:val="NormalTok"/>
+        </w:rPr>
+        <w:t xml:space="preserve"> na.omit)</w:t>
+      </w:r>
+      <w:r>
+        <w:br w:type="textWrapping"/>
+      </w:r>
+      <w:r>
+        <w:rPr>
+          <w:rStyle w:val="KeywordTok"/>
+        </w:rPr>
+        <w:t xml:space="preserve">summary</w:t>
+      </w:r>
+      <w:r>
+        <w:rPr>
+          <w:rStyle w:val="NormalTok"/>
+        </w:rPr>
+        <w:t xml:space="preserve">(logitSavings)</w:t>
+      </w:r>
     </w:p>
     <w:p>
       <w:pPr>
-        <w:pStyle w:val="FirstParagraph"/>
+        <w:pStyle w:val="SourceCode"/>
       </w:pPr>
       <w:r>
-        <w:t xml:space="preserve">dataClean %&gt;%</w:t>
-      </w:r>
-      <w:r>
-        <w:t xml:space="preserve"> </w:t>
-      </w:r>
-      <w:r>
-        <w:t xml:space="preserve">dplyr::select(incomeLastYr, povertyRatio, povertyLevel, financialStatus, savings, ageNow, ageRelease, mspssScore, aceScore, gritScore) %&gt;%</w:t>
-      </w:r>
-      <w:r>
-        <w:t xml:space="preserve"> </w:t>
-      </w:r>
-      <w:r>
-        <w:t xml:space="preserve">mutate(savingsBinary = 3-as.numeric(savings)) -&gt; dataBinary</w:t>
-      </w:r>
-      <w:r>
-        <w:t xml:space="preserve"> </w:t>
-      </w:r>
-      <w:r>
-        <w:t xml:space="preserve">dataClean</w:t>
-      </w:r>
-      <m:oMath>
-        <m:r>
-          <m:t>s</m:t>
-        </m:r>
-        <m:r>
-          <m:t>a</m:t>
-        </m:r>
-        <m:r>
-          <m:t>v</m:t>
-        </m:r>
-        <m:r>
-          <m:t>i</m:t>
-        </m:r>
-        <m:r>
-          <m:t>n</m:t>
-        </m:r>
-        <m:r>
-          <m:t>g</m:t>
-        </m:r>
-        <m:r>
-          <m:t>s</m:t>
-        </m:r>
-        <m:r>
-          <m:t>d</m:t>
-        </m:r>
-        <m:r>
-          <m:t>a</m:t>
-        </m:r>
-        <m:r>
-          <m:t>t</m:t>
-        </m:r>
-        <m:r>
-          <m:t>a</m:t>
-        </m:r>
-        <m:r>
-          <m:t>B</m:t>
-        </m:r>
-        <m:r>
-          <m:t>i</m:t>
-        </m:r>
-        <m:r>
-          <m:t>n</m:t>
-        </m:r>
-        <m:r>
-          <m:t>a</m:t>
-        </m:r>
-        <m:r>
-          <m:t>r</m:t>
-        </m:r>
-        <m:r>
-          <m:t>y</m:t>
-        </m:r>
-      </m:oMath>
-      <w:r>
-        <w:t xml:space="preserve">savingsBinary</w:t>
-      </w:r>
-      <w:r>
-        <w:t xml:space="preserve"> </w:t>
-      </w:r>
-      <w:r>
-        <w:t xml:space="preserve">col_names &lt;- names(dataBinary)</w:t>
-      </w:r>
-      <w:r>
-        <w:t xml:space="preserve"> </w:t>
-      </w:r>
-      <w:r>
-        <w:t xml:space="preserve">dataBinary[,col_names] &lt;- lapply(dataBinary[,col_names], as.numeric)</w:t>
+        <w:rPr>
+          <w:rStyle w:val="VerbatimChar"/>
+        </w:rPr>
+        <w:t xml:space="preserve">## </w:t>
+      </w:r>
+      <w:r>
+        <w:br w:type="textWrapping"/>
+      </w:r>
+      <w:r>
+        <w:rPr>
+          <w:rStyle w:val="VerbatimChar"/>
+        </w:rPr>
+        <w:t xml:space="preserve">## Call:</w:t>
+      </w:r>
+      <w:r>
+        <w:br w:type="textWrapping"/>
+      </w:r>
+      <w:r>
+        <w:rPr>
+          <w:rStyle w:val="VerbatimChar"/>
+        </w:rPr>
+        <w:t xml:space="preserve">## glm(formula = savings ~ ageNow + ageRelease + mspssScore + aceScore + </w:t>
+      </w:r>
+      <w:r>
+        <w:br w:type="textWrapping"/>
+      </w:r>
+      <w:r>
+        <w:rPr>
+          <w:rStyle w:val="VerbatimChar"/>
+        </w:rPr>
+        <w:t xml:space="preserve">##     gritScore, family = binomial, data = dataBinary, na.action = na.omit)</w:t>
+      </w:r>
+      <w:r>
+        <w:br w:type="textWrapping"/>
+      </w:r>
+      <w:r>
+        <w:rPr>
+          <w:rStyle w:val="VerbatimChar"/>
+        </w:rPr>
+        <w:t xml:space="preserve">## </w:t>
+      </w:r>
+      <w:r>
+        <w:br w:type="textWrapping"/>
+      </w:r>
+      <w:r>
+        <w:rPr>
+          <w:rStyle w:val="VerbatimChar"/>
+        </w:rPr>
+        <w:t xml:space="preserve">## Deviance Residuals: </w:t>
+      </w:r>
+      <w:r>
+        <w:br w:type="textWrapping"/>
+      </w:r>
+      <w:r>
+        <w:rPr>
+          <w:rStyle w:val="VerbatimChar"/>
+        </w:rPr>
+        <w:t xml:space="preserve">##     Min       1Q   Median       3Q      Max  </w:t>
+      </w:r>
+      <w:r>
+        <w:br w:type="textWrapping"/>
+      </w:r>
+      <w:r>
+        <w:rPr>
+          <w:rStyle w:val="VerbatimChar"/>
+        </w:rPr>
+        <w:t xml:space="preserve">## -2.0609  -0.6245   0.4673   0.7656   1.4990  </w:t>
+      </w:r>
+      <w:r>
+        <w:br w:type="textWrapping"/>
+      </w:r>
+      <w:r>
+        <w:rPr>
+          <w:rStyle w:val="VerbatimChar"/>
+        </w:rPr>
+        <w:t xml:space="preserve">## </w:t>
+      </w:r>
+      <w:r>
+        <w:br w:type="textWrapping"/>
+      </w:r>
+      <w:r>
+        <w:rPr>
+          <w:rStyle w:val="VerbatimChar"/>
+        </w:rPr>
+        <w:t xml:space="preserve">## Coefficients:</w:t>
+      </w:r>
+      <w:r>
+        <w:br w:type="textWrapping"/>
+      </w:r>
+      <w:r>
+        <w:rPr>
+          <w:rStyle w:val="VerbatimChar"/>
+        </w:rPr>
+        <w:t xml:space="preserve">##              Estimate Std. Error z value Pr(&gt;|z|)   </w:t>
+      </w:r>
+      <w:r>
+        <w:br w:type="textWrapping"/>
+      </w:r>
+      <w:r>
+        <w:rPr>
+          <w:rStyle w:val="VerbatimChar"/>
+        </w:rPr>
+        <w:t xml:space="preserve">## (Intercept) 10.560193   5.511893   1.916  0.05538 . </w:t>
+      </w:r>
+      <w:r>
+        <w:br w:type="textWrapping"/>
+      </w:r>
+      <w:r>
+        <w:rPr>
+          <w:rStyle w:val="VerbatimChar"/>
+        </w:rPr>
+        <w:t xml:space="preserve">## ageNow       0.038281   0.049900   0.767  0.44299   </w:t>
+      </w:r>
+      <w:r>
+        <w:br w:type="textWrapping"/>
+      </w:r>
+      <w:r>
+        <w:rPr>
+          <w:rStyle w:val="VerbatimChar"/>
+        </w:rPr>
+        <w:t xml:space="preserve">## ageRelease   0.009773   0.038625   0.253  0.80026   </w:t>
+      </w:r>
+      <w:r>
+        <w:br w:type="textWrapping"/>
+      </w:r>
+      <w:r>
+        <w:rPr>
+          <w:rStyle w:val="VerbatimChar"/>
+        </w:rPr>
+        <w:t xml:space="preserve">## mspssScore   0.147709   0.190891   0.774  0.43906   </w:t>
+      </w:r>
+      <w:r>
+        <w:br w:type="textWrapping"/>
+      </w:r>
+      <w:r>
+        <w:rPr>
+          <w:rStyle w:val="VerbatimChar"/>
+        </w:rPr>
+        <w:t xml:space="preserve">## aceScore    -0.149437   0.139517  -1.071  0.28412   </w:t>
+      </w:r>
+      <w:r>
+        <w:br w:type="textWrapping"/>
+      </w:r>
+      <w:r>
+        <w:rPr>
+          <w:rStyle w:val="VerbatimChar"/>
+        </w:rPr>
+        <w:t xml:space="preserve">## gritScore   -1.877613   0.665088  -2.823  0.00476 **</w:t>
+      </w:r>
+      <w:r>
+        <w:br w:type="textWrapping"/>
+      </w:r>
+      <w:r>
+        <w:rPr>
+          <w:rStyle w:val="VerbatimChar"/>
+        </w:rPr>
+        <w:t xml:space="preserve">## ---</w:t>
+      </w:r>
+      <w:r>
+        <w:br w:type="textWrapping"/>
+      </w:r>
+      <w:r>
+        <w:rPr>
+          <w:rStyle w:val="VerbatimChar"/>
+        </w:rPr>
+        <w:t xml:space="preserve">## Signif. codes:  0 '***' 0.001 '**' 0.01 '*' 0.05 '.' 0.1 ' ' 1</w:t>
+      </w:r>
+      <w:r>
+        <w:br w:type="textWrapping"/>
+      </w:r>
+      <w:r>
+        <w:rPr>
+          <w:rStyle w:val="VerbatimChar"/>
+        </w:rPr>
+        <w:t xml:space="preserve">## </w:t>
+      </w:r>
+      <w:r>
+        <w:br w:type="textWrapping"/>
+      </w:r>
+      <w:r>
+        <w:rPr>
+          <w:rStyle w:val="VerbatimChar"/>
+        </w:rPr>
+        <w:t xml:space="preserve">## (Dispersion parameter for binomial family taken to be 1)</w:t>
+      </w:r>
+      <w:r>
+        <w:br w:type="textWrapping"/>
+      </w:r>
+      <w:r>
+        <w:rPr>
+          <w:rStyle w:val="VerbatimChar"/>
+        </w:rPr>
+        <w:t xml:space="preserve">## </w:t>
+      </w:r>
+      <w:r>
+        <w:br w:type="textWrapping"/>
+      </w:r>
+      <w:r>
+        <w:rPr>
+          <w:rStyle w:val="VerbatimChar"/>
+        </w:rPr>
+        <w:t xml:space="preserve">##     Null deviance: 64.455  on 54  degrees of freedom</w:t>
+      </w:r>
+      <w:r>
+        <w:br w:type="textWrapping"/>
+      </w:r>
+      <w:r>
+        <w:rPr>
+          <w:rStyle w:val="VerbatimChar"/>
+        </w:rPr>
+        <w:t xml:space="preserve">## Residual deviance: 51.414  on 49  degrees of freedom</w:t>
+      </w:r>
+      <w:r>
+        <w:br w:type="textWrapping"/>
+      </w:r>
+      <w:r>
+        <w:rPr>
+          <w:rStyle w:val="VerbatimChar"/>
+        </w:rPr>
+        <w:t xml:space="preserve">## AIC: 63.414</w:t>
+      </w:r>
+      <w:r>
+        <w:br w:type="textWrapping"/>
+      </w:r>
+      <w:r>
+        <w:rPr>
+          <w:rStyle w:val="VerbatimChar"/>
+        </w:rPr>
+        <w:t xml:space="preserve">## </w:t>
+      </w:r>
+      <w:r>
+        <w:br w:type="textWrapping"/>
+      </w:r>
+      <w:r>
+        <w:rPr>
+          <w:rStyle w:val="VerbatimChar"/>
+        </w:rPr>
+        <w:t xml:space="preserve">## Number of Fisher Scoring iterations: 5</w:t>
       </w:r>
     </w:p>
     <w:p>
       <w:pPr>
-        <w:pStyle w:val="BodyText"/>
+        <w:pStyle w:val="SourceCode"/>
       </w:pPr>
       <w:r>
-        <w:t xml:space="preserve">logitSavings &lt;- glm(savings ~ ageNow + ageRelease + mspssScore + aceScore + gritScore,</w:t>
-      </w:r>
-      <w:r>
-        <w:t xml:space="preserve"> </w:t>
-      </w:r>
-      <w:r>
-        <w:t xml:space="preserve">data = dataBinary, family = binomial, na.action = na.omit)</w:t>
-      </w:r>
-      <w:r>
-        <w:t xml:space="preserve"> </w:t>
-      </w:r>
-      <w:r>
-        <w:t xml:space="preserve">summary(logitSavings)</w:t>
+        <w:rPr>
+          <w:rStyle w:val="CommentTok"/>
+        </w:rPr>
+        <w:t xml:space="preserve"># Raise e to the coefficients</w:t>
+      </w:r>
+      <w:r>
+        <w:br w:type="textWrapping"/>
+      </w:r>
+      <w:r>
+        <w:rPr>
+          <w:rStyle w:val="KeywordTok"/>
+        </w:rPr>
+        <w:t xml:space="preserve">print</w:t>
+      </w:r>
+      <w:r>
+        <w:rPr>
+          <w:rStyle w:val="NormalTok"/>
+        </w:rPr>
+        <w:t xml:space="preserve">(</w:t>
+      </w:r>
+      <w:r>
+        <w:rPr>
+          <w:rStyle w:val="KeywordTok"/>
+        </w:rPr>
+        <w:t xml:space="preserve">exp</w:t>
+      </w:r>
+      <w:r>
+        <w:rPr>
+          <w:rStyle w:val="NormalTok"/>
+        </w:rPr>
+        <w:t xml:space="preserve">(</w:t>
+      </w:r>
+      <w:r>
+        <w:rPr>
+          <w:rStyle w:val="KeywordTok"/>
+        </w:rPr>
+        <w:t xml:space="preserve">coef</w:t>
+      </w:r>
+      <w:r>
+        <w:rPr>
+          <w:rStyle w:val="NormalTok"/>
+        </w:rPr>
+        <w:t xml:space="preserve">(logitSavings)))</w:t>
       </w:r>
     </w:p>
     <w:p>
       <w:pPr>
-        <w:pStyle w:val="Heading1"/>
+        <w:pStyle w:val="SourceCode"/>
       </w:pPr>
-      <w:bookmarkStart w:id="36" w:name="raise-e-to-the-coefficients"/>
-      <w:r>
-        <w:t xml:space="preserve">Raise e to the coefficients</w:t>
-      </w:r>
-      <w:bookmarkEnd w:id="36"/>
+      <w:r>
+        <w:rPr>
+          <w:rStyle w:val="VerbatimChar"/>
+        </w:rPr>
+        <w:t xml:space="preserve">##  (Intercept)       ageNow   ageRelease   mspssScore     aceScore </w:t>
+      </w:r>
+      <w:r>
+        <w:br w:type="textWrapping"/>
+      </w:r>
+      <w:r>
+        <w:rPr>
+          <w:rStyle w:val="VerbatimChar"/>
+        </w:rPr>
+        <w:t xml:space="preserve">## 3.856858e+04 1.039023e+00 1.009820e+00 1.159176e+00 8.611926e-01 </w:t>
+      </w:r>
+      <w:r>
+        <w:br w:type="textWrapping"/>
+      </w:r>
+      <w:r>
+        <w:rPr>
+          <w:rStyle w:val="VerbatimChar"/>
+        </w:rPr>
+        <w:t xml:space="preserve">##    gritScore </w:t>
+      </w:r>
+      <w:r>
+        <w:br w:type="textWrapping"/>
+      </w:r>
+      <w:r>
+        <w:rPr>
+          <w:rStyle w:val="VerbatimChar"/>
+        </w:rPr>
+        <w:t xml:space="preserve">## 1.529547e-01</w:t>
+      </w:r>
     </w:p>
     <w:p>
       <w:pPr>
-        <w:pStyle w:val="FirstParagraph"/>
+        <w:pStyle w:val="SourceCode"/>
       </w:pPr>
       <w:r>
-        <w:t xml:space="preserve">print(exp(coef(logitSavings)))</w:t>
+        <w:rPr>
+          <w:rStyle w:val="CommentTok"/>
+        </w:rPr>
+        <w:t xml:space="preserve"># Obtain various pseudo R-squared measures</w:t>
+      </w:r>
+      <w:r>
+        <w:br w:type="textWrapping"/>
+      </w:r>
+      <w:r>
+        <w:rPr>
+          <w:rStyle w:val="KeywordTok"/>
+        </w:rPr>
+        <w:t xml:space="preserve">print</w:t>
+      </w:r>
+      <w:r>
+        <w:rPr>
+          <w:rStyle w:val="NormalTok"/>
+        </w:rPr>
+        <w:t xml:space="preserve">(</w:t>
+      </w:r>
+      <w:r>
+        <w:rPr>
+          <w:rStyle w:val="KeywordTok"/>
+        </w:rPr>
+        <w:t xml:space="preserve">pR2</w:t>
+      </w:r>
+      <w:r>
+        <w:rPr>
+          <w:rStyle w:val="NormalTok"/>
+        </w:rPr>
+        <w:t xml:space="preserve">(logitSavings))</w:t>
       </w:r>
     </w:p>
     <w:p>
       <w:pPr>
-        <w:pStyle w:val="Heading1"/>
+        <w:pStyle w:val="SourceCode"/>
       </w:pPr>
-      <w:bookmarkStart w:id="37" w:name="obtain-various-pseudo-r-squared-measures"/>
-      <w:r>
-        <w:t xml:space="preserve">Obtain various pseudo R-squared measures</w:t>
-      </w:r>
-      <w:bookmarkEnd w:id="37"/>
+      <w:r>
+        <w:rPr>
+          <w:rStyle w:val="VerbatimChar"/>
+        </w:rPr>
+        <w:t xml:space="preserve">##         llh     llhNull          G2    McFadden        r2ML        r2CU </w:t>
+      </w:r>
+      <w:r>
+        <w:br w:type="textWrapping"/>
+      </w:r>
+      <w:r>
+        <w:rPr>
+          <w:rStyle w:val="VerbatimChar"/>
+        </w:rPr>
+        <w:t xml:space="preserve">## -25.7071926 -32.2273940  13.0404029   0.2023186   0.2110862   0.3058228</w:t>
+      </w:r>
     </w:p>
     <w:p>
       <w:pPr>
-        <w:pStyle w:val="FirstParagraph"/>
+        <w:pStyle w:val="SourceCode"/>
       </w:pPr>
       <w:r>
-        <w:t xml:space="preserve">print(pR2(logitSavings))</w:t>
+        <w:rPr>
+          <w:rStyle w:val="CommentTok"/>
+        </w:rPr>
+        <w:t xml:space="preserve"># Confidence intervals for the coefficients</w:t>
+      </w:r>
+      <w:r>
+        <w:br w:type="textWrapping"/>
+      </w:r>
+      <w:r>
+        <w:rPr>
+          <w:rStyle w:val="KeywordTok"/>
+        </w:rPr>
+        <w:t xml:space="preserve">print</w:t>
+      </w:r>
+      <w:r>
+        <w:rPr>
+          <w:rStyle w:val="NormalTok"/>
+        </w:rPr>
+        <w:t xml:space="preserve">(</w:t>
+      </w:r>
+      <w:r>
+        <w:rPr>
+          <w:rStyle w:val="KeywordTok"/>
+        </w:rPr>
+        <w:t xml:space="preserve">exp</w:t>
+      </w:r>
+      <w:r>
+        <w:rPr>
+          <w:rStyle w:val="NormalTok"/>
+        </w:rPr>
+        <w:t xml:space="preserve">(</w:t>
+      </w:r>
+      <w:r>
+        <w:rPr>
+          <w:rStyle w:val="KeywordTok"/>
+        </w:rPr>
+        <w:t xml:space="preserve">confint</w:t>
+      </w:r>
+      <w:r>
+        <w:rPr>
+          <w:rStyle w:val="NormalTok"/>
+        </w:rPr>
+        <w:t xml:space="preserve">(logitSavings, </w:t>
+      </w:r>
+      <w:r>
+        <w:rPr>
+          <w:rStyle w:val="DataTypeTok"/>
+        </w:rPr>
+        <w:t xml:space="preserve">level =</w:t>
+      </w:r>
+      <w:r>
+        <w:rPr>
+          <w:rStyle w:val="NormalTok"/>
+        </w:rPr>
+        <w:t xml:space="preserve"> </w:t>
+      </w:r>
+      <w:r>
+        <w:rPr>
+          <w:rStyle w:val="FloatTok"/>
+        </w:rPr>
+        <w:t xml:space="preserve">0.95</w:t>
+      </w:r>
+      <w:r>
+        <w:rPr>
+          <w:rStyle w:val="NormalTok"/>
+        </w:rPr>
+        <w:t xml:space="preserve">)))</w:t>
       </w:r>
     </w:p>
     <w:p>
       <w:pPr>
-        <w:pStyle w:val="Heading1"/>
+        <w:pStyle w:val="SourceCode"/>
       </w:pPr>
-      <w:bookmarkStart w:id="38" w:name="X840099c27253be6d59b8623dccfe2e383b0f72c"/>
-      <w:r>
-        <w:t xml:space="preserve">Confidence intervals for the coefficients</w:t>
-      </w:r>
-      <w:bookmarkEnd w:id="38"/>
+      <w:r>
+        <w:rPr>
+          <w:rStyle w:val="VerbatimChar"/>
+        </w:rPr>
+        <w:t xml:space="preserve">##                  2.5 %       97.5 %</w:t>
+      </w:r>
+      <w:r>
+        <w:br w:type="textWrapping"/>
+      </w:r>
+      <w:r>
+        <w:rPr>
+          <w:rStyle w:val="VerbatimChar"/>
+        </w:rPr>
+        <w:t xml:space="preserve">## (Intercept) 7.00969082 7.210487e+09</w:t>
+      </w:r>
+      <w:r>
+        <w:br w:type="textWrapping"/>
+      </w:r>
+      <w:r>
+        <w:rPr>
+          <w:rStyle w:val="VerbatimChar"/>
+        </w:rPr>
+        <w:t xml:space="preserve">## ageNow      0.94200310 1.150729e+00</w:t>
+      </w:r>
+      <w:r>
+        <w:br w:type="textWrapping"/>
+      </w:r>
+      <w:r>
+        <w:rPr>
+          <w:rStyle w:val="VerbatimChar"/>
+        </w:rPr>
+        <w:t xml:space="preserve">## ageRelease  0.93623161 1.092637e+00</w:t>
+      </w:r>
+      <w:r>
+        <w:br w:type="textWrapping"/>
+      </w:r>
+      <w:r>
+        <w:rPr>
+          <w:rStyle w:val="VerbatimChar"/>
+        </w:rPr>
+        <w:t xml:space="preserve">## mspssScore  0.79711990 1.713307e+00</w:t>
+      </w:r>
+      <w:r>
+        <w:br w:type="textWrapping"/>
+      </w:r>
+      <w:r>
+        <w:rPr>
+          <w:rStyle w:val="VerbatimChar"/>
+        </w:rPr>
+        <w:t xml:space="preserve">## aceScore    0.63534825 1.065397e+00</w:t>
+      </w:r>
+      <w:r>
+        <w:br w:type="textWrapping"/>
+      </w:r>
+      <w:r>
+        <w:rPr>
+          <w:rStyle w:val="VerbatimChar"/>
+        </w:rPr>
+        <w:t xml:space="preserve">## gritScore   0.03465587 4.926077e-01</w:t>
+      </w:r>
     </w:p>
     <w:p>
       <w:pPr>
-        <w:pStyle w:val="FirstParagraph"/>
+        <w:pStyle w:val="SourceCode"/>
       </w:pPr>
       <w:r>
-        <w:t xml:space="preserve">print(exp(confint(logitSavings, level = 0.95)))</w:t>
+        <w:rPr>
+          <w:rStyle w:val="CommentTok"/>
+        </w:rPr>
+        <w:t xml:space="preserve"># Hosmer-Lemeshow Goodness of Fit Test</w:t>
+      </w:r>
+      <w:r>
+        <w:br w:type="textWrapping"/>
+      </w:r>
+      <w:r>
+        <w:rPr>
+          <w:rStyle w:val="CommentTok"/>
+        </w:rPr>
+        <w:t xml:space="preserve"># Null hypothesis: the model is a good fit for the data</w:t>
+      </w:r>
+      <w:r>
+        <w:br w:type="textWrapping"/>
+      </w:r>
+      <w:r>
+        <w:rPr>
+          <w:rStyle w:val="CommentTok"/>
+        </w:rPr>
+        <w:t xml:space="preserve"># Alternative hypothesis: the model is NOT a good fit for the data</w:t>
+      </w:r>
+      <w:r>
+        <w:br w:type="textWrapping"/>
+      </w:r>
+      <w:r>
+        <w:rPr>
+          <w:rStyle w:val="NormalTok"/>
+        </w:rPr>
+        <w:t xml:space="preserve">HosLemLogitSavings &lt;-</w:t>
+      </w:r>
+      <w:r>
+        <w:rPr>
+          <w:rStyle w:val="StringTok"/>
+        </w:rPr>
+        <w:t xml:space="preserve"> </w:t>
+      </w:r>
+      <w:r>
+        <w:rPr>
+          <w:rStyle w:val="KeywordTok"/>
+        </w:rPr>
+        <w:t xml:space="preserve">hoslem.test</w:t>
+      </w:r>
+      <w:r>
+        <w:rPr>
+          <w:rStyle w:val="NormalTok"/>
+        </w:rPr>
+        <w:t xml:space="preserve">(dataBinary</w:t>
+      </w:r>
+      <w:r>
+        <w:rPr>
+          <w:rStyle w:val="OperatorTok"/>
+        </w:rPr>
+        <w:t xml:space="preserve">$</w:t>
+      </w:r>
+      <w:r>
+        <w:rPr>
+          <w:rStyle w:val="NormalTok"/>
+        </w:rPr>
+        <w:t xml:space="preserve">savings, </w:t>
+      </w:r>
+      <w:r>
+        <w:br w:type="textWrapping"/>
+      </w:r>
+      <w:r>
+        <w:rPr>
+          <w:rStyle w:val="NormalTok"/>
+        </w:rPr>
+        <w:t xml:space="preserve">                              </w:t>
+      </w:r>
+      <w:r>
+        <w:rPr>
+          <w:rStyle w:val="KeywordTok"/>
+        </w:rPr>
+        <w:t xml:space="preserve">fitted</w:t>
+      </w:r>
+      <w:r>
+        <w:rPr>
+          <w:rStyle w:val="NormalTok"/>
+        </w:rPr>
+        <w:t xml:space="preserve">(logitSavings), </w:t>
+      </w:r>
+      <w:r>
+        <w:rPr>
+          <w:rStyle w:val="DataTypeTok"/>
+        </w:rPr>
+        <w:t xml:space="preserve">g=</w:t>
+      </w:r>
+      <w:r>
+        <w:rPr>
+          <w:rStyle w:val="DecValTok"/>
+        </w:rPr>
+        <w:t xml:space="preserve">10</w:t>
+      </w:r>
+      <w:r>
+        <w:rPr>
+          <w:rStyle w:val="NormalTok"/>
+        </w:rPr>
+        <w:t xml:space="preserve">)</w:t>
+      </w:r>
+      <w:r>
+        <w:br w:type="textWrapping"/>
+      </w:r>
+      <w:r>
+        <w:rPr>
+          <w:rStyle w:val="KeywordTok"/>
+        </w:rPr>
+        <w:t xml:space="preserve">print</w:t>
+      </w:r>
+      <w:r>
+        <w:rPr>
+          <w:rStyle w:val="NormalTok"/>
+        </w:rPr>
+        <w:t xml:space="preserve">(HosLemLogitSavings)</w:t>
       </w:r>
     </w:p>
     <w:p>
       <w:pPr>
-        <w:pStyle w:val="Heading1"/>
+        <w:pStyle w:val="SourceCode"/>
       </w:pPr>
-      <w:bookmarkStart w:id="39" w:name="hosmer-lemeshow-goodness-of-fit-test"/>
-      <w:r>
-        <w:t xml:space="preserve">Hosmer-Lemeshow Goodness of Fit Test</w:t>
-      </w:r>
-      <w:bookmarkEnd w:id="39"/>
+      <w:r>
+        <w:rPr>
+          <w:rStyle w:val="VerbatimChar"/>
+        </w:rPr>
+        <w:t xml:space="preserve">## </w:t>
+      </w:r>
+      <w:r>
+        <w:br w:type="textWrapping"/>
+      </w:r>
+      <w:r>
+        <w:rPr>
+          <w:rStyle w:val="VerbatimChar"/>
+        </w:rPr>
+        <w:t xml:space="preserve">##  Hosmer and Lemeshow goodness of fit (GOF) test</w:t>
+      </w:r>
+      <w:r>
+        <w:br w:type="textWrapping"/>
+      </w:r>
+      <w:r>
+        <w:rPr>
+          <w:rStyle w:val="VerbatimChar"/>
+        </w:rPr>
+        <w:t xml:space="preserve">## </w:t>
+      </w:r>
+      <w:r>
+        <w:br w:type="textWrapping"/>
+      </w:r>
+      <w:r>
+        <w:rPr>
+          <w:rStyle w:val="VerbatimChar"/>
+        </w:rPr>
+        <w:t xml:space="preserve">## data:  dataBinary$savings, fitted(logitSavings)</w:t>
+      </w:r>
+      <w:r>
+        <w:br w:type="textWrapping"/>
+      </w:r>
+      <w:r>
+        <w:rPr>
+          <w:rStyle w:val="VerbatimChar"/>
+        </w:rPr>
+        <w:t xml:space="preserve">## X-squared = 7.9116, df = 8, p-value = 0.4422</w:t>
+      </w:r>
     </w:p>
     <w:p>
       <w:pPr>
-        <w:pStyle w:val="Heading1"/>
+        <w:pStyle w:val="SourceCode"/>
       </w:pPr>
-      <w:bookmarkStart w:id="40" w:name="X75898ac3e2c1010351d05d06751a774d87df68c"/>
-      <w:r>
-        <w:t xml:space="preserve">Null hypothesis: the model is a good fit for the data</w:t>
-      </w:r>
-      <w:bookmarkEnd w:id="40"/>
+      <w:r>
+        <w:rPr>
+          <w:rStyle w:val="KeywordTok"/>
+        </w:rPr>
+        <w:t xml:space="preserve">print</w:t>
+      </w:r>
+      <w:r>
+        <w:rPr>
+          <w:rStyle w:val="NormalTok"/>
+        </w:rPr>
+        <w:t xml:space="preserve">(</w:t>
+      </w:r>
+      <w:r>
+        <w:rPr>
+          <w:rStyle w:val="KeywordTok"/>
+        </w:rPr>
+        <w:t xml:space="preserve">cbind</w:t>
+      </w:r>
+      <w:r>
+        <w:rPr>
+          <w:rStyle w:val="NormalTok"/>
+        </w:rPr>
+        <w:t xml:space="preserve">(HosLemLogitSavings</w:t>
+      </w:r>
+      <w:r>
+        <w:rPr>
+          <w:rStyle w:val="OperatorTok"/>
+        </w:rPr>
+        <w:t xml:space="preserve">$</w:t>
+      </w:r>
+      <w:r>
+        <w:rPr>
+          <w:rStyle w:val="NormalTok"/>
+        </w:rPr>
+        <w:t xml:space="preserve">expected, HosLemLogitSavings</w:t>
+      </w:r>
+      <w:r>
+        <w:rPr>
+          <w:rStyle w:val="OperatorTok"/>
+        </w:rPr>
+        <w:t xml:space="preserve">$</w:t>
+      </w:r>
+      <w:r>
+        <w:rPr>
+          <w:rStyle w:val="NormalTok"/>
+        </w:rPr>
+        <w:t xml:space="preserve">observed))</w:t>
+      </w:r>
     </w:p>
     <w:p>
       <w:pPr>
-        <w:pStyle w:val="Heading1"/>
+        <w:pStyle w:val="SourceCode"/>
       </w:pPr>
-      <w:bookmarkStart w:id="41" w:name="X167e5408f6576379a29f1a31e91c4668370892d"/>
-      <w:r>
-        <w:t xml:space="preserve">Alternative hypothesis: the model is NOT a good fit for the data</w:t>
-      </w:r>
-      <w:bookmarkEnd w:id="41"/>
-    </w:p>
-    <w:p>
-      <w:pPr>
-        <w:pStyle w:val="FirstParagraph"/>
-      </w:pPr>
-      <w:r>
-        <w:t xml:space="preserve">HosLemLogitSavings &lt;- hoslem.test(dataClean</w:t>
-      </w:r>
-      <m:oMath>
-        <m:r>
-          <m:t>s</m:t>
-        </m:r>
-        <m:r>
-          <m:t>a</m:t>
-        </m:r>
-        <m:r>
-          <m:t>v</m:t>
-        </m:r>
-        <m:r>
-          <m:t>i</m:t>
-        </m:r>
-        <m:r>
-          <m:t>n</m:t>
-        </m:r>
-        <m:r>
-          <m:t>g</m:t>
-        </m:r>
-        <m:r>
-          <m:t>s</m:t>
-        </m:r>
-        <m:r>
-          <m:t>,</m:t>
-        </m:r>
-        <m:r>
-          <m:t>f</m:t>
-        </m:r>
-        <m:r>
-          <m:t>i</m:t>
-        </m:r>
-        <m:r>
-          <m:t>t</m:t>
-        </m:r>
-        <m:r>
-          <m:t>t</m:t>
-        </m:r>
-        <m:r>
-          <m:t>e</m:t>
-        </m:r>
-        <m:r>
-          <m:t>d</m:t>
-        </m:r>
-        <m:r>
-          <m:t>(</m:t>
-        </m:r>
-        <m:r>
-          <m:t>l</m:t>
-        </m:r>
-        <m:r>
-          <m:t>o</m:t>
-        </m:r>
-        <m:r>
-          <m:t>g</m:t>
-        </m:r>
-        <m:r>
-          <m:t>i</m:t>
-        </m:r>
-        <m:r>
-          <m:t>t</m:t>
-        </m:r>
-        <m:r>
-          <m:t>S</m:t>
-        </m:r>
-        <m:r>
-          <m:t>a</m:t>
-        </m:r>
-        <m:r>
-          <m:t>v</m:t>
-        </m:r>
-        <m:r>
-          <m:t>i</m:t>
-        </m:r>
-        <m:r>
-          <m:t>n</m:t>
-        </m:r>
-        <m:r>
-          <m:t>g</m:t>
-        </m:r>
-        <m:r>
-          <m:t>s</m:t>
-        </m:r>
-        <m:r>
-          <m:t>)</m:t>
-        </m:r>
-        <m:r>
-          <m:t>,</m:t>
-        </m:r>
-        <m:r>
-          <m:t>g</m:t>
-        </m:r>
-        <m:r>
-          <m:t>=</m:t>
-        </m:r>
-        <m:r>
-          <m:t>10</m:t>
-        </m:r>
-        <m:r>
-          <m:t>)</m:t>
-        </m:r>
-        <m:r>
-          <m:t>p</m:t>
-        </m:r>
-        <m:r>
-          <m:t>r</m:t>
-        </m:r>
-        <m:r>
-          <m:t>i</m:t>
-        </m:r>
-        <m:r>
-          <m:t>n</m:t>
-        </m:r>
-        <m:r>
-          <m:t>t</m:t>
-        </m:r>
-        <m:r>
-          <m:t>(</m:t>
-        </m:r>
-        <m:r>
-          <m:t>H</m:t>
-        </m:r>
-        <m:r>
-          <m:t>o</m:t>
-        </m:r>
-        <m:r>
-          <m:t>s</m:t>
-        </m:r>
-        <m:r>
-          <m:t>L</m:t>
-        </m:r>
-        <m:r>
-          <m:t>e</m:t>
-        </m:r>
-        <m:r>
-          <m:t>m</m:t>
-        </m:r>
-        <m:r>
-          <m:t>L</m:t>
-        </m:r>
-        <m:r>
-          <m:t>o</m:t>
-        </m:r>
-        <m:r>
-          <m:t>g</m:t>
-        </m:r>
-        <m:r>
-          <m:t>i</m:t>
-        </m:r>
-        <m:r>
-          <m:t>t</m:t>
-        </m:r>
-        <m:r>
-          <m:t>S</m:t>
-        </m:r>
-        <m:r>
-          <m:t>a</m:t>
-        </m:r>
-        <m:r>
-          <m:t>v</m:t>
-        </m:r>
-        <m:r>
-          <m:t>i</m:t>
-        </m:r>
-        <m:r>
-          <m:t>n</m:t>
-        </m:r>
-        <m:r>
-          <m:t>g</m:t>
-        </m:r>
-        <m:r>
-          <m:t>s</m:t>
-        </m:r>
-        <m:r>
-          <m:t>)</m:t>
-        </m:r>
-        <m:r>
-          <m:t>p</m:t>
-        </m:r>
-        <m:r>
-          <m:t>r</m:t>
-        </m:r>
-        <m:r>
-          <m:t>i</m:t>
-        </m:r>
-        <m:r>
-          <m:t>n</m:t>
-        </m:r>
-        <m:r>
-          <m:t>t</m:t>
-        </m:r>
-        <m:r>
-          <m:t>(</m:t>
-        </m:r>
-        <m:r>
-          <m:t>c</m:t>
-        </m:r>
-        <m:r>
-          <m:t>b</m:t>
-        </m:r>
-        <m:r>
-          <m:t>i</m:t>
-        </m:r>
-        <m:r>
-          <m:t>n</m:t>
-        </m:r>
-        <m:r>
-          <m:t>d</m:t>
-        </m:r>
-        <m:r>
-          <m:t>(</m:t>
-        </m:r>
-        <m:r>
-          <m:t>H</m:t>
-        </m:r>
-        <m:r>
-          <m:t>o</m:t>
-        </m:r>
-        <m:r>
-          <m:t>s</m:t>
-        </m:r>
-        <m:r>
-          <m:t>L</m:t>
-        </m:r>
-        <m:r>
-          <m:t>e</m:t>
-        </m:r>
-        <m:r>
-          <m:t>m</m:t>
-        </m:r>
-        <m:r>
-          <m:t>L</m:t>
-        </m:r>
-        <m:r>
-          <m:t>o</m:t>
-        </m:r>
-        <m:r>
-          <m:t>g</m:t>
-        </m:r>
-        <m:r>
-          <m:t>i</m:t>
-        </m:r>
-        <m:r>
-          <m:t>t</m:t>
-        </m:r>
-        <m:r>
-          <m:t>S</m:t>
-        </m:r>
-        <m:r>
-          <m:t>a</m:t>
-        </m:r>
-        <m:r>
-          <m:t>v</m:t>
-        </m:r>
-        <m:r>
-          <m:t>i</m:t>
-        </m:r>
-        <m:r>
-          <m:t>n</m:t>
-        </m:r>
-        <m:r>
-          <m:t>g</m:t>
-        </m:r>
-        <m:r>
-          <m:t>s</m:t>
-        </m:r>
-      </m:oMath>
-      <w:r>
-        <w:t xml:space="preserve">expected, HosLemLogitSavings$observed))</w:t>
+      <w:r>
+        <w:rPr>
+          <w:rStyle w:val="VerbatimChar"/>
+        </w:rPr>
+        <w:t xml:space="preserve">##                   yhat0    yhat1 y0 y1</w:t>
+      </w:r>
+      <w:r>
+        <w:br w:type="textWrapping"/>
+      </w:r>
+      <w:r>
+        <w:rPr>
+          <w:rStyle w:val="VerbatimChar"/>
+        </w:rPr>
+        <w:t xml:space="preserve">## [0.099,0.425] 4.1287192 1.871281  5  1</w:t>
+      </w:r>
+      <w:r>
+        <w:br w:type="textWrapping"/>
+      </w:r>
+      <w:r>
+        <w:rPr>
+          <w:rStyle w:val="VerbatimChar"/>
+        </w:rPr>
+        <w:t xml:space="preserve">## (0.425,0.517] 2.6201749 2.379825  1  4</w:t>
+      </w:r>
+      <w:r>
+        <w:br w:type="textWrapping"/>
+      </w:r>
+      <w:r>
+        <w:rPr>
+          <w:rStyle w:val="VerbatimChar"/>
+        </w:rPr>
+        <w:t xml:space="preserve">## (0.517,0.68]  2.4983605 3.501640  3  3</w:t>
+      </w:r>
+      <w:r>
+        <w:br w:type="textWrapping"/>
+      </w:r>
+      <w:r>
+        <w:rPr>
+          <w:rStyle w:val="VerbatimChar"/>
+        </w:rPr>
+        <w:t xml:space="preserve">## (0.68,0.707]  1.5143149 3.485685  3  2</w:t>
+      </w:r>
+      <w:r>
+        <w:br w:type="textWrapping"/>
+      </w:r>
+      <w:r>
+        <w:rPr>
+          <w:rStyle w:val="VerbatimChar"/>
+        </w:rPr>
+        <w:t xml:space="preserve">## (0.707,0.8]   1.5662624 4.433738  0  6</w:t>
+      </w:r>
+      <w:r>
+        <w:br w:type="textWrapping"/>
+      </w:r>
+      <w:r>
+        <w:rPr>
+          <w:rStyle w:val="VerbatimChar"/>
+        </w:rPr>
+        <w:t xml:space="preserve">## (0.8,0.843]   0.8918550 4.108145  1  4</w:t>
+      </w:r>
+      <w:r>
+        <w:br w:type="textWrapping"/>
+      </w:r>
+      <w:r>
+        <w:rPr>
+          <w:rStyle w:val="VerbatimChar"/>
+        </w:rPr>
+        <w:t xml:space="preserve">## (0.843,0.875] 0.6774173 4.322583  1  4</w:t>
+      </w:r>
+      <w:r>
+        <w:br w:type="textWrapping"/>
+      </w:r>
+      <w:r>
+        <w:rPr>
+          <w:rStyle w:val="VerbatimChar"/>
+        </w:rPr>
+        <w:t xml:space="preserve">## (0.875,0.905] 0.6682091 5.331791  1  5</w:t>
+      </w:r>
+      <w:r>
+        <w:br w:type="textWrapping"/>
+      </w:r>
+      <w:r>
+        <w:rPr>
+          <w:rStyle w:val="VerbatimChar"/>
+        </w:rPr>
+        <w:t xml:space="preserve">## (0.905,0.961] 0.2771294 4.722871  0  5</w:t>
+      </w:r>
+      <w:r>
+        <w:br w:type="textWrapping"/>
+      </w:r>
+      <w:r>
+        <w:rPr>
+          <w:rStyle w:val="VerbatimChar"/>
+        </w:rPr>
+        <w:t xml:space="preserve">## (0.961,0.993] 0.1575573 5.842443  0  6</w:t>
       </w:r>
     </w:p>
     <w:p>
       <w:pPr>
         <w:pStyle w:val="Heading2"/>
       </w:pPr>
-      <w:bookmarkStart w:id="42" w:name="save-data"/>
+      <w:bookmarkStart w:id="35" w:name="save-data"/>
       <w:r>
         <w:t xml:space="preserve">Save Data</w:t>
       </w:r>
-      <w:bookmarkEnd w:id="42"/>
+      <w:bookmarkEnd w:id="35"/>
     </w:p>
     <w:p>
       <w:pPr>

</xml_diff>

<commit_message>
Update R Notebook for FinalProject to correct scale calculations, etc.
</commit_message>
<xml_diff>
--- a/FinalProject/Docs/SOC5800_2019_Fall_FinalProject_v00.docx
+++ b/FinalProject/Docs/SOC5800_2019_Fall_FinalProject_v00.docx
@@ -5992,7 +5992,280 @@
         <w:rPr>
           <w:rStyle w:val="NormalTok"/>
         </w:rPr>
-        <w:t xml:space="preserve"> (pssQ1</w:t>
+        <w:t xml:space="preserve"> </w:t>
+      </w:r>
+      <w:r>
+        <w:rPr>
+          <w:rStyle w:val="KeywordTok"/>
+        </w:rPr>
+        <w:t xml:space="preserve">case_when</w:t>
+      </w:r>
+      <w:r>
+        <w:rPr>
+          <w:rStyle w:val="NormalTok"/>
+        </w:rPr>
+        <w:t xml:space="preserve">(</w:t>
+      </w:r>
+      <w:r>
+        <w:br w:type="textWrapping"/>
+      </w:r>
+      <w:r>
+        <w:rPr>
+          <w:rStyle w:val="NormalTok"/>
+        </w:rPr>
+        <w:t xml:space="preserve">    </w:t>
+      </w:r>
+      <w:r>
+        <w:rPr>
+          <w:rStyle w:val="OperatorTok"/>
+        </w:rPr>
+        <w:t xml:space="preserve">!</w:t>
+      </w:r>
+      <w:r>
+        <w:rPr>
+          <w:rStyle w:val="KeywordTok"/>
+        </w:rPr>
+        <w:t xml:space="preserve">is.na</w:t>
+      </w:r>
+      <w:r>
+        <w:rPr>
+          <w:rStyle w:val="NormalTok"/>
+        </w:rPr>
+        <w:t xml:space="preserve">(pssQ1)</w:t>
+      </w:r>
+      <w:r>
+        <w:rPr>
+          <w:rStyle w:val="OperatorTok"/>
+        </w:rPr>
+        <w:t xml:space="preserve">|!</w:t>
+      </w:r>
+      <w:r>
+        <w:rPr>
+          <w:rStyle w:val="KeywordTok"/>
+        </w:rPr>
+        <w:t xml:space="preserve">is.na</w:t>
+      </w:r>
+      <w:r>
+        <w:rPr>
+          <w:rStyle w:val="NormalTok"/>
+        </w:rPr>
+        <w:t xml:space="preserve">(pssQ2)</w:t>
+      </w:r>
+      <w:r>
+        <w:rPr>
+          <w:rStyle w:val="OperatorTok"/>
+        </w:rPr>
+        <w:t xml:space="preserve">|!</w:t>
+      </w:r>
+      <w:r>
+        <w:rPr>
+          <w:rStyle w:val="KeywordTok"/>
+        </w:rPr>
+        <w:t xml:space="preserve">is.na</w:t>
+      </w:r>
+      <w:r>
+        <w:rPr>
+          <w:rStyle w:val="NormalTok"/>
+        </w:rPr>
+        <w:t xml:space="preserve">(pssQ3)</w:t>
+      </w:r>
+      <w:r>
+        <w:rPr>
+          <w:rStyle w:val="OperatorTok"/>
+        </w:rPr>
+        <w:t xml:space="preserve">|!</w:t>
+      </w:r>
+      <w:r>
+        <w:rPr>
+          <w:rStyle w:val="KeywordTok"/>
+        </w:rPr>
+        <w:t xml:space="preserve">is.na</w:t>
+      </w:r>
+      <w:r>
+        <w:rPr>
+          <w:rStyle w:val="NormalTok"/>
+        </w:rPr>
+        <w:t xml:space="preserve">(pssQ4)</w:t>
+      </w:r>
+      <w:r>
+        <w:rPr>
+          <w:rStyle w:val="OperatorTok"/>
+        </w:rPr>
+        <w:t xml:space="preserve">|!</w:t>
+      </w:r>
+      <w:r>
+        <w:rPr>
+          <w:rStyle w:val="KeywordTok"/>
+        </w:rPr>
+        <w:t xml:space="preserve">is.na</w:t>
+      </w:r>
+      <w:r>
+        <w:rPr>
+          <w:rStyle w:val="NormalTok"/>
+        </w:rPr>
+        <w:t xml:space="preserve">(pssQ5)</w:t>
+      </w:r>
+      <w:r>
+        <w:rPr>
+          <w:rStyle w:val="OperatorTok"/>
+        </w:rPr>
+        <w:t xml:space="preserve">|!</w:t>
+      </w:r>
+      <w:r>
+        <w:rPr>
+          <w:rStyle w:val="KeywordTok"/>
+        </w:rPr>
+        <w:t xml:space="preserve">is.na</w:t>
+      </w:r>
+      <w:r>
+        <w:rPr>
+          <w:rStyle w:val="NormalTok"/>
+        </w:rPr>
+        <w:t xml:space="preserve">(pssQ6)</w:t>
+      </w:r>
+      <w:r>
+        <w:rPr>
+          <w:rStyle w:val="OperatorTok"/>
+        </w:rPr>
+        <w:t xml:space="preserve">|!</w:t>
+      </w:r>
+      <w:r>
+        <w:rPr>
+          <w:rStyle w:val="KeywordTok"/>
+        </w:rPr>
+        <w:t xml:space="preserve">is.na</w:t>
+      </w:r>
+      <w:r>
+        <w:rPr>
+          <w:rStyle w:val="NormalTok"/>
+        </w:rPr>
+        <w:t xml:space="preserve">(pssQ7)</w:t>
+      </w:r>
+      <w:r>
+        <w:rPr>
+          <w:rStyle w:val="OperatorTok"/>
+        </w:rPr>
+        <w:t xml:space="preserve">|</w:t>
+      </w:r>
+      <w:r>
+        <w:br w:type="textWrapping"/>
+      </w:r>
+      <w:r>
+        <w:rPr>
+          <w:rStyle w:val="StringTok"/>
+        </w:rPr>
+        <w:t xml:space="preserve">      </w:t>
+      </w:r>
+      <w:r>
+        <w:rPr>
+          <w:rStyle w:val="OperatorTok"/>
+        </w:rPr>
+        <w:t xml:space="preserve">!</w:t>
+      </w:r>
+      <w:r>
+        <w:rPr>
+          <w:rStyle w:val="KeywordTok"/>
+        </w:rPr>
+        <w:t xml:space="preserve">is.na</w:t>
+      </w:r>
+      <w:r>
+        <w:rPr>
+          <w:rStyle w:val="NormalTok"/>
+        </w:rPr>
+        <w:t xml:space="preserve">(pssQ8)</w:t>
+      </w:r>
+      <w:r>
+        <w:rPr>
+          <w:rStyle w:val="OperatorTok"/>
+        </w:rPr>
+        <w:t xml:space="preserve">|!</w:t>
+      </w:r>
+      <w:r>
+        <w:rPr>
+          <w:rStyle w:val="KeywordTok"/>
+        </w:rPr>
+        <w:t xml:space="preserve">is.na</w:t>
+      </w:r>
+      <w:r>
+        <w:rPr>
+          <w:rStyle w:val="NormalTok"/>
+        </w:rPr>
+        <w:t xml:space="preserve">(pssQ9)</w:t>
+      </w:r>
+      <w:r>
+        <w:rPr>
+          <w:rStyle w:val="OperatorTok"/>
+        </w:rPr>
+        <w:t xml:space="preserve">|!</w:t>
+      </w:r>
+      <w:r>
+        <w:rPr>
+          <w:rStyle w:val="KeywordTok"/>
+        </w:rPr>
+        <w:t xml:space="preserve">is.na</w:t>
+      </w:r>
+      <w:r>
+        <w:rPr>
+          <w:rStyle w:val="NormalTok"/>
+        </w:rPr>
+        <w:t xml:space="preserve">(pssQ10)</w:t>
+      </w:r>
+      <w:r>
+        <w:rPr>
+          <w:rStyle w:val="OperatorTok"/>
+        </w:rPr>
+        <w:t xml:space="preserve">|!</w:t>
+      </w:r>
+      <w:r>
+        <w:rPr>
+          <w:rStyle w:val="KeywordTok"/>
+        </w:rPr>
+        <w:t xml:space="preserve">is.na</w:t>
+      </w:r>
+      <w:r>
+        <w:rPr>
+          <w:rStyle w:val="NormalTok"/>
+        </w:rPr>
+        <w:t xml:space="preserve">(pssQ11)</w:t>
+      </w:r>
+      <w:r>
+        <w:rPr>
+          <w:rStyle w:val="OperatorTok"/>
+        </w:rPr>
+        <w:t xml:space="preserve">|!</w:t>
+      </w:r>
+      <w:r>
+        <w:rPr>
+          <w:rStyle w:val="KeywordTok"/>
+        </w:rPr>
+        <w:t xml:space="preserve">is.na</w:t>
+      </w:r>
+      <w:r>
+        <w:rPr>
+          <w:rStyle w:val="NormalTok"/>
+        </w:rPr>
+        <w:t xml:space="preserve">(pssQ12) </w:t>
+      </w:r>
+      <w:r>
+        <w:rPr>
+          <w:rStyle w:val="OperatorTok"/>
+        </w:rPr>
+        <w:t xml:space="preserve">~</w:t>
+      </w:r>
+      <w:r>
+        <w:br w:type="textWrapping"/>
+      </w:r>
+      <w:r>
+        <w:rPr>
+          <w:rStyle w:val="StringTok"/>
+        </w:rPr>
+        <w:t xml:space="preserve">      </w:t>
+      </w:r>
+      <w:r>
+        <w:rPr>
+          <w:rStyle w:val="NormalTok"/>
+        </w:rPr>
+        <w:t xml:space="preserve">(pssQ1</w:t>
       </w:r>
       <w:r>
         <w:rPr>
@@ -6016,7 +6289,7 @@
         <w:rPr>
           <w:rStyle w:val="NormalTok"/>
         </w:rPr>
-        <w:t xml:space="preserve">pssQ2</w:t>
+        <w:t xml:space="preserve">pssQ3</w:t>
       </w:r>
       <w:r>
         <w:rPr>
@@ -6028,7 +6301,7 @@
         <w:rPr>
           <w:rStyle w:val="NormalTok"/>
         </w:rPr>
-        <w:t xml:space="preserve">pssQ2</w:t>
+        <w:t xml:space="preserve">pssQ4</w:t>
       </w:r>
       <w:r>
         <w:rPr>
@@ -6040,7 +6313,7 @@
         <w:rPr>
           <w:rStyle w:val="NormalTok"/>
         </w:rPr>
-        <w:t xml:space="preserve">pssQ2</w:t>
+        <w:t xml:space="preserve">pssQ5</w:t>
       </w:r>
       <w:r>
         <w:rPr>
@@ -6052,7 +6325,7 @@
         <w:rPr>
           <w:rStyle w:val="NormalTok"/>
         </w:rPr>
-        <w:t xml:space="preserve">pssQ2</w:t>
+        <w:t xml:space="preserve">pssQ6</w:t>
       </w:r>
       <w:r>
         <w:rPr>
@@ -6064,7 +6337,7 @@
         <w:rPr>
           <w:rStyle w:val="NormalTok"/>
         </w:rPr>
-        <w:t xml:space="preserve">pssQ2</w:t>
+        <w:t xml:space="preserve">pssQ7</w:t>
       </w:r>
       <w:r>
         <w:rPr>
@@ -6076,7 +6349,7 @@
         <w:rPr>
           <w:rStyle w:val="NormalTok"/>
         </w:rPr>
-        <w:t xml:space="preserve">pssQ2</w:t>
+        <w:t xml:space="preserve">pssQ8</w:t>
       </w:r>
       <w:r>
         <w:rPr>
@@ -6088,7 +6361,7 @@
         <w:rPr>
           <w:rStyle w:val="NormalTok"/>
         </w:rPr>
-        <w:t xml:space="preserve">pssQ2</w:t>
+        <w:t xml:space="preserve">pssQ9</w:t>
       </w:r>
       <w:r>
         <w:rPr>
@@ -6100,7 +6373,7 @@
         <w:rPr>
           <w:rStyle w:val="NormalTok"/>
         </w:rPr>
-        <w:t xml:space="preserve">pssQ2</w:t>
+        <w:t xml:space="preserve">pssQ10</w:t>
       </w:r>
       <w:r>
         <w:rPr>
@@ -6112,7 +6385,7 @@
         <w:rPr>
           <w:rStyle w:val="NormalTok"/>
         </w:rPr>
-        <w:t xml:space="preserve">pssQ2</w:t>
+        <w:t xml:space="preserve">pssQ11</w:t>
       </w:r>
       <w:r>
         <w:rPr>
@@ -6124,7 +6397,7 @@
         <w:rPr>
           <w:rStyle w:val="NormalTok"/>
         </w:rPr>
-        <w:t xml:space="preserve">pssQ2)</w:t>
+        <w:t xml:space="preserve">pssQ12)</w:t>
       </w:r>
       <w:r>
         <w:rPr>
@@ -6139,10 +6412,13 @@
         <w:t xml:space="preserve">12</w:t>
       </w:r>
       <w:r>
-        <w:rPr>
-          <w:rStyle w:val="NormalTok"/>
-        </w:rPr>
-        <w:t xml:space="preserve">) </w:t>
+        <w:br w:type="textWrapping"/>
+      </w:r>
+      <w:r>
+        <w:rPr>
+          <w:rStyle w:val="NormalTok"/>
+        </w:rPr>
+        <w:t xml:space="preserve">    ))</w:t>
       </w:r>
       <w:r>
         <w:rPr>
@@ -6181,7 +6457,250 @@
         <w:rPr>
           <w:rStyle w:val="NormalTok"/>
         </w:rPr>
-        <w:t xml:space="preserve"> aceQ1</w:t>
+        <w:t xml:space="preserve"> </w:t>
+      </w:r>
+      <w:r>
+        <w:rPr>
+          <w:rStyle w:val="KeywordTok"/>
+        </w:rPr>
+        <w:t xml:space="preserve">case_when</w:t>
+      </w:r>
+      <w:r>
+        <w:rPr>
+          <w:rStyle w:val="NormalTok"/>
+        </w:rPr>
+        <w:t xml:space="preserve"> (</w:t>
+      </w:r>
+      <w:r>
+        <w:br w:type="textWrapping"/>
+      </w:r>
+      <w:r>
+        <w:rPr>
+          <w:rStyle w:val="NormalTok"/>
+        </w:rPr>
+        <w:t xml:space="preserve">    </w:t>
+      </w:r>
+      <w:r>
+        <w:rPr>
+          <w:rStyle w:val="OperatorTok"/>
+        </w:rPr>
+        <w:t xml:space="preserve">!</w:t>
+      </w:r>
+      <w:r>
+        <w:rPr>
+          <w:rStyle w:val="KeywordTok"/>
+        </w:rPr>
+        <w:t xml:space="preserve">is.na</w:t>
+      </w:r>
+      <w:r>
+        <w:rPr>
+          <w:rStyle w:val="NormalTok"/>
+        </w:rPr>
+        <w:t xml:space="preserve">(aceQ1)</w:t>
+      </w:r>
+      <w:r>
+        <w:rPr>
+          <w:rStyle w:val="OperatorTok"/>
+        </w:rPr>
+        <w:t xml:space="preserve">|!</w:t>
+      </w:r>
+      <w:r>
+        <w:rPr>
+          <w:rStyle w:val="KeywordTok"/>
+        </w:rPr>
+        <w:t xml:space="preserve">is.na</w:t>
+      </w:r>
+      <w:r>
+        <w:rPr>
+          <w:rStyle w:val="NormalTok"/>
+        </w:rPr>
+        <w:t xml:space="preserve">(aceQ2)</w:t>
+      </w:r>
+      <w:r>
+        <w:rPr>
+          <w:rStyle w:val="OperatorTok"/>
+        </w:rPr>
+        <w:t xml:space="preserve">|!</w:t>
+      </w:r>
+      <w:r>
+        <w:rPr>
+          <w:rStyle w:val="KeywordTok"/>
+        </w:rPr>
+        <w:t xml:space="preserve">is.na</w:t>
+      </w:r>
+      <w:r>
+        <w:rPr>
+          <w:rStyle w:val="NormalTok"/>
+        </w:rPr>
+        <w:t xml:space="preserve">(aceQ3)</w:t>
+      </w:r>
+      <w:r>
+        <w:rPr>
+          <w:rStyle w:val="OperatorTok"/>
+        </w:rPr>
+        <w:t xml:space="preserve">|!</w:t>
+      </w:r>
+      <w:r>
+        <w:rPr>
+          <w:rStyle w:val="KeywordTok"/>
+        </w:rPr>
+        <w:t xml:space="preserve">is.na</w:t>
+      </w:r>
+      <w:r>
+        <w:rPr>
+          <w:rStyle w:val="NormalTok"/>
+        </w:rPr>
+        <w:t xml:space="preserve">(aceQ4)</w:t>
+      </w:r>
+      <w:r>
+        <w:rPr>
+          <w:rStyle w:val="OperatorTok"/>
+        </w:rPr>
+        <w:t xml:space="preserve">|!</w:t>
+      </w:r>
+      <w:r>
+        <w:rPr>
+          <w:rStyle w:val="KeywordTok"/>
+        </w:rPr>
+        <w:t xml:space="preserve">is.na</w:t>
+      </w:r>
+      <w:r>
+        <w:rPr>
+          <w:rStyle w:val="NormalTok"/>
+        </w:rPr>
+        <w:t xml:space="preserve">(aceQ5)</w:t>
+      </w:r>
+      <w:r>
+        <w:rPr>
+          <w:rStyle w:val="OperatorTok"/>
+        </w:rPr>
+        <w:t xml:space="preserve">|!</w:t>
+      </w:r>
+      <w:r>
+        <w:rPr>
+          <w:rStyle w:val="KeywordTok"/>
+        </w:rPr>
+        <w:t xml:space="preserve">is.na</w:t>
+      </w:r>
+      <w:r>
+        <w:rPr>
+          <w:rStyle w:val="NormalTok"/>
+        </w:rPr>
+        <w:t xml:space="preserve">(aceQ6)</w:t>
+      </w:r>
+      <w:r>
+        <w:rPr>
+          <w:rStyle w:val="OperatorTok"/>
+        </w:rPr>
+        <w:t xml:space="preserve">|!</w:t>
+      </w:r>
+      <w:r>
+        <w:rPr>
+          <w:rStyle w:val="KeywordTok"/>
+        </w:rPr>
+        <w:t xml:space="preserve">is.na</w:t>
+      </w:r>
+      <w:r>
+        <w:rPr>
+          <w:rStyle w:val="NormalTok"/>
+        </w:rPr>
+        <w:t xml:space="preserve">(aceQ7)</w:t>
+      </w:r>
+      <w:r>
+        <w:rPr>
+          <w:rStyle w:val="OperatorTok"/>
+        </w:rPr>
+        <w:t xml:space="preserve">|</w:t>
+      </w:r>
+      <w:r>
+        <w:br w:type="textWrapping"/>
+      </w:r>
+      <w:r>
+        <w:rPr>
+          <w:rStyle w:val="StringTok"/>
+        </w:rPr>
+        <w:t xml:space="preserve">      </w:t>
+      </w:r>
+      <w:r>
+        <w:rPr>
+          <w:rStyle w:val="OperatorTok"/>
+        </w:rPr>
+        <w:t xml:space="preserve">!</w:t>
+      </w:r>
+      <w:r>
+        <w:rPr>
+          <w:rStyle w:val="KeywordTok"/>
+        </w:rPr>
+        <w:t xml:space="preserve">is.na</w:t>
+      </w:r>
+      <w:r>
+        <w:rPr>
+          <w:rStyle w:val="NormalTok"/>
+        </w:rPr>
+        <w:t xml:space="preserve">(aceQ8)</w:t>
+      </w:r>
+      <w:r>
+        <w:rPr>
+          <w:rStyle w:val="OperatorTok"/>
+        </w:rPr>
+        <w:t xml:space="preserve">|!</w:t>
+      </w:r>
+      <w:r>
+        <w:rPr>
+          <w:rStyle w:val="KeywordTok"/>
+        </w:rPr>
+        <w:t xml:space="preserve">is.na</w:t>
+      </w:r>
+      <w:r>
+        <w:rPr>
+          <w:rStyle w:val="NormalTok"/>
+        </w:rPr>
+        <w:t xml:space="preserve">(aceQ9)</w:t>
+      </w:r>
+      <w:r>
+        <w:rPr>
+          <w:rStyle w:val="OperatorTok"/>
+        </w:rPr>
+        <w:t xml:space="preserve">|!</w:t>
+      </w:r>
+      <w:r>
+        <w:rPr>
+          <w:rStyle w:val="KeywordTok"/>
+        </w:rPr>
+        <w:t xml:space="preserve">is.na</w:t>
+      </w:r>
+      <w:r>
+        <w:rPr>
+          <w:rStyle w:val="NormalTok"/>
+        </w:rPr>
+        <w:t xml:space="preserve">(aceQ10) </w:t>
+      </w:r>
+      <w:r>
+        <w:rPr>
+          <w:rStyle w:val="OperatorTok"/>
+        </w:rPr>
+        <w:t xml:space="preserve">~</w:t>
+      </w:r>
+      <w:r>
+        <w:rPr>
+          <w:rStyle w:val="StringTok"/>
+        </w:rPr>
+        <w:t xml:space="preserve"> </w:t>
+      </w:r>
+      <w:r>
+        <w:br w:type="textWrapping"/>
+      </w:r>
+      <w:r>
+        <w:rPr>
+          <w:rStyle w:val="StringTok"/>
+        </w:rPr>
+        <w:t xml:space="preserve">      </w:t>
+      </w:r>
+      <w:r>
+        <w:rPr>
+          <w:rStyle w:val="NormalTok"/>
+        </w:rPr>
+        <w:t xml:space="preserve">(aceQ1</w:t>
       </w:r>
       <w:r>
         <w:rPr>
@@ -6301,7 +6820,16 @@
         <w:rPr>
           <w:rStyle w:val="NormalTok"/>
         </w:rPr>
-        <w:t xml:space="preserve">aceQ10) </w:t>
+        <w:t xml:space="preserve">aceQ10)</w:t>
+      </w:r>
+      <w:r>
+        <w:br w:type="textWrapping"/>
+      </w:r>
+      <w:r>
+        <w:rPr>
+          <w:rStyle w:val="NormalTok"/>
+        </w:rPr>
+        <w:t xml:space="preserve">    )) </w:t>
       </w:r>
       <w:r>
         <w:rPr>
@@ -6487,7 +7015,214 @@
         <w:rPr>
           <w:rStyle w:val="NormalTok"/>
         </w:rPr>
-        <w:t xml:space="preserve"> (gritQ1R</w:t>
+        <w:t xml:space="preserve"> </w:t>
+      </w:r>
+      <w:r>
+        <w:rPr>
+          <w:rStyle w:val="KeywordTok"/>
+        </w:rPr>
+        <w:t xml:space="preserve">case_when</w:t>
+      </w:r>
+      <w:r>
+        <w:rPr>
+          <w:rStyle w:val="NormalTok"/>
+        </w:rPr>
+        <w:t xml:space="preserve">(</w:t>
+      </w:r>
+      <w:r>
+        <w:br w:type="textWrapping"/>
+      </w:r>
+      <w:r>
+        <w:rPr>
+          <w:rStyle w:val="NormalTok"/>
+        </w:rPr>
+        <w:t xml:space="preserve">    </w:t>
+      </w:r>
+      <w:r>
+        <w:rPr>
+          <w:rStyle w:val="OperatorTok"/>
+        </w:rPr>
+        <w:t xml:space="preserve">!</w:t>
+      </w:r>
+      <w:r>
+        <w:rPr>
+          <w:rStyle w:val="KeywordTok"/>
+        </w:rPr>
+        <w:t xml:space="preserve">is.na</w:t>
+      </w:r>
+      <w:r>
+        <w:rPr>
+          <w:rStyle w:val="NormalTok"/>
+        </w:rPr>
+        <w:t xml:space="preserve">(gritQ1R)</w:t>
+      </w:r>
+      <w:r>
+        <w:rPr>
+          <w:rStyle w:val="OperatorTok"/>
+        </w:rPr>
+        <w:t xml:space="preserve">|!</w:t>
+      </w:r>
+      <w:r>
+        <w:rPr>
+          <w:rStyle w:val="KeywordTok"/>
+        </w:rPr>
+        <w:t xml:space="preserve">is.na</w:t>
+      </w:r>
+      <w:r>
+        <w:rPr>
+          <w:rStyle w:val="NormalTok"/>
+        </w:rPr>
+        <w:t xml:space="preserve">(gritQ2)</w:t>
+      </w:r>
+      <w:r>
+        <w:rPr>
+          <w:rStyle w:val="OperatorTok"/>
+        </w:rPr>
+        <w:t xml:space="preserve">|!</w:t>
+      </w:r>
+      <w:r>
+        <w:rPr>
+          <w:rStyle w:val="KeywordTok"/>
+        </w:rPr>
+        <w:t xml:space="preserve">is.na</w:t>
+      </w:r>
+      <w:r>
+        <w:rPr>
+          <w:rStyle w:val="NormalTok"/>
+        </w:rPr>
+        <w:t xml:space="preserve">(gritQ2)</w:t>
+      </w:r>
+      <w:r>
+        <w:rPr>
+          <w:rStyle w:val="OperatorTok"/>
+        </w:rPr>
+        <w:t xml:space="preserve">|!</w:t>
+      </w:r>
+      <w:r>
+        <w:rPr>
+          <w:rStyle w:val="KeywordTok"/>
+        </w:rPr>
+        <w:t xml:space="preserve">is.na</w:t>
+      </w:r>
+      <w:r>
+        <w:rPr>
+          <w:rStyle w:val="NormalTok"/>
+        </w:rPr>
+        <w:t xml:space="preserve">(gritQ2)</w:t>
+      </w:r>
+      <w:r>
+        <w:rPr>
+          <w:rStyle w:val="OperatorTok"/>
+        </w:rPr>
+        <w:t xml:space="preserve">|!</w:t>
+      </w:r>
+      <w:r>
+        <w:rPr>
+          <w:rStyle w:val="KeywordTok"/>
+        </w:rPr>
+        <w:t xml:space="preserve">is.na</w:t>
+      </w:r>
+      <w:r>
+        <w:rPr>
+          <w:rStyle w:val="NormalTok"/>
+        </w:rPr>
+        <w:t xml:space="preserve">(gritQ2)</w:t>
+      </w:r>
+      <w:r>
+        <w:rPr>
+          <w:rStyle w:val="OperatorTok"/>
+        </w:rPr>
+        <w:t xml:space="preserve">|</w:t>
+      </w:r>
+      <w:r>
+        <w:br w:type="textWrapping"/>
+      </w:r>
+      <w:r>
+        <w:rPr>
+          <w:rStyle w:val="StringTok"/>
+        </w:rPr>
+        <w:t xml:space="preserve">      </w:t>
+      </w:r>
+      <w:r>
+        <w:rPr>
+          <w:rStyle w:val="OperatorTok"/>
+        </w:rPr>
+        <w:t xml:space="preserve">!</w:t>
+      </w:r>
+      <w:r>
+        <w:rPr>
+          <w:rStyle w:val="KeywordTok"/>
+        </w:rPr>
+        <w:t xml:space="preserve">is.na</w:t>
+      </w:r>
+      <w:r>
+        <w:rPr>
+          <w:rStyle w:val="NormalTok"/>
+        </w:rPr>
+        <w:t xml:space="preserve">(gritQ2)</w:t>
+      </w:r>
+      <w:r>
+        <w:rPr>
+          <w:rStyle w:val="OperatorTok"/>
+        </w:rPr>
+        <w:t xml:space="preserve">|!</w:t>
+      </w:r>
+      <w:r>
+        <w:rPr>
+          <w:rStyle w:val="KeywordTok"/>
+        </w:rPr>
+        <w:t xml:space="preserve">is.na</w:t>
+      </w:r>
+      <w:r>
+        <w:rPr>
+          <w:rStyle w:val="NormalTok"/>
+        </w:rPr>
+        <w:t xml:space="preserve">(gritQ2)</w:t>
+      </w:r>
+      <w:r>
+        <w:rPr>
+          <w:rStyle w:val="OperatorTok"/>
+        </w:rPr>
+        <w:t xml:space="preserve">|!</w:t>
+      </w:r>
+      <w:r>
+        <w:rPr>
+          <w:rStyle w:val="KeywordTok"/>
+        </w:rPr>
+        <w:t xml:space="preserve">is.na</w:t>
+      </w:r>
+      <w:r>
+        <w:rPr>
+          <w:rStyle w:val="NormalTok"/>
+        </w:rPr>
+        <w:t xml:space="preserve">(gritQ2) </w:t>
+      </w:r>
+      <w:r>
+        <w:rPr>
+          <w:rStyle w:val="OperatorTok"/>
+        </w:rPr>
+        <w:t xml:space="preserve">~</w:t>
+      </w:r>
+      <w:r>
+        <w:rPr>
+          <w:rStyle w:val="StringTok"/>
+        </w:rPr>
+        <w:t xml:space="preserve"> </w:t>
+      </w:r>
+      <w:r>
+        <w:br w:type="textWrapping"/>
+      </w:r>
+      <w:r>
+        <w:rPr>
+          <w:rStyle w:val="StringTok"/>
+        </w:rPr>
+        <w:t xml:space="preserve">      </w:t>
+      </w:r>
+      <w:r>
+        <w:rPr>
+          <w:rStyle w:val="NormalTok"/>
+        </w:rPr>
+        <w:t xml:space="preserve">((gritQ1R</w:t>
       </w:r>
       <w:r>
         <w:rPr>
@@ -6589,7 +7324,16 @@
         <w:rPr>
           <w:rStyle w:val="NormalTok"/>
         </w:rPr>
-        <w:t xml:space="preserve">) </w:t>
+        <w:t xml:space="preserve">)</w:t>
+      </w:r>
+      <w:r>
+        <w:br w:type="textWrapping"/>
+      </w:r>
+      <w:r>
+        <w:rPr>
+          <w:rStyle w:val="NormalTok"/>
+        </w:rPr>
+        <w:t xml:space="preserve">    ))</w:t>
       </w:r>
       <w:r>
         <w:rPr>
@@ -8930,7 +9674,7 @@
         <w:rPr>
           <w:rStyle w:val="StringTok"/>
         </w:rPr>
-        <w:t xml:space="preserve">"Reliability for MPSS Scale"</w:t>
+        <w:t xml:space="preserve">"Reliability for MSPSS"</w:t>
       </w:r>
       <w:r>
         <w:rPr>
@@ -8947,7 +9691,7 @@
         <w:rPr>
           <w:rStyle w:val="VerbatimChar"/>
         </w:rPr>
-        <w:t xml:space="preserve">## [1] "Reliability for MPSS Scale"</w:t>
+        <w:t xml:space="preserve">## [1] "Reliability for MSPSS"</w:t>
       </w:r>
     </w:p>
     <w:p>
@@ -9425,7 +10169,7 @@
         <w:rPr>
           <w:rStyle w:val="CommentTok"/>
         </w:rPr>
-        <w:t xml:space="preserve"># Comparison of means for gritScore grouped by various operationalizations of success using ANOVA</w:t>
+        <w:t xml:space="preserve"># Comparison of means for `gritScore` grouped by various operationalizations of success using ANOVA</w:t>
       </w:r>
       <w:r>
         <w:br w:type="textWrapping"/>
@@ -9434,7 +10178,7 @@
         <w:rPr>
           <w:rStyle w:val="CommentTok"/>
         </w:rPr>
-        <w:t xml:space="preserve"># Coding for gritscore: values range from 1 (low grit) to 8 (high grit)</w:t>
+        <w:t xml:space="preserve"># Coding for `gritscore`: values range from 1 (low grit) to 8 (high grit)</w:t>
       </w:r>
       <w:r>
         <w:br w:type="textWrapping"/>
@@ -9467,7 +10211,7 @@
         <w:rPr>
           <w:rStyle w:val="CommentTok"/>
         </w:rPr>
-        <w:t xml:space="preserve"># Comparison of gritScore for cases grouped by incomeLastYr using ANOVA</w:t>
+        <w:t xml:space="preserve"># Comparison of `gritScore` for cases grouped by `incomeLastYr` using ANOVA</w:t>
       </w:r>
       <w:r>
         <w:br w:type="textWrapping"/>
@@ -9476,7 +10220,7 @@
         <w:rPr>
           <w:rStyle w:val="CommentTok"/>
         </w:rPr>
-        <w:t xml:space="preserve"># Coding for incomeLastYr (Qualitrics Q22): ordinal ranging 1 - 10</w:t>
+        <w:t xml:space="preserve"># Coding for `incomeLastYr` (Qualitrics Q22): ordinal ranging 1 - 10</w:t>
       </w:r>
       <w:r>
         <w:br w:type="textWrapping"/>
@@ -9964,7 +10708,7 @@
         <w:rPr>
           <w:rStyle w:val="CommentTok"/>
         </w:rPr>
-        <w:t xml:space="preserve"># Comparison of gritScore for cases grouped by povertyLevel using ANOVA</w:t>
+        <w:t xml:space="preserve"># Comparison of `gritScore` for cases grouped by `povertyLevel` using ANOVA</w:t>
       </w:r>
       <w:r>
         <w:br w:type="textWrapping"/>
@@ -9973,7 +10717,7 @@
         <w:rPr>
           <w:rStyle w:val="CommentTok"/>
         </w:rPr>
-        <w:t xml:space="preserve"># Coding for povertyLevel (created variable): 1 - above, 2 - below</w:t>
+        <w:t xml:space="preserve"># Coding for `povertyLevel` (created variable): 1 - above, 0 - below</w:t>
       </w:r>
       <w:r>
         <w:br w:type="textWrapping"/>
@@ -10081,7 +10825,7 @@
         <w:rPr>
           <w:rStyle w:val="DecValTok"/>
         </w:rPr>
-        <w:t xml:space="preserve">2</w:t>
+        <w:t xml:space="preserve">0</w:t>
       </w:r>
       <w:r>
         <w:rPr>
@@ -10515,7 +11259,7 @@
         <w:rPr>
           <w:rStyle w:val="CommentTok"/>
         </w:rPr>
-        <w:t xml:space="preserve"># Comparison of gritScore for cases grouped by financialStatus using ANOVA</w:t>
+        <w:t xml:space="preserve"># Comparison of `gritScore` for cases grouped by `financialStatus` using ANOVA</w:t>
       </w:r>
       <w:r>
         <w:br w:type="textWrapping"/>
@@ -10524,7 +11268,7 @@
         <w:rPr>
           <w:rStyle w:val="CommentTok"/>
         </w:rPr>
-        <w:t xml:space="preserve"># Coding for financialStatus (Qualitrics Q23): 1 - not able, 2 - just able, 3 - comfortable no savings, 4 - comfortable and saving</w:t>
+        <w:t xml:space="preserve"># Coding for `financialStatus` (Qualitrics Q23): 1 - not able, 2 - just able, 3 - comfortable no savings, 4 - comfortable and saving</w:t>
       </w:r>
       <w:r>
         <w:br w:type="textWrapping"/>
@@ -10967,7 +11711,7 @@
         <w:rPr>
           <w:rStyle w:val="CommentTok"/>
         </w:rPr>
-        <w:t xml:space="preserve"># Comparison of gritScore for cases grouped by savings using ANOVA</w:t>
+        <w:t xml:space="preserve"># Comparison of `gritScore` for cases grouped by `savings` using ANOVA</w:t>
       </w:r>
       <w:r>
         <w:br w:type="textWrapping"/>
@@ -10976,7 +11720,7 @@
         <w:rPr>
           <w:rStyle w:val="CommentTok"/>
         </w:rPr>
-        <w:t xml:space="preserve"># Coding for savings (Qualitrics Q24): 1 - yes, 2 - no</w:t>
+        <w:t xml:space="preserve"># Coding for `savings` (Qualitrics Q24): 1 - yes, 2 - no</w:t>
       </w:r>
       <w:r>
         <w:br w:type="textWrapping"/>
@@ -11589,88 +12333,88 @@
         <w:rPr>
           <w:rStyle w:val="VerbatimChar"/>
         </w:rPr>
-        <w:t xml:space="preserve">##                 incomeLastYr povertyRatio financialStatus      savings</w:t>
-      </w:r>
-      <w:r>
-        <w:br w:type="textWrapping"/>
-      </w:r>
-      <w:r>
-        <w:rPr>
-          <w:rStyle w:val="VerbatimChar"/>
-        </w:rPr>
-        <w:t xml:space="preserve">## incomeLastYr      1.00000000   0.07878926      0.17463014 -0.032519423</w:t>
-      </w:r>
-      <w:r>
-        <w:br w:type="textWrapping"/>
-      </w:r>
-      <w:r>
-        <w:rPr>
-          <w:rStyle w:val="VerbatimChar"/>
-        </w:rPr>
-        <w:t xml:space="preserve">## povertyRatio      0.07878926   1.00000000     -0.12702067 -0.068102000</w:t>
-      </w:r>
-      <w:r>
-        <w:br w:type="textWrapping"/>
-      </w:r>
-      <w:r>
-        <w:rPr>
-          <w:rStyle w:val="VerbatimChar"/>
-        </w:rPr>
-        <w:t xml:space="preserve">## financialStatus   0.17463014  -0.12702067      1.00000000 -0.465169802</w:t>
-      </w:r>
-      <w:r>
-        <w:br w:type="textWrapping"/>
-      </w:r>
-      <w:r>
-        <w:rPr>
-          <w:rStyle w:val="VerbatimChar"/>
-        </w:rPr>
-        <w:t xml:space="preserve">## savings          -0.03251942  -0.06810200     -0.46516980  1.000000000</w:t>
-      </w:r>
-      <w:r>
-        <w:br w:type="textWrapping"/>
-      </w:r>
-      <w:r>
-        <w:rPr>
-          <w:rStyle w:val="VerbatimChar"/>
-        </w:rPr>
-        <w:t xml:space="preserve">## ageNow           -0.04018701   0.15261350     -0.27436238  0.058290466</w:t>
-      </w:r>
-      <w:r>
-        <w:br w:type="textWrapping"/>
-      </w:r>
-      <w:r>
-        <w:rPr>
-          <w:rStyle w:val="VerbatimChar"/>
-        </w:rPr>
-        <w:t xml:space="preserve">## ageRelease        0.05583711   0.18136159     -0.09029268 -0.040011576</w:t>
-      </w:r>
-      <w:r>
-        <w:br w:type="textWrapping"/>
-      </w:r>
-      <w:r>
-        <w:rPr>
-          <w:rStyle w:val="VerbatimChar"/>
-        </w:rPr>
-        <w:t xml:space="preserve">## mspssScore        0.18631487   0.13622780      0.02088214  0.006858572</w:t>
-      </w:r>
-      <w:r>
-        <w:br w:type="textWrapping"/>
-      </w:r>
-      <w:r>
-        <w:rPr>
-          <w:rStyle w:val="VerbatimChar"/>
-        </w:rPr>
-        <w:t xml:space="preserve">## aceScore         -0.04708187   0.09382109      0.18032901 -0.137134130</w:t>
-      </w:r>
-      <w:r>
-        <w:br w:type="textWrapping"/>
-      </w:r>
-      <w:r>
-        <w:rPr>
-          <w:rStyle w:val="VerbatimChar"/>
-        </w:rPr>
-        <w:t xml:space="preserve">## gritScore         0.05890139   0.06701438      0.22898025 -0.415842618</w:t>
+        <w:t xml:space="preserve">##                 incomeLastYr povertyRatio financialStatus     savings</w:t>
+      </w:r>
+      <w:r>
+        <w:br w:type="textWrapping"/>
+      </w:r>
+      <w:r>
+        <w:rPr>
+          <w:rStyle w:val="VerbatimChar"/>
+        </w:rPr>
+        <w:t xml:space="preserve">## incomeLastYr      1.00000000   0.07878926      0.17463014 -0.03251942</w:t>
+      </w:r>
+      <w:r>
+        <w:br w:type="textWrapping"/>
+      </w:r>
+      <w:r>
+        <w:rPr>
+          <w:rStyle w:val="VerbatimChar"/>
+        </w:rPr>
+        <w:t xml:space="preserve">## povertyRatio      0.07878926   1.00000000     -0.12702067 -0.06810200</w:t>
+      </w:r>
+      <w:r>
+        <w:br w:type="textWrapping"/>
+      </w:r>
+      <w:r>
+        <w:rPr>
+          <w:rStyle w:val="VerbatimChar"/>
+        </w:rPr>
+        <w:t xml:space="preserve">## financialStatus   0.17463014  -0.12702067      1.00000000 -0.46516980</w:t>
+      </w:r>
+      <w:r>
+        <w:br w:type="textWrapping"/>
+      </w:r>
+      <w:r>
+        <w:rPr>
+          <w:rStyle w:val="VerbatimChar"/>
+        </w:rPr>
+        <w:t xml:space="preserve">## savings          -0.03251942  -0.06810200     -0.46516980  1.00000000</w:t>
+      </w:r>
+      <w:r>
+        <w:br w:type="textWrapping"/>
+      </w:r>
+      <w:r>
+        <w:rPr>
+          <w:rStyle w:val="VerbatimChar"/>
+        </w:rPr>
+        <w:t xml:space="preserve">## ageNow           -0.04018701   0.15261350     -0.27436238  0.05829047</w:t>
+      </w:r>
+      <w:r>
+        <w:br w:type="textWrapping"/>
+      </w:r>
+      <w:r>
+        <w:rPr>
+          <w:rStyle w:val="VerbatimChar"/>
+        </w:rPr>
+        <w:t xml:space="preserve">## ageRelease        0.05583711   0.18136159     -0.09029268 -0.04001158</w:t>
+      </w:r>
+      <w:r>
+        <w:br w:type="textWrapping"/>
+      </w:r>
+      <w:r>
+        <w:rPr>
+          <w:rStyle w:val="VerbatimChar"/>
+        </w:rPr>
+        <w:t xml:space="preserve">## mspssScore        0.05025207   0.15372281      0.03607995 -0.09957479</w:t>
+      </w:r>
+      <w:r>
+        <w:br w:type="textWrapping"/>
+      </w:r>
+      <w:r>
+        <w:rPr>
+          <w:rStyle w:val="VerbatimChar"/>
+        </w:rPr>
+        <w:t xml:space="preserve">## aceScore         -0.04708187   0.09382109      0.18032901 -0.13713413</w:t>
+      </w:r>
+      <w:r>
+        <w:br w:type="textWrapping"/>
+      </w:r>
+      <w:r>
+        <w:rPr>
+          <w:rStyle w:val="VerbatimChar"/>
+        </w:rPr>
+        <w:t xml:space="preserve">## gritScore         0.05890139   0.06701438      0.22898025 -0.41584262</w:t>
       </w:r>
       <w:r>
         <w:br w:type="textWrapping"/>
@@ -11688,79 +12432,79 @@
         <w:rPr>
           <w:rStyle w:val="VerbatimChar"/>
         </w:rPr>
-        <w:t xml:space="preserve">## incomeLastYr    -0.04018701  0.05583711 0.186314867 -0.04708187</w:t>
-      </w:r>
-      <w:r>
-        <w:br w:type="textWrapping"/>
-      </w:r>
-      <w:r>
-        <w:rPr>
-          <w:rStyle w:val="VerbatimChar"/>
-        </w:rPr>
-        <w:t xml:space="preserve">## povertyRatio     0.15261350  0.18136159 0.136227802  0.09382109</w:t>
-      </w:r>
-      <w:r>
-        <w:br w:type="textWrapping"/>
-      </w:r>
-      <w:r>
-        <w:rPr>
-          <w:rStyle w:val="VerbatimChar"/>
-        </w:rPr>
-        <w:t xml:space="preserve">## financialStatus -0.27436238 -0.09029268 0.020882141  0.18032901</w:t>
-      </w:r>
-      <w:r>
-        <w:br w:type="textWrapping"/>
-      </w:r>
-      <w:r>
-        <w:rPr>
-          <w:rStyle w:val="VerbatimChar"/>
-        </w:rPr>
-        <w:t xml:space="preserve">## savings          0.05829047 -0.04001158 0.006858572 -0.13713413</w:t>
-      </w:r>
-      <w:r>
-        <w:br w:type="textWrapping"/>
-      </w:r>
-      <w:r>
-        <w:rPr>
-          <w:rStyle w:val="VerbatimChar"/>
-        </w:rPr>
-        <w:t xml:space="preserve">## ageNow           1.00000000  0.35681341 0.221500986  0.34336352</w:t>
-      </w:r>
-      <w:r>
-        <w:br w:type="textWrapping"/>
-      </w:r>
-      <w:r>
-        <w:rPr>
-          <w:rStyle w:val="VerbatimChar"/>
-        </w:rPr>
-        <w:t xml:space="preserve">## ageRelease       0.35681341  1.00000000 0.047635687  0.32248113</w:t>
-      </w:r>
-      <w:r>
-        <w:br w:type="textWrapping"/>
-      </w:r>
-      <w:r>
-        <w:rPr>
-          <w:rStyle w:val="VerbatimChar"/>
-        </w:rPr>
-        <w:t xml:space="preserve">## mspssScore       0.22150099  0.04763569 1.000000000  0.63305300</w:t>
-      </w:r>
-      <w:r>
-        <w:br w:type="textWrapping"/>
-      </w:r>
-      <w:r>
-        <w:rPr>
-          <w:rStyle w:val="VerbatimChar"/>
-        </w:rPr>
-        <w:t xml:space="preserve">## aceScore         0.34336352  0.32248113 0.633053000  1.00000000</w:t>
-      </w:r>
-      <w:r>
-        <w:br w:type="textWrapping"/>
-      </w:r>
-      <w:r>
-        <w:rPr>
-          <w:rStyle w:val="VerbatimChar"/>
-        </w:rPr>
-        <w:t xml:space="preserve">## gritScore        0.08405773  0.08637535 0.187573493  0.07753448</w:t>
+        <w:t xml:space="preserve">## incomeLastYr    -0.04018701  0.05583711  0.05025207 -0.04708187</w:t>
+      </w:r>
+      <w:r>
+        <w:br w:type="textWrapping"/>
+      </w:r>
+      <w:r>
+        <w:rPr>
+          <w:rStyle w:val="VerbatimChar"/>
+        </w:rPr>
+        <w:t xml:space="preserve">## povertyRatio     0.15261350  0.18136159  0.15372281  0.09382109</w:t>
+      </w:r>
+      <w:r>
+        <w:br w:type="textWrapping"/>
+      </w:r>
+      <w:r>
+        <w:rPr>
+          <w:rStyle w:val="VerbatimChar"/>
+        </w:rPr>
+        <w:t xml:space="preserve">## financialStatus -0.27436238 -0.09029268  0.03607995  0.18032901</w:t>
+      </w:r>
+      <w:r>
+        <w:br w:type="textWrapping"/>
+      </w:r>
+      <w:r>
+        <w:rPr>
+          <w:rStyle w:val="VerbatimChar"/>
+        </w:rPr>
+        <w:t xml:space="preserve">## savings          0.05829047 -0.04001158 -0.09957479 -0.13713413</w:t>
+      </w:r>
+      <w:r>
+        <w:br w:type="textWrapping"/>
+      </w:r>
+      <w:r>
+        <w:rPr>
+          <w:rStyle w:val="VerbatimChar"/>
+        </w:rPr>
+        <w:t xml:space="preserve">## ageNow           1.00000000  0.35681341  0.29043171  0.34336352</w:t>
+      </w:r>
+      <w:r>
+        <w:br w:type="textWrapping"/>
+      </w:r>
+      <w:r>
+        <w:rPr>
+          <w:rStyle w:val="VerbatimChar"/>
+        </w:rPr>
+        <w:t xml:space="preserve">## ageRelease       0.35681341  1.00000000  0.20048879  0.32248113</w:t>
+      </w:r>
+      <w:r>
+        <w:br w:type="textWrapping"/>
+      </w:r>
+      <w:r>
+        <w:rPr>
+          <w:rStyle w:val="VerbatimChar"/>
+        </w:rPr>
+        <w:t xml:space="preserve">## mspssScore       0.29043171  0.20048879  1.00000000  0.72501825</w:t>
+      </w:r>
+      <w:r>
+        <w:br w:type="textWrapping"/>
+      </w:r>
+      <w:r>
+        <w:rPr>
+          <w:rStyle w:val="VerbatimChar"/>
+        </w:rPr>
+        <w:t xml:space="preserve">## aceScore         0.34336352  0.32248113  0.72501825  1.00000000</w:t>
+      </w:r>
+      <w:r>
+        <w:br w:type="textWrapping"/>
+      </w:r>
+      <w:r>
+        <w:rPr>
+          <w:rStyle w:val="VerbatimChar"/>
+        </w:rPr>
+        <w:t xml:space="preserve">## gritScore        0.08405773  0.08637535  0.07773727  0.07753448</w:t>
       </w:r>
       <w:r>
         <w:br w:type="textWrapping"/>
@@ -11832,7 +12576,7 @@
         <w:rPr>
           <w:rStyle w:val="VerbatimChar"/>
         </w:rPr>
-        <w:t xml:space="preserve">## mspssScore       0.18757349</w:t>
+        <w:t xml:space="preserve">## mspssScore       0.07773727</w:t>
       </w:r>
       <w:r>
         <w:br w:type="textWrapping"/>
@@ -11879,7 +12623,7 @@
         <w:rPr>
           <w:rStyle w:val="CommentTok"/>
         </w:rPr>
-        <w:t xml:space="preserve"># Multiple regression using incomeLastYr as dependent variable</w:t>
+        <w:t xml:space="preserve"># Multiple regression using `incomeLastYr` as dependent variable</w:t>
       </w:r>
       <w:r>
         <w:br w:type="textWrapping"/>
@@ -12151,7 +12895,7 @@
         <w:rPr>
           <w:rStyle w:val="VerbatimChar"/>
         </w:rPr>
-        <w:t xml:space="preserve">## -5.9238 -3.5354  0.1056  2.9196  6.0727 </w:t>
+        <w:t xml:space="preserve">## -5.2974 -3.8663  0.7448  3.1391  5.0483 </w:t>
       </w:r>
       <w:r>
         <w:br w:type="textWrapping"/>
@@ -12187,52 +12931,52 @@
         <w:rPr>
           <w:rStyle w:val="VerbatimChar"/>
         </w:rPr>
-        <w:t xml:space="preserve">## (Intercept)             8.92690    4.85511   1.839   0.0720 .</w:t>
-      </w:r>
-      <w:r>
-        <w:br w:type="textWrapping"/>
-      </w:r>
-      <w:r>
-        <w:rPr>
-          <w:rStyle w:val="VerbatimChar"/>
-        </w:rPr>
-        <w:t xml:space="preserve">## as.numeric(ageNow)     -0.03567    0.07120  -0.501   0.6186  </w:t>
-      </w:r>
-      <w:r>
-        <w:br w:type="textWrapping"/>
-      </w:r>
-      <w:r>
-        <w:rPr>
-          <w:rStyle w:val="VerbatimChar"/>
-        </w:rPr>
-        <w:t xml:space="preserve">## as.numeric(ageRelease)  0.05221    0.05695   0.917   0.3638  </w:t>
-      </w:r>
-      <w:r>
-        <w:br w:type="textWrapping"/>
-      </w:r>
-      <w:r>
-        <w:rPr>
-          <w:rStyle w:val="VerbatimChar"/>
-        </w:rPr>
-        <w:t xml:space="preserve">## mspssScore              0.42343    0.25219   1.679   0.0995 .</w:t>
-      </w:r>
-      <w:r>
-        <w:br w:type="textWrapping"/>
-      </w:r>
-      <w:r>
-        <w:rPr>
-          <w:rStyle w:val="VerbatimChar"/>
-        </w:rPr>
-        <w:t xml:space="preserve">## aceScore               -0.12214    0.11779  -1.037   0.3049  </w:t>
-      </w:r>
-      <w:r>
-        <w:br w:type="textWrapping"/>
-      </w:r>
-      <w:r>
-        <w:rPr>
-          <w:rStyle w:val="VerbatimChar"/>
-        </w:rPr>
-        <w:t xml:space="preserve">## gritScore               0.07734    0.76133   0.102   0.9195  </w:t>
+        <w:t xml:space="preserve">## (Intercept)             8.59860    4.97077   1.730    0.090 .</w:t>
+      </w:r>
+      <w:r>
+        <w:br w:type="textWrapping"/>
+      </w:r>
+      <w:r>
+        <w:rPr>
+          <w:rStyle w:val="VerbatimChar"/>
+        </w:rPr>
+        <w:t xml:space="preserve">## as.numeric(ageNow)     -0.03346    0.07304  -0.458    0.649  </w:t>
+      </w:r>
+      <w:r>
+        <w:br w:type="textWrapping"/>
+      </w:r>
+      <w:r>
+        <w:rPr>
+          <w:rStyle w:val="VerbatimChar"/>
+        </w:rPr>
+        <w:t xml:space="preserve">## as.numeric(ageRelease)  0.03190    0.05683   0.561    0.577  </w:t>
+      </w:r>
+      <w:r>
+        <w:br w:type="textWrapping"/>
+      </w:r>
+      <w:r>
+        <w:rPr>
+          <w:rStyle w:val="VerbatimChar"/>
+        </w:rPr>
+        <w:t xml:space="preserve">## mspssScore              0.20104    0.33899   0.593    0.556  </w:t>
+      </w:r>
+      <w:r>
+        <w:br w:type="textWrapping"/>
+      </w:r>
+      <w:r>
+        <w:rPr>
+          <w:rStyle w:val="VerbatimChar"/>
+        </w:rPr>
+        <w:t xml:space="preserve">## aceScore               -0.07961    0.12416  -0.641    0.524  </w:t>
+      </w:r>
+      <w:r>
+        <w:br w:type="textWrapping"/>
+      </w:r>
+      <w:r>
+        <w:rPr>
+          <w:rStyle w:val="VerbatimChar"/>
+        </w:rPr>
+        <w:t xml:space="preserve">## gritScore               0.31846    0.76462   0.416    0.679  </w:t>
       </w:r>
       <w:r>
         <w:br w:type="textWrapping"/>
@@ -12268,7 +13012,7 @@
         <w:rPr>
           <w:rStyle w:val="VerbatimChar"/>
         </w:rPr>
-        <w:t xml:space="preserve">## Residual standard error: 3.62 on 49 degrees of freedom</w:t>
+        <w:t xml:space="preserve">## Residual standard error: 3.71 on 49 degrees of freedom</w:t>
       </w:r>
       <w:r>
         <w:br w:type="textWrapping"/>
@@ -12286,16 +13030,16 @@
         <w:rPr>
           <w:rStyle w:val="VerbatimChar"/>
         </w:rPr>
-        <w:t xml:space="preserve">## Multiple R-squared:  0.06704,    Adjusted R-squared:  -0.02816 </w:t>
-      </w:r>
-      <w:r>
-        <w:br w:type="textWrapping"/>
-      </w:r>
-      <w:r>
-        <w:rPr>
-          <w:rStyle w:val="VerbatimChar"/>
-        </w:rPr>
-        <w:t xml:space="preserve">## F-statistic: 0.7042 on 5 and 49 DF,  p-value: 0.623</w:t>
+        <w:t xml:space="preserve">## Multiple R-squared:  0.02039,    Adjusted R-squared:  -0.07957 </w:t>
+      </w:r>
+      <w:r>
+        <w:br w:type="textWrapping"/>
+      </w:r>
+      <w:r>
+        <w:rPr>
+          <w:rStyle w:val="VerbatimChar"/>
+        </w:rPr>
+        <w:t xml:space="preserve">## F-statistic: 0.204 on 5 and 49 DF,  p-value: 0.9593</w:t>
       </w:r>
     </w:p>
     <w:p>
@@ -12306,7 +13050,7 @@
         <w:rPr>
           <w:rStyle w:val="CommentTok"/>
         </w:rPr>
-        <w:t xml:space="preserve"># Multiple regressiong using povertyRatio as dependent variable</w:t>
+        <w:t xml:space="preserve"># Multiple regressiong using `povertyRatio` as dependent variable</w:t>
       </w:r>
       <w:r>
         <w:br w:type="textWrapping"/>
@@ -12569,16 +13313,16 @@
         <w:rPr>
           <w:rStyle w:val="VerbatimChar"/>
         </w:rPr>
-        <w:t xml:space="preserve">##     Min      1Q  Median      3Q     Max </w:t>
-      </w:r>
-      <w:r>
-        <w:br w:type="textWrapping"/>
-      </w:r>
-      <w:r>
-        <w:rPr>
-          <w:rStyle w:val="VerbatimChar"/>
-        </w:rPr>
-        <w:t xml:space="preserve">## -2.0251 -0.5506 -0.1037  0.6112  2.3136 </w:t>
+        <w:t xml:space="preserve">##      Min       1Q   Median       3Q      Max </w:t>
+      </w:r>
+      <w:r>
+        <w:br w:type="textWrapping"/>
+      </w:r>
+      <w:r>
+        <w:rPr>
+          <w:rStyle w:val="VerbatimChar"/>
+        </w:rPr>
+        <w:t xml:space="preserve">## -1.98140 -0.54312 -0.07029  0.63098  2.31155 </w:t>
       </w:r>
       <w:r>
         <w:br w:type="textWrapping"/>
@@ -12605,61 +13349,61 @@
         <w:rPr>
           <w:rStyle w:val="VerbatimChar"/>
         </w:rPr>
-        <w:t xml:space="preserve">##                          Estimate Std. Error t value Pr(&gt;|t|)    </w:t>
-      </w:r>
-      <w:r>
-        <w:br w:type="textWrapping"/>
-      </w:r>
-      <w:r>
-        <w:rPr>
-          <w:rStyle w:val="VerbatimChar"/>
-        </w:rPr>
-        <w:t xml:space="preserve">## (Intercept)             3.7992717  0.9335289   4.070 0.000188 ***</w:t>
-      </w:r>
-      <w:r>
-        <w:br w:type="textWrapping"/>
-      </w:r>
-      <w:r>
-        <w:rPr>
-          <w:rStyle w:val="VerbatimChar"/>
-        </w:rPr>
-        <w:t xml:space="preserve">## as.numeric(ageNow)      0.0097614  0.0191025   0.511 0.611851    </w:t>
-      </w:r>
-      <w:r>
-        <w:br w:type="textWrapping"/>
-      </w:r>
-      <w:r>
-        <w:rPr>
-          <w:rStyle w:val="VerbatimChar"/>
-        </w:rPr>
-        <w:t xml:space="preserve">## as.numeric(ageRelease)  0.0174512  0.0158113   1.104 0.275582    </w:t>
-      </w:r>
-      <w:r>
-        <w:br w:type="textWrapping"/>
-      </w:r>
-      <w:r>
-        <w:rPr>
-          <w:rStyle w:val="VerbatimChar"/>
-        </w:rPr>
-        <w:t xml:space="preserve">## mspssScore              0.0596084  0.0671626   0.888 0.379516    </w:t>
-      </w:r>
-      <w:r>
-        <w:br w:type="textWrapping"/>
-      </w:r>
-      <w:r>
-        <w:rPr>
-          <w:rStyle w:val="VerbatimChar"/>
-        </w:rPr>
-        <w:t xml:space="preserve">## aceScore               -0.0054573  0.0224945  -0.243 0.809413    </w:t>
-      </w:r>
-      <w:r>
-        <w:br w:type="textWrapping"/>
-      </w:r>
-      <w:r>
-        <w:rPr>
-          <w:rStyle w:val="VerbatimChar"/>
-        </w:rPr>
-        <w:t xml:space="preserve">## gritScore              -0.0008674  0.2022027  -0.004 0.996596    </w:t>
+        <w:t xml:space="preserve">##                         Estimate Std. Error t value Pr(&gt;|t|)    </w:t>
+      </w:r>
+      <w:r>
+        <w:br w:type="textWrapping"/>
+      </w:r>
+      <w:r>
+        <w:rPr>
+          <w:rStyle w:val="VerbatimChar"/>
+        </w:rPr>
+        <w:t xml:space="preserve">## (Intercept)             3.754583   0.930125   4.037 0.000208 ***</w:t>
+      </w:r>
+      <w:r>
+        <w:br w:type="textWrapping"/>
+      </w:r>
+      <w:r>
+        <w:rPr>
+          <w:rStyle w:val="VerbatimChar"/>
+        </w:rPr>
+        <w:t xml:space="preserve">## as.numeric(ageNow)      0.010452   0.019030   0.549 0.585540    </w:t>
+      </w:r>
+      <w:r>
+        <w:br w:type="textWrapping"/>
+      </w:r>
+      <w:r>
+        <w:rPr>
+          <w:rStyle w:val="VerbatimChar"/>
+        </w:rPr>
+        <w:t xml:space="preserve">## as.numeric(ageRelease)  0.014564   0.015233   0.956 0.344124    </w:t>
+      </w:r>
+      <w:r>
+        <w:br w:type="textWrapping"/>
+      </w:r>
+      <w:r>
+        <w:rPr>
+          <w:rStyle w:val="VerbatimChar"/>
+        </w:rPr>
+        <w:t xml:space="preserve">## mspssScore              0.075074   0.087971   0.853 0.397961    </w:t>
+      </w:r>
+      <w:r>
+        <w:br w:type="textWrapping"/>
+      </w:r>
+      <w:r>
+        <w:rPr>
+          <w:rStyle w:val="VerbatimChar"/>
+        </w:rPr>
+        <w:t xml:space="preserve">## aceScore               -0.007429   0.024228  -0.307 0.760552    </w:t>
+      </w:r>
+      <w:r>
+        <w:br w:type="textWrapping"/>
+      </w:r>
+      <w:r>
+        <w:rPr>
+          <w:rStyle w:val="VerbatimChar"/>
+        </w:rPr>
+        <w:t xml:space="preserve">## gritScore               0.029931   0.199807   0.150 0.881593    </w:t>
       </w:r>
       <w:r>
         <w:br w:type="textWrapping"/>
@@ -12695,7 +13439,7 @@
         <w:rPr>
           <w:rStyle w:val="VerbatimChar"/>
         </w:rPr>
-        <w:t xml:space="preserve">## Residual standard error: 0.9016 on 45 degrees of freedom</w:t>
+        <w:t xml:space="preserve">## Residual standard error: 0.9022 on 45 degrees of freedom</w:t>
       </w:r>
       <w:r>
         <w:br w:type="textWrapping"/>
@@ -12713,16 +13457,16 @@
         <w:rPr>
           <w:rStyle w:val="VerbatimChar"/>
         </w:rPr>
-        <w:t xml:space="preserve">## Multiple R-squared:  0.06231,    Adjusted R-squared:  -0.04187 </w:t>
-      </w:r>
-      <w:r>
-        <w:br w:type="textWrapping"/>
-      </w:r>
-      <w:r>
-        <w:rPr>
-          <w:rStyle w:val="VerbatimChar"/>
-        </w:rPr>
-        <w:t xml:space="preserve">## F-statistic: 0.5981 on 5 and 45 DF,  p-value: 0.7015</w:t>
+        <w:t xml:space="preserve">## Multiple R-squared:  0.0611, Adjusted R-squared:  -0.04323 </w:t>
+      </w:r>
+      <w:r>
+        <w:br w:type="textWrapping"/>
+      </w:r>
+      <w:r>
+        <w:rPr>
+          <w:rStyle w:val="VerbatimChar"/>
+        </w:rPr>
+        <w:t xml:space="preserve">## F-statistic: 0.5856 on 5 and 45 DF,  p-value: 0.7108</w:t>
       </w:r>
     </w:p>
     <w:p>
@@ -12733,7 +13477,7 @@
         <w:rPr>
           <w:rStyle w:val="CommentTok"/>
         </w:rPr>
-        <w:t xml:space="preserve"># Multiple regression using financialStatus as dependent variable</w:t>
+        <w:t xml:space="preserve"># Multiple regression using `financialStatus` as dependent variable</w:t>
       </w:r>
       <w:r>
         <w:br w:type="textWrapping"/>
@@ -13005,7 +13749,7 @@
         <w:rPr>
           <w:rStyle w:val="VerbatimChar"/>
         </w:rPr>
-        <w:t xml:space="preserve">## -1.77400 -0.64404  0.04161  0.62059  1.79427 </w:t>
+        <w:t xml:space="preserve">## -1.84675 -0.61311  0.05989  0.63595  1.81137 </w:t>
       </w:r>
       <w:r>
         <w:br w:type="textWrapping"/>
@@ -13032,61 +13776,61 @@
         <w:rPr>
           <w:rStyle w:val="VerbatimChar"/>
         </w:rPr>
-        <w:t xml:space="preserve">##                         Estimate Std. Error t value Pr(&gt;|t|)  </w:t>
-      </w:r>
-      <w:r>
-        <w:br w:type="textWrapping"/>
-      </w:r>
-      <w:r>
-        <w:rPr>
-          <w:rStyle w:val="VerbatimChar"/>
-        </w:rPr>
-        <w:t xml:space="preserve">## (Intercept)             2.947574   1.258924   2.341   0.0235 *</w:t>
-      </w:r>
-      <w:r>
-        <w:br w:type="textWrapping"/>
-      </w:r>
-      <w:r>
-        <w:rPr>
-          <w:rStyle w:val="VerbatimChar"/>
-        </w:rPr>
-        <w:t xml:space="preserve">## as.numeric(ageNow)     -0.037400   0.018283  -2.046   0.0464 *</w:t>
-      </w:r>
-      <w:r>
-        <w:br w:type="textWrapping"/>
-      </w:r>
-      <w:r>
-        <w:rPr>
-          <w:rStyle w:val="VerbatimChar"/>
-        </w:rPr>
-        <w:t xml:space="preserve">## as.numeric(ageRelease) -0.009505   0.014810  -0.642   0.5241  </w:t>
-      </w:r>
-      <w:r>
-        <w:br w:type="textWrapping"/>
-      </w:r>
-      <w:r>
-        <w:rPr>
-          <w:rStyle w:val="VerbatimChar"/>
-        </w:rPr>
-        <w:t xml:space="preserve">## mspssScore             -0.055092   0.065697  -0.839   0.4060  </w:t>
-      </w:r>
-      <w:r>
-        <w:br w:type="textWrapping"/>
-      </w:r>
-      <w:r>
-        <w:rPr>
-          <w:rStyle w:val="VerbatimChar"/>
-        </w:rPr>
-        <w:t xml:space="preserve">## aceScore                0.049257   0.030414   1.620   0.1120  </w:t>
-      </w:r>
-      <w:r>
-        <w:br w:type="textWrapping"/>
-      </w:r>
-      <w:r>
-        <w:rPr>
-          <w:rStyle w:val="VerbatimChar"/>
-        </w:rPr>
-        <w:t xml:space="preserve">## gritScore               0.372324   0.196693   1.893   0.0645 .</w:t>
+        <w:t xml:space="preserve">##                        Estimate Std. Error t value Pr(&gt;|t|)  </w:t>
+      </w:r>
+      <w:r>
+        <w:br w:type="textWrapping"/>
+      </w:r>
+      <w:r>
+        <w:rPr>
+          <w:rStyle w:val="VerbatimChar"/>
+        </w:rPr>
+        <w:t xml:space="preserve">## (Intercept)             2.97310    1.26608   2.348   0.0231 *</w:t>
+      </w:r>
+      <w:r>
+        <w:br w:type="textWrapping"/>
+      </w:r>
+      <w:r>
+        <w:rPr>
+          <w:rStyle w:val="VerbatimChar"/>
+        </w:rPr>
+        <w:t xml:space="preserve">## as.numeric(ageNow)     -0.03750    0.01841  -2.037   0.0473 *</w:t>
+      </w:r>
+      <w:r>
+        <w:br w:type="textWrapping"/>
+      </w:r>
+      <w:r>
+        <w:rPr>
+          <w:rStyle w:val="VerbatimChar"/>
+        </w:rPr>
+        <w:t xml:space="preserve">## as.numeric(ageRelease) -0.00679    0.01445  -0.470   0.6406  </w:t>
+      </w:r>
+      <w:r>
+        <w:br w:type="textWrapping"/>
+      </w:r>
+      <w:r>
+        <w:rPr>
+          <w:rStyle w:val="VerbatimChar"/>
+        </w:rPr>
+        <w:t xml:space="preserve">## mspssScore             -0.03315    0.08794  -0.377   0.7079  </w:t>
+      </w:r>
+      <w:r>
+        <w:br w:type="textWrapping"/>
+      </w:r>
+      <w:r>
+        <w:rPr>
+          <w:rStyle w:val="VerbatimChar"/>
+        </w:rPr>
+        <w:t xml:space="preserve">## aceScore                0.04494    0.03175   1.416   0.1635  </w:t>
+      </w:r>
+      <w:r>
+        <w:br w:type="textWrapping"/>
+      </w:r>
+      <w:r>
+        <w:rPr>
+          <w:rStyle w:val="VerbatimChar"/>
+        </w:rPr>
+        <w:t xml:space="preserve">## gritScore               0.34415    0.19476   1.767   0.0837 .</w:t>
       </w:r>
       <w:r>
         <w:br w:type="textWrapping"/>
@@ -13122,7 +13866,7 @@
         <w:rPr>
           <w:rStyle w:val="VerbatimChar"/>
         </w:rPr>
-        <w:t xml:space="preserve">## Residual standard error: 0.9281 on 47 degrees of freedom</w:t>
+        <w:t xml:space="preserve">## Residual standard error: 0.9336 on 47 degrees of freedom</w:t>
       </w:r>
       <w:r>
         <w:br w:type="textWrapping"/>
@@ -13140,16 +13884,16 @@
         <w:rPr>
           <w:rStyle w:val="VerbatimChar"/>
         </w:rPr>
-        <w:t xml:space="preserve">## Multiple R-squared:  0.1829, Adjusted R-squared:  0.09598 </w:t>
-      </w:r>
-      <w:r>
-        <w:br w:type="textWrapping"/>
-      </w:r>
-      <w:r>
-        <w:rPr>
-          <w:rStyle w:val="VerbatimChar"/>
-        </w:rPr>
-        <w:t xml:space="preserve">## F-statistic: 2.104 on 5 and 47 DF,  p-value: 0.08147</w:t>
+        <w:t xml:space="preserve">## Multiple R-squared:  0.1732, Adjusted R-squared:  0.08522 </w:t>
+      </w:r>
+      <w:r>
+        <w:br w:type="textWrapping"/>
+      </w:r>
+      <w:r>
+        <w:rPr>
+          <w:rStyle w:val="VerbatimChar"/>
+        </w:rPr>
+        <w:t xml:space="preserve">## F-statistic: 1.969 on 5 and 47 DF,  p-value: 0.1008</w:t>
       </w:r>
     </w:p>
     <w:p>
@@ -13160,7 +13904,7 @@
         <w:rPr>
           <w:rStyle w:val="CommentTok"/>
         </w:rPr>
-        <w:t xml:space="preserve"># Binary logistic regression using savings as dependent variable</w:t>
+        <w:t xml:space="preserve"># Binary logistic regression using `savings` as dependent variable</w:t>
       </w:r>
       <w:r>
         <w:br w:type="textWrapping"/>
@@ -13176,6 +13920,15 @@
       </w:r>
       <w:r>
         <w:rPr>
+          <w:rStyle w:val="CommentTok"/>
+        </w:rPr>
+        <w:t xml:space="preserve"># Recode `savings` with 1 - yes, 0 - no</w:t>
+      </w:r>
+      <w:r>
+        <w:br w:type="textWrapping"/>
+      </w:r>
+      <w:r>
+        <w:rPr>
           <w:rStyle w:val="NormalTok"/>
         </w:rPr>
         <w:t xml:space="preserve">dataClean </w:t>
@@ -13304,6 +14057,48 @@
         <w:rPr>
           <w:rStyle w:val="DecValTok"/>
         </w:rPr>
+        <w:t xml:space="preserve">0</w:t>
+      </w:r>
+      <w:r>
+        <w:rPr>
+          <w:rStyle w:val="NormalTok"/>
+        </w:rPr>
+        <w:t xml:space="preserve">,</w:t>
+      </w:r>
+      <w:r>
+        <w:rPr>
+          <w:rStyle w:val="KeywordTok"/>
+        </w:rPr>
+        <w:t xml:space="preserve">ifelse</w:t>
+      </w:r>
+      <w:r>
+        <w:rPr>
+          <w:rStyle w:val="NormalTok"/>
+        </w:rPr>
+        <w:t xml:space="preserve">(dataBinary</w:t>
+      </w:r>
+      <w:r>
+        <w:rPr>
+          <w:rStyle w:val="OperatorTok"/>
+        </w:rPr>
+        <w:t xml:space="preserve">$</w:t>
+      </w:r>
+      <w:r>
+        <w:rPr>
+          <w:rStyle w:val="NormalTok"/>
+        </w:rPr>
+        <w:t xml:space="preserve">savings</w:t>
+      </w:r>
+      <w:r>
+        <w:rPr>
+          <w:rStyle w:val="OperatorTok"/>
+        </w:rPr>
+        <w:t xml:space="preserve">==</w:t>
+      </w:r>
+      <w:r>
+        <w:rPr>
+          <w:rStyle w:val="DecValTok"/>
+        </w:rPr>
         <w:t xml:space="preserve">1</w:t>
       </w:r>
       <w:r>
@@ -13314,15 +14109,15 @@
       </w:r>
       <w:r>
         <w:rPr>
-          <w:rStyle w:val="KeywordTok"/>
-        </w:rPr>
-        <w:t xml:space="preserve">ifelse</w:t>
-      </w:r>
-      <w:r>
-        <w:rPr>
-          <w:rStyle w:val="NormalTok"/>
-        </w:rPr>
-        <w:t xml:space="preserve">(dataBinary</w:t>
+          <w:rStyle w:val="DecValTok"/>
+        </w:rPr>
+        <w:t xml:space="preserve">1</w:t>
+      </w:r>
+      <w:r>
+        <w:rPr>
+          <w:rStyle w:val="NormalTok"/>
+        </w:rPr>
+        <w:t xml:space="preserve">,dataBinary</w:t>
       </w:r>
       <w:r>
         <w:rPr>
@@ -13334,48 +14129,6 @@
         <w:rPr>
           <w:rStyle w:val="NormalTok"/>
         </w:rPr>
-        <w:t xml:space="preserve">savings</w:t>
-      </w:r>
-      <w:r>
-        <w:rPr>
-          <w:rStyle w:val="OperatorTok"/>
-        </w:rPr>
-        <w:t xml:space="preserve">==</w:t>
-      </w:r>
-      <w:r>
-        <w:rPr>
-          <w:rStyle w:val="DecValTok"/>
-        </w:rPr>
-        <w:t xml:space="preserve">1</w:t>
-      </w:r>
-      <w:r>
-        <w:rPr>
-          <w:rStyle w:val="NormalTok"/>
-        </w:rPr>
-        <w:t xml:space="preserve">,</w:t>
-      </w:r>
-      <w:r>
-        <w:rPr>
-          <w:rStyle w:val="DecValTok"/>
-        </w:rPr>
-        <w:t xml:space="preserve">0</w:t>
-      </w:r>
-      <w:r>
-        <w:rPr>
-          <w:rStyle w:val="NormalTok"/>
-        </w:rPr>
-        <w:t xml:space="preserve">,dataBinary</w:t>
-      </w:r>
-      <w:r>
-        <w:rPr>
-          <w:rStyle w:val="OperatorTok"/>
-        </w:rPr>
-        <w:t xml:space="preserve">$</w:t>
-      </w:r>
-      <w:r>
-        <w:rPr>
-          <w:rStyle w:val="NormalTok"/>
-        </w:rPr>
         <w:t xml:space="preserve">savings))</w:t>
       </w:r>
       <w:r>
@@ -13388,7 +14141,7 @@
         <w:rPr>
           <w:rStyle w:val="CommentTok"/>
         </w:rPr>
-        <w:t xml:space="preserve"># Remove cases with missing data in the savings variable</w:t>
+        <w:t xml:space="preserve"># Remove cases with missing data in the `savings` variable</w:t>
       </w:r>
       <w:r>
         <w:br w:type="textWrapping"/>
@@ -13690,7 +14443,7 @@
         <w:rPr>
           <w:rStyle w:val="VerbatimChar"/>
         </w:rPr>
-        <w:t xml:space="preserve">## -2.0609  -0.6245   0.4673   0.7656   1.4990  </w:t>
+        <w:t xml:space="preserve">## -1.2968  -0.6943  -0.4560   0.7516   2.2410  </w:t>
       </w:r>
       <w:r>
         <w:br w:type="textWrapping"/>
@@ -13717,61 +14470,61 @@
         <w:rPr>
           <w:rStyle w:val="VerbatimChar"/>
         </w:rPr>
-        <w:t xml:space="preserve">##              Estimate Std. Error z value Pr(&gt;|z|)   </w:t>
-      </w:r>
-      <w:r>
-        <w:br w:type="textWrapping"/>
-      </w:r>
-      <w:r>
-        <w:rPr>
-          <w:rStyle w:val="VerbatimChar"/>
-        </w:rPr>
-        <w:t xml:space="preserve">## (Intercept) 10.560193   5.511893   1.916  0.05538 . </w:t>
-      </w:r>
-      <w:r>
-        <w:br w:type="textWrapping"/>
-      </w:r>
-      <w:r>
-        <w:rPr>
-          <w:rStyle w:val="VerbatimChar"/>
-        </w:rPr>
-        <w:t xml:space="preserve">## ageNow       0.038281   0.049900   0.767  0.44299   </w:t>
-      </w:r>
-      <w:r>
-        <w:br w:type="textWrapping"/>
-      </w:r>
-      <w:r>
-        <w:rPr>
-          <w:rStyle w:val="VerbatimChar"/>
-        </w:rPr>
-        <w:t xml:space="preserve">## ageRelease   0.009773   0.038625   0.253  0.80026   </w:t>
-      </w:r>
-      <w:r>
-        <w:br w:type="textWrapping"/>
-      </w:r>
-      <w:r>
-        <w:rPr>
-          <w:rStyle w:val="VerbatimChar"/>
-        </w:rPr>
-        <w:t xml:space="preserve">## mspssScore   0.147709   0.190891   0.774  0.43906   </w:t>
-      </w:r>
-      <w:r>
-        <w:br w:type="textWrapping"/>
-      </w:r>
-      <w:r>
-        <w:rPr>
-          <w:rStyle w:val="VerbatimChar"/>
-        </w:rPr>
-        <w:t xml:space="preserve">## aceScore    -0.149437   0.139517  -1.071  0.28412   </w:t>
-      </w:r>
-      <w:r>
-        <w:br w:type="textWrapping"/>
-      </w:r>
-      <w:r>
-        <w:rPr>
-          <w:rStyle w:val="VerbatimChar"/>
-        </w:rPr>
-        <w:t xml:space="preserve">## gritScore   -1.877613   0.665088  -2.823  0.00476 **</w:t>
+        <w:t xml:space="preserve">##               Estimate Std. Error z value Pr(&gt;|z|)   </w:t>
+      </w:r>
+      <w:r>
+        <w:br w:type="textWrapping"/>
+      </w:r>
+      <w:r>
+        <w:rPr>
+          <w:rStyle w:val="VerbatimChar"/>
+        </w:rPr>
+        <w:t xml:space="preserve">## (Intercept) -1.167e+01  5.876e+00  -1.985  0.04710 * </w:t>
+      </w:r>
+      <w:r>
+        <w:br w:type="textWrapping"/>
+      </w:r>
+      <w:r>
+        <w:rPr>
+          <w:rStyle w:val="VerbatimChar"/>
+        </w:rPr>
+        <w:t xml:space="preserve">## ageNow      -5.180e-02  5.235e-02  -0.989  0.32243   </w:t>
+      </w:r>
+      <w:r>
+        <w:br w:type="textWrapping"/>
+      </w:r>
+      <w:r>
+        <w:rPr>
+          <w:rStyle w:val="VerbatimChar"/>
+        </w:rPr>
+        <w:t xml:space="preserve">## ageRelease  -4.366e-04  3.741e-02  -0.012  0.99069   </w:t>
+      </w:r>
+      <w:r>
+        <w:br w:type="textWrapping"/>
+      </w:r>
+      <w:r>
+        <w:rPr>
+          <w:rStyle w:val="VerbatimChar"/>
+        </w:rPr>
+        <w:t xml:space="preserve">## mspssScore   2.227e-01  2.620e-01   0.850  0.39531   </w:t>
+      </w:r>
+      <w:r>
+        <w:br w:type="textWrapping"/>
+      </w:r>
+      <w:r>
+        <w:rPr>
+          <w:rStyle w:val="VerbatimChar"/>
+        </w:rPr>
+        <w:t xml:space="preserve">## aceScore     1.052e-01  1.379e-01   0.763  0.44548   </w:t>
+      </w:r>
+      <w:r>
+        <w:br w:type="textWrapping"/>
+      </w:r>
+      <w:r>
+        <w:rPr>
+          <w:rStyle w:val="VerbatimChar"/>
+        </w:rPr>
+        <w:t xml:space="preserve">## gritScore    2.004e+00  7.271e-01   2.756  0.00585 **</w:t>
       </w:r>
       <w:r>
         <w:br w:type="textWrapping"/>
@@ -13834,16 +14587,16 @@
         <w:rPr>
           <w:rStyle w:val="VerbatimChar"/>
         </w:rPr>
-        <w:t xml:space="preserve">## Residual deviance: 51.414  on 49  degrees of freedom</w:t>
-      </w:r>
-      <w:r>
-        <w:br w:type="textWrapping"/>
-      </w:r>
-      <w:r>
-        <w:rPr>
-          <w:rStyle w:val="VerbatimChar"/>
-        </w:rPr>
-        <w:t xml:space="preserve">## AIC: 63.414</w:t>
+        <w:t xml:space="preserve">## Residual deviance: 51.273  on 49  degrees of freedom</w:t>
+      </w:r>
+      <w:r>
+        <w:br w:type="textWrapping"/>
+      </w:r>
+      <w:r>
+        <w:rPr>
+          <w:rStyle w:val="VerbatimChar"/>
+        </w:rPr>
+        <w:t xml:space="preserve">## AIC: 63.273</w:t>
       </w:r>
       <w:r>
         <w:br w:type="textWrapping"/>
@@ -13931,7 +14684,7 @@
         <w:rPr>
           <w:rStyle w:val="VerbatimChar"/>
         </w:rPr>
-        <w:t xml:space="preserve">## 3.856858e+04 1.039023e+00 1.009820e+00 1.159176e+00 8.611926e-01 </w:t>
+        <w:t xml:space="preserve">## 8.581692e-06 9.495227e-01 9.995635e-01 1.249473e+00 1.110966e+00 </w:t>
       </w:r>
       <w:r>
         <w:br w:type="textWrapping"/>
@@ -13949,7 +14702,7 @@
         <w:rPr>
           <w:rStyle w:val="VerbatimChar"/>
         </w:rPr>
-        <w:t xml:space="preserve">## 1.529547e-01</w:t>
+        <w:t xml:space="preserve">## 7.417969e+00</w:t>
       </w:r>
     </w:p>
     <w:p>
@@ -14007,7 +14760,7 @@
         <w:rPr>
           <w:rStyle w:val="VerbatimChar"/>
         </w:rPr>
-        <w:t xml:space="preserve">## -25.7071926 -32.2273940  13.0404029   0.2023186   0.2110862   0.3058228</w:t>
+        <w:t xml:space="preserve">## -25.6367498 -32.2273940  13.1812884   0.2045044   0.2131045   0.3087469</w:t>
       </w:r>
     </w:p>
     <w:p>
@@ -14092,61 +14845,61 @@
         <w:rPr>
           <w:rStyle w:val="VerbatimChar"/>
         </w:rPr>
-        <w:t xml:space="preserve">##                  2.5 %       97.5 %</w:t>
-      </w:r>
-      <w:r>
-        <w:br w:type="textWrapping"/>
-      </w:r>
-      <w:r>
-        <w:rPr>
-          <w:rStyle w:val="VerbatimChar"/>
-        </w:rPr>
-        <w:t xml:space="preserve">## (Intercept) 7.00969082 7.210487e+09</w:t>
-      </w:r>
-      <w:r>
-        <w:br w:type="textWrapping"/>
-      </w:r>
-      <w:r>
-        <w:rPr>
-          <w:rStyle w:val="VerbatimChar"/>
-        </w:rPr>
-        <w:t xml:space="preserve">## ageNow      0.94200310 1.150729e+00</w:t>
-      </w:r>
-      <w:r>
-        <w:br w:type="textWrapping"/>
-      </w:r>
-      <w:r>
-        <w:rPr>
-          <w:rStyle w:val="VerbatimChar"/>
-        </w:rPr>
-        <w:t xml:space="preserve">## ageRelease  0.93623161 1.092637e+00</w:t>
-      </w:r>
-      <w:r>
-        <w:br w:type="textWrapping"/>
-      </w:r>
-      <w:r>
-        <w:rPr>
-          <w:rStyle w:val="VerbatimChar"/>
-        </w:rPr>
-        <w:t xml:space="preserve">## mspssScore  0.79711990 1.713307e+00</w:t>
-      </w:r>
-      <w:r>
-        <w:br w:type="textWrapping"/>
-      </w:r>
-      <w:r>
-        <w:rPr>
-          <w:rStyle w:val="VerbatimChar"/>
-        </w:rPr>
-        <w:t xml:space="preserve">## aceScore    0.63534825 1.065397e+00</w:t>
-      </w:r>
-      <w:r>
-        <w:br w:type="textWrapping"/>
-      </w:r>
-      <w:r>
-        <w:rPr>
-          <w:rStyle w:val="VerbatimChar"/>
-        </w:rPr>
-        <w:t xml:space="preserve">## gritScore   0.03465587 4.926077e-01</w:t>
+        <w:t xml:space="preserve">##                    2.5 %      97.5 %</w:t>
+      </w:r>
+      <w:r>
+        <w:br w:type="textWrapping"/>
+      </w:r>
+      <w:r>
+        <w:rPr>
+          <w:rStyle w:val="VerbatimChar"/>
+        </w:rPr>
+        <w:t xml:space="preserve">## (Intercept) 2.106879e-11  0.09929411</w:t>
+      </w:r>
+      <w:r>
+        <w:br w:type="textWrapping"/>
+      </w:r>
+      <w:r>
+        <w:rPr>
+          <w:rStyle w:val="VerbatimChar"/>
+        </w:rPr>
+        <w:t xml:space="preserve">## ageNow      8.506297e-01  1.04978163</w:t>
+      </w:r>
+      <w:r>
+        <w:br w:type="textWrapping"/>
+      </w:r>
+      <w:r>
+        <w:rPr>
+          <w:rStyle w:val="VerbatimChar"/>
+        </w:rPr>
+        <w:t xml:space="preserve">## ageRelease  9.264724e-01  1.07621617</w:t>
+      </w:r>
+      <w:r>
+        <w:br w:type="textWrapping"/>
+      </w:r>
+      <w:r>
+        <w:rPr>
+          <w:rStyle w:val="VerbatimChar"/>
+        </w:rPr>
+        <w:t xml:space="preserve">## mspssScore  7.570155e-01  2.15611806</w:t>
+      </w:r>
+      <w:r>
+        <w:br w:type="textWrapping"/>
+      </w:r>
+      <w:r>
+        <w:rPr>
+          <w:rStyle w:val="VerbatimChar"/>
+        </w:rPr>
+        <w:t xml:space="preserve">## aceScore    8.823115e-01  1.48264118</w:t>
+      </w:r>
+      <w:r>
+        <w:br w:type="textWrapping"/>
+      </w:r>
+      <w:r>
+        <w:rPr>
+          <w:rStyle w:val="VerbatimChar"/>
+        </w:rPr>
+        <w:t xml:space="preserve">## gritScore   2.102437e+00 37.83559357</w:t>
       </w:r>
     </w:p>
     <w:p>
@@ -14315,7 +15068,7 @@
         <w:rPr>
           <w:rStyle w:val="VerbatimChar"/>
         </w:rPr>
-        <w:t xml:space="preserve">## X-squared = 7.9116, df = 8, p-value = 0.4422</w:t>
+        <w:t xml:space="preserve">## X-squared = 10.872, df = 8, p-value = 0.2091</w:t>
       </w:r>
     </w:p>
     <w:p>
@@ -14379,97 +15132,97 @@
         <w:rPr>
           <w:rStyle w:val="VerbatimChar"/>
         </w:rPr>
-        <w:t xml:space="preserve">##                   yhat0    yhat1 y0 y1</w:t>
-      </w:r>
-      <w:r>
-        <w:br w:type="textWrapping"/>
-      </w:r>
-      <w:r>
-        <w:rPr>
-          <w:rStyle w:val="VerbatimChar"/>
-        </w:rPr>
-        <w:t xml:space="preserve">## [0.099,0.425] 4.1287192 1.871281  5  1</w:t>
-      </w:r>
-      <w:r>
-        <w:br w:type="textWrapping"/>
-      </w:r>
-      <w:r>
-        <w:rPr>
-          <w:rStyle w:val="VerbatimChar"/>
-        </w:rPr>
-        <w:t xml:space="preserve">## (0.425,0.517] 2.6201749 2.379825  1  4</w:t>
-      </w:r>
-      <w:r>
-        <w:br w:type="textWrapping"/>
-      </w:r>
-      <w:r>
-        <w:rPr>
-          <w:rStyle w:val="VerbatimChar"/>
-        </w:rPr>
-        <w:t xml:space="preserve">## (0.517,0.68]  2.4983605 3.501640  3  3</w:t>
-      </w:r>
-      <w:r>
-        <w:br w:type="textWrapping"/>
-      </w:r>
-      <w:r>
-        <w:rPr>
-          <w:rStyle w:val="VerbatimChar"/>
-        </w:rPr>
-        <w:t xml:space="preserve">## (0.68,0.707]  1.5143149 3.485685  3  2</w:t>
-      </w:r>
-      <w:r>
-        <w:br w:type="textWrapping"/>
-      </w:r>
-      <w:r>
-        <w:rPr>
-          <w:rStyle w:val="VerbatimChar"/>
-        </w:rPr>
-        <w:t xml:space="preserve">## (0.707,0.8]   1.5662624 4.433738  0  6</w:t>
-      </w:r>
-      <w:r>
-        <w:br w:type="textWrapping"/>
-      </w:r>
-      <w:r>
-        <w:rPr>
-          <w:rStyle w:val="VerbatimChar"/>
-        </w:rPr>
-        <w:t xml:space="preserve">## (0.8,0.843]   0.8918550 4.108145  1  4</w:t>
-      </w:r>
-      <w:r>
-        <w:br w:type="textWrapping"/>
-      </w:r>
-      <w:r>
-        <w:rPr>
-          <w:rStyle w:val="VerbatimChar"/>
-        </w:rPr>
-        <w:t xml:space="preserve">## (0.843,0.875] 0.6774173 4.322583  1  4</w:t>
-      </w:r>
-      <w:r>
-        <w:br w:type="textWrapping"/>
-      </w:r>
-      <w:r>
-        <w:rPr>
-          <w:rStyle w:val="VerbatimChar"/>
-        </w:rPr>
-        <w:t xml:space="preserve">## (0.875,0.905] 0.6682091 5.331791  1  5</w:t>
-      </w:r>
-      <w:r>
-        <w:br w:type="textWrapping"/>
-      </w:r>
-      <w:r>
-        <w:rPr>
-          <w:rStyle w:val="VerbatimChar"/>
-        </w:rPr>
-        <w:t xml:space="preserve">## (0.905,0.961] 0.2771294 4.722871  0  5</w:t>
-      </w:r>
-      <w:r>
-        <w:br w:type="textWrapping"/>
-      </w:r>
-      <w:r>
-        <w:rPr>
-          <w:rStyle w:val="VerbatimChar"/>
-        </w:rPr>
-        <w:t xml:space="preserve">## (0.961,0.993] 0.1575573 5.842443  0  6</w:t>
+        <w:t xml:space="preserve">##                     yhat0      yhat1 y0 y1</w:t>
+      </w:r>
+      <w:r>
+        <w:br w:type="textWrapping"/>
+      </w:r>
+      <w:r>
+        <w:rPr>
+          <w:rStyle w:val="VerbatimChar"/>
+        </w:rPr>
+        <w:t xml:space="preserve">## [0.00249,0.0235] 5.915703 0.08429675  6  0</w:t>
+      </w:r>
+      <w:r>
+        <w:br w:type="textWrapping"/>
+      </w:r>
+      <w:r>
+        <w:rPr>
+          <w:rStyle w:val="VerbatimChar"/>
+        </w:rPr>
+        <w:t xml:space="preserve">## (0.0235,0.0765]  4.833790 0.16621011  5  0</w:t>
+      </w:r>
+      <w:r>
+        <w:br w:type="textWrapping"/>
+      </w:r>
+      <w:r>
+        <w:rPr>
+          <w:rStyle w:val="VerbatimChar"/>
+        </w:rPr>
+        <w:t xml:space="preserve">## (0.0765,0.14]    5.345701 0.65429858  4  2</w:t>
+      </w:r>
+      <w:r>
+        <w:br w:type="textWrapping"/>
+      </w:r>
+      <w:r>
+        <w:rPr>
+          <w:rStyle w:val="VerbatimChar"/>
+        </w:rPr>
+        <w:t xml:space="preserve">## (0.14,0.172]     4.194028 0.80597216  4  1</w:t>
+      </w:r>
+      <w:r>
+        <w:br w:type="textWrapping"/>
+      </w:r>
+      <w:r>
+        <w:rPr>
+          <w:rStyle w:val="VerbatimChar"/>
+        </w:rPr>
+        <w:t xml:space="preserve">## (0.172,0.195]    4.891586 1.10841433  6  0</w:t>
+      </w:r>
+      <w:r>
+        <w:br w:type="textWrapping"/>
+      </w:r>
+      <w:r>
+        <w:rPr>
+          <w:rStyle w:val="VerbatimChar"/>
+        </w:rPr>
+        <w:t xml:space="preserve">## (0.195,0.307]    3.771003 1.22899738  4  1</w:t>
+      </w:r>
+      <w:r>
+        <w:br w:type="textWrapping"/>
+      </w:r>
+      <w:r>
+        <w:rPr>
+          <w:rStyle w:val="VerbatimChar"/>
+        </w:rPr>
+        <w:t xml:space="preserve">## (0.307,0.41]     3.208509 1.79149121  4  1</w:t>
+      </w:r>
+      <w:r>
+        <w:br w:type="textWrapping"/>
+      </w:r>
+      <w:r>
+        <w:rPr>
+          <w:rStyle w:val="VerbatimChar"/>
+        </w:rPr>
+        <w:t xml:space="preserve">## (0.41,0.483]     3.314579 2.68542106  1  5</w:t>
+      </w:r>
+      <w:r>
+        <w:br w:type="textWrapping"/>
+      </w:r>
+      <w:r>
+        <w:rPr>
+          <w:rStyle w:val="VerbatimChar"/>
+        </w:rPr>
+        <w:t xml:space="preserve">## (0.483,0.533]    2.468221 2.53177870  4  1</w:t>
+      </w:r>
+      <w:r>
+        <w:br w:type="textWrapping"/>
+      </w:r>
+      <w:r>
+        <w:rPr>
+          <w:rStyle w:val="VerbatimChar"/>
+        </w:rPr>
+        <w:t xml:space="preserve">## (0.533,0.789]    2.056880 3.94311978  2  4</w:t>
       </w:r>
     </w:p>
     <w:p>

</xml_diff>

<commit_message>
Corrected raw data and added descriptive statistics added to R Notebook
</commit_message>
<xml_diff>
--- a/FinalProject/Docs/SOC5800_2019_Fall_FinalProject_v00.docx
+++ b/FinalProject/Docs/SOC5800_2019_Fall_FinalProject_v00.docx
@@ -107,7 +107,7 @@
         <w:t xml:space="preserve"> </w:t>
       </w:r>
       <w:r>
-        <w:t xml:space="preserve">22,</w:t>
+        <w:t xml:space="preserve">23,</w:t>
       </w:r>
       <w:r>
         <w:t xml:space="preserve"> </w:t>
@@ -459,6 +459,27 @@
         <w:rPr>
           <w:rStyle w:val="NormalTok"/>
         </w:rPr>
+        <w:t xml:space="preserve">(generalhoslem) </w:t>
+      </w:r>
+      <w:r>
+        <w:rPr>
+          <w:rStyle w:val="CommentTok"/>
+        </w:rPr>
+        <w:t xml:space="preserve"># Hosmer-Lemeshow test for binary and multinomial logistic models</w:t>
+      </w:r>
+      <w:r>
+        <w:br w:type="textWrapping"/>
+      </w:r>
+      <w:r>
+        <w:rPr>
+          <w:rStyle w:val="KeywordTok"/>
+        </w:rPr>
+        <w:t xml:space="preserve">library</w:t>
+      </w:r>
+      <w:r>
+        <w:rPr>
+          <w:rStyle w:val="NormalTok"/>
+        </w:rPr>
         <w:t xml:space="preserve">(ordinal) </w:t>
       </w:r>
       <w:r>
@@ -980,6 +1001,18 @@
       </w:r>
       <w:r>
         <w:rPr>
+          <w:rStyle w:val="NormalTok"/>
+        </w:rPr>
+        <w:t xml:space="preserve">dplyr</w:t>
+      </w:r>
+      <w:r>
+        <w:rPr>
+          <w:rStyle w:val="OperatorTok"/>
+        </w:rPr>
+        <w:t xml:space="preserve">::</w:t>
+      </w:r>
+      <w:r>
+        <w:rPr>
           <w:rStyle w:val="KeywordTok"/>
         </w:rPr>
         <w:t xml:space="preserve">rename</w:t>
@@ -1510,7 +1543,7 @@
         <w:rPr>
           <w:rStyle w:val="DataTypeTok"/>
         </w:rPr>
-        <w:t xml:space="preserve">primaryEthnicityRace =</w:t>
+        <w:t xml:space="preserve">ethnicityRaceOther =</w:t>
       </w:r>
       <w:r>
         <w:rPr>
@@ -8368,7 +8401,154 @@
         <w:rPr>
           <w:rStyle w:val="NormalTok"/>
         </w:rPr>
-        <w:t xml:space="preserve">    ) -&gt;</w:t>
+        <w:t xml:space="preserve">    ) </w:t>
+      </w:r>
+      <w:r>
+        <w:rPr>
+          <w:rStyle w:val="OperatorTok"/>
+        </w:rPr>
+        <w:t xml:space="preserve">%&gt;%</w:t>
+      </w:r>
+      <w:r>
+        <w:br w:type="textWrapping"/>
+      </w:r>
+      <w:r>
+        <w:rPr>
+          <w:rStyle w:val="StringTok"/>
+        </w:rPr>
+        <w:t xml:space="preserve">  </w:t>
+      </w:r>
+      <w:r>
+        <w:rPr>
+          <w:rStyle w:val="KeywordTok"/>
+        </w:rPr>
+        <w:t xml:space="preserve">mutate</w:t>
+      </w:r>
+      <w:r>
+        <w:rPr>
+          <w:rStyle w:val="NormalTok"/>
+        </w:rPr>
+        <w:t xml:space="preserve"> (</w:t>
+      </w:r>
+      <w:r>
+        <w:rPr>
+          <w:rStyle w:val="DataTypeTok"/>
+        </w:rPr>
+        <w:t xml:space="preserve">programsUsedBinary =</w:t>
+      </w:r>
+      <w:r>
+        <w:rPr>
+          <w:rStyle w:val="NormalTok"/>
+        </w:rPr>
+        <w:t xml:space="preserve"> </w:t>
+      </w:r>
+      <w:r>
+        <w:rPr>
+          <w:rStyle w:val="KeywordTok"/>
+        </w:rPr>
+        <w:t xml:space="preserve">case_when</w:t>
+      </w:r>
+      <w:r>
+        <w:rPr>
+          <w:rStyle w:val="NormalTok"/>
+        </w:rPr>
+        <w:t xml:space="preserve">(</w:t>
+      </w:r>
+      <w:r>
+        <w:br w:type="textWrapping"/>
+      </w:r>
+      <w:r>
+        <w:rPr>
+          <w:rStyle w:val="NormalTok"/>
+        </w:rPr>
+        <w:t xml:space="preserve">    </w:t>
+      </w:r>
+      <w:r>
+        <w:rPr>
+          <w:rStyle w:val="KeywordTok"/>
+        </w:rPr>
+        <w:t xml:space="preserve">is.na</w:t>
+      </w:r>
+      <w:r>
+        <w:rPr>
+          <w:rStyle w:val="NormalTok"/>
+        </w:rPr>
+        <w:t xml:space="preserve">(programsUsed) </w:t>
+      </w:r>
+      <w:r>
+        <w:rPr>
+          <w:rStyle w:val="OperatorTok"/>
+        </w:rPr>
+        <w:t xml:space="preserve">~</w:t>
+      </w:r>
+      <w:r>
+        <w:rPr>
+          <w:rStyle w:val="StringTok"/>
+        </w:rPr>
+        <w:t xml:space="preserve"> </w:t>
+      </w:r>
+      <w:r>
+        <w:rPr>
+          <w:rStyle w:val="DecValTok"/>
+        </w:rPr>
+        <w:t xml:space="preserve">0</w:t>
+      </w:r>
+      <w:r>
+        <w:rPr>
+          <w:rStyle w:val="NormalTok"/>
+        </w:rPr>
+        <w:t xml:space="preserve">,</w:t>
+      </w:r>
+      <w:r>
+        <w:br w:type="textWrapping"/>
+      </w:r>
+      <w:r>
+        <w:rPr>
+          <w:rStyle w:val="NormalTok"/>
+        </w:rPr>
+        <w:t xml:space="preserve">    </w:t>
+      </w:r>
+      <w:r>
+        <w:rPr>
+          <w:rStyle w:val="OperatorTok"/>
+        </w:rPr>
+        <w:t xml:space="preserve">!</w:t>
+      </w:r>
+      <w:r>
+        <w:rPr>
+          <w:rStyle w:val="KeywordTok"/>
+        </w:rPr>
+        <w:t xml:space="preserve">is.na</w:t>
+      </w:r>
+      <w:r>
+        <w:rPr>
+          <w:rStyle w:val="NormalTok"/>
+        </w:rPr>
+        <w:t xml:space="preserve">(programsUsed) </w:t>
+      </w:r>
+      <w:r>
+        <w:rPr>
+          <w:rStyle w:val="OperatorTok"/>
+        </w:rPr>
+        <w:t xml:space="preserve">~</w:t>
+      </w:r>
+      <w:r>
+        <w:rPr>
+          <w:rStyle w:val="StringTok"/>
+        </w:rPr>
+        <w:t xml:space="preserve"> </w:t>
+      </w:r>
+      <w:r>
+        <w:rPr>
+          <w:rStyle w:val="DecValTok"/>
+        </w:rPr>
+        <w:t xml:space="preserve">1</w:t>
+      </w:r>
+      <w:r>
+        <w:rPr>
+          <w:rStyle w:val="NormalTok"/>
+        </w:rPr>
+        <w:t xml:space="preserve">)) -&gt;</w:t>
       </w:r>
       <w:r>
         <w:rPr>
@@ -8409,69 +8589,6 @@
         <w:rPr>
           <w:rStyle w:val="NormalTok"/>
         </w:rPr>
-        <w:t xml:space="preserve">dataAugmented &lt;-</w:t>
-      </w:r>
-      <w:r>
-        <w:rPr>
-          <w:rStyle w:val="StringTok"/>
-        </w:rPr>
-        <w:t xml:space="preserve"> </w:t>
-      </w:r>
-      <w:r>
-        <w:rPr>
-          <w:rStyle w:val="NormalTok"/>
-        </w:rPr>
-        <w:t xml:space="preserve">dataAugmented[</w:t>
-      </w:r>
-      <w:r>
-        <w:rPr>
-          <w:rStyle w:val="OperatorTok"/>
-        </w:rPr>
-        <w:t xml:space="preserve">-</w:t>
-      </w:r>
-      <w:r>
-        <w:rPr>
-          <w:rStyle w:val="KeywordTok"/>
-        </w:rPr>
-        <w:t xml:space="preserve">c</w:t>
-      </w:r>
-      <w:r>
-        <w:rPr>
-          <w:rStyle w:val="NormalTok"/>
-        </w:rPr>
-        <w:t xml:space="preserve">(</w:t>
-      </w:r>
-      <w:r>
-        <w:rPr>
-          <w:rStyle w:val="DecValTok"/>
-        </w:rPr>
-        <w:t xml:space="preserve">1</w:t>
-      </w:r>
-      <w:r>
-        <w:rPr>
-          <w:rStyle w:val="NormalTok"/>
-        </w:rPr>
-        <w:t xml:space="preserve">,</w:t>
-      </w:r>
-      <w:r>
-        <w:rPr>
-          <w:rStyle w:val="DecValTok"/>
-        </w:rPr>
-        <w:t xml:space="preserve">2</w:t>
-      </w:r>
-      <w:r>
-        <w:rPr>
-          <w:rStyle w:val="NormalTok"/>
-        </w:rPr>
-        <w:t xml:space="preserve">),]</w:t>
-      </w:r>
-      <w:r>
-        <w:br w:type="textWrapping"/>
-      </w:r>
-      <w:r>
-        <w:rPr>
-          <w:rStyle w:val="NormalTok"/>
-        </w:rPr>
         <w:t xml:space="preserve">dataAugmented </w:t>
       </w:r>
       <w:r>
@@ -8734,7 +8851,7 @@
         <w:rPr>
           <w:rStyle w:val="VerbatimChar"/>
         </w:rPr>
-        <w:t xml:space="preserve">## # A tibble: 118 x 3</w:t>
+        <w:t xml:space="preserve">## # A tibble: 119 x 3</w:t>
       </w:r>
       <w:r>
         <w:br w:type="textWrapping"/>
@@ -8770,88 +8887,88 @@
         <w:rPr>
           <w:rStyle w:val="VerbatimChar"/>
         </w:rPr>
-        <w:t xml:space="preserve">##  2 incarcerationTime           59    100  </w:t>
-      </w:r>
-      <w:r>
-        <w:br w:type="textWrapping"/>
-      </w:r>
-      <w:r>
-        <w:rPr>
-          <w:rStyle w:val="VerbatimChar"/>
-        </w:rPr>
-        <w:t xml:space="preserve">##  3 primaryEthnicityRace        56     94.9</w:t>
-      </w:r>
-      <w:r>
-        <w:br w:type="textWrapping"/>
-      </w:r>
-      <w:r>
-        <w:rPr>
-          <w:rStyle w:val="VerbatimChar"/>
-        </w:rPr>
-        <w:t xml:space="preserve">##  4 financialSupportNonGovt     54     91.5</w:t>
-      </w:r>
-      <w:r>
-        <w:br w:type="textWrapping"/>
-      </w:r>
-      <w:r>
-        <w:rPr>
-          <w:rStyle w:val="VerbatimChar"/>
-        </w:rPr>
-        <w:t xml:space="preserve">##  5 selfEmployment              54     91.5</w:t>
-      </w:r>
-      <w:r>
-        <w:br w:type="textWrapping"/>
-      </w:r>
-      <w:r>
-        <w:rPr>
-          <w:rStyle w:val="VerbatimChar"/>
-        </w:rPr>
-        <w:t xml:space="preserve">##  6 helpAfterOther              53     89.8</w:t>
-      </w:r>
-      <w:r>
-        <w:br w:type="textWrapping"/>
-      </w:r>
-      <w:r>
-        <w:rPr>
-          <w:rStyle w:val="VerbatimChar"/>
-        </w:rPr>
-        <w:t xml:space="preserve">##  7 finanicalSupportOther       51     86.4</w:t>
-      </w:r>
-      <w:r>
-        <w:br w:type="textWrapping"/>
-      </w:r>
-      <w:r>
-        <w:rPr>
-          <w:rStyle w:val="VerbatimChar"/>
-        </w:rPr>
-        <w:t xml:space="preserve">##  8 helpDuringOther             51     86.4</w:t>
-      </w:r>
-      <w:r>
-        <w:br w:type="textWrapping"/>
-      </w:r>
-      <w:r>
-        <w:rPr>
-          <w:rStyle w:val="VerbatimChar"/>
-        </w:rPr>
-        <w:t xml:space="preserve">##  9 ReligiousOther              49     83.1</w:t>
-      </w:r>
-      <w:r>
-        <w:br w:type="textWrapping"/>
-      </w:r>
-      <w:r>
-        <w:rPr>
-          <w:rStyle w:val="VerbatimChar"/>
-        </w:rPr>
-        <w:t xml:space="preserve">## 10 stayInitialOther            47     79.7</w:t>
-      </w:r>
-      <w:r>
-        <w:br w:type="textWrapping"/>
-      </w:r>
-      <w:r>
-        <w:rPr>
-          <w:rStyle w:val="VerbatimChar"/>
-        </w:rPr>
-        <w:t xml:space="preserve">## # ... with 108 more rows</w:t>
+        <w:t xml:space="preserve">##  2 ethnicityRaceOther          56     94.9</w:t>
+      </w:r>
+      <w:r>
+        <w:br w:type="textWrapping"/>
+      </w:r>
+      <w:r>
+        <w:rPr>
+          <w:rStyle w:val="VerbatimChar"/>
+        </w:rPr>
+        <w:t xml:space="preserve">##  3 financialSupportNonGovt     54     91.5</w:t>
+      </w:r>
+      <w:r>
+        <w:br w:type="textWrapping"/>
+      </w:r>
+      <w:r>
+        <w:rPr>
+          <w:rStyle w:val="VerbatimChar"/>
+        </w:rPr>
+        <w:t xml:space="preserve">##  4 selfEmployment              54     91.5</w:t>
+      </w:r>
+      <w:r>
+        <w:br w:type="textWrapping"/>
+      </w:r>
+      <w:r>
+        <w:rPr>
+          <w:rStyle w:val="VerbatimChar"/>
+        </w:rPr>
+        <w:t xml:space="preserve">##  5 helpAfterOther              53     89.8</w:t>
+      </w:r>
+      <w:r>
+        <w:br w:type="textWrapping"/>
+      </w:r>
+      <w:r>
+        <w:rPr>
+          <w:rStyle w:val="VerbatimChar"/>
+        </w:rPr>
+        <w:t xml:space="preserve">##  6 finanicalSupportOther       51     86.4</w:t>
+      </w:r>
+      <w:r>
+        <w:br w:type="textWrapping"/>
+      </w:r>
+      <w:r>
+        <w:rPr>
+          <w:rStyle w:val="VerbatimChar"/>
+        </w:rPr>
+        <w:t xml:space="preserve">##  7 helpDuringOther             51     86.4</w:t>
+      </w:r>
+      <w:r>
+        <w:br w:type="textWrapping"/>
+      </w:r>
+      <w:r>
+        <w:rPr>
+          <w:rStyle w:val="VerbatimChar"/>
+        </w:rPr>
+        <w:t xml:space="preserve">##  8 ReligiousOther              49     83.1</w:t>
+      </w:r>
+      <w:r>
+        <w:br w:type="textWrapping"/>
+      </w:r>
+      <w:r>
+        <w:rPr>
+          <w:rStyle w:val="VerbatimChar"/>
+        </w:rPr>
+        <w:t xml:space="preserve">##  9 stayInitialOther            47     79.7</w:t>
+      </w:r>
+      <w:r>
+        <w:br w:type="textWrapping"/>
+      </w:r>
+      <w:r>
+        <w:rPr>
+          <w:rStyle w:val="VerbatimChar"/>
+        </w:rPr>
+        <w:t xml:space="preserve">## 10 financialSupportGovt        39     66.1</w:t>
+      </w:r>
+      <w:r>
+        <w:br w:type="textWrapping"/>
+      </w:r>
+      <w:r>
+        <w:rPr>
+          <w:rStyle w:val="VerbatimChar"/>
+        </w:rPr>
+        <w:t xml:space="preserve">## # ... with 109 more rows</w:t>
       </w:r>
     </w:p>
     <w:p>
@@ -8930,88 +9047,88 @@
         <w:rPr>
           <w:rStyle w:val="VerbatimChar"/>
         </w:rPr>
-        <w:t xml:space="preserve">##  1    49     61     51.7</w:t>
-      </w:r>
-      <w:r>
-        <w:br w:type="textWrapping"/>
-      </w:r>
-      <w:r>
-        <w:rPr>
-          <w:rStyle w:val="VerbatimChar"/>
-        </w:rPr>
-        <w:t xml:space="preserve">##  2    50     61     51.7</w:t>
-      </w:r>
-      <w:r>
-        <w:br w:type="textWrapping"/>
-      </w:r>
-      <w:r>
-        <w:rPr>
-          <w:rStyle w:val="VerbatimChar"/>
-        </w:rPr>
-        <w:t xml:space="preserve">##  3    53     48     40.7</w:t>
-      </w:r>
-      <w:r>
-        <w:br w:type="textWrapping"/>
-      </w:r>
-      <w:r>
-        <w:rPr>
-          <w:rStyle w:val="VerbatimChar"/>
-        </w:rPr>
-        <w:t xml:space="preserve">##  4    56     46     39.0</w:t>
-      </w:r>
-      <w:r>
-        <w:br w:type="textWrapping"/>
-      </w:r>
-      <w:r>
-        <w:rPr>
-          <w:rStyle w:val="VerbatimChar"/>
-        </w:rPr>
-        <w:t xml:space="preserve">##  5    51     44     37.3</w:t>
-      </w:r>
-      <w:r>
-        <w:br w:type="textWrapping"/>
-      </w:r>
-      <w:r>
-        <w:rPr>
-          <w:rStyle w:val="VerbatimChar"/>
-        </w:rPr>
-        <w:t xml:space="preserve">##  6    58     23     19.5</w:t>
-      </w:r>
-      <w:r>
-        <w:br w:type="textWrapping"/>
-      </w:r>
-      <w:r>
-        <w:rPr>
-          <w:rStyle w:val="VerbatimChar"/>
-        </w:rPr>
-        <w:t xml:space="preserve">##  7    16     22     18.6</w:t>
-      </w:r>
-      <w:r>
-        <w:br w:type="textWrapping"/>
-      </w:r>
-      <w:r>
-        <w:rPr>
-          <w:rStyle w:val="VerbatimChar"/>
-        </w:rPr>
-        <w:t xml:space="preserve">##  8    57     20     16.9</w:t>
-      </w:r>
-      <w:r>
-        <w:br w:type="textWrapping"/>
-      </w:r>
-      <w:r>
-        <w:rPr>
-          <w:rStyle w:val="VerbatimChar"/>
-        </w:rPr>
-        <w:t xml:space="preserve">##  9    52     19     16.1</w:t>
-      </w:r>
-      <w:r>
-        <w:br w:type="textWrapping"/>
-      </w:r>
-      <w:r>
-        <w:rPr>
-          <w:rStyle w:val="VerbatimChar"/>
-        </w:rPr>
-        <w:t xml:space="preserve">## 10    55     18     15.3</w:t>
+        <w:t xml:space="preserve">##  1    49    100     84.0</w:t>
+      </w:r>
+      <w:r>
+        <w:br w:type="textWrapping"/>
+      </w:r>
+      <w:r>
+        <w:rPr>
+          <w:rStyle w:val="VerbatimChar"/>
+        </w:rPr>
+        <w:t xml:space="preserve">##  2    50    100     84.0</w:t>
+      </w:r>
+      <w:r>
+        <w:br w:type="textWrapping"/>
+      </w:r>
+      <w:r>
+        <w:rPr>
+          <w:rStyle w:val="VerbatimChar"/>
+        </w:rPr>
+        <w:t xml:space="preserve">##  3    53     85     71.4</w:t>
+      </w:r>
+      <w:r>
+        <w:br w:type="textWrapping"/>
+      </w:r>
+      <w:r>
+        <w:rPr>
+          <w:rStyle w:val="VerbatimChar"/>
+        </w:rPr>
+        <w:t xml:space="preserve">##  4    56     84     70.6</w:t>
+      </w:r>
+      <w:r>
+        <w:br w:type="textWrapping"/>
+      </w:r>
+      <w:r>
+        <w:rPr>
+          <w:rStyle w:val="VerbatimChar"/>
+        </w:rPr>
+        <w:t xml:space="preserve">##  5    51     80     67.2</w:t>
+      </w:r>
+      <w:r>
+        <w:br w:type="textWrapping"/>
+      </w:r>
+      <w:r>
+        <w:rPr>
+          <w:rStyle w:val="VerbatimChar"/>
+        </w:rPr>
+        <w:t xml:space="preserve">##  6    58     35     29.4</w:t>
+      </w:r>
+      <w:r>
+        <w:br w:type="textWrapping"/>
+      </w:r>
+      <w:r>
+        <w:rPr>
+          <w:rStyle w:val="VerbatimChar"/>
+        </w:rPr>
+        <w:t xml:space="preserve">##  7    16     22     18.5</w:t>
+      </w:r>
+      <w:r>
+        <w:br w:type="textWrapping"/>
+      </w:r>
+      <w:r>
+        <w:rPr>
+          <w:rStyle w:val="VerbatimChar"/>
+        </w:rPr>
+        <w:t xml:space="preserve">##  8    57     20     16.8</w:t>
+      </w:r>
+      <w:r>
+        <w:br w:type="textWrapping"/>
+      </w:r>
+      <w:r>
+        <w:rPr>
+          <w:rStyle w:val="VerbatimChar"/>
+        </w:rPr>
+        <w:t xml:space="preserve">##  9    52     19     16.0</w:t>
+      </w:r>
+      <w:r>
+        <w:br w:type="textWrapping"/>
+      </w:r>
+      <w:r>
+        <w:rPr>
+          <w:rStyle w:val="VerbatimChar"/>
+        </w:rPr>
+        <w:t xml:space="preserve">## 10    55     18     15.1</w:t>
       </w:r>
       <w:r>
         <w:br w:type="textWrapping"/>
@@ -9207,7 +9324,7 @@
         <w:rPr>
           <w:rStyle w:val="VerbatimChar"/>
         </w:rPr>
-        <w:t xml:space="preserve">##  3  4 </w:t>
+        <w:t xml:space="preserve">##  1  2 </w:t>
       </w:r>
       <w:r>
         <w:br w:type="textWrapping"/>
@@ -9239,7 +9356,25 @@
         <w:rPr>
           <w:rStyle w:val="StringTok"/>
         </w:rPr>
-        <w:t xml:space="preserve">"ageNow"</w:t>
+        <w:t xml:space="preserve">"ethnicityRace; 1 - East Asian, 2 - Central Asian, 3 - Southern Asian, 4 - Black or African-American,</w:t>
+      </w:r>
+      <w:r>
+        <w:br w:type="textWrapping"/>
+      </w:r>
+      <w:r>
+        <w:rPr>
+          <w:rStyle w:val="StringTok"/>
+        </w:rPr>
+        <w:t xml:space="preserve">      5 - Hispanic or Latino, 6 - Middle Eastern or North African, 7 - Native American or Alaska,</w:t>
+      </w:r>
+      <w:r>
+        <w:br w:type="textWrapping"/>
+      </w:r>
+      <w:r>
+        <w:rPr>
+          <w:rStyle w:val="StringTok"/>
+        </w:rPr>
+        <w:t xml:space="preserve">      8 - Native Hawaiian or Pacific Islander, 9 - White or European, 10 - Other"</w:t>
       </w:r>
       <w:r>
         <w:rPr>
@@ -9256,7 +9391,7 @@
         <w:rPr>
           <w:rStyle w:val="VerbatimChar"/>
         </w:rPr>
-        <w:t xml:space="preserve">## [1] "ageNow"</w:t>
+        <w:t xml:space="preserve">## [1] "ethnicityRace; 1 - East Asian, 2 - Central Asian, 3 - Southern Asian, 4 - Black or African-American,\n      5 - Hispanic or Latino, 6 - Middle Eastern or North African, 7 - Native American or Alaska,\n      8 - Native Hawaiian or Pacific Islander, 9 - White or European, 10 - Other"</w:t>
       </w:r>
     </w:p>
     <w:p>
@@ -9267,7 +9402,7 @@
         <w:rPr>
           <w:rStyle w:val="KeywordTok"/>
         </w:rPr>
-        <w:t xml:space="preserve">describe</w:t>
+        <w:t xml:space="preserve">table</w:t>
       </w:r>
       <w:r>
         <w:rPr>
@@ -9297,31 +9432,7 @@
         <w:rPr>
           <w:rStyle w:val="NormalTok"/>
         </w:rPr>
-        <w:t xml:space="preserve">ageNow), </w:t>
-      </w:r>
-      <w:r>
-        <w:rPr>
-          <w:rStyle w:val="DataTypeTok"/>
-        </w:rPr>
-        <w:t xml:space="preserve">na.rm =</w:t>
-      </w:r>
-      <w:r>
-        <w:rPr>
-          <w:rStyle w:val="NormalTok"/>
-        </w:rPr>
-        <w:t xml:space="preserve"> </w:t>
-      </w:r>
-      <w:r>
-        <w:rPr>
-          <w:rStyle w:val="OtherTok"/>
-        </w:rPr>
-        <w:t xml:space="preserve">TRUE</w:t>
-      </w:r>
-      <w:r>
-        <w:rPr>
-          <w:rStyle w:val="NormalTok"/>
-        </w:rPr>
-        <w:t xml:space="preserve">)</w:t>
+        <w:t xml:space="preserve">ethnicityRace))</w:t>
       </w:r>
     </w:p>
     <w:p>
@@ -9332,16 +9443,25 @@
         <w:rPr>
           <w:rStyle w:val="VerbatimChar"/>
         </w:rPr>
-        <w:t xml:space="preserve">##    vars  n  mean   sd median trimmed mad min max range  skew kurtosis   se</w:t>
-      </w:r>
-      <w:r>
-        <w:br w:type="textWrapping"/>
-      </w:r>
-      <w:r>
-        <w:rPr>
-          <w:rStyle w:val="VerbatimChar"/>
-        </w:rPr>
-        <w:t xml:space="preserve">## X1    1 59 27.19 7.61     28   27.24 8.9  12  41    29 -0.01    -0.87 0.99</w:t>
+        <w:t xml:space="preserve">## </w:t>
+      </w:r>
+      <w:r>
+        <w:br w:type="textWrapping"/>
+      </w:r>
+      <w:r>
+        <w:rPr>
+          <w:rStyle w:val="VerbatimChar"/>
+        </w:rPr>
+        <w:t xml:space="preserve">##  3  4  5  7  9 10 </w:t>
+      </w:r>
+      <w:r>
+        <w:br w:type="textWrapping"/>
+      </w:r>
+      <w:r>
+        <w:rPr>
+          <w:rStyle w:val="VerbatimChar"/>
+        </w:rPr>
+        <w:t xml:space="preserve">##  1 13  4  2 34  3</w:t>
       </w:r>
     </w:p>
     <w:p>
@@ -9364,7 +9484,25 @@
         <w:rPr>
           <w:rStyle w:val="StringTok"/>
         </w:rPr>
-        <w:t xml:space="preserve">"ageRelease"</w:t>
+        <w:t xml:space="preserve">"religiousAffiliation; 1 - Atheism, 2 - Agnoticism, 3 - Buddhist, 4 - Eastern Orthodox, 5 - Hindu,</w:t>
+      </w:r>
+      <w:r>
+        <w:br w:type="textWrapping"/>
+      </w:r>
+      <w:r>
+        <w:rPr>
+          <w:rStyle w:val="StringTok"/>
+        </w:rPr>
+        <w:t xml:space="preserve">      6 - Islam, 7 - Jewish, 8 - Latter Day Saints, 9 - Non-denominational, 10 - Protestant,</w:t>
+      </w:r>
+      <w:r>
+        <w:br w:type="textWrapping"/>
+      </w:r>
+      <w:r>
+        <w:rPr>
+          <w:rStyle w:val="StringTok"/>
+        </w:rPr>
+        <w:t xml:space="preserve">      11 - Roman Catholic, 12 - Other, 13 - prefer not to answer"</w:t>
       </w:r>
       <w:r>
         <w:rPr>
@@ -9381,7 +9519,7 @@
         <w:rPr>
           <w:rStyle w:val="VerbatimChar"/>
         </w:rPr>
-        <w:t xml:space="preserve">## [1] "ageRelease"</w:t>
+        <w:t xml:space="preserve">## [1] "religiousAffiliation; 1 - Atheism, 2 - Agnoticism, 3 - Buddhist, 4 - Eastern Orthodox, 5 - Hindu,\n      6 - Islam, 7 - Jewish, 8 - Latter Day Saints, 9 - Non-denominational, 10 - Protestant,\n      11 - Roman Catholic, 12 - Other, 13 - prefer not to answer"</w:t>
       </w:r>
     </w:p>
     <w:p>
@@ -9392,7 +9530,7 @@
         <w:rPr>
           <w:rStyle w:val="KeywordTok"/>
         </w:rPr>
-        <w:t xml:space="preserve">describe</w:t>
+        <w:t xml:space="preserve">table</w:t>
       </w:r>
       <w:r>
         <w:rPr>
@@ -9422,31 +9560,7 @@
         <w:rPr>
           <w:rStyle w:val="NormalTok"/>
         </w:rPr>
-        <w:t xml:space="preserve">ageRelease), </w:t>
-      </w:r>
-      <w:r>
-        <w:rPr>
-          <w:rStyle w:val="DataTypeTok"/>
-        </w:rPr>
-        <w:t xml:space="preserve">na.rm =</w:t>
-      </w:r>
-      <w:r>
-        <w:rPr>
-          <w:rStyle w:val="NormalTok"/>
-        </w:rPr>
-        <w:t xml:space="preserve"> </w:t>
-      </w:r>
-      <w:r>
-        <w:rPr>
-          <w:rStyle w:val="OtherTok"/>
-        </w:rPr>
-        <w:t xml:space="preserve">TRUE</w:t>
-      </w:r>
-      <w:r>
-        <w:rPr>
-          <w:rStyle w:val="NormalTok"/>
-        </w:rPr>
-        <w:t xml:space="preserve">)</w:t>
+        <w:t xml:space="preserve">religousAffiliation))</w:t>
       </w:r>
     </w:p>
     <w:p>
@@ -9457,16 +9571,7 @@
         <w:rPr>
           <w:rStyle w:val="VerbatimChar"/>
         </w:rPr>
-        <w:t xml:space="preserve">##    vars  n  mean  sd median trimmed   mad min max range skew kurtosis   se</w:t>
-      </w:r>
-      <w:r>
-        <w:br w:type="textWrapping"/>
-      </w:r>
-      <w:r>
-        <w:rPr>
-          <w:rStyle w:val="VerbatimChar"/>
-        </w:rPr>
-        <w:t xml:space="preserve">## X1    1 59 26.41 9.5     26   26.22 10.38  12  43    31 0.17    -1.14 1.24</w:t>
+        <w:t xml:space="preserve">## &lt; table of extent 0 &gt;</w:t>
       </w:r>
     </w:p>
     <w:p>
@@ -9489,7 +9594,16 @@
         <w:rPr>
           <w:rStyle w:val="StringTok"/>
         </w:rPr>
-        <w:t xml:space="preserve">"selfEmployment; 1 - 0%, 2 - 1-25%, 3 - 26-50%, 4 - 51-75%, 5 - 75-99%, 6 - 100%"</w:t>
+        <w:t xml:space="preserve">"educationLevels; 1 - high schoor or GED, 2 - trade school, 3 - some college, 4 - associate,</w:t>
+      </w:r>
+      <w:r>
+        <w:br w:type="textWrapping"/>
+      </w:r>
+      <w:r>
+        <w:rPr>
+          <w:rStyle w:val="StringTok"/>
+        </w:rPr>
+        <w:t xml:space="preserve">      5 - bachelor, 6 - master, 7 - doctorate"</w:t>
       </w:r>
       <w:r>
         <w:rPr>
@@ -9506,7 +9620,7 @@
         <w:rPr>
           <w:rStyle w:val="VerbatimChar"/>
         </w:rPr>
-        <w:t xml:space="preserve">## [1] "selfEmployment; 1 - 0%, 2 - 1-25%, 3 - 26-50%, 4 - 51-75%, 5 - 75-99%, 6 - 100%"</w:t>
+        <w:t xml:space="preserve">## [1] "educationLevels; 1 - high schoor or GED, 2 - trade school, 3 - some college, 4 - associate,\n      5 - bachelor, 6 - master, 7 - doctorate"</w:t>
       </w:r>
     </w:p>
     <w:p>
@@ -9547,7 +9661,7 @@
         <w:rPr>
           <w:rStyle w:val="NormalTok"/>
         </w:rPr>
-        <w:t xml:space="preserve">selfEmployment))</w:t>
+        <w:t xml:space="preserve">educationLevels))</w:t>
       </w:r>
     </w:p>
     <w:p>
@@ -9567,7 +9681,926 @@
         <w:rPr>
           <w:rStyle w:val="VerbatimChar"/>
         </w:rPr>
-        <w:t xml:space="preserve">## 3 4 5 6 </w:t>
+        <w:t xml:space="preserve">##  2  3  4  5  6  7  8  9 10 11 12 13 14 15 16 17 </w:t>
+      </w:r>
+      <w:r>
+        <w:br w:type="textWrapping"/>
+      </w:r>
+      <w:r>
+        <w:rPr>
+          <w:rStyle w:val="VerbatimChar"/>
+        </w:rPr>
+        <w:t xml:space="preserve">##  1  1  1  2  2  2  1  2  1  1 12  2  1 12  9  7</w:t>
+      </w:r>
+    </w:p>
+    <w:p>
+      <w:pPr>
+        <w:pStyle w:val="SourceCode"/>
+      </w:pPr>
+      <w:r>
+        <w:rPr>
+          <w:rStyle w:val="KeywordTok"/>
+        </w:rPr>
+        <w:t xml:space="preserve">print</w:t>
+      </w:r>
+      <w:r>
+        <w:rPr>
+          <w:rStyle w:val="NormalTok"/>
+        </w:rPr>
+        <w:t xml:space="preserve">(</w:t>
+      </w:r>
+      <w:r>
+        <w:rPr>
+          <w:rStyle w:val="StringTok"/>
+        </w:rPr>
+        <w:t xml:space="preserve">"whenHighestEd; 1 - before, 2 - during, 3 - after"</w:t>
+      </w:r>
+      <w:r>
+        <w:rPr>
+          <w:rStyle w:val="NormalTok"/>
+        </w:rPr>
+        <w:t xml:space="preserve">)</w:t>
+      </w:r>
+    </w:p>
+    <w:p>
+      <w:pPr>
+        <w:pStyle w:val="SourceCode"/>
+      </w:pPr>
+      <w:r>
+        <w:rPr>
+          <w:rStyle w:val="VerbatimChar"/>
+        </w:rPr>
+        <w:t xml:space="preserve">## [1] "whenHighestEd; 1 - before, 2 - during, 3 - after"</w:t>
+      </w:r>
+    </w:p>
+    <w:p>
+      <w:pPr>
+        <w:pStyle w:val="SourceCode"/>
+      </w:pPr>
+      <w:r>
+        <w:rPr>
+          <w:rStyle w:val="KeywordTok"/>
+        </w:rPr>
+        <w:t xml:space="preserve">table</w:t>
+      </w:r>
+      <w:r>
+        <w:rPr>
+          <w:rStyle w:val="NormalTok"/>
+        </w:rPr>
+        <w:t xml:space="preserve">(</w:t>
+      </w:r>
+      <w:r>
+        <w:rPr>
+          <w:rStyle w:val="KeywordTok"/>
+        </w:rPr>
+        <w:t xml:space="preserve">as.numeric</w:t>
+      </w:r>
+      <w:r>
+        <w:rPr>
+          <w:rStyle w:val="NormalTok"/>
+        </w:rPr>
+        <w:t xml:space="preserve">(dataClean</w:t>
+      </w:r>
+      <w:r>
+        <w:rPr>
+          <w:rStyle w:val="OperatorTok"/>
+        </w:rPr>
+        <w:t xml:space="preserve">$</w:t>
+      </w:r>
+      <w:r>
+        <w:rPr>
+          <w:rStyle w:val="NormalTok"/>
+        </w:rPr>
+        <w:t xml:space="preserve">whenHighestEd))</w:t>
+      </w:r>
+    </w:p>
+    <w:p>
+      <w:pPr>
+        <w:pStyle w:val="SourceCode"/>
+      </w:pPr>
+      <w:r>
+        <w:rPr>
+          <w:rStyle w:val="VerbatimChar"/>
+        </w:rPr>
+        <w:t xml:space="preserve">## </w:t>
+      </w:r>
+      <w:r>
+        <w:br w:type="textWrapping"/>
+      </w:r>
+      <w:r>
+        <w:rPr>
+          <w:rStyle w:val="VerbatimChar"/>
+        </w:rPr>
+        <w:t xml:space="preserve">##  1  2  3 </w:t>
+      </w:r>
+      <w:r>
+        <w:br w:type="textWrapping"/>
+      </w:r>
+      <w:r>
+        <w:rPr>
+          <w:rStyle w:val="VerbatimChar"/>
+        </w:rPr>
+        <w:t xml:space="preserve">## 10  8 39</w:t>
+      </w:r>
+    </w:p>
+    <w:p>
+      <w:pPr>
+        <w:pStyle w:val="SourceCode"/>
+      </w:pPr>
+      <w:r>
+        <w:rPr>
+          <w:rStyle w:val="KeywordTok"/>
+        </w:rPr>
+        <w:t xml:space="preserve">print</w:t>
+      </w:r>
+      <w:r>
+        <w:rPr>
+          <w:rStyle w:val="NormalTok"/>
+        </w:rPr>
+        <w:t xml:space="preserve">(</w:t>
+      </w:r>
+      <w:r>
+        <w:rPr>
+          <w:rStyle w:val="StringTok"/>
+        </w:rPr>
+        <w:t xml:space="preserve">"typeHometown; 1 - rural, 2 - suburban, 3 - urban"</w:t>
+      </w:r>
+      <w:r>
+        <w:rPr>
+          <w:rStyle w:val="NormalTok"/>
+        </w:rPr>
+        <w:t xml:space="preserve">)</w:t>
+      </w:r>
+    </w:p>
+    <w:p>
+      <w:pPr>
+        <w:pStyle w:val="SourceCode"/>
+      </w:pPr>
+      <w:r>
+        <w:rPr>
+          <w:rStyle w:val="VerbatimChar"/>
+        </w:rPr>
+        <w:t xml:space="preserve">## [1] "typeHometown; 1 - rural, 2 - suburban, 3 - urban"</w:t>
+      </w:r>
+    </w:p>
+    <w:p>
+      <w:pPr>
+        <w:pStyle w:val="SourceCode"/>
+      </w:pPr>
+      <w:r>
+        <w:rPr>
+          <w:rStyle w:val="KeywordTok"/>
+        </w:rPr>
+        <w:t xml:space="preserve">table</w:t>
+      </w:r>
+      <w:r>
+        <w:rPr>
+          <w:rStyle w:val="NormalTok"/>
+        </w:rPr>
+        <w:t xml:space="preserve">(</w:t>
+      </w:r>
+      <w:r>
+        <w:rPr>
+          <w:rStyle w:val="KeywordTok"/>
+        </w:rPr>
+        <w:t xml:space="preserve">as.numeric</w:t>
+      </w:r>
+      <w:r>
+        <w:rPr>
+          <w:rStyle w:val="NormalTok"/>
+        </w:rPr>
+        <w:t xml:space="preserve">(dataClean</w:t>
+      </w:r>
+      <w:r>
+        <w:rPr>
+          <w:rStyle w:val="OperatorTok"/>
+        </w:rPr>
+        <w:t xml:space="preserve">$</w:t>
+      </w:r>
+      <w:r>
+        <w:rPr>
+          <w:rStyle w:val="NormalTok"/>
+        </w:rPr>
+        <w:t xml:space="preserve">typeHometown))</w:t>
+      </w:r>
+    </w:p>
+    <w:p>
+      <w:pPr>
+        <w:pStyle w:val="SourceCode"/>
+      </w:pPr>
+      <w:r>
+        <w:rPr>
+          <w:rStyle w:val="VerbatimChar"/>
+        </w:rPr>
+        <w:t xml:space="preserve">## </w:t>
+      </w:r>
+      <w:r>
+        <w:br w:type="textWrapping"/>
+      </w:r>
+      <w:r>
+        <w:rPr>
+          <w:rStyle w:val="VerbatimChar"/>
+        </w:rPr>
+        <w:t xml:space="preserve">##  1  2  3 </w:t>
+      </w:r>
+      <w:r>
+        <w:br w:type="textWrapping"/>
+      </w:r>
+      <w:r>
+        <w:rPr>
+          <w:rStyle w:val="VerbatimChar"/>
+        </w:rPr>
+        <w:t xml:space="preserve">##  1 21 34</w:t>
+      </w:r>
+    </w:p>
+    <w:p>
+      <w:pPr>
+        <w:pStyle w:val="SourceCode"/>
+      </w:pPr>
+      <w:r>
+        <w:rPr>
+          <w:rStyle w:val="KeywordTok"/>
+        </w:rPr>
+        <w:t xml:space="preserve">print</w:t>
+      </w:r>
+      <w:r>
+        <w:rPr>
+          <w:rStyle w:val="NormalTok"/>
+        </w:rPr>
+        <w:t xml:space="preserve">(</w:t>
+      </w:r>
+      <w:r>
+        <w:rPr>
+          <w:rStyle w:val="StringTok"/>
+        </w:rPr>
+        <w:t xml:space="preserve">"ageNow"</w:t>
+      </w:r>
+      <w:r>
+        <w:rPr>
+          <w:rStyle w:val="NormalTok"/>
+        </w:rPr>
+        <w:t xml:space="preserve">)</w:t>
+      </w:r>
+    </w:p>
+    <w:p>
+      <w:pPr>
+        <w:pStyle w:val="SourceCode"/>
+      </w:pPr>
+      <w:r>
+        <w:rPr>
+          <w:rStyle w:val="VerbatimChar"/>
+        </w:rPr>
+        <w:t xml:space="preserve">## [1] "ageNow"</w:t>
+      </w:r>
+    </w:p>
+    <w:p>
+      <w:pPr>
+        <w:pStyle w:val="SourceCode"/>
+      </w:pPr>
+      <w:r>
+        <w:rPr>
+          <w:rStyle w:val="KeywordTok"/>
+        </w:rPr>
+        <w:t xml:space="preserve">describe</w:t>
+      </w:r>
+      <w:r>
+        <w:rPr>
+          <w:rStyle w:val="NormalTok"/>
+        </w:rPr>
+        <w:t xml:space="preserve">(</w:t>
+      </w:r>
+      <w:r>
+        <w:rPr>
+          <w:rStyle w:val="KeywordTok"/>
+        </w:rPr>
+        <w:t xml:space="preserve">as.numeric</w:t>
+      </w:r>
+      <w:r>
+        <w:rPr>
+          <w:rStyle w:val="NormalTok"/>
+        </w:rPr>
+        <w:t xml:space="preserve">(dataClean</w:t>
+      </w:r>
+      <w:r>
+        <w:rPr>
+          <w:rStyle w:val="OperatorTok"/>
+        </w:rPr>
+        <w:t xml:space="preserve">$</w:t>
+      </w:r>
+      <w:r>
+        <w:rPr>
+          <w:rStyle w:val="NormalTok"/>
+        </w:rPr>
+        <w:t xml:space="preserve">ageNow), </w:t>
+      </w:r>
+      <w:r>
+        <w:rPr>
+          <w:rStyle w:val="DataTypeTok"/>
+        </w:rPr>
+        <w:t xml:space="preserve">na.rm =</w:t>
+      </w:r>
+      <w:r>
+        <w:rPr>
+          <w:rStyle w:val="NormalTok"/>
+        </w:rPr>
+        <w:t xml:space="preserve"> </w:t>
+      </w:r>
+      <w:r>
+        <w:rPr>
+          <w:rStyle w:val="OtherTok"/>
+        </w:rPr>
+        <w:t xml:space="preserve">TRUE</w:t>
+      </w:r>
+      <w:r>
+        <w:rPr>
+          <w:rStyle w:val="NormalTok"/>
+        </w:rPr>
+        <w:t xml:space="preserve">)</w:t>
+      </w:r>
+    </w:p>
+    <w:p>
+      <w:pPr>
+        <w:pStyle w:val="SourceCode"/>
+      </w:pPr>
+      <w:r>
+        <w:rPr>
+          <w:rStyle w:val="VerbatimChar"/>
+        </w:rPr>
+        <w:t xml:space="preserve">##    vars  n  mean   sd median trimmed mad min max range skew kurtosis  se</w:t>
+      </w:r>
+      <w:r>
+        <w:br w:type="textWrapping"/>
+      </w:r>
+      <w:r>
+        <w:rPr>
+          <w:rStyle w:val="VerbatimChar"/>
+        </w:rPr>
+        <w:t xml:space="preserve">## X1    1 57 43.65 9.08     44   43.19 8.9  25  70    45 0.64     0.69 1.2</w:t>
+      </w:r>
+    </w:p>
+    <w:p>
+      <w:pPr>
+        <w:pStyle w:val="SourceCode"/>
+      </w:pPr>
+      <w:r>
+        <w:rPr>
+          <w:rStyle w:val="KeywordTok"/>
+        </w:rPr>
+        <w:t xml:space="preserve">print</w:t>
+      </w:r>
+      <w:r>
+        <w:rPr>
+          <w:rStyle w:val="NormalTok"/>
+        </w:rPr>
+        <w:t xml:space="preserve">(</w:t>
+      </w:r>
+      <w:r>
+        <w:rPr>
+          <w:rStyle w:val="StringTok"/>
+        </w:rPr>
+        <w:t xml:space="preserve">"ageRelease"</w:t>
+      </w:r>
+      <w:r>
+        <w:rPr>
+          <w:rStyle w:val="NormalTok"/>
+        </w:rPr>
+        <w:t xml:space="preserve">)</w:t>
+      </w:r>
+    </w:p>
+    <w:p>
+      <w:pPr>
+        <w:pStyle w:val="SourceCode"/>
+      </w:pPr>
+      <w:r>
+        <w:rPr>
+          <w:rStyle w:val="VerbatimChar"/>
+        </w:rPr>
+        <w:t xml:space="preserve">## [1] "ageRelease"</w:t>
+      </w:r>
+    </w:p>
+    <w:p>
+      <w:pPr>
+        <w:pStyle w:val="SourceCode"/>
+      </w:pPr>
+      <w:r>
+        <w:rPr>
+          <w:rStyle w:val="KeywordTok"/>
+        </w:rPr>
+        <w:t xml:space="preserve">describe</w:t>
+      </w:r>
+      <w:r>
+        <w:rPr>
+          <w:rStyle w:val="NormalTok"/>
+        </w:rPr>
+        <w:t xml:space="preserve">(</w:t>
+      </w:r>
+      <w:r>
+        <w:rPr>
+          <w:rStyle w:val="KeywordTok"/>
+        </w:rPr>
+        <w:t xml:space="preserve">as.numeric</w:t>
+      </w:r>
+      <w:r>
+        <w:rPr>
+          <w:rStyle w:val="NormalTok"/>
+        </w:rPr>
+        <w:t xml:space="preserve">(dataClean</w:t>
+      </w:r>
+      <w:r>
+        <w:rPr>
+          <w:rStyle w:val="OperatorTok"/>
+        </w:rPr>
+        <w:t xml:space="preserve">$</w:t>
+      </w:r>
+      <w:r>
+        <w:rPr>
+          <w:rStyle w:val="NormalTok"/>
+        </w:rPr>
+        <w:t xml:space="preserve">ageRelease), </w:t>
+      </w:r>
+      <w:r>
+        <w:rPr>
+          <w:rStyle w:val="DataTypeTok"/>
+        </w:rPr>
+        <w:t xml:space="preserve">na.rm =</w:t>
+      </w:r>
+      <w:r>
+        <w:rPr>
+          <w:rStyle w:val="NormalTok"/>
+        </w:rPr>
+        <w:t xml:space="preserve"> </w:t>
+      </w:r>
+      <w:r>
+        <w:rPr>
+          <w:rStyle w:val="OtherTok"/>
+        </w:rPr>
+        <w:t xml:space="preserve">TRUE</w:t>
+      </w:r>
+      <w:r>
+        <w:rPr>
+          <w:rStyle w:val="NormalTok"/>
+        </w:rPr>
+        <w:t xml:space="preserve">)</w:t>
+      </w:r>
+    </w:p>
+    <w:p>
+      <w:pPr>
+        <w:pStyle w:val="SourceCode"/>
+      </w:pPr>
+      <w:r>
+        <w:rPr>
+          <w:rStyle w:val="VerbatimChar"/>
+        </w:rPr>
+        <w:t xml:space="preserve">##    vars  n  mean    sd median trimmed  mad min max range skew kurtosis</w:t>
+      </w:r>
+      <w:r>
+        <w:br w:type="textWrapping"/>
+      </w:r>
+      <w:r>
+        <w:rPr>
+          <w:rStyle w:val="VerbatimChar"/>
+        </w:rPr>
+        <w:t xml:space="preserve">## X1    1 54 33.54 10.23     33   32.95 9.64  15  63    48 0.44    -0.15</w:t>
+      </w:r>
+      <w:r>
+        <w:br w:type="textWrapping"/>
+      </w:r>
+      <w:r>
+        <w:rPr>
+          <w:rStyle w:val="VerbatimChar"/>
+        </w:rPr>
+        <w:t xml:space="preserve">##      se</w:t>
+      </w:r>
+      <w:r>
+        <w:br w:type="textWrapping"/>
+      </w:r>
+      <w:r>
+        <w:rPr>
+          <w:rStyle w:val="VerbatimChar"/>
+        </w:rPr>
+        <w:t xml:space="preserve">## X1 1.39</w:t>
+      </w:r>
+    </w:p>
+    <w:p>
+      <w:pPr>
+        <w:pStyle w:val="SourceCode"/>
+      </w:pPr>
+      <w:r>
+        <w:rPr>
+          <w:rStyle w:val="KeywordTok"/>
+        </w:rPr>
+        <w:t xml:space="preserve">print</w:t>
+      </w:r>
+      <w:r>
+        <w:rPr>
+          <w:rStyle w:val="NormalTok"/>
+        </w:rPr>
+        <w:t xml:space="preserve">(</w:t>
+      </w:r>
+      <w:r>
+        <w:rPr>
+          <w:rStyle w:val="StringTok"/>
+        </w:rPr>
+        <w:t xml:space="preserve">"incarcerationTime"</w:t>
+      </w:r>
+      <w:r>
+        <w:rPr>
+          <w:rStyle w:val="NormalTok"/>
+        </w:rPr>
+        <w:t xml:space="preserve">)</w:t>
+      </w:r>
+    </w:p>
+    <w:p>
+      <w:pPr>
+        <w:pStyle w:val="SourceCode"/>
+      </w:pPr>
+      <w:r>
+        <w:rPr>
+          <w:rStyle w:val="VerbatimChar"/>
+        </w:rPr>
+        <w:t xml:space="preserve">## [1] "incarcerationTime"</w:t>
+      </w:r>
+    </w:p>
+    <w:p>
+      <w:pPr>
+        <w:pStyle w:val="SourceCode"/>
+      </w:pPr>
+      <w:r>
+        <w:rPr>
+          <w:rStyle w:val="KeywordTok"/>
+        </w:rPr>
+        <w:t xml:space="preserve">summary</w:t>
+      </w:r>
+      <w:r>
+        <w:rPr>
+          <w:rStyle w:val="NormalTok"/>
+        </w:rPr>
+        <w:t xml:space="preserve">(</w:t>
+      </w:r>
+      <w:r>
+        <w:rPr>
+          <w:rStyle w:val="KeywordTok"/>
+        </w:rPr>
+        <w:t xml:space="preserve">as.numeric</w:t>
+      </w:r>
+      <w:r>
+        <w:rPr>
+          <w:rStyle w:val="NormalTok"/>
+        </w:rPr>
+        <w:t xml:space="preserve">(dataClean</w:t>
+      </w:r>
+      <w:r>
+        <w:rPr>
+          <w:rStyle w:val="OperatorTok"/>
+        </w:rPr>
+        <w:t xml:space="preserve">$</w:t>
+      </w:r>
+      <w:r>
+        <w:rPr>
+          <w:rStyle w:val="NormalTok"/>
+        </w:rPr>
+        <w:t xml:space="preserve">incarcerationTime))</w:t>
+      </w:r>
+    </w:p>
+    <w:p>
+      <w:pPr>
+        <w:pStyle w:val="SourceCode"/>
+      </w:pPr>
+      <w:r>
+        <w:rPr>
+          <w:rStyle w:val="VerbatimChar"/>
+        </w:rPr>
+        <w:t xml:space="preserve">##    Min. 1st Qu.  Median    Mean 3rd Qu.    Max.    NA's </w:t>
+      </w:r>
+      <w:r>
+        <w:br w:type="textWrapping"/>
+      </w:r>
+      <w:r>
+        <w:rPr>
+          <w:rStyle w:val="VerbatimChar"/>
+        </w:rPr>
+        <w:t xml:space="preserve">##    23.0    40.0    72.5   103.8   124.0   380.0      25</w:t>
+      </w:r>
+    </w:p>
+    <w:p>
+      <w:pPr>
+        <w:pStyle w:val="SourceCode"/>
+      </w:pPr>
+      <w:r>
+        <w:rPr>
+          <w:rStyle w:val="KeywordTok"/>
+        </w:rPr>
+        <w:t xml:space="preserve">print</w:t>
+      </w:r>
+      <w:r>
+        <w:rPr>
+          <w:rStyle w:val="NormalTok"/>
+        </w:rPr>
+        <w:t xml:space="preserve">(</w:t>
+      </w:r>
+      <w:r>
+        <w:rPr>
+          <w:rStyle w:val="StringTok"/>
+        </w:rPr>
+        <w:t xml:space="preserve">"incomeInitial; ordinal scale"</w:t>
+      </w:r>
+      <w:r>
+        <w:rPr>
+          <w:rStyle w:val="NormalTok"/>
+        </w:rPr>
+        <w:t xml:space="preserve">)</w:t>
+      </w:r>
+    </w:p>
+    <w:p>
+      <w:pPr>
+        <w:pStyle w:val="SourceCode"/>
+      </w:pPr>
+      <w:r>
+        <w:rPr>
+          <w:rStyle w:val="VerbatimChar"/>
+        </w:rPr>
+        <w:t xml:space="preserve">## [1] "incomeInitial; ordinal scale"</w:t>
+      </w:r>
+    </w:p>
+    <w:p>
+      <w:pPr>
+        <w:pStyle w:val="SourceCode"/>
+      </w:pPr>
+      <w:r>
+        <w:rPr>
+          <w:rStyle w:val="KeywordTok"/>
+        </w:rPr>
+        <w:t xml:space="preserve">table</w:t>
+      </w:r>
+      <w:r>
+        <w:rPr>
+          <w:rStyle w:val="NormalTok"/>
+        </w:rPr>
+        <w:t xml:space="preserve">(</w:t>
+      </w:r>
+      <w:r>
+        <w:rPr>
+          <w:rStyle w:val="KeywordTok"/>
+        </w:rPr>
+        <w:t xml:space="preserve">as.numeric</w:t>
+      </w:r>
+      <w:r>
+        <w:rPr>
+          <w:rStyle w:val="NormalTok"/>
+        </w:rPr>
+        <w:t xml:space="preserve">(dataClean</w:t>
+      </w:r>
+      <w:r>
+        <w:rPr>
+          <w:rStyle w:val="OperatorTok"/>
+        </w:rPr>
+        <w:t xml:space="preserve">$</w:t>
+      </w:r>
+      <w:r>
+        <w:rPr>
+          <w:rStyle w:val="NormalTok"/>
+        </w:rPr>
+        <w:t xml:space="preserve">incomeInitial))</w:t>
+      </w:r>
+    </w:p>
+    <w:p>
+      <w:pPr>
+        <w:pStyle w:val="SourceCode"/>
+      </w:pPr>
+      <w:r>
+        <w:rPr>
+          <w:rStyle w:val="VerbatimChar"/>
+        </w:rPr>
+        <w:t xml:space="preserve">## </w:t>
+      </w:r>
+      <w:r>
+        <w:br w:type="textWrapping"/>
+      </w:r>
+      <w:r>
+        <w:rPr>
+          <w:rStyle w:val="VerbatimChar"/>
+        </w:rPr>
+        <w:t xml:space="preserve">##  1  2  3  4  5  6  7  8 10 11 12 </w:t>
+      </w:r>
+      <w:r>
+        <w:br w:type="textWrapping"/>
+      </w:r>
+      <w:r>
+        <w:rPr>
+          <w:rStyle w:val="VerbatimChar"/>
+        </w:rPr>
+        <w:t xml:space="preserve">## 23  8  7  2  3  3  3  2  1  1  2</w:t>
+      </w:r>
+    </w:p>
+    <w:p>
+      <w:pPr>
+        <w:pStyle w:val="SourceCode"/>
+      </w:pPr>
+      <w:r>
+        <w:rPr>
+          <w:rStyle w:val="KeywordTok"/>
+        </w:rPr>
+        <w:t xml:space="preserve">print</w:t>
+      </w:r>
+      <w:r>
+        <w:rPr>
+          <w:rStyle w:val="NormalTok"/>
+        </w:rPr>
+        <w:t xml:space="preserve">(</w:t>
+      </w:r>
+      <w:r>
+        <w:rPr>
+          <w:rStyle w:val="StringTok"/>
+        </w:rPr>
+        <w:t xml:space="preserve">"incomeLastYr; ordinal scale"</w:t>
+      </w:r>
+      <w:r>
+        <w:rPr>
+          <w:rStyle w:val="NormalTok"/>
+        </w:rPr>
+        <w:t xml:space="preserve">)</w:t>
+      </w:r>
+    </w:p>
+    <w:p>
+      <w:pPr>
+        <w:pStyle w:val="SourceCode"/>
+      </w:pPr>
+      <w:r>
+        <w:rPr>
+          <w:rStyle w:val="VerbatimChar"/>
+        </w:rPr>
+        <w:t xml:space="preserve">## [1] "incomeLastYr; ordinal scale"</w:t>
+      </w:r>
+    </w:p>
+    <w:p>
+      <w:pPr>
+        <w:pStyle w:val="SourceCode"/>
+      </w:pPr>
+      <w:r>
+        <w:rPr>
+          <w:rStyle w:val="KeywordTok"/>
+        </w:rPr>
+        <w:t xml:space="preserve">table</w:t>
+      </w:r>
+      <w:r>
+        <w:rPr>
+          <w:rStyle w:val="NormalTok"/>
+        </w:rPr>
+        <w:t xml:space="preserve">(</w:t>
+      </w:r>
+      <w:r>
+        <w:rPr>
+          <w:rStyle w:val="KeywordTok"/>
+        </w:rPr>
+        <w:t xml:space="preserve">as.numeric</w:t>
+      </w:r>
+      <w:r>
+        <w:rPr>
+          <w:rStyle w:val="NormalTok"/>
+        </w:rPr>
+        <w:t xml:space="preserve">(dataClean</w:t>
+      </w:r>
+      <w:r>
+        <w:rPr>
+          <w:rStyle w:val="OperatorTok"/>
+        </w:rPr>
+        <w:t xml:space="preserve">$</w:t>
+      </w:r>
+      <w:r>
+        <w:rPr>
+          <w:rStyle w:val="NormalTok"/>
+        </w:rPr>
+        <w:t xml:space="preserve">incomeLastYr))</w:t>
+      </w:r>
+    </w:p>
+    <w:p>
+      <w:pPr>
+        <w:pStyle w:val="SourceCode"/>
+      </w:pPr>
+      <w:r>
+        <w:rPr>
+          <w:rStyle w:val="VerbatimChar"/>
+        </w:rPr>
+        <w:t xml:space="preserve">## </w:t>
+      </w:r>
+      <w:r>
+        <w:br w:type="textWrapping"/>
+      </w:r>
+      <w:r>
+        <w:rPr>
+          <w:rStyle w:val="VerbatimChar"/>
+        </w:rPr>
+        <w:t xml:space="preserve">##  1  2  3  4  5  6  7  8  9 10 11 </w:t>
+      </w:r>
+      <w:r>
+        <w:br w:type="textWrapping"/>
+      </w:r>
+      <w:r>
+        <w:rPr>
+          <w:rStyle w:val="VerbatimChar"/>
+        </w:rPr>
+        <w:t xml:space="preserve">## 13  1  3  7  3  4  8  7  3  4  2</w:t>
+      </w:r>
+    </w:p>
+    <w:p>
+      <w:pPr>
+        <w:pStyle w:val="SourceCode"/>
+      </w:pPr>
+      <w:r>
+        <w:rPr>
+          <w:rStyle w:val="KeywordTok"/>
+        </w:rPr>
+        <w:t xml:space="preserve">print</w:t>
+      </w:r>
+      <w:r>
+        <w:rPr>
+          <w:rStyle w:val="NormalTok"/>
+        </w:rPr>
+        <w:t xml:space="preserve">(</w:t>
+      </w:r>
+      <w:r>
+        <w:rPr>
+          <w:rStyle w:val="StringTok"/>
+        </w:rPr>
+        <w:t xml:space="preserve">"selfEmployment; 1 - 0%, 2 - 1-25%, 3 - 26-50%, 4 - 51-75%, 5 - 75-99%, 6 - 100%"</w:t>
+      </w:r>
+      <w:r>
+        <w:rPr>
+          <w:rStyle w:val="NormalTok"/>
+        </w:rPr>
+        <w:t xml:space="preserve">)</w:t>
+      </w:r>
+    </w:p>
+    <w:p>
+      <w:pPr>
+        <w:pStyle w:val="SourceCode"/>
+      </w:pPr>
+      <w:r>
+        <w:rPr>
+          <w:rStyle w:val="VerbatimChar"/>
+        </w:rPr>
+        <w:t xml:space="preserve">## [1] "selfEmployment; 1 - 0%, 2 - 1-25%, 3 - 26-50%, 4 - 51-75%, 5 - 75-99%, 6 - 100%"</w:t>
+      </w:r>
+    </w:p>
+    <w:p>
+      <w:pPr>
+        <w:pStyle w:val="SourceCode"/>
+      </w:pPr>
+      <w:r>
+        <w:rPr>
+          <w:rStyle w:val="KeywordTok"/>
+        </w:rPr>
+        <w:t xml:space="preserve">table</w:t>
+      </w:r>
+      <w:r>
+        <w:rPr>
+          <w:rStyle w:val="NormalTok"/>
+        </w:rPr>
+        <w:t xml:space="preserve">(</w:t>
+      </w:r>
+      <w:r>
+        <w:rPr>
+          <w:rStyle w:val="KeywordTok"/>
+        </w:rPr>
+        <w:t xml:space="preserve">as.numeric</w:t>
+      </w:r>
+      <w:r>
+        <w:rPr>
+          <w:rStyle w:val="NormalTok"/>
+        </w:rPr>
+        <w:t xml:space="preserve">(dataClean</w:t>
+      </w:r>
+      <w:r>
+        <w:rPr>
+          <w:rStyle w:val="OperatorTok"/>
+        </w:rPr>
+        <w:t xml:space="preserve">$</w:t>
+      </w:r>
+      <w:r>
+        <w:rPr>
+          <w:rStyle w:val="NormalTok"/>
+        </w:rPr>
+        <w:t xml:space="preserve">selfEmployment))</w:t>
+      </w:r>
+    </w:p>
+    <w:p>
+      <w:pPr>
+        <w:pStyle w:val="SourceCode"/>
+      </w:pPr>
+      <w:r>
+        <w:rPr>
+          <w:rStyle w:val="VerbatimChar"/>
+        </w:rPr>
+        <w:t xml:space="preserve">## </w:t>
+      </w:r>
+      <w:r>
+        <w:br w:type="textWrapping"/>
+      </w:r>
+      <w:r>
+        <w:rPr>
+          <w:rStyle w:val="VerbatimChar"/>
+        </w:rPr>
+        <w:t xml:space="preserve">## 1 3 4 6 </w:t>
       </w:r>
       <w:r>
         <w:br w:type="textWrapping"/>
@@ -9722,7 +10755,7 @@
         <w:rPr>
           <w:rStyle w:val="VerbatimChar"/>
         </w:rPr>
-        <w:t xml:space="preserve">## [1] 59</w:t>
+        <w:t xml:space="preserve">## [1] 52</w:t>
       </w:r>
       <w:r>
         <w:br w:type="textWrapping"/>
@@ -9776,7 +10809,7 @@
         <w:rPr>
           <w:rStyle w:val="VerbatimChar"/>
         </w:rPr>
-        <w:t xml:space="preserve">## [1] 0.9587711</w:t>
+        <w:t xml:space="preserve">## [1] 0.9231374</w:t>
       </w:r>
     </w:p>
     <w:p>
@@ -9904,7 +10937,7 @@
         <w:rPr>
           <w:rStyle w:val="VerbatimChar"/>
         </w:rPr>
-        <w:t xml:space="preserve">## [1] 59</w:t>
+        <w:t xml:space="preserve">## [1] 51</w:t>
       </w:r>
       <w:r>
         <w:br w:type="textWrapping"/>
@@ -9958,7 +10991,7 @@
         <w:rPr>
           <w:rStyle w:val="VerbatimChar"/>
         </w:rPr>
-        <w:t xml:space="preserve">## [1] 0.9634455</w:t>
+        <w:t xml:space="preserve">## [1] 0.6815232</w:t>
       </w:r>
     </w:p>
     <w:p>
@@ -10086,7 +11119,7 @@
         <w:rPr>
           <w:rStyle w:val="VerbatimChar"/>
         </w:rPr>
-        <w:t xml:space="preserve">## [1] 59</w:t>
+        <w:t xml:space="preserve">## [1] 53</w:t>
       </w:r>
       <w:r>
         <w:br w:type="textWrapping"/>
@@ -10140,7 +11173,7 @@
         <w:rPr>
           <w:rStyle w:val="VerbatimChar"/>
         </w:rPr>
-        <w:t xml:space="preserve">## [1] 0.906496</w:t>
+        <w:t xml:space="preserve">## [1] 0.3371312</w:t>
       </w:r>
     </w:p>
     <w:p>
@@ -10462,124 +11495,124 @@
         <w:rPr>
           <w:rStyle w:val="VerbatimChar"/>
         </w:rPr>
-        <w:t xml:space="preserve">##    incomeLastYr count  mean      sd</w:t>
-      </w:r>
-      <w:r>
-        <w:br w:type="textWrapping"/>
-      </w:r>
-      <w:r>
-        <w:rPr>
-          <w:rStyle w:val="VerbatimChar"/>
-        </w:rPr>
-        <w:t xml:space="preserve">##    &lt;fct&gt;        &lt;int&gt; &lt;dbl&gt;   &lt;dbl&gt;</w:t>
-      </w:r>
-      <w:r>
-        <w:br w:type="textWrapping"/>
-      </w:r>
-      <w:r>
-        <w:rPr>
-          <w:rStyle w:val="VerbatimChar"/>
-        </w:rPr>
-        <w:t xml:space="preserve">##  1 1               13  3.16   0.596</w:t>
-      </w:r>
-      <w:r>
-        <w:br w:type="textWrapping"/>
-      </w:r>
-      <w:r>
-        <w:rPr>
-          <w:rStyle w:val="VerbatimChar"/>
-        </w:rPr>
-        <w:t xml:space="preserve">##  2 10               4  3.38   0.941</w:t>
-      </w:r>
-      <w:r>
-        <w:br w:type="textWrapping"/>
-      </w:r>
-      <w:r>
-        <w:rPr>
-          <w:rStyle w:val="VerbatimChar"/>
-        </w:rPr>
-        <w:t xml:space="preserve">##  3 11               2  2.12   0.884</w:t>
-      </w:r>
-      <w:r>
-        <w:br w:type="textWrapping"/>
-      </w:r>
-      <w:r>
-        <w:rPr>
-          <w:rStyle w:val="VerbatimChar"/>
-        </w:rPr>
-        <w:t xml:space="preserve">##  4 2                1  3    NaN    </w:t>
-      </w:r>
-      <w:r>
-        <w:br w:type="textWrapping"/>
-      </w:r>
-      <w:r>
-        <w:rPr>
-          <w:rStyle w:val="VerbatimChar"/>
-        </w:rPr>
-        <w:t xml:space="preserve">##  5 3                3  3.38   0.760</w:t>
-      </w:r>
-      <w:r>
-        <w:br w:type="textWrapping"/>
-      </w:r>
-      <w:r>
-        <w:rPr>
-          <w:rStyle w:val="VerbatimChar"/>
-        </w:rPr>
-        <w:t xml:space="preserve">##  6 4                7  2.68   0.710</w:t>
-      </w:r>
-      <w:r>
-        <w:br w:type="textWrapping"/>
-      </w:r>
-      <w:r>
-        <w:rPr>
-          <w:rStyle w:val="VerbatimChar"/>
-        </w:rPr>
-        <w:t xml:space="preserve">##  7 5                3  2.75   0.331</w:t>
-      </w:r>
-      <w:r>
-        <w:br w:type="textWrapping"/>
-      </w:r>
-      <w:r>
-        <w:rPr>
-          <w:rStyle w:val="VerbatimChar"/>
-        </w:rPr>
-        <w:t xml:space="preserve">##  8 6                4  3.78   0.413</w:t>
-      </w:r>
-      <w:r>
-        <w:br w:type="textWrapping"/>
-      </w:r>
-      <w:r>
-        <w:rPr>
-          <w:rStyle w:val="VerbatimChar"/>
-        </w:rPr>
-        <w:t xml:space="preserve">##  9 7                8  2.86   0.398</w:t>
-      </w:r>
-      <w:r>
-        <w:br w:type="textWrapping"/>
-      </w:r>
-      <w:r>
-        <w:rPr>
-          <w:rStyle w:val="VerbatimChar"/>
-        </w:rPr>
-        <w:t xml:space="preserve">## 10 8                7  3.23   0.659</w:t>
-      </w:r>
-      <w:r>
-        <w:br w:type="textWrapping"/>
-      </w:r>
-      <w:r>
-        <w:rPr>
-          <w:rStyle w:val="VerbatimChar"/>
-        </w:rPr>
-        <w:t xml:space="preserve">## 11 9                3  3.67   0.191</w:t>
-      </w:r>
-      <w:r>
-        <w:br w:type="textWrapping"/>
-      </w:r>
-      <w:r>
-        <w:rPr>
-          <w:rStyle w:val="VerbatimChar"/>
-        </w:rPr>
-        <w:t xml:space="preserve">## 12 &lt;NA&gt;             4  3      0</w:t>
+        <w:t xml:space="preserve">##    incomeLastYr count   mean      sd</w:t>
+      </w:r>
+      <w:r>
+        <w:br w:type="textWrapping"/>
+      </w:r>
+      <w:r>
+        <w:rPr>
+          <w:rStyle w:val="VerbatimChar"/>
+        </w:rPr>
+        <w:t xml:space="preserve">##           &lt;int&gt; &lt;int&gt;  &lt;dbl&gt;   &lt;dbl&gt;</w:t>
+      </w:r>
+      <w:r>
+        <w:br w:type="textWrapping"/>
+      </w:r>
+      <w:r>
+        <w:rPr>
+          <w:rStyle w:val="VerbatimChar"/>
+        </w:rPr>
+        <w:t xml:space="preserve">##  1            1    13   3.79   0.596</w:t>
+      </w:r>
+      <w:r>
+        <w:br w:type="textWrapping"/>
+      </w:r>
+      <w:r>
+        <w:rPr>
+          <w:rStyle w:val="VerbatimChar"/>
+        </w:rPr>
+        <w:t xml:space="preserve">##  2            2     1   3.62 NaN    </w:t>
+      </w:r>
+      <w:r>
+        <w:br w:type="textWrapping"/>
+      </w:r>
+      <w:r>
+        <w:rPr>
+          <w:rStyle w:val="VerbatimChar"/>
+        </w:rPr>
+        <w:t xml:space="preserve">##  3            3     3   4      0.760</w:t>
+      </w:r>
+      <w:r>
+        <w:br w:type="textWrapping"/>
+      </w:r>
+      <w:r>
+        <w:rPr>
+          <w:rStyle w:val="VerbatimChar"/>
+        </w:rPr>
+        <w:t xml:space="preserve">##  4            4     7   3.30   0.710</w:t>
+      </w:r>
+      <w:r>
+        <w:br w:type="textWrapping"/>
+      </w:r>
+      <w:r>
+        <w:rPr>
+          <w:rStyle w:val="VerbatimChar"/>
+        </w:rPr>
+        <w:t xml:space="preserve">##  5            5     3   3.38   0.331</w:t>
+      </w:r>
+      <w:r>
+        <w:br w:type="textWrapping"/>
+      </w:r>
+      <w:r>
+        <w:rPr>
+          <w:rStyle w:val="VerbatimChar"/>
+        </w:rPr>
+        <w:t xml:space="preserve">##  6            6     4   4.41   0.413</w:t>
+      </w:r>
+      <w:r>
+        <w:br w:type="textWrapping"/>
+      </w:r>
+      <w:r>
+        <w:rPr>
+          <w:rStyle w:val="VerbatimChar"/>
+        </w:rPr>
+        <w:t xml:space="preserve">##  7            7     8   3.46   0.425</w:t>
+      </w:r>
+      <w:r>
+        <w:br w:type="textWrapping"/>
+      </w:r>
+      <w:r>
+        <w:rPr>
+          <w:rStyle w:val="VerbatimChar"/>
+        </w:rPr>
+        <w:t xml:space="preserve">##  8            8     7   3.90   0.713</w:t>
+      </w:r>
+      <w:r>
+        <w:br w:type="textWrapping"/>
+      </w:r>
+      <w:r>
+        <w:rPr>
+          <w:rStyle w:val="VerbatimChar"/>
+        </w:rPr>
+        <w:t xml:space="preserve">##  9            9     3   4.29   0.191</w:t>
+      </w:r>
+      <w:r>
+        <w:br w:type="textWrapping"/>
+      </w:r>
+      <w:r>
+        <w:rPr>
+          <w:rStyle w:val="VerbatimChar"/>
+        </w:rPr>
+        <w:t xml:space="preserve">## 10           10     4   4      0.941</w:t>
+      </w:r>
+      <w:r>
+        <w:br w:type="textWrapping"/>
+      </w:r>
+      <w:r>
+        <w:rPr>
+          <w:rStyle w:val="VerbatimChar"/>
+        </w:rPr>
+        <w:t xml:space="preserve">## 11           11     2   2.75   0.884</w:t>
+      </w:r>
+      <w:r>
+        <w:br w:type="textWrapping"/>
+      </w:r>
+      <w:r>
+        <w:rPr>
+          <w:rStyle w:val="VerbatimChar"/>
+        </w:rPr>
+        <w:t xml:space="preserve">## 12           NA     4 NaN    NaN</w:t>
       </w:r>
     </w:p>
     <w:p>
@@ -10679,25 +11712,25 @@
         <w:rPr>
           <w:rStyle w:val="VerbatimChar"/>
         </w:rPr>
-        <w:t xml:space="preserve">## as.numeric(incomeLastYr)  1  0.083  0.0829   0.185  0.669</w:t>
-      </w:r>
-      <w:r>
-        <w:br w:type="textWrapping"/>
-      </w:r>
-      <w:r>
-        <w:rPr>
-          <w:rStyle w:val="VerbatimChar"/>
-        </w:rPr>
-        <w:t xml:space="preserve">## Residuals                53 23.826  0.4495               </w:t>
-      </w:r>
-      <w:r>
-        <w:br w:type="textWrapping"/>
-      </w:r>
-      <w:r>
-        <w:rPr>
-          <w:rStyle w:val="VerbatimChar"/>
-        </w:rPr>
-        <w:t xml:space="preserve">## 4 observations deleted due to missingness</w:t>
+        <w:t xml:space="preserve">## as.numeric(incomeLastYr)  1  0.002  0.0018   0.004  0.951</w:t>
+      </w:r>
+      <w:r>
+        <w:br w:type="textWrapping"/>
+      </w:r>
+      <w:r>
+        <w:rPr>
+          <w:rStyle w:val="VerbatimChar"/>
+        </w:rPr>
+        <w:t xml:space="preserve">## Residuals                51 23.886  0.4683               </w:t>
+      </w:r>
+      <w:r>
+        <w:br w:type="textWrapping"/>
+      </w:r>
+      <w:r>
+        <w:rPr>
+          <w:rStyle w:val="VerbatimChar"/>
+        </w:rPr>
+        <w:t xml:space="preserve">## 6 observations deleted due to missingness</w:t>
       </w:r>
     </w:p>
     <w:p>
@@ -11148,7 +12181,7 @@
         <w:rPr>
           <w:rStyle w:val="VerbatimChar"/>
         </w:rPr>
-        <w:t xml:space="preserve">## 1            1    59  3.10 0.643</w:t>
+        <w:t xml:space="preserve">## 1            0    59  3.73 0.678</w:t>
       </w:r>
     </w:p>
     <w:p>
@@ -11248,7 +12281,16 @@
         <w:rPr>
           <w:rStyle w:val="VerbatimChar"/>
         </w:rPr>
-        <w:t xml:space="preserve">## Residuals   58  23.95  0.4129</w:t>
+        <w:t xml:space="preserve">## Residuals   52  23.89  0.4594               </w:t>
+      </w:r>
+      <w:r>
+        <w:br w:type="textWrapping"/>
+      </w:r>
+      <w:r>
+        <w:rPr>
+          <w:rStyle w:val="VerbatimChar"/>
+        </w:rPr>
+        <w:t xml:space="preserve">## 6 observations deleted due to missingness</w:t>
       </w:r>
     </w:p>
     <w:p>
@@ -11510,61 +12552,61 @@
         <w:rPr>
           <w:rStyle w:val="VerbatimChar"/>
         </w:rPr>
-        <w:t xml:space="preserve">##   financialStatus count  mean    sd</w:t>
-      </w:r>
-      <w:r>
-        <w:br w:type="textWrapping"/>
-      </w:r>
-      <w:r>
-        <w:rPr>
-          <w:rStyle w:val="VerbatimChar"/>
-        </w:rPr>
-        <w:t xml:space="preserve">##   &lt;fct&gt;           &lt;int&gt; &lt;dbl&gt; &lt;dbl&gt;</w:t>
-      </w:r>
-      <w:r>
-        <w:br w:type="textWrapping"/>
-      </w:r>
-      <w:r>
-        <w:rPr>
-          <w:rStyle w:val="VerbatimChar"/>
-        </w:rPr>
-        <w:t xml:space="preserve">## 1 1                  12  3.07 0.602</w:t>
-      </w:r>
-      <w:r>
-        <w:br w:type="textWrapping"/>
-      </w:r>
-      <w:r>
-        <w:rPr>
-          <w:rStyle w:val="VerbatimChar"/>
-        </w:rPr>
-        <w:t xml:space="preserve">## 2 2                  19  2.91 0.723</w:t>
-      </w:r>
-      <w:r>
-        <w:br w:type="textWrapping"/>
-      </w:r>
-      <w:r>
-        <w:rPr>
-          <w:rStyle w:val="VerbatimChar"/>
-        </w:rPr>
-        <w:t xml:space="preserve">## 3 3                  15  3    0.582</w:t>
-      </w:r>
-      <w:r>
-        <w:br w:type="textWrapping"/>
-      </w:r>
-      <w:r>
-        <w:rPr>
-          <w:rStyle w:val="VerbatimChar"/>
-        </w:rPr>
-        <w:t xml:space="preserve">## 4 4                   7  3.71 0.519</w:t>
-      </w:r>
-      <w:r>
-        <w:br w:type="textWrapping"/>
-      </w:r>
-      <w:r>
-        <w:rPr>
-          <w:rStyle w:val="VerbatimChar"/>
-        </w:rPr>
-        <w:t xml:space="preserve">## 5 &lt;NA&gt;                6  3.23 0.357</w:t>
+        <w:t xml:space="preserve">##   financialStatus count  mean     sd</w:t>
+      </w:r>
+      <w:r>
+        <w:br w:type="textWrapping"/>
+      </w:r>
+      <w:r>
+        <w:rPr>
+          <w:rStyle w:val="VerbatimChar"/>
+        </w:rPr>
+        <w:t xml:space="preserve">##             &lt;int&gt; &lt;int&gt; &lt;dbl&gt;  &lt;dbl&gt;</w:t>
+      </w:r>
+      <w:r>
+        <w:br w:type="textWrapping"/>
+      </w:r>
+      <w:r>
+        <w:rPr>
+          <w:rStyle w:val="VerbatimChar"/>
+        </w:rPr>
+        <w:t xml:space="preserve">## 1               1    12  3.70 0.631 </w:t>
+      </w:r>
+      <w:r>
+        <w:br w:type="textWrapping"/>
+      </w:r>
+      <w:r>
+        <w:rPr>
+          <w:rStyle w:val="VerbatimChar"/>
+        </w:rPr>
+        <w:t xml:space="preserve">## 2               2    19  3.54 0.723 </w:t>
+      </w:r>
+      <w:r>
+        <w:br w:type="textWrapping"/>
+      </w:r>
+      <w:r>
+        <w:rPr>
+          <w:rStyle w:val="VerbatimChar"/>
+        </w:rPr>
+        <w:t xml:space="preserve">## 3               3    15  3.62 0.604 </w:t>
+      </w:r>
+      <w:r>
+        <w:br w:type="textWrapping"/>
+      </w:r>
+      <w:r>
+        <w:rPr>
+          <w:rStyle w:val="VerbatimChar"/>
+        </w:rPr>
+        <w:t xml:space="preserve">## 4               4     7  4.34 0.519 </w:t>
+      </w:r>
+      <w:r>
+        <w:br w:type="textWrapping"/>
+      </w:r>
+      <w:r>
+        <w:rPr>
+          <w:rStyle w:val="VerbatimChar"/>
+        </w:rPr>
+        <w:t xml:space="preserve">## 5              NA     6  4.31 0.0884</w:t>
       </w:r>
     </w:p>
     <w:p>
@@ -11655,52 +12697,34 @@
         <w:rPr>
           <w:rStyle w:val="VerbatimChar"/>
         </w:rPr>
-        <w:t xml:space="preserve">##                             Df Sum Sq Mean Sq F value Pr(&gt;F)  </w:t>
-      </w:r>
-      <w:r>
-        <w:br w:type="textWrapping"/>
-      </w:r>
-      <w:r>
-        <w:rPr>
-          <w:rStyle w:val="VerbatimChar"/>
-        </w:rPr>
-        <w:t xml:space="preserve">## as.numeric(financialStatus)  1  1.216  1.2159   2.822 0.0991 .</w:t>
-      </w:r>
-      <w:r>
-        <w:br w:type="textWrapping"/>
-      </w:r>
-      <w:r>
-        <w:rPr>
-          <w:rStyle w:val="VerbatimChar"/>
-        </w:rPr>
-        <w:t xml:space="preserve">## Residuals                   51 21.975  0.4309                 </w:t>
-      </w:r>
-      <w:r>
-        <w:br w:type="textWrapping"/>
-      </w:r>
-      <w:r>
-        <w:rPr>
-          <w:rStyle w:val="VerbatimChar"/>
-        </w:rPr>
-        <w:t xml:space="preserve">## ---</w:t>
-      </w:r>
-      <w:r>
-        <w:br w:type="textWrapping"/>
-      </w:r>
-      <w:r>
-        <w:rPr>
-          <w:rStyle w:val="VerbatimChar"/>
-        </w:rPr>
-        <w:t xml:space="preserve">## Signif. codes:  0 '***' 0.001 '**' 0.01 '*' 0.05 '.' 0.1 ' ' 1</w:t>
-      </w:r>
-      <w:r>
-        <w:br w:type="textWrapping"/>
-      </w:r>
-      <w:r>
-        <w:rPr>
-          <w:rStyle w:val="VerbatimChar"/>
-        </w:rPr>
-        <w:t xml:space="preserve">## 6 observations deleted due to missingness</w:t>
+        <w:t xml:space="preserve">##                             Df Sum Sq Mean Sq F value Pr(&gt;F)</w:t>
+      </w:r>
+      <w:r>
+        <w:br w:type="textWrapping"/>
+      </w:r>
+      <w:r>
+        <w:rPr>
+          <w:rStyle w:val="VerbatimChar"/>
+        </w:rPr>
+        <w:t xml:space="preserve">## as.numeric(financialStatus)  1  1.255  1.2553   2.806    0.1</w:t>
+      </w:r>
+      <w:r>
+        <w:br w:type="textWrapping"/>
+      </w:r>
+      <w:r>
+        <w:rPr>
+          <w:rStyle w:val="VerbatimChar"/>
+        </w:rPr>
+        <w:t xml:space="preserve">## Residuals                   49 21.922  0.4474               </w:t>
+      </w:r>
+      <w:r>
+        <w:br w:type="textWrapping"/>
+      </w:r>
+      <w:r>
+        <w:rPr>
+          <w:rStyle w:val="VerbatimChar"/>
+        </w:rPr>
+        <w:t xml:space="preserve">## 8 observations deleted due to missingness</w:t>
       </w:r>
     </w:p>
     <w:p>
@@ -11962,43 +12986,43 @@
         <w:rPr>
           <w:rStyle w:val="VerbatimChar"/>
         </w:rPr>
-        <w:t xml:space="preserve">##   savings count  mean    sd</w:t>
-      </w:r>
-      <w:r>
-        <w:br w:type="textWrapping"/>
-      </w:r>
-      <w:r>
-        <w:rPr>
-          <w:rStyle w:val="VerbatimChar"/>
-        </w:rPr>
-        <w:t xml:space="preserve">##   &lt;fct&gt;   &lt;int&gt; &lt;dbl&gt; &lt;dbl&gt;</w:t>
-      </w:r>
-      <w:r>
-        <w:br w:type="textWrapping"/>
-      </w:r>
-      <w:r>
-        <w:rPr>
-          <w:rStyle w:val="VerbatimChar"/>
-        </w:rPr>
-        <w:t xml:space="preserve">## 1 1          15  3.55 0.551</w:t>
-      </w:r>
-      <w:r>
-        <w:br w:type="textWrapping"/>
-      </w:r>
-      <w:r>
-        <w:rPr>
-          <w:rStyle w:val="VerbatimChar"/>
-        </w:rPr>
-        <w:t xml:space="preserve">## 2 2          40  2.93 0.631</w:t>
-      </w:r>
-      <w:r>
-        <w:br w:type="textWrapping"/>
-      </w:r>
-      <w:r>
-        <w:rPr>
-          <w:rStyle w:val="VerbatimChar"/>
-        </w:rPr>
-        <w:t xml:space="preserve">## 3 &lt;NA&gt;        4  3    0</w:t>
+        <w:t xml:space="preserve">##   savings count   mean      sd</w:t>
+      </w:r>
+      <w:r>
+        <w:br w:type="textWrapping"/>
+      </w:r>
+      <w:r>
+        <w:rPr>
+          <w:rStyle w:val="VerbatimChar"/>
+        </w:rPr>
+        <w:t xml:space="preserve">##     &lt;int&gt; &lt;int&gt;  &lt;dbl&gt;   &lt;dbl&gt;</w:t>
+      </w:r>
+      <w:r>
+        <w:br w:type="textWrapping"/>
+      </w:r>
+      <w:r>
+        <w:rPr>
+          <w:rStyle w:val="VerbatimChar"/>
+        </w:rPr>
+        <w:t xml:space="preserve">## 1       1    15   4.18   0.551</w:t>
+      </w:r>
+      <w:r>
+        <w:br w:type="textWrapping"/>
+      </w:r>
+      <w:r>
+        <w:rPr>
+          <w:rStyle w:val="VerbatimChar"/>
+        </w:rPr>
+        <w:t xml:space="preserve">## 2       2    40   3.56   0.648</w:t>
+      </w:r>
+      <w:r>
+        <w:br w:type="textWrapping"/>
+      </w:r>
+      <w:r>
+        <w:rPr>
+          <w:rStyle w:val="VerbatimChar"/>
+        </w:rPr>
+        <w:t xml:space="preserve">## 3      NA     4 NaN    NaN</w:t>
       </w:r>
     </w:p>
     <w:p>
@@ -12098,16 +13122,16 @@
         <w:rPr>
           <w:rStyle w:val="VerbatimChar"/>
         </w:rPr>
-        <w:t xml:space="preserve">## as.numeric(savings)  1  4.134   4.134   11.08 0.00159 **</w:t>
-      </w:r>
-      <w:r>
-        <w:br w:type="textWrapping"/>
-      </w:r>
-      <w:r>
-        <w:rPr>
-          <w:rStyle w:val="VerbatimChar"/>
-        </w:rPr>
-        <w:t xml:space="preserve">## Residuals           53 19.775   0.373                   </w:t>
+        <w:t xml:space="preserve">## as.numeric(savings)  1  4.122   4.122   10.63 0.00198 **</w:t>
+      </w:r>
+      <w:r>
+        <w:br w:type="textWrapping"/>
+      </w:r>
+      <w:r>
+        <w:rPr>
+          <w:rStyle w:val="VerbatimChar"/>
+        </w:rPr>
+        <w:t xml:space="preserve">## Residuals           51 19.766   0.388                   </w:t>
       </w:r>
       <w:r>
         <w:br w:type="textWrapping"/>
@@ -12134,7 +13158,7 @@
         <w:rPr>
           <w:rStyle w:val="VerbatimChar"/>
         </w:rPr>
-        <w:t xml:space="preserve">## 4 observations deleted due to missingness</w:t>
+        <w:t xml:space="preserve">## 6 observations deleted due to missingness</w:t>
       </w:r>
     </w:p>
     <w:p>
@@ -12202,7 +13226,7 @@
         <w:rPr>
           <w:rStyle w:val="NormalTok"/>
         </w:rPr>
-        <w:t xml:space="preserve">(incomeLastYr, povertyRatio, financialStatus, savings, ageNow, ageRelease, mspssScore, aceScore, gritScore) -&gt;</w:t>
+        <w:t xml:space="preserve">(incomeLastYr, povertyRatio, financialStatus, savings, programsUsedBinary, ageNow, ageRelease, mspssScore, aceScore, gritScore) -&gt;</w:t>
       </w:r>
       <w:r>
         <w:rPr>
@@ -12333,268 +13357,295 @@
         <w:rPr>
           <w:rStyle w:val="VerbatimChar"/>
         </w:rPr>
-        <w:t xml:space="preserve">##                 incomeLastYr povertyRatio financialStatus     savings</w:t>
-      </w:r>
-      <w:r>
-        <w:br w:type="textWrapping"/>
-      </w:r>
-      <w:r>
-        <w:rPr>
-          <w:rStyle w:val="VerbatimChar"/>
-        </w:rPr>
-        <w:t xml:space="preserve">## incomeLastYr      1.00000000   0.07878926      0.17463014 -0.03251942</w:t>
-      </w:r>
-      <w:r>
-        <w:br w:type="textWrapping"/>
-      </w:r>
-      <w:r>
-        <w:rPr>
-          <w:rStyle w:val="VerbatimChar"/>
-        </w:rPr>
-        <w:t xml:space="preserve">## povertyRatio      0.07878926   1.00000000     -0.12702067 -0.06810200</w:t>
-      </w:r>
-      <w:r>
-        <w:br w:type="textWrapping"/>
-      </w:r>
-      <w:r>
-        <w:rPr>
-          <w:rStyle w:val="VerbatimChar"/>
-        </w:rPr>
-        <w:t xml:space="preserve">## financialStatus   0.17463014  -0.12702067      1.00000000 -0.46516980</w:t>
-      </w:r>
-      <w:r>
-        <w:br w:type="textWrapping"/>
-      </w:r>
-      <w:r>
-        <w:rPr>
-          <w:rStyle w:val="VerbatimChar"/>
-        </w:rPr>
-        <w:t xml:space="preserve">## savings          -0.03251942  -0.06810200     -0.46516980  1.00000000</w:t>
-      </w:r>
-      <w:r>
-        <w:br w:type="textWrapping"/>
-      </w:r>
-      <w:r>
-        <w:rPr>
-          <w:rStyle w:val="VerbatimChar"/>
-        </w:rPr>
-        <w:t xml:space="preserve">## ageNow           -0.04018701   0.15261350     -0.27436238  0.05829047</w:t>
-      </w:r>
-      <w:r>
-        <w:br w:type="textWrapping"/>
-      </w:r>
-      <w:r>
-        <w:rPr>
-          <w:rStyle w:val="VerbatimChar"/>
-        </w:rPr>
-        <w:t xml:space="preserve">## ageRelease        0.05583711   0.18136159     -0.09029268 -0.04001158</w:t>
-      </w:r>
-      <w:r>
-        <w:br w:type="textWrapping"/>
-      </w:r>
-      <w:r>
-        <w:rPr>
-          <w:rStyle w:val="VerbatimChar"/>
-        </w:rPr>
-        <w:t xml:space="preserve">## mspssScore        0.05025207   0.15372281      0.03607995 -0.09957479</w:t>
-      </w:r>
-      <w:r>
-        <w:br w:type="textWrapping"/>
-      </w:r>
-      <w:r>
-        <w:rPr>
-          <w:rStyle w:val="VerbatimChar"/>
-        </w:rPr>
-        <w:t xml:space="preserve">## aceScore         -0.04708187   0.09382109      0.18032901 -0.13713413</w:t>
-      </w:r>
-      <w:r>
-        <w:br w:type="textWrapping"/>
-      </w:r>
-      <w:r>
-        <w:rPr>
-          <w:rStyle w:val="VerbatimChar"/>
-        </w:rPr>
-        <w:t xml:space="preserve">## gritScore         0.05890139   0.06701438      0.22898025 -0.41584262</w:t>
-      </w:r>
-      <w:r>
-        <w:br w:type="textWrapping"/>
-      </w:r>
-      <w:r>
-        <w:rPr>
-          <w:rStyle w:val="VerbatimChar"/>
-        </w:rPr>
-        <w:t xml:space="preserve">##                      ageNow  ageRelease  mspssScore    aceScore</w:t>
-      </w:r>
-      <w:r>
-        <w:br w:type="textWrapping"/>
-      </w:r>
-      <w:r>
-        <w:rPr>
-          <w:rStyle w:val="VerbatimChar"/>
-        </w:rPr>
-        <w:t xml:space="preserve">## incomeLastYr    -0.04018701  0.05583711  0.05025207 -0.04708187</w:t>
-      </w:r>
-      <w:r>
-        <w:br w:type="textWrapping"/>
-      </w:r>
-      <w:r>
-        <w:rPr>
-          <w:rStyle w:val="VerbatimChar"/>
-        </w:rPr>
-        <w:t xml:space="preserve">## povertyRatio     0.15261350  0.18136159  0.15372281  0.09382109</w:t>
-      </w:r>
-      <w:r>
-        <w:br w:type="textWrapping"/>
-      </w:r>
-      <w:r>
-        <w:rPr>
-          <w:rStyle w:val="VerbatimChar"/>
-        </w:rPr>
-        <w:t xml:space="preserve">## financialStatus -0.27436238 -0.09029268  0.03607995  0.18032901</w:t>
-      </w:r>
-      <w:r>
-        <w:br w:type="textWrapping"/>
-      </w:r>
-      <w:r>
-        <w:rPr>
-          <w:rStyle w:val="VerbatimChar"/>
-        </w:rPr>
-        <w:t xml:space="preserve">## savings          0.05829047 -0.04001158 -0.09957479 -0.13713413</w:t>
-      </w:r>
-      <w:r>
-        <w:br w:type="textWrapping"/>
-      </w:r>
-      <w:r>
-        <w:rPr>
-          <w:rStyle w:val="VerbatimChar"/>
-        </w:rPr>
-        <w:t xml:space="preserve">## ageNow           1.00000000  0.35681341  0.29043171  0.34336352</w:t>
-      </w:r>
-      <w:r>
-        <w:br w:type="textWrapping"/>
-      </w:r>
-      <w:r>
-        <w:rPr>
-          <w:rStyle w:val="VerbatimChar"/>
-        </w:rPr>
-        <w:t xml:space="preserve">## ageRelease       0.35681341  1.00000000  0.20048879  0.32248113</w:t>
-      </w:r>
-      <w:r>
-        <w:br w:type="textWrapping"/>
-      </w:r>
-      <w:r>
-        <w:rPr>
-          <w:rStyle w:val="VerbatimChar"/>
-        </w:rPr>
-        <w:t xml:space="preserve">## mspssScore       0.29043171  0.20048879  1.00000000  0.72501825</w:t>
-      </w:r>
-      <w:r>
-        <w:br w:type="textWrapping"/>
-      </w:r>
-      <w:r>
-        <w:rPr>
-          <w:rStyle w:val="VerbatimChar"/>
-        </w:rPr>
-        <w:t xml:space="preserve">## aceScore         0.34336352  0.32248113  0.72501825  1.00000000</w:t>
-      </w:r>
-      <w:r>
-        <w:br w:type="textWrapping"/>
-      </w:r>
-      <w:r>
-        <w:rPr>
-          <w:rStyle w:val="VerbatimChar"/>
-        </w:rPr>
-        <w:t xml:space="preserve">## gritScore        0.08405773  0.08637535  0.07773727  0.07753448</w:t>
-      </w:r>
-      <w:r>
-        <w:br w:type="textWrapping"/>
-      </w:r>
-      <w:r>
-        <w:rPr>
-          <w:rStyle w:val="VerbatimChar"/>
-        </w:rPr>
-        <w:t xml:space="preserve">##                   gritScore</w:t>
-      </w:r>
-      <w:r>
-        <w:br w:type="textWrapping"/>
-      </w:r>
-      <w:r>
-        <w:rPr>
-          <w:rStyle w:val="VerbatimChar"/>
-        </w:rPr>
-        <w:t xml:space="preserve">## incomeLastYr     0.05890139</w:t>
-      </w:r>
-      <w:r>
-        <w:br w:type="textWrapping"/>
-      </w:r>
-      <w:r>
-        <w:rPr>
-          <w:rStyle w:val="VerbatimChar"/>
-        </w:rPr>
-        <w:t xml:space="preserve">## povertyRatio     0.06701438</w:t>
-      </w:r>
-      <w:r>
-        <w:br w:type="textWrapping"/>
-      </w:r>
-      <w:r>
-        <w:rPr>
-          <w:rStyle w:val="VerbatimChar"/>
-        </w:rPr>
-        <w:t xml:space="preserve">## financialStatus  0.22898025</w:t>
-      </w:r>
-      <w:r>
-        <w:br w:type="textWrapping"/>
-      </w:r>
-      <w:r>
-        <w:rPr>
-          <w:rStyle w:val="VerbatimChar"/>
-        </w:rPr>
-        <w:t xml:space="preserve">## savings         -0.41584262</w:t>
-      </w:r>
-      <w:r>
-        <w:br w:type="textWrapping"/>
-      </w:r>
-      <w:r>
-        <w:rPr>
-          <w:rStyle w:val="VerbatimChar"/>
-        </w:rPr>
-        <w:t xml:space="preserve">## ageNow           0.08405773</w:t>
-      </w:r>
-      <w:r>
-        <w:br w:type="textWrapping"/>
-      </w:r>
-      <w:r>
-        <w:rPr>
-          <w:rStyle w:val="VerbatimChar"/>
-        </w:rPr>
-        <w:t xml:space="preserve">## ageRelease       0.08637535</w:t>
-      </w:r>
-      <w:r>
-        <w:br w:type="textWrapping"/>
-      </w:r>
-      <w:r>
-        <w:rPr>
-          <w:rStyle w:val="VerbatimChar"/>
-        </w:rPr>
-        <w:t xml:space="preserve">## mspssScore       0.07773727</w:t>
-      </w:r>
-      <w:r>
-        <w:br w:type="textWrapping"/>
-      </w:r>
-      <w:r>
-        <w:rPr>
-          <w:rStyle w:val="VerbatimChar"/>
-        </w:rPr>
-        <w:t xml:space="preserve">## aceScore         0.07753448</w:t>
-      </w:r>
-      <w:r>
-        <w:br w:type="textWrapping"/>
-      </w:r>
-      <w:r>
-        <w:rPr>
-          <w:rStyle w:val="VerbatimChar"/>
-        </w:rPr>
-        <w:t xml:space="preserve">## gritScore        1.00000000</w:t>
+        <w:t xml:space="preserve">##                    incomeLastYr povertyRatio financialStatus     savings</w:t>
+      </w:r>
+      <w:r>
+        <w:br w:type="textWrapping"/>
+      </w:r>
+      <w:r>
+        <w:rPr>
+          <w:rStyle w:val="VerbatimChar"/>
+        </w:rPr>
+        <w:t xml:space="preserve">## incomeLastYr         1.00000000   0.90578130      0.40586231 -0.17256374</w:t>
+      </w:r>
+      <w:r>
+        <w:br w:type="textWrapping"/>
+      </w:r>
+      <w:r>
+        <w:rPr>
+          <w:rStyle w:val="VerbatimChar"/>
+        </w:rPr>
+        <w:t xml:space="preserve">## povertyRatio         0.90578130   1.00000000      0.24798815 -0.10726547</w:t>
+      </w:r>
+      <w:r>
+        <w:br w:type="textWrapping"/>
+      </w:r>
+      <w:r>
+        <w:rPr>
+          <w:rStyle w:val="VerbatimChar"/>
+        </w:rPr>
+        <w:t xml:space="preserve">## financialStatus      0.40586231   0.24798815      1.00000000 -0.46516980</w:t>
+      </w:r>
+      <w:r>
+        <w:br w:type="textWrapping"/>
+      </w:r>
+      <w:r>
+        <w:rPr>
+          <w:rStyle w:val="VerbatimChar"/>
+        </w:rPr>
+        <w:t xml:space="preserve">## savings             -0.17256374  -0.10726547     -0.46516980  1.00000000</w:t>
+      </w:r>
+      <w:r>
+        <w:br w:type="textWrapping"/>
+      </w:r>
+      <w:r>
+        <w:rPr>
+          <w:rStyle w:val="VerbatimChar"/>
+        </w:rPr>
+        <w:t xml:space="preserve">## programsUsedBinary  -0.22678323  -0.12165382      0.16810158 -0.11895774</w:t>
+      </w:r>
+      <w:r>
+        <w:br w:type="textWrapping"/>
+      </w:r>
+      <w:r>
+        <w:rPr>
+          <w:rStyle w:val="VerbatimChar"/>
+        </w:rPr>
+        <w:t xml:space="preserve">## ageNow              -0.11081109   0.03311116     -0.24607676  0.07952369</w:t>
+      </w:r>
+      <w:r>
+        <w:br w:type="textWrapping"/>
+      </w:r>
+      <w:r>
+        <w:rPr>
+          <w:rStyle w:val="VerbatimChar"/>
+        </w:rPr>
+        <w:t xml:space="preserve">## ageRelease          -0.24684348  -0.08304453     -0.28127030  0.05394767</w:t>
+      </w:r>
+      <w:r>
+        <w:br w:type="textWrapping"/>
+      </w:r>
+      <w:r>
+        <w:rPr>
+          <w:rStyle w:val="VerbatimChar"/>
+        </w:rPr>
+        <w:t xml:space="preserve">## mspssScore           0.08568878   0.06090829     -0.05715269 -0.07887455</w:t>
+      </w:r>
+      <w:r>
+        <w:br w:type="textWrapping"/>
+      </w:r>
+      <w:r>
+        <w:rPr>
+          <w:rStyle w:val="VerbatimChar"/>
+        </w:rPr>
+        <w:t xml:space="preserve">## aceScore             0.12372821   0.18268279      0.05294731 -0.11583557</w:t>
+      </w:r>
+      <w:r>
+        <w:br w:type="textWrapping"/>
+      </w:r>
+      <w:r>
+        <w:rPr>
+          <w:rStyle w:val="VerbatimChar"/>
+        </w:rPr>
+        <w:t xml:space="preserve">## gritScore            0.00860284   0.01599544      0.23272742 -0.41539499</w:t>
+      </w:r>
+      <w:r>
+        <w:br w:type="textWrapping"/>
+      </w:r>
+      <w:r>
+        <w:rPr>
+          <w:rStyle w:val="VerbatimChar"/>
+        </w:rPr>
+        <w:t xml:space="preserve">##                    programsUsedBinary      ageNow   ageRelease  mspssScore</w:t>
+      </w:r>
+      <w:r>
+        <w:br w:type="textWrapping"/>
+      </w:r>
+      <w:r>
+        <w:rPr>
+          <w:rStyle w:val="VerbatimChar"/>
+        </w:rPr>
+        <w:t xml:space="preserve">## incomeLastYr             -0.226783228 -0.11081109 -0.246843481  0.08568878</w:t>
+      </w:r>
+      <w:r>
+        <w:br w:type="textWrapping"/>
+      </w:r>
+      <w:r>
+        <w:rPr>
+          <w:rStyle w:val="VerbatimChar"/>
+        </w:rPr>
+        <w:t xml:space="preserve">## povertyRatio             -0.121653817  0.03311116 -0.083044529  0.06090829</w:t>
+      </w:r>
+      <w:r>
+        <w:br w:type="textWrapping"/>
+      </w:r>
+      <w:r>
+        <w:rPr>
+          <w:rStyle w:val="VerbatimChar"/>
+        </w:rPr>
+        <w:t xml:space="preserve">## financialStatus           0.168101584 -0.24607676 -0.281270301 -0.05715269</w:t>
+      </w:r>
+      <w:r>
+        <w:br w:type="textWrapping"/>
+      </w:r>
+      <w:r>
+        <w:rPr>
+          <w:rStyle w:val="VerbatimChar"/>
+        </w:rPr>
+        <w:t xml:space="preserve">## savings                  -0.118957738  0.07952369  0.053947668 -0.07887455</w:t>
+      </w:r>
+      <w:r>
+        <w:br w:type="textWrapping"/>
+      </w:r>
+      <w:r>
+        <w:rPr>
+          <w:rStyle w:val="VerbatimChar"/>
+        </w:rPr>
+        <w:t xml:space="preserve">## programsUsedBinary        1.000000000  0.06561539 -0.005941853  0.09952873</w:t>
+      </w:r>
+      <w:r>
+        <w:br w:type="textWrapping"/>
+      </w:r>
+      <w:r>
+        <w:rPr>
+          <w:rStyle w:val="VerbatimChar"/>
+        </w:rPr>
+        <w:t xml:space="preserve">## ageNow                    0.065615387  1.00000000  0.820731148  0.11755203</w:t>
+      </w:r>
+      <w:r>
+        <w:br w:type="textWrapping"/>
+      </w:r>
+      <w:r>
+        <w:rPr>
+          <w:rStyle w:val="VerbatimChar"/>
+        </w:rPr>
+        <w:t xml:space="preserve">## ageRelease               -0.005941853  0.82073115  1.000000000  0.25976062</w:t>
+      </w:r>
+      <w:r>
+        <w:br w:type="textWrapping"/>
+      </w:r>
+      <w:r>
+        <w:rPr>
+          <w:rStyle w:val="VerbatimChar"/>
+        </w:rPr>
+        <w:t xml:space="preserve">## mspssScore                0.099528730  0.11755203  0.259760622  1.00000000</w:t>
+      </w:r>
+      <w:r>
+        <w:br w:type="textWrapping"/>
+      </w:r>
+      <w:r>
+        <w:rPr>
+          <w:rStyle w:val="VerbatimChar"/>
+        </w:rPr>
+        <w:t xml:space="preserve">## aceScore                  0.048407327  0.21280707  0.276536370  0.14027692</w:t>
+      </w:r>
+      <w:r>
+        <w:br w:type="textWrapping"/>
+      </w:r>
+      <w:r>
+        <w:rPr>
+          <w:rStyle w:val="VerbatimChar"/>
+        </w:rPr>
+        <w:t xml:space="preserve">## gritScore                 0.331767042  0.09270469 -0.020837932  0.07119170</w:t>
+      </w:r>
+      <w:r>
+        <w:br w:type="textWrapping"/>
+      </w:r>
+      <w:r>
+        <w:rPr>
+          <w:rStyle w:val="VerbatimChar"/>
+        </w:rPr>
+        <w:t xml:space="preserve">##                       aceScore   gritScore</w:t>
+      </w:r>
+      <w:r>
+        <w:br w:type="textWrapping"/>
+      </w:r>
+      <w:r>
+        <w:rPr>
+          <w:rStyle w:val="VerbatimChar"/>
+        </w:rPr>
+        <w:t xml:space="preserve">## incomeLastYr        0.12372821  0.00860284</w:t>
+      </w:r>
+      <w:r>
+        <w:br w:type="textWrapping"/>
+      </w:r>
+      <w:r>
+        <w:rPr>
+          <w:rStyle w:val="VerbatimChar"/>
+        </w:rPr>
+        <w:t xml:space="preserve">## povertyRatio        0.18268279  0.01599544</w:t>
+      </w:r>
+      <w:r>
+        <w:br w:type="textWrapping"/>
+      </w:r>
+      <w:r>
+        <w:rPr>
+          <w:rStyle w:val="VerbatimChar"/>
+        </w:rPr>
+        <w:t xml:space="preserve">## financialStatus     0.05294731  0.23272742</w:t>
+      </w:r>
+      <w:r>
+        <w:br w:type="textWrapping"/>
+      </w:r>
+      <w:r>
+        <w:rPr>
+          <w:rStyle w:val="VerbatimChar"/>
+        </w:rPr>
+        <w:t xml:space="preserve">## savings            -0.11583557 -0.41539499</w:t>
+      </w:r>
+      <w:r>
+        <w:br w:type="textWrapping"/>
+      </w:r>
+      <w:r>
+        <w:rPr>
+          <w:rStyle w:val="VerbatimChar"/>
+        </w:rPr>
+        <w:t xml:space="preserve">## programsUsedBinary  0.04840733  0.33176704</w:t>
+      </w:r>
+      <w:r>
+        <w:br w:type="textWrapping"/>
+      </w:r>
+      <w:r>
+        <w:rPr>
+          <w:rStyle w:val="VerbatimChar"/>
+        </w:rPr>
+        <w:t xml:space="preserve">## ageNow              0.21280707  0.09270469</w:t>
+      </w:r>
+      <w:r>
+        <w:br w:type="textWrapping"/>
+      </w:r>
+      <w:r>
+        <w:rPr>
+          <w:rStyle w:val="VerbatimChar"/>
+        </w:rPr>
+        <w:t xml:space="preserve">## ageRelease          0.27653637 -0.02083793</w:t>
+      </w:r>
+      <w:r>
+        <w:br w:type="textWrapping"/>
+      </w:r>
+      <w:r>
+        <w:rPr>
+          <w:rStyle w:val="VerbatimChar"/>
+        </w:rPr>
+        <w:t xml:space="preserve">## mspssScore          0.14027692  0.07119170</w:t>
+      </w:r>
+      <w:r>
+        <w:br w:type="textWrapping"/>
+      </w:r>
+      <w:r>
+        <w:rPr>
+          <w:rStyle w:val="VerbatimChar"/>
+        </w:rPr>
+        <w:t xml:space="preserve">## aceScore            1.00000000  0.11068394</w:t>
+      </w:r>
+      <w:r>
+        <w:br w:type="textWrapping"/>
+      </w:r>
+      <w:r>
+        <w:rPr>
+          <w:rStyle w:val="VerbatimChar"/>
+        </w:rPr>
+        <w:t xml:space="preserve">## gritScore           0.11068394  1.00000000</w:t>
       </w:r>
     </w:p>
     <w:p>
@@ -12686,6 +13737,30 @@
         <w:rPr>
           <w:rStyle w:val="NormalTok"/>
         </w:rPr>
+        <w:t xml:space="preserve">(programsUsedBinary) </w:t>
+      </w:r>
+      <w:r>
+        <w:rPr>
+          <w:rStyle w:val="OperatorTok"/>
+        </w:rPr>
+        <w:t xml:space="preserve">+</w:t>
+      </w:r>
+      <w:r>
+        <w:rPr>
+          <w:rStyle w:val="StringTok"/>
+        </w:rPr>
+        <w:t xml:space="preserve"> </w:t>
+      </w:r>
+      <w:r>
+        <w:rPr>
+          <w:rStyle w:val="KeywordTok"/>
+        </w:rPr>
+        <w:t xml:space="preserve">as.numeric</w:t>
+      </w:r>
+      <w:r>
+        <w:rPr>
+          <w:rStyle w:val="NormalTok"/>
+        </w:rPr>
         <w:t xml:space="preserve">(ageNow) </w:t>
       </w:r>
       <w:r>
@@ -12841,25 +13916,25 @@
         <w:rPr>
           <w:rStyle w:val="VerbatimChar"/>
         </w:rPr>
-        <w:t xml:space="preserve">## lm(formula = as.numeric(incomeLastYr) ~ as.numeric(ageNow) + </w:t>
-      </w:r>
-      <w:r>
-        <w:br w:type="textWrapping"/>
-      </w:r>
-      <w:r>
-        <w:rPr>
-          <w:rStyle w:val="VerbatimChar"/>
-        </w:rPr>
-        <w:t xml:space="preserve">##     as.numeric(ageRelease) + mspssScore + aceScore + gritScore, </w:t>
-      </w:r>
-      <w:r>
-        <w:br w:type="textWrapping"/>
-      </w:r>
-      <w:r>
-        <w:rPr>
-          <w:rStyle w:val="VerbatimChar"/>
-        </w:rPr>
-        <w:t xml:space="preserve">##     data = dataClean, na.action = na.omit)</w:t>
+        <w:t xml:space="preserve">## lm(formula = as.numeric(incomeLastYr) ~ as.numeric(programsUsedBinary) + </w:t>
+      </w:r>
+      <w:r>
+        <w:br w:type="textWrapping"/>
+      </w:r>
+      <w:r>
+        <w:rPr>
+          <w:rStyle w:val="VerbatimChar"/>
+        </w:rPr>
+        <w:t xml:space="preserve">##     as.numeric(ageNow) + as.numeric(ageRelease) + mspssScore + </w:t>
+      </w:r>
+      <w:r>
+        <w:br w:type="textWrapping"/>
+      </w:r>
+      <w:r>
+        <w:rPr>
+          <w:rStyle w:val="VerbatimChar"/>
+        </w:rPr>
+        <w:t xml:space="preserve">##     aceScore + gritScore, data = dataClean, na.action = na.omit)</w:t>
       </w:r>
       <w:r>
         <w:br w:type="textWrapping"/>
@@ -12895,7 +13970,7 @@
         <w:rPr>
           <w:rStyle w:val="VerbatimChar"/>
         </w:rPr>
-        <w:t xml:space="preserve">## -5.2974 -3.8663  0.7448  3.1391  5.0483 </w:t>
+        <w:t xml:space="preserve">## -5.7961 -2.4642  0.0358  2.2996  4.1183 </w:t>
       </w:r>
       <w:r>
         <w:br w:type="textWrapping"/>
@@ -12922,61 +13997,70 @@
         <w:rPr>
           <w:rStyle w:val="VerbatimChar"/>
         </w:rPr>
-        <w:t xml:space="preserve">##                        Estimate Std. Error t value Pr(&gt;|t|)  </w:t>
-      </w:r>
-      <w:r>
-        <w:br w:type="textWrapping"/>
-      </w:r>
-      <w:r>
-        <w:rPr>
-          <w:rStyle w:val="VerbatimChar"/>
-        </w:rPr>
-        <w:t xml:space="preserve">## (Intercept)             8.59860    4.97077   1.730    0.090 .</w:t>
-      </w:r>
-      <w:r>
-        <w:br w:type="textWrapping"/>
-      </w:r>
-      <w:r>
-        <w:rPr>
-          <w:rStyle w:val="VerbatimChar"/>
-        </w:rPr>
-        <w:t xml:space="preserve">## as.numeric(ageNow)     -0.03346    0.07304  -0.458    0.649  </w:t>
-      </w:r>
-      <w:r>
-        <w:br w:type="textWrapping"/>
-      </w:r>
-      <w:r>
-        <w:rPr>
-          <w:rStyle w:val="VerbatimChar"/>
-        </w:rPr>
-        <w:t xml:space="preserve">## as.numeric(ageRelease)  0.03190    0.05683   0.561    0.577  </w:t>
-      </w:r>
-      <w:r>
-        <w:br w:type="textWrapping"/>
-      </w:r>
-      <w:r>
-        <w:rPr>
-          <w:rStyle w:val="VerbatimChar"/>
-        </w:rPr>
-        <w:t xml:space="preserve">## mspssScore              0.20104    0.33899   0.593    0.556  </w:t>
-      </w:r>
-      <w:r>
-        <w:br w:type="textWrapping"/>
-      </w:r>
-      <w:r>
-        <w:rPr>
-          <w:rStyle w:val="VerbatimChar"/>
-        </w:rPr>
-        <w:t xml:space="preserve">## aceScore               -0.07961    0.12416  -0.641    0.524  </w:t>
-      </w:r>
-      <w:r>
-        <w:br w:type="textWrapping"/>
-      </w:r>
-      <w:r>
-        <w:rPr>
-          <w:rStyle w:val="VerbatimChar"/>
-        </w:rPr>
-        <w:t xml:space="preserve">## gritScore               0.31846    0.76462   0.416    0.679  </w:t>
+        <w:t xml:space="preserve">##                                Estimate Std. Error t value Pr(&gt;|t|)   </w:t>
+      </w:r>
+      <w:r>
+        <w:br w:type="textWrapping"/>
+      </w:r>
+      <w:r>
+        <w:rPr>
+          <w:rStyle w:val="VerbatimChar"/>
+        </w:rPr>
+        <w:t xml:space="preserve">## (Intercept)                     9.78494    4.34513   2.252  0.03003 * </w:t>
+      </w:r>
+      <w:r>
+        <w:br w:type="textWrapping"/>
+      </w:r>
+      <w:r>
+        <w:rPr>
+          <w:rStyle w:val="VerbatimChar"/>
+        </w:rPr>
+        <w:t xml:space="preserve">## as.numeric(programsUsedBinary) -7.75324    3.16187  -2.452  0.01878 * </w:t>
+      </w:r>
+      <w:r>
+        <w:br w:type="textWrapping"/>
+      </w:r>
+      <w:r>
+        <w:rPr>
+          <w:rStyle w:val="VerbatimChar"/>
+        </w:rPr>
+        <w:t xml:space="preserve">## as.numeric(ageNow)              0.15004    0.08932   1.680  0.10101   </w:t>
+      </w:r>
+      <w:r>
+        <w:br w:type="textWrapping"/>
+      </w:r>
+      <w:r>
+        <w:rPr>
+          <w:rStyle w:val="VerbatimChar"/>
+        </w:rPr>
+        <w:t xml:space="preserve">## as.numeric(ageRelease)         -0.21806    0.07784  -2.801  0.00788 **</w:t>
+      </w:r>
+      <w:r>
+        <w:br w:type="textWrapping"/>
+      </w:r>
+      <w:r>
+        <w:rPr>
+          <w:rStyle w:val="VerbatimChar"/>
+        </w:rPr>
+        <w:t xml:space="preserve">## mspssScore                      0.37103    0.28880   1.285  0.20647   </w:t>
+      </w:r>
+      <w:r>
+        <w:br w:type="textWrapping"/>
+      </w:r>
+      <w:r>
+        <w:rPr>
+          <w:rStyle w:val="VerbatimChar"/>
+        </w:rPr>
+        <w:t xml:space="preserve">## aceScore                        0.10716    0.16659   0.643  0.52384   </w:t>
+      </w:r>
+      <w:r>
+        <w:br w:type="textWrapping"/>
+      </w:r>
+      <w:r>
+        <w:rPr>
+          <w:rStyle w:val="VerbatimChar"/>
+        </w:rPr>
+        <w:t xml:space="preserve">## gritScore                       0.06379    0.66060   0.097  0.92356   </w:t>
       </w:r>
       <w:r>
         <w:br w:type="textWrapping"/>
@@ -13012,34 +14096,34 @@
         <w:rPr>
           <w:rStyle w:val="VerbatimChar"/>
         </w:rPr>
-        <w:t xml:space="preserve">## Residual standard error: 3.71 on 49 degrees of freedom</w:t>
-      </w:r>
-      <w:r>
-        <w:br w:type="textWrapping"/>
-      </w:r>
-      <w:r>
-        <w:rPr>
-          <w:rStyle w:val="VerbatimChar"/>
-        </w:rPr>
-        <w:t xml:space="preserve">##   (4 observations deleted due to missingness)</w:t>
-      </w:r>
-      <w:r>
-        <w:br w:type="textWrapping"/>
-      </w:r>
-      <w:r>
-        <w:rPr>
-          <w:rStyle w:val="VerbatimChar"/>
-        </w:rPr>
-        <w:t xml:space="preserve">## Multiple R-squared:  0.02039,    Adjusted R-squared:  -0.07957 </w:t>
-      </w:r>
-      <w:r>
-        <w:br w:type="textWrapping"/>
-      </w:r>
-      <w:r>
-        <w:rPr>
-          <w:rStyle w:val="VerbatimChar"/>
-        </w:rPr>
-        <w:t xml:space="preserve">## F-statistic: 0.204 on 5 and 49 DF,  p-value: 0.9593</w:t>
+        <w:t xml:space="preserve">## Residual standard error: 2.902 on 39 degrees of freedom</w:t>
+      </w:r>
+      <w:r>
+        <w:br w:type="textWrapping"/>
+      </w:r>
+      <w:r>
+        <w:rPr>
+          <w:rStyle w:val="VerbatimChar"/>
+        </w:rPr>
+        <w:t xml:space="preserve">##   (13 observations deleted due to missingness)</w:t>
+      </w:r>
+      <w:r>
+        <w:br w:type="textWrapping"/>
+      </w:r>
+      <w:r>
+        <w:rPr>
+          <w:rStyle w:val="VerbatimChar"/>
+        </w:rPr>
+        <w:t xml:space="preserve">## Multiple R-squared:  0.2549, Adjusted R-squared:  0.1403 </w:t>
+      </w:r>
+      <w:r>
+        <w:br w:type="textWrapping"/>
+      </w:r>
+      <w:r>
+        <w:rPr>
+          <w:rStyle w:val="VerbatimChar"/>
+        </w:rPr>
+        <w:t xml:space="preserve">## F-statistic: 2.224 on 6 and 39 DF,  p-value: 0.06103</w:t>
       </w:r>
     </w:p>
     <w:p>
@@ -13113,6 +14197,39 @@
         <w:rPr>
           <w:rStyle w:val="NormalTok"/>
         </w:rPr>
+        <w:t xml:space="preserve">(programsUsedBinary) </w:t>
+      </w:r>
+      <w:r>
+        <w:rPr>
+          <w:rStyle w:val="OperatorTok"/>
+        </w:rPr>
+        <w:t xml:space="preserve">+</w:t>
+      </w:r>
+      <w:r>
+        <w:rPr>
+          <w:rStyle w:val="StringTok"/>
+        </w:rPr>
+        <w:t xml:space="preserve"> </w:t>
+      </w:r>
+      <w:r>
+        <w:br w:type="textWrapping"/>
+      </w:r>
+      <w:r>
+        <w:rPr>
+          <w:rStyle w:val="StringTok"/>
+        </w:rPr>
+        <w:t xml:space="preserve">                          </w:t>
+      </w:r>
+      <w:r>
+        <w:rPr>
+          <w:rStyle w:val="KeywordTok"/>
+        </w:rPr>
+        <w:t xml:space="preserve">as.numeric</w:t>
+      </w:r>
+      <w:r>
+        <w:rPr>
+          <w:rStyle w:val="NormalTok"/>
+        </w:rPr>
         <w:t xml:space="preserve">(ageNow) </w:t>
       </w:r>
       <w:r>
@@ -13268,25 +14385,25 @@
         <w:rPr>
           <w:rStyle w:val="VerbatimChar"/>
         </w:rPr>
-        <w:t xml:space="preserve">## lm(formula = as.numeric(povertyRatio) ~ as.numeric(ageNow) + </w:t>
-      </w:r>
-      <w:r>
-        <w:br w:type="textWrapping"/>
-      </w:r>
-      <w:r>
-        <w:rPr>
-          <w:rStyle w:val="VerbatimChar"/>
-        </w:rPr>
-        <w:t xml:space="preserve">##     as.numeric(ageRelease) + mspssScore + aceScore + gritScore, </w:t>
-      </w:r>
-      <w:r>
-        <w:br w:type="textWrapping"/>
-      </w:r>
-      <w:r>
-        <w:rPr>
-          <w:rStyle w:val="VerbatimChar"/>
-        </w:rPr>
-        <w:t xml:space="preserve">##     data = dataClean, na.action = na.omit)</w:t>
+        <w:t xml:space="preserve">## lm(formula = as.numeric(povertyRatio) ~ as.numeric(programsUsedBinary) + </w:t>
+      </w:r>
+      <w:r>
+        <w:br w:type="textWrapping"/>
+      </w:r>
+      <w:r>
+        <w:rPr>
+          <w:rStyle w:val="VerbatimChar"/>
+        </w:rPr>
+        <w:t xml:space="preserve">##     as.numeric(ageNow) + as.numeric(ageRelease) + mspssScore + </w:t>
+      </w:r>
+      <w:r>
+        <w:br w:type="textWrapping"/>
+      </w:r>
+      <w:r>
+        <w:rPr>
+          <w:rStyle w:val="VerbatimChar"/>
+        </w:rPr>
+        <w:t xml:space="preserve">##     aceScore + gritScore, data = dataClean, na.action = na.omit)</w:t>
       </w:r>
       <w:r>
         <w:br w:type="textWrapping"/>
@@ -13322,7 +14439,7 @@
         <w:rPr>
           <w:rStyle w:val="VerbatimChar"/>
         </w:rPr>
-        <w:t xml:space="preserve">## -1.98140 -0.54312 -0.07029  0.63098  2.31155 </w:t>
+        <w:t xml:space="preserve">## -0.72049 -0.34659 -0.06313  0.33049  0.77768 </w:t>
       </w:r>
       <w:r>
         <w:br w:type="textWrapping"/>
@@ -13349,79 +14466,70 @@
         <w:rPr>
           <w:rStyle w:val="VerbatimChar"/>
         </w:rPr>
-        <w:t xml:space="preserve">##                         Estimate Std. Error t value Pr(&gt;|t|)    </w:t>
-      </w:r>
-      <w:r>
-        <w:br w:type="textWrapping"/>
-      </w:r>
-      <w:r>
-        <w:rPr>
-          <w:rStyle w:val="VerbatimChar"/>
-        </w:rPr>
-        <w:t xml:space="preserve">## (Intercept)             3.754583   0.930125   4.037 0.000208 ***</w:t>
-      </w:r>
-      <w:r>
-        <w:br w:type="textWrapping"/>
-      </w:r>
-      <w:r>
-        <w:rPr>
-          <w:rStyle w:val="VerbatimChar"/>
-        </w:rPr>
-        <w:t xml:space="preserve">## as.numeric(ageNow)      0.010452   0.019030   0.549 0.585540    </w:t>
-      </w:r>
-      <w:r>
-        <w:br w:type="textWrapping"/>
-      </w:r>
-      <w:r>
-        <w:rPr>
-          <w:rStyle w:val="VerbatimChar"/>
-        </w:rPr>
-        <w:t xml:space="preserve">## as.numeric(ageRelease)  0.014564   0.015233   0.956 0.344124    </w:t>
-      </w:r>
-      <w:r>
-        <w:br w:type="textWrapping"/>
-      </w:r>
-      <w:r>
-        <w:rPr>
-          <w:rStyle w:val="VerbatimChar"/>
-        </w:rPr>
-        <w:t xml:space="preserve">## mspssScore              0.075074   0.087971   0.853 0.397961    </w:t>
-      </w:r>
-      <w:r>
-        <w:br w:type="textWrapping"/>
-      </w:r>
-      <w:r>
-        <w:rPr>
-          <w:rStyle w:val="VerbatimChar"/>
-        </w:rPr>
-        <w:t xml:space="preserve">## aceScore               -0.007429   0.024228  -0.307 0.760552    </w:t>
-      </w:r>
-      <w:r>
-        <w:br w:type="textWrapping"/>
-      </w:r>
-      <w:r>
-        <w:rPr>
-          <w:rStyle w:val="VerbatimChar"/>
-        </w:rPr>
-        <w:t xml:space="preserve">## gritScore               0.029931   0.199807   0.150 0.881593    </w:t>
-      </w:r>
-      <w:r>
-        <w:br w:type="textWrapping"/>
-      </w:r>
-      <w:r>
-        <w:rPr>
-          <w:rStyle w:val="VerbatimChar"/>
-        </w:rPr>
-        <w:t xml:space="preserve">## ---</w:t>
-      </w:r>
-      <w:r>
-        <w:br w:type="textWrapping"/>
-      </w:r>
-      <w:r>
-        <w:rPr>
-          <w:rStyle w:val="VerbatimChar"/>
-        </w:rPr>
-        <w:t xml:space="preserve">## Signif. codes:  0 '***' 0.001 '**' 0.01 '*' 0.05 '.' 0.1 ' ' 1</w:t>
+        <w:t xml:space="preserve">##                                 Estimate Std. Error t value Pr(&gt;|t|)</w:t>
+      </w:r>
+      <w:r>
+        <w:br w:type="textWrapping"/>
+      </w:r>
+      <w:r>
+        <w:rPr>
+          <w:rStyle w:val="VerbatimChar"/>
+        </w:rPr>
+        <w:t xml:space="preserve">## (Intercept)                     0.836482   0.738327   1.133    0.265</w:t>
+      </w:r>
+      <w:r>
+        <w:br w:type="textWrapping"/>
+      </w:r>
+      <w:r>
+        <w:rPr>
+          <w:rStyle w:val="VerbatimChar"/>
+        </w:rPr>
+        <w:t xml:space="preserve">## as.numeric(programsUsedBinary) -0.537065   0.524116  -1.025    0.313</w:t>
+      </w:r>
+      <w:r>
+        <w:br w:type="textWrapping"/>
+      </w:r>
+      <w:r>
+        <w:rPr>
+          <w:rStyle w:val="VerbatimChar"/>
+        </w:rPr>
+        <w:t xml:space="preserve">## as.numeric(ageNow)              0.022002   0.015135   1.454    0.155</w:t>
+      </w:r>
+      <w:r>
+        <w:br w:type="textWrapping"/>
+      </w:r>
+      <w:r>
+        <w:rPr>
+          <w:rStyle w:val="VerbatimChar"/>
+        </w:rPr>
+        <w:t xml:space="preserve">## as.numeric(ageRelease)         -0.020430   0.012919  -1.581    0.123</w:t>
+      </w:r>
+      <w:r>
+        <w:br w:type="textWrapping"/>
+      </w:r>
+      <w:r>
+        <w:rPr>
+          <w:rStyle w:val="VerbatimChar"/>
+        </w:rPr>
+        <w:t xml:space="preserve">## mspssScore                      0.021861   0.051382   0.425    0.673</w:t>
+      </w:r>
+      <w:r>
+        <w:br w:type="textWrapping"/>
+      </w:r>
+      <w:r>
+        <w:rPr>
+          <w:rStyle w:val="VerbatimChar"/>
+        </w:rPr>
+        <w:t xml:space="preserve">## aceScore                        0.014792   0.030142   0.491    0.627</w:t>
+      </w:r>
+      <w:r>
+        <w:br w:type="textWrapping"/>
+      </w:r>
+      <w:r>
+        <w:rPr>
+          <w:rStyle w:val="VerbatimChar"/>
+        </w:rPr>
+        <w:t xml:space="preserve">## gritScore                      -0.006524   0.116590  -0.056    0.956</w:t>
       </w:r>
       <w:r>
         <w:br w:type="textWrapping"/>
@@ -13439,34 +14547,34 @@
         <w:rPr>
           <w:rStyle w:val="VerbatimChar"/>
         </w:rPr>
-        <w:t xml:space="preserve">## Residual standard error: 0.9022 on 45 degrees of freedom</w:t>
-      </w:r>
-      <w:r>
-        <w:br w:type="textWrapping"/>
-      </w:r>
-      <w:r>
-        <w:rPr>
-          <w:rStyle w:val="VerbatimChar"/>
-        </w:rPr>
-        <w:t xml:space="preserve">##   (8 observations deleted due to missingness)</w:t>
-      </w:r>
-      <w:r>
-        <w:br w:type="textWrapping"/>
-      </w:r>
-      <w:r>
-        <w:rPr>
-          <w:rStyle w:val="VerbatimChar"/>
-        </w:rPr>
-        <w:t xml:space="preserve">## Multiple R-squared:  0.0611, Adjusted R-squared:  -0.04323 </w:t>
-      </w:r>
-      <w:r>
-        <w:br w:type="textWrapping"/>
-      </w:r>
-      <w:r>
-        <w:rPr>
-          <w:rStyle w:val="VerbatimChar"/>
-        </w:rPr>
-        <w:t xml:space="preserve">## F-statistic: 0.5856 on 5 and 45 DF,  p-value: 0.7108</w:t>
+        <w:t xml:space="preserve">## Residual standard error: 0.4754 on 33 degrees of freedom</w:t>
+      </w:r>
+      <w:r>
+        <w:br w:type="textWrapping"/>
+      </w:r>
+      <w:r>
+        <w:rPr>
+          <w:rStyle w:val="VerbatimChar"/>
+        </w:rPr>
+        <w:t xml:space="preserve">##   (19 observations deleted due to missingness)</w:t>
+      </w:r>
+      <w:r>
+        <w:br w:type="textWrapping"/>
+      </w:r>
+      <w:r>
+        <w:rPr>
+          <w:rStyle w:val="VerbatimChar"/>
+        </w:rPr>
+        <w:t xml:space="preserve">## Multiple R-squared:  0.1002, Adjusted R-squared:  -0.06344 </w:t>
+      </w:r>
+      <w:r>
+        <w:br w:type="textWrapping"/>
+      </w:r>
+      <w:r>
+        <w:rPr>
+          <w:rStyle w:val="VerbatimChar"/>
+        </w:rPr>
+        <w:t xml:space="preserve">## F-statistic: 0.6122 on 6 and 33 DF,  p-value: 0.7188</w:t>
       </w:r>
     </w:p>
     <w:p>
@@ -13540,6 +14648,30 @@
         <w:rPr>
           <w:rStyle w:val="NormalTok"/>
         </w:rPr>
+        <w:t xml:space="preserve">(programsUsedBinary) </w:t>
+      </w:r>
+      <w:r>
+        <w:rPr>
+          <w:rStyle w:val="OperatorTok"/>
+        </w:rPr>
+        <w:t xml:space="preserve">+</w:t>
+      </w:r>
+      <w:r>
+        <w:rPr>
+          <w:rStyle w:val="StringTok"/>
+        </w:rPr>
+        <w:t xml:space="preserve"> </w:t>
+      </w:r>
+      <w:r>
+        <w:rPr>
+          <w:rStyle w:val="KeywordTok"/>
+        </w:rPr>
+        <w:t xml:space="preserve">as.numeric</w:t>
+      </w:r>
+      <w:r>
+        <w:rPr>
+          <w:rStyle w:val="NormalTok"/>
+        </w:rPr>
         <w:t xml:space="preserve">(ageNow) </w:t>
       </w:r>
       <w:r>
@@ -13553,6 +14685,15 @@
           <w:rStyle w:val="StringTok"/>
         </w:rPr>
         <w:t xml:space="preserve"> </w:t>
+      </w:r>
+      <w:r>
+        <w:br w:type="textWrapping"/>
+      </w:r>
+      <w:r>
+        <w:rPr>
+          <w:rStyle w:val="StringTok"/>
+        </w:rPr>
+        <w:t xml:space="preserve">                          </w:t>
       </w:r>
       <w:r>
         <w:rPr>
@@ -13695,25 +14836,25 @@
         <w:rPr>
           <w:rStyle w:val="VerbatimChar"/>
         </w:rPr>
-        <w:t xml:space="preserve">## lm(formula = as.numeric(financialStatus) ~ as.numeric(ageNow) + </w:t>
-      </w:r>
-      <w:r>
-        <w:br w:type="textWrapping"/>
-      </w:r>
-      <w:r>
-        <w:rPr>
-          <w:rStyle w:val="VerbatimChar"/>
-        </w:rPr>
-        <w:t xml:space="preserve">##     as.numeric(ageRelease) + mspssScore + aceScore + gritScore, </w:t>
-      </w:r>
-      <w:r>
-        <w:br w:type="textWrapping"/>
-      </w:r>
-      <w:r>
-        <w:rPr>
-          <w:rStyle w:val="VerbatimChar"/>
-        </w:rPr>
-        <w:t xml:space="preserve">##     data = dataClean, na.action = na.omit)</w:t>
+        <w:t xml:space="preserve">## lm(formula = as.numeric(financialStatus) ~ as.numeric(programsUsedBinary) + </w:t>
+      </w:r>
+      <w:r>
+        <w:br w:type="textWrapping"/>
+      </w:r>
+      <w:r>
+        <w:rPr>
+          <w:rStyle w:val="VerbatimChar"/>
+        </w:rPr>
+        <w:t xml:space="preserve">##     as.numeric(ageNow) + as.numeric(ageRelease) + mspssScore + </w:t>
+      </w:r>
+      <w:r>
+        <w:br w:type="textWrapping"/>
+      </w:r>
+      <w:r>
+        <w:rPr>
+          <w:rStyle w:val="VerbatimChar"/>
+        </w:rPr>
+        <w:t xml:space="preserve">##     aceScore + gritScore, data = dataClean, na.action = na.omit)</w:t>
       </w:r>
       <w:r>
         <w:br w:type="textWrapping"/>
@@ -13740,16 +14881,16 @@
         <w:rPr>
           <w:rStyle w:val="VerbatimChar"/>
         </w:rPr>
-        <w:t xml:space="preserve">##      Min       1Q   Median       3Q      Max </w:t>
-      </w:r>
-      <w:r>
-        <w:br w:type="textWrapping"/>
-      </w:r>
-      <w:r>
-        <w:rPr>
-          <w:rStyle w:val="VerbatimChar"/>
-        </w:rPr>
-        <w:t xml:space="preserve">## -1.84675 -0.61311  0.05989  0.63595  1.81137 </w:t>
+        <w:t xml:space="preserve">##     Min      1Q  Median      3Q     Max </w:t>
+      </w:r>
+      <w:r>
+        <w:br w:type="textWrapping"/>
+      </w:r>
+      <w:r>
+        <w:rPr>
+          <w:rStyle w:val="VerbatimChar"/>
+        </w:rPr>
+        <w:t xml:space="preserve">## -1.8122 -0.9299  0.0470  0.8560  1.4546 </w:t>
       </w:r>
       <w:r>
         <w:br w:type="textWrapping"/>
@@ -13776,79 +14917,70 @@
         <w:rPr>
           <w:rStyle w:val="VerbatimChar"/>
         </w:rPr>
-        <w:t xml:space="preserve">##                        Estimate Std. Error t value Pr(&gt;|t|)  </w:t>
-      </w:r>
-      <w:r>
-        <w:br w:type="textWrapping"/>
-      </w:r>
-      <w:r>
-        <w:rPr>
-          <w:rStyle w:val="VerbatimChar"/>
-        </w:rPr>
-        <w:t xml:space="preserve">## (Intercept)             2.97310    1.26608   2.348   0.0231 *</w:t>
-      </w:r>
-      <w:r>
-        <w:br w:type="textWrapping"/>
-      </w:r>
-      <w:r>
-        <w:rPr>
-          <w:rStyle w:val="VerbatimChar"/>
-        </w:rPr>
-        <w:t xml:space="preserve">## as.numeric(ageNow)     -0.03750    0.01841  -2.037   0.0473 *</w:t>
-      </w:r>
-      <w:r>
-        <w:br w:type="textWrapping"/>
-      </w:r>
-      <w:r>
-        <w:rPr>
-          <w:rStyle w:val="VerbatimChar"/>
-        </w:rPr>
-        <w:t xml:space="preserve">## as.numeric(ageRelease) -0.00679    0.01445  -0.470   0.6406  </w:t>
-      </w:r>
-      <w:r>
-        <w:br w:type="textWrapping"/>
-      </w:r>
-      <w:r>
-        <w:rPr>
-          <w:rStyle w:val="VerbatimChar"/>
-        </w:rPr>
-        <w:t xml:space="preserve">## mspssScore             -0.03315    0.08794  -0.377   0.7079  </w:t>
-      </w:r>
-      <w:r>
-        <w:br w:type="textWrapping"/>
-      </w:r>
-      <w:r>
-        <w:rPr>
-          <w:rStyle w:val="VerbatimChar"/>
-        </w:rPr>
-        <w:t xml:space="preserve">## aceScore                0.04494    0.03175   1.416   0.1635  </w:t>
-      </w:r>
-      <w:r>
-        <w:br w:type="textWrapping"/>
-      </w:r>
-      <w:r>
-        <w:rPr>
-          <w:rStyle w:val="VerbatimChar"/>
-        </w:rPr>
-        <w:t xml:space="preserve">## gritScore               0.34415    0.19476   1.767   0.0837 .</w:t>
-      </w:r>
-      <w:r>
-        <w:br w:type="textWrapping"/>
-      </w:r>
-      <w:r>
-        <w:rPr>
-          <w:rStyle w:val="VerbatimChar"/>
-        </w:rPr>
-        <w:t xml:space="preserve">## ---</w:t>
-      </w:r>
-      <w:r>
-        <w:br w:type="textWrapping"/>
-      </w:r>
-      <w:r>
-        <w:rPr>
-          <w:rStyle w:val="VerbatimChar"/>
-        </w:rPr>
-        <w:t xml:space="preserve">## Signif. codes:  0 '***' 0.001 '**' 0.01 '*' 0.05 '.' 0.1 ' ' 1</w:t>
+        <w:t xml:space="preserve">##                                 Estimate Std. Error t value Pr(&gt;|t|)</w:t>
+      </w:r>
+      <w:r>
+        <w:br w:type="textWrapping"/>
+      </w:r>
+      <w:r>
+        <w:rPr>
+          <w:rStyle w:val="VerbatimChar"/>
+        </w:rPr>
+        <w:t xml:space="preserve">## (Intercept)                     1.984179   1.509946   1.314    0.197</w:t>
+      </w:r>
+      <w:r>
+        <w:br w:type="textWrapping"/>
+      </w:r>
+      <w:r>
+        <w:rPr>
+          <w:rStyle w:val="VerbatimChar"/>
+        </w:rPr>
+        <w:t xml:space="preserve">## as.numeric(programsUsedBinary) -0.459070   1.097905  -0.418    0.678</w:t>
+      </w:r>
+      <w:r>
+        <w:br w:type="textWrapping"/>
+      </w:r>
+      <w:r>
+        <w:rPr>
+          <w:rStyle w:val="VerbatimChar"/>
+        </w:rPr>
+        <w:t xml:space="preserve">## as.numeric(ageNow)             -0.004842   0.031262  -0.155    0.878</w:t>
+      </w:r>
+      <w:r>
+        <w:br w:type="textWrapping"/>
+      </w:r>
+      <w:r>
+        <w:rPr>
+          <w:rStyle w:val="VerbatimChar"/>
+        </w:rPr>
+        <w:t xml:space="preserve">## as.numeric(ageRelease)         -0.025577   0.027548  -0.928    0.359</w:t>
+      </w:r>
+      <w:r>
+        <w:br w:type="textWrapping"/>
+      </w:r>
+      <w:r>
+        <w:rPr>
+          <w:rStyle w:val="VerbatimChar"/>
+        </w:rPr>
+        <w:t xml:space="preserve">## mspssScore                     -0.015915   0.101484  -0.157    0.876</w:t>
+      </w:r>
+      <w:r>
+        <w:br w:type="textWrapping"/>
+      </w:r>
+      <w:r>
+        <w:rPr>
+          <w:rStyle w:val="VerbatimChar"/>
+        </w:rPr>
+        <w:t xml:space="preserve">## aceScore                        0.031918   0.058200   0.548    0.587</w:t>
+      </w:r>
+      <w:r>
+        <w:br w:type="textWrapping"/>
+      </w:r>
+      <w:r>
+        <w:rPr>
+          <w:rStyle w:val="VerbatimChar"/>
+        </w:rPr>
+        <w:t xml:space="preserve">## gritScore                       0.362383   0.232527   1.558    0.127</w:t>
       </w:r>
       <w:r>
         <w:br w:type="textWrapping"/>
@@ -13866,34 +14998,34 @@
         <w:rPr>
           <w:rStyle w:val="VerbatimChar"/>
         </w:rPr>
-        <w:t xml:space="preserve">## Residual standard error: 0.9336 on 47 degrees of freedom</w:t>
-      </w:r>
-      <w:r>
-        <w:br w:type="textWrapping"/>
-      </w:r>
-      <w:r>
-        <w:rPr>
-          <w:rStyle w:val="VerbatimChar"/>
-        </w:rPr>
-        <w:t xml:space="preserve">##   (6 observations deleted due to missingness)</w:t>
-      </w:r>
-      <w:r>
-        <w:br w:type="textWrapping"/>
-      </w:r>
-      <w:r>
-        <w:rPr>
-          <w:rStyle w:val="VerbatimChar"/>
-        </w:rPr>
-        <w:t xml:space="preserve">## Multiple R-squared:  0.1732, Adjusted R-squared:  0.08522 </w:t>
-      </w:r>
-      <w:r>
-        <w:br w:type="textWrapping"/>
-      </w:r>
-      <w:r>
-        <w:rPr>
-          <w:rStyle w:val="VerbatimChar"/>
-        </w:rPr>
-        <w:t xml:space="preserve">## F-statistic: 1.969 on 5 and 47 DF,  p-value: 0.1008</w:t>
+        <w:t xml:space="preserve">## Residual standard error: 1.008 on 38 degrees of freedom</w:t>
+      </w:r>
+      <w:r>
+        <w:br w:type="textWrapping"/>
+      </w:r>
+      <w:r>
+        <w:rPr>
+          <w:rStyle w:val="VerbatimChar"/>
+        </w:rPr>
+        <w:t xml:space="preserve">##   (14 observations deleted due to missingness)</w:t>
+      </w:r>
+      <w:r>
+        <w:br w:type="textWrapping"/>
+      </w:r>
+      <w:r>
+        <w:rPr>
+          <w:rStyle w:val="VerbatimChar"/>
+        </w:rPr>
+        <w:t xml:space="preserve">## Multiple R-squared:  0.1474, Adjusted R-squared:  0.01279 </w:t>
+      </w:r>
+      <w:r>
+        <w:br w:type="textWrapping"/>
+      </w:r>
+      <w:r>
+        <w:rPr>
+          <w:rStyle w:val="VerbatimChar"/>
+        </w:rPr>
+        <w:t xml:space="preserve">## F-statistic: 1.095 on 6 and 38 DF,  p-value: 0.3831</w:t>
       </w:r>
     </w:p>
     <w:p>
@@ -13970,7 +15102,16 @@
         <w:rPr>
           <w:rStyle w:val="NormalTok"/>
         </w:rPr>
-        <w:t xml:space="preserve">(incomeLastYr, povertyRatio, povertyLevel, financialStatus, savings, ageNow, ageRelease, mspssScore, aceScore, gritScore) -&gt;</w:t>
+        <w:t xml:space="preserve">(incomeLastYr, povertyRatio, povertyLevel, financialStatus, savings, programsUsedBinary, </w:t>
+      </w:r>
+      <w:r>
+        <w:br w:type="textWrapping"/>
+      </w:r>
+      <w:r>
+        <w:rPr>
+          <w:rStyle w:val="NormalTok"/>
+        </w:rPr>
+        <w:t xml:space="preserve">                ageNow, ageRelease, mspssScore, aceScore, gritScore) -&gt;</w:t>
       </w:r>
       <w:r>
         <w:rPr>
@@ -14177,7 +15318,7 @@
         <w:rPr>
           <w:rStyle w:val="NormalTok"/>
         </w:rPr>
-        <w:t xml:space="preserve">(savings) -&gt;</w:t>
+        <w:t xml:space="preserve">(savings, programsUsedBinary, ageNow, ageRelease, mspssScore, aceScore, gritScore) -&gt;</w:t>
       </w:r>
       <w:r>
         <w:rPr>
@@ -14226,6 +15367,24 @@
           <w:rStyle w:val="OperatorTok"/>
         </w:rPr>
         <w:t xml:space="preserve">~</w:t>
+      </w:r>
+      <w:r>
+        <w:rPr>
+          <w:rStyle w:val="StringTok"/>
+        </w:rPr>
+        <w:t xml:space="preserve"> </w:t>
+      </w:r>
+      <w:r>
+        <w:rPr>
+          <w:rStyle w:val="NormalTok"/>
+        </w:rPr>
+        <w:t xml:space="preserve">programsUsedBinary </w:t>
+      </w:r>
+      <w:r>
+        <w:rPr>
+          <w:rStyle w:val="OperatorTok"/>
+        </w:rPr>
+        <w:t xml:space="preserve">+</w:t>
       </w:r>
       <w:r>
         <w:rPr>
@@ -14398,16 +15557,25 @@
         <w:rPr>
           <w:rStyle w:val="VerbatimChar"/>
         </w:rPr>
-        <w:t xml:space="preserve">## glm(formula = savings ~ ageNow + ageRelease + mspssScore + aceScore + </w:t>
-      </w:r>
-      <w:r>
-        <w:br w:type="textWrapping"/>
-      </w:r>
-      <w:r>
-        <w:rPr>
-          <w:rStyle w:val="VerbatimChar"/>
-        </w:rPr>
-        <w:t xml:space="preserve">##     gritScore, family = binomial, data = dataBinary, na.action = na.omit)</w:t>
+        <w:t xml:space="preserve">## glm(formula = savings ~ programsUsedBinary + ageNow + ageRelease + </w:t>
+      </w:r>
+      <w:r>
+        <w:br w:type="textWrapping"/>
+      </w:r>
+      <w:r>
+        <w:rPr>
+          <w:rStyle w:val="VerbatimChar"/>
+        </w:rPr>
+        <w:t xml:space="preserve">##     mspssScore + aceScore + gritScore, family = binomial, data = dataBinary, </w:t>
+      </w:r>
+      <w:r>
+        <w:br w:type="textWrapping"/>
+      </w:r>
+      <w:r>
+        <w:rPr>
+          <w:rStyle w:val="VerbatimChar"/>
+        </w:rPr>
+        <w:t xml:space="preserve">##     na.action = na.omit)</w:t>
       </w:r>
       <w:r>
         <w:br w:type="textWrapping"/>
@@ -14443,7 +15611,7 @@
         <w:rPr>
           <w:rStyle w:val="VerbatimChar"/>
         </w:rPr>
-        <w:t xml:space="preserve">## -1.2968  -0.6943  -0.4560   0.7516   2.2410  </w:t>
+        <w:t xml:space="preserve">## -1.3849  -0.6959  -0.3094   0.4761   1.9046  </w:t>
       </w:r>
       <w:r>
         <w:br w:type="textWrapping"/>
@@ -14470,61 +15638,70 @@
         <w:rPr>
           <w:rStyle w:val="VerbatimChar"/>
         </w:rPr>
-        <w:t xml:space="preserve">##               Estimate Std. Error z value Pr(&gt;|z|)   </w:t>
-      </w:r>
-      <w:r>
-        <w:br w:type="textWrapping"/>
-      </w:r>
-      <w:r>
-        <w:rPr>
-          <w:rStyle w:val="VerbatimChar"/>
-        </w:rPr>
-        <w:t xml:space="preserve">## (Intercept) -1.167e+01  5.876e+00  -1.985  0.04710 * </w:t>
-      </w:r>
-      <w:r>
-        <w:br w:type="textWrapping"/>
-      </w:r>
-      <w:r>
-        <w:rPr>
-          <w:rStyle w:val="VerbatimChar"/>
-        </w:rPr>
-        <w:t xml:space="preserve">## ageNow      -5.180e-02  5.235e-02  -0.989  0.32243   </w:t>
-      </w:r>
-      <w:r>
-        <w:br w:type="textWrapping"/>
-      </w:r>
-      <w:r>
-        <w:rPr>
-          <w:rStyle w:val="VerbatimChar"/>
-        </w:rPr>
-        <w:t xml:space="preserve">## ageRelease  -4.366e-04  3.741e-02  -0.012  0.99069   </w:t>
-      </w:r>
-      <w:r>
-        <w:br w:type="textWrapping"/>
-      </w:r>
-      <w:r>
-        <w:rPr>
-          <w:rStyle w:val="VerbatimChar"/>
-        </w:rPr>
-        <w:t xml:space="preserve">## mspssScore   2.227e-01  2.620e-01   0.850  0.39531   </w:t>
-      </w:r>
-      <w:r>
-        <w:br w:type="textWrapping"/>
-      </w:r>
-      <w:r>
-        <w:rPr>
-          <w:rStyle w:val="VerbatimChar"/>
-        </w:rPr>
-        <w:t xml:space="preserve">## aceScore     1.052e-01  1.379e-01   0.763  0.44548   </w:t>
-      </w:r>
-      <w:r>
-        <w:br w:type="textWrapping"/>
-      </w:r>
-      <w:r>
-        <w:rPr>
-          <w:rStyle w:val="VerbatimChar"/>
-        </w:rPr>
-        <w:t xml:space="preserve">## gritScore    2.004e+00  7.271e-01   2.756  0.00585 **</w:t>
+        <w:t xml:space="preserve">##                      Estimate Std. Error z value Pr(&gt;|z|)   </w:t>
+      </w:r>
+      <w:r>
+        <w:br w:type="textWrapping"/>
+      </w:r>
+      <w:r>
+        <w:rPr>
+          <w:rStyle w:val="VerbatimChar"/>
+        </w:rPr>
+        <w:t xml:space="preserve">## (Intercept)        -1.941e+01  2.400e+03  -0.008  0.99354   </w:t>
+      </w:r>
+      <w:r>
+        <w:br w:type="textWrapping"/>
+      </w:r>
+      <w:r>
+        <w:rPr>
+          <w:rStyle w:val="VerbatimChar"/>
+        </w:rPr>
+        <w:t xml:space="preserve">## programsUsedBinary  1.075e+01  2.400e+03   0.004  0.99643   </w:t>
+      </w:r>
+      <w:r>
+        <w:br w:type="textWrapping"/>
+      </w:r>
+      <w:r>
+        <w:rPr>
+          <w:rStyle w:val="VerbatimChar"/>
+        </w:rPr>
+        <w:t xml:space="preserve">## ageNow             -1.373e-01  8.866e-02  -1.549  0.12148   </w:t>
+      </w:r>
+      <w:r>
+        <w:br w:type="textWrapping"/>
+      </w:r>
+      <w:r>
+        <w:rPr>
+          <w:rStyle w:val="VerbatimChar"/>
+        </w:rPr>
+        <w:t xml:space="preserve">## ageRelease         -2.546e-04  6.669e-02  -0.004  0.99695   </w:t>
+      </w:r>
+      <w:r>
+        <w:br w:type="textWrapping"/>
+      </w:r>
+      <w:r>
+        <w:rPr>
+          <w:rStyle w:val="VerbatimChar"/>
+        </w:rPr>
+        <w:t xml:space="preserve">## mspssScore          4.129e-01  3.263e-01   1.265  0.20579   </w:t>
+      </w:r>
+      <w:r>
+        <w:br w:type="textWrapping"/>
+      </w:r>
+      <w:r>
+        <w:rPr>
+          <w:rStyle w:val="VerbatimChar"/>
+        </w:rPr>
+        <w:t xml:space="preserve">## aceScore            1.656e-01  1.640e-01   1.010  0.31252   </w:t>
+      </w:r>
+      <w:r>
+        <w:br w:type="textWrapping"/>
+      </w:r>
+      <w:r>
+        <w:rPr>
+          <w:rStyle w:val="VerbatimChar"/>
+        </w:rPr>
+        <w:t xml:space="preserve">## gritScore           2.277e+00  8.663e-01   2.628  0.00859 **</w:t>
       </w:r>
       <w:r>
         <w:br w:type="textWrapping"/>
@@ -14578,25 +15755,25 @@
         <w:rPr>
           <w:rStyle w:val="VerbatimChar"/>
         </w:rPr>
-        <w:t xml:space="preserve">##     Null deviance: 64.455  on 54  degrees of freedom</w:t>
-      </w:r>
-      <w:r>
-        <w:br w:type="textWrapping"/>
-      </w:r>
-      <w:r>
-        <w:rPr>
-          <w:rStyle w:val="VerbatimChar"/>
-        </w:rPr>
-        <w:t xml:space="preserve">## Residual deviance: 51.273  on 49  degrees of freedom</w:t>
-      </w:r>
-      <w:r>
-        <w:br w:type="textWrapping"/>
-      </w:r>
-      <w:r>
-        <w:rPr>
-          <w:rStyle w:val="VerbatimChar"/>
-        </w:rPr>
-        <w:t xml:space="preserve">## AIC: 63.273</w:t>
+        <w:t xml:space="preserve">##     Null deviance: 54.777  on 45  degrees of freedom</w:t>
+      </w:r>
+      <w:r>
+        <w:br w:type="textWrapping"/>
+      </w:r>
+      <w:r>
+        <w:rPr>
+          <w:rStyle w:val="VerbatimChar"/>
+        </w:rPr>
+        <w:t xml:space="preserve">## Residual deviance: 38.943  on 39  degrees of freedom</w:t>
+      </w:r>
+      <w:r>
+        <w:br w:type="textWrapping"/>
+      </w:r>
+      <w:r>
+        <w:rPr>
+          <w:rStyle w:val="VerbatimChar"/>
+        </w:rPr>
+        <w:t xml:space="preserve">## AIC: 52.943</w:t>
       </w:r>
       <w:r>
         <w:br w:type="textWrapping"/>
@@ -14614,7 +15791,7 @@
         <w:rPr>
           <w:rStyle w:val="VerbatimChar"/>
         </w:rPr>
-        <w:t xml:space="preserve">## Number of Fisher Scoring iterations: 5</w:t>
+        <w:t xml:space="preserve">## Number of Fisher Scoring iterations: 15</w:t>
       </w:r>
     </w:p>
     <w:p>
@@ -14675,34 +15852,52 @@
         <w:rPr>
           <w:rStyle w:val="VerbatimChar"/>
         </w:rPr>
-        <w:t xml:space="preserve">##  (Intercept)       ageNow   ageRelease   mspssScore     aceScore </w:t>
-      </w:r>
-      <w:r>
-        <w:br w:type="textWrapping"/>
-      </w:r>
-      <w:r>
-        <w:rPr>
-          <w:rStyle w:val="VerbatimChar"/>
-        </w:rPr>
-        <w:t xml:space="preserve">## 8.581692e-06 9.495227e-01 9.995635e-01 1.249473e+00 1.110966e+00 </w:t>
-      </w:r>
-      <w:r>
-        <w:br w:type="textWrapping"/>
-      </w:r>
-      <w:r>
-        <w:rPr>
-          <w:rStyle w:val="VerbatimChar"/>
-        </w:rPr>
-        <w:t xml:space="preserve">##    gritScore </w:t>
-      </w:r>
-      <w:r>
-        <w:br w:type="textWrapping"/>
-      </w:r>
-      <w:r>
-        <w:rPr>
-          <w:rStyle w:val="VerbatimChar"/>
-        </w:rPr>
-        <w:t xml:space="preserve">## 7.417969e+00</w:t>
+        <w:t xml:space="preserve">##        (Intercept) programsUsedBinary             ageNow </w:t>
+      </w:r>
+      <w:r>
+        <w:br w:type="textWrapping"/>
+      </w:r>
+      <w:r>
+        <w:rPr>
+          <w:rStyle w:val="VerbatimChar"/>
+        </w:rPr>
+        <w:t xml:space="preserve">##       3.705257e-09       4.660373e+04       8.717094e-01 </w:t>
+      </w:r>
+      <w:r>
+        <w:br w:type="textWrapping"/>
+      </w:r>
+      <w:r>
+        <w:rPr>
+          <w:rStyle w:val="VerbatimChar"/>
+        </w:rPr>
+        <w:t xml:space="preserve">##         ageRelease         mspssScore           aceScore </w:t>
+      </w:r>
+      <w:r>
+        <w:br w:type="textWrapping"/>
+      </w:r>
+      <w:r>
+        <w:rPr>
+          <w:rStyle w:val="VerbatimChar"/>
+        </w:rPr>
+        <w:t xml:space="preserve">##       9.997454e-01       1.511203e+00       1.180139e+00 </w:t>
+      </w:r>
+      <w:r>
+        <w:br w:type="textWrapping"/>
+      </w:r>
+      <w:r>
+        <w:rPr>
+          <w:rStyle w:val="VerbatimChar"/>
+        </w:rPr>
+        <w:t xml:space="preserve">##          gritScore </w:t>
+      </w:r>
+      <w:r>
+        <w:br w:type="textWrapping"/>
+      </w:r>
+      <w:r>
+        <w:rPr>
+          <w:rStyle w:val="VerbatimChar"/>
+        </w:rPr>
+        <w:t xml:space="preserve">##       9.742986e+00</w:t>
       </w:r>
     </w:p>
     <w:p>
@@ -14760,7 +15955,7 @@
         <w:rPr>
           <w:rStyle w:val="VerbatimChar"/>
         </w:rPr>
-        <w:t xml:space="preserve">## -25.6367498 -32.2273940  13.1812884   0.2045044   0.2131045   0.3087469</w:t>
+        <w:t xml:space="preserve">## -19.4714248 -27.3884131  15.8339766   0.2890634   0.2912248   0.4184131</w:t>
       </w:r>
     </w:p>
     <w:p>
@@ -14845,61 +16040,70 @@
         <w:rPr>
           <w:rStyle w:val="VerbatimChar"/>
         </w:rPr>
-        <w:t xml:space="preserve">##                    2.5 %      97.5 %</w:t>
-      </w:r>
-      <w:r>
-        <w:br w:type="textWrapping"/>
-      </w:r>
-      <w:r>
-        <w:rPr>
-          <w:rStyle w:val="VerbatimChar"/>
-        </w:rPr>
-        <w:t xml:space="preserve">## (Intercept) 2.106879e-11  0.09929411</w:t>
-      </w:r>
-      <w:r>
-        <w:br w:type="textWrapping"/>
-      </w:r>
-      <w:r>
-        <w:rPr>
-          <w:rStyle w:val="VerbatimChar"/>
-        </w:rPr>
-        <w:t xml:space="preserve">## ageNow      8.506297e-01  1.04978163</w:t>
-      </w:r>
-      <w:r>
-        <w:br w:type="textWrapping"/>
-      </w:r>
-      <w:r>
-        <w:rPr>
-          <w:rStyle w:val="VerbatimChar"/>
-        </w:rPr>
-        <w:t xml:space="preserve">## ageRelease  9.264724e-01  1.07621617</w:t>
-      </w:r>
-      <w:r>
-        <w:br w:type="textWrapping"/>
-      </w:r>
-      <w:r>
-        <w:rPr>
-          <w:rStyle w:val="VerbatimChar"/>
-        </w:rPr>
-        <w:t xml:space="preserve">## mspssScore  7.570155e-01  2.15611806</w:t>
-      </w:r>
-      <w:r>
-        <w:br w:type="textWrapping"/>
-      </w:r>
-      <w:r>
-        <w:rPr>
-          <w:rStyle w:val="VerbatimChar"/>
-        </w:rPr>
-        <w:t xml:space="preserve">## aceScore    8.823115e-01  1.48264118</w:t>
-      </w:r>
-      <w:r>
-        <w:br w:type="textWrapping"/>
-      </w:r>
-      <w:r>
-        <w:rPr>
-          <w:rStyle w:val="VerbatimChar"/>
-        </w:rPr>
-        <w:t xml:space="preserve">## gritScore   2.102437e+00 37.83559357</w:t>
+        <w:t xml:space="preserve">##                            2.5 %        97.5 %</w:t>
+      </w:r>
+      <w:r>
+        <w:br w:type="textWrapping"/>
+      </w:r>
+      <w:r>
+        <w:rPr>
+          <w:rStyle w:val="VerbatimChar"/>
+        </w:rPr>
+        <w:t xml:space="preserve">## (Intercept)                   NA 6.526162e+193</w:t>
+      </w:r>
+      <w:r>
+        <w:br w:type="textWrapping"/>
+      </w:r>
+      <w:r>
+        <w:rPr>
+          <w:rStyle w:val="VerbatimChar"/>
+        </w:rPr>
+        <w:t xml:space="preserve">## programsUsedBinary 1.712179e-195            NA</w:t>
+      </w:r>
+      <w:r>
+        <w:br w:type="textWrapping"/>
+      </w:r>
+      <w:r>
+        <w:rPr>
+          <w:rStyle w:val="VerbatimChar"/>
+        </w:rPr>
+        <w:t xml:space="preserve">## ageNow              7.139347e-01  1.021074e+00</w:t>
+      </w:r>
+      <w:r>
+        <w:br w:type="textWrapping"/>
+      </w:r>
+      <w:r>
+        <w:rPr>
+          <w:rStyle w:val="VerbatimChar"/>
+        </w:rPr>
+        <w:t xml:space="preserve">## ageRelease          8.777893e-01  1.149878e+00</w:t>
+      </w:r>
+      <w:r>
+        <w:br w:type="textWrapping"/>
+      </w:r>
+      <w:r>
+        <w:rPr>
+          <w:rStyle w:val="VerbatimChar"/>
+        </w:rPr>
+        <w:t xml:space="preserve">## mspssScore          8.247072e-01  3.071789e+00</w:t>
+      </w:r>
+      <w:r>
+        <w:br w:type="textWrapping"/>
+      </w:r>
+      <w:r>
+        <w:rPr>
+          <w:rStyle w:val="VerbatimChar"/>
+        </w:rPr>
+        <w:t xml:space="preserve">## aceScore            8.654503e-01  1.672234e+00</w:t>
+      </w:r>
+      <w:r>
+        <w:br w:type="textWrapping"/>
+      </w:r>
+      <w:r>
+        <w:rPr>
+          <w:rStyle w:val="VerbatimChar"/>
+        </w:rPr>
+        <w:t xml:space="preserve">## gritScore           2.250240e+00  7.122626e+01</w:t>
       </w:r>
     </w:p>
     <w:p>
@@ -15068,7 +16272,7 @@
         <w:rPr>
           <w:rStyle w:val="VerbatimChar"/>
         </w:rPr>
-        <w:t xml:space="preserve">## X-squared = 10.872, df = 8, p-value = 0.2091</w:t>
+        <w:t xml:space="preserve">## X-squared = 3.4505, df = 8, p-value = 0.903</w:t>
       </w:r>
     </w:p>
     <w:p>
@@ -15132,97 +16336,97 @@
         <w:rPr>
           <w:rStyle w:val="VerbatimChar"/>
         </w:rPr>
-        <w:t xml:space="preserve">##                     yhat0      yhat1 y0 y1</w:t>
-      </w:r>
-      <w:r>
-        <w:br w:type="textWrapping"/>
-      </w:r>
-      <w:r>
-        <w:rPr>
-          <w:rStyle w:val="VerbatimChar"/>
-        </w:rPr>
-        <w:t xml:space="preserve">## [0.00249,0.0235] 5.915703 0.08429675  6  0</w:t>
-      </w:r>
-      <w:r>
-        <w:br w:type="textWrapping"/>
-      </w:r>
-      <w:r>
-        <w:rPr>
-          <w:rStyle w:val="VerbatimChar"/>
-        </w:rPr>
-        <w:t xml:space="preserve">## (0.0235,0.0765]  4.833790 0.16621011  5  0</w:t>
-      </w:r>
-      <w:r>
-        <w:br w:type="textWrapping"/>
-      </w:r>
-      <w:r>
-        <w:rPr>
-          <w:rStyle w:val="VerbatimChar"/>
-        </w:rPr>
-        <w:t xml:space="preserve">## (0.0765,0.14]    5.345701 0.65429858  4  2</w:t>
-      </w:r>
-      <w:r>
-        <w:br w:type="textWrapping"/>
-      </w:r>
-      <w:r>
-        <w:rPr>
-          <w:rStyle w:val="VerbatimChar"/>
-        </w:rPr>
-        <w:t xml:space="preserve">## (0.14,0.172]     4.194028 0.80597216  4  1</w:t>
-      </w:r>
-      <w:r>
-        <w:br w:type="textWrapping"/>
-      </w:r>
-      <w:r>
-        <w:rPr>
-          <w:rStyle w:val="VerbatimChar"/>
-        </w:rPr>
-        <w:t xml:space="preserve">## (0.172,0.195]    4.891586 1.10841433  6  0</w:t>
-      </w:r>
-      <w:r>
-        <w:br w:type="textWrapping"/>
-      </w:r>
-      <w:r>
-        <w:rPr>
-          <w:rStyle w:val="VerbatimChar"/>
-        </w:rPr>
-        <w:t xml:space="preserve">## (0.195,0.307]    3.771003 1.22899738  4  1</w:t>
-      </w:r>
-      <w:r>
-        <w:br w:type="textWrapping"/>
-      </w:r>
-      <w:r>
-        <w:rPr>
-          <w:rStyle w:val="VerbatimChar"/>
-        </w:rPr>
-        <w:t xml:space="preserve">## (0.307,0.41]     3.208509 1.79149121  4  1</w:t>
-      </w:r>
-      <w:r>
-        <w:br w:type="textWrapping"/>
-      </w:r>
-      <w:r>
-        <w:rPr>
-          <w:rStyle w:val="VerbatimChar"/>
-        </w:rPr>
-        <w:t xml:space="preserve">## (0.41,0.483]     3.314579 2.68542106  1  5</w:t>
-      </w:r>
-      <w:r>
-        <w:br w:type="textWrapping"/>
-      </w:r>
-      <w:r>
-        <w:rPr>
-          <w:rStyle w:val="VerbatimChar"/>
-        </w:rPr>
-        <w:t xml:space="preserve">## (0.483,0.533]    2.468221 2.53177870  4  1</w:t>
-      </w:r>
-      <w:r>
-        <w:br w:type="textWrapping"/>
-      </w:r>
-      <w:r>
-        <w:rPr>
-          <w:rStyle w:val="VerbatimChar"/>
-        </w:rPr>
-        <w:t xml:space="preserve">## (0.533,0.789]    2.056880 3.94311978  2  4</w:t>
+        <w:t xml:space="preserve">##                       yhat0      yhat1 y0 y1</w:t>
+      </w:r>
+      <w:r>
+        <w:br w:type="textWrapping"/>
+      </w:r>
+      <w:r>
+        <w:rPr>
+          <w:rStyle w:val="VerbatimChar"/>
+        </w:rPr>
+        <w:t xml:space="preserve">## [6.39e-08,0.00789] 4.976349 0.02365138  5  0</w:t>
+      </w:r>
+      <w:r>
+        <w:br w:type="textWrapping"/>
+      </w:r>
+      <w:r>
+        <w:rPr>
+          <w:rStyle w:val="VerbatimChar"/>
+        </w:rPr>
+        <w:t xml:space="preserve">## (0.00789,0.0345]   4.902222 0.09777832  5  0</w:t>
+      </w:r>
+      <w:r>
+        <w:br w:type="textWrapping"/>
+      </w:r>
+      <w:r>
+        <w:rPr>
+          <w:rStyle w:val="VerbatimChar"/>
+        </w:rPr>
+        <w:t xml:space="preserve">## (0.0345,0.0891]    3.689023 0.31097700  4  0</w:t>
+      </w:r>
+      <w:r>
+        <w:br w:type="textWrapping"/>
+      </w:r>
+      <w:r>
+        <w:rPr>
+          <w:rStyle w:val="VerbatimChar"/>
+        </w:rPr>
+        <w:t xml:space="preserve">## (0.0891,0.171]     4.369081 0.63091948  4  1</w:t>
+      </w:r>
+      <w:r>
+        <w:br w:type="textWrapping"/>
+      </w:r>
+      <w:r>
+        <w:rPr>
+          <w:rStyle w:val="VerbatimChar"/>
+        </w:rPr>
+        <w:t xml:space="preserve">## (0.171,0.208]      3.269486 0.73051444  3  1</w:t>
+      </w:r>
+      <w:r>
+        <w:br w:type="textWrapping"/>
+      </w:r>
+      <w:r>
+        <w:rPr>
+          <w:rStyle w:val="VerbatimChar"/>
+        </w:rPr>
+        <w:t xml:space="preserve">## (0.208,0.29]       3.667567 1.33243309  3  2</w:t>
+      </w:r>
+      <w:r>
+        <w:br w:type="textWrapping"/>
+      </w:r>
+      <w:r>
+        <w:rPr>
+          <w:rStyle w:val="VerbatimChar"/>
+        </w:rPr>
+        <w:t xml:space="preserve">## (0.29,0.373]       2.702858 1.29714185  2  2</w:t>
+      </w:r>
+      <w:r>
+        <w:br w:type="textWrapping"/>
+      </w:r>
+      <w:r>
+        <w:rPr>
+          <w:rStyle w:val="VerbatimChar"/>
+        </w:rPr>
+        <w:t xml:space="preserve">## (0.373,0.527]      2.678299 2.32170118  4  1</w:t>
+      </w:r>
+      <w:r>
+        <w:br w:type="textWrapping"/>
+      </w:r>
+      <w:r>
+        <w:rPr>
+          <w:rStyle w:val="VerbatimChar"/>
+        </w:rPr>
+        <w:t xml:space="preserve">## (0.527,0.616]      1.594707 2.40529261  2  2</w:t>
+      </w:r>
+      <w:r>
+        <w:br w:type="textWrapping"/>
+      </w:r>
+      <w:r>
+        <w:rPr>
+          <w:rStyle w:val="VerbatimChar"/>
+        </w:rPr>
+        <w:t xml:space="preserve">## (0.616,0.921]      1.150409 3.84959071  1  4</w:t>
       </w:r>
     </w:p>
     <w:p>

</xml_diff>

<commit_message>
Corrected error in R Notebook and created tables
</commit_message>
<xml_diff>
--- a/FinalProject/Docs/SOC5800_2019_Fall_FinalProject_v00.docx
+++ b/FinalProject/Docs/SOC5800_2019_Fall_FinalProject_v00.docx
@@ -11050,7 +11050,7 @@
         <w:rPr>
           <w:rStyle w:val="NormalTok"/>
         </w:rPr>
-        <w:t xml:space="preserve">(gritQ1, gritQ2, gritQ3, gritQ4, gritQ5, gritQ6, gritQ7, gritQ8)))</w:t>
+        <w:t xml:space="preserve">(gritQ1R, gritQ2, gritQ3R, gritQ4, gritQ5R, gritQ6R, gritQ7, gritQ8)))</w:t>
       </w:r>
       <w:r>
         <w:br w:type="textWrapping"/>
@@ -11173,7 +11173,7 @@
         <w:rPr>
           <w:rStyle w:val="VerbatimChar"/>
         </w:rPr>
-        <w:t xml:space="preserve">## [1] 0.3371312</w:t>
+        <w:t xml:space="preserve">## [1] 0.7431265</w:t>
       </w:r>
     </w:p>
     <w:p>

</xml_diff>

<commit_message>
Changed correlation function in R Notebook
</commit_message>
<xml_diff>
--- a/FinalProject/Docs/SOC5800_2019_Fall_FinalProject_v00.docx
+++ b/FinalProject/Docs/SOC5800_2019_Fall_FinalProject_v00.docx
@@ -107,7 +107,7 @@
         <w:t xml:space="preserve"> </w:t>
       </w:r>
       <w:r>
-        <w:t xml:space="preserve">02,</w:t>
+        <w:t xml:space="preserve">03,</w:t>
       </w:r>
       <w:r>
         <w:t xml:space="preserve"> </w:t>
@@ -740,6 +740,27 @@
         </w:rPr>
         <w:t xml:space="preserve"># Procedures for Psychological, Psychometric, and Personality Research</w:t>
       </w:r>
+      <w:r>
+        <w:br w:type="textWrapping"/>
+      </w:r>
+      <w:r>
+        <w:rPr>
+          <w:rStyle w:val="KeywordTok"/>
+        </w:rPr>
+        <w:t xml:space="preserve">library</w:t>
+      </w:r>
+      <w:r>
+        <w:rPr>
+          <w:rStyle w:val="NormalTok"/>
+        </w:rPr>
+        <w:t xml:space="preserve">(Hmisc) </w:t>
+      </w:r>
+      <w:r>
+        <w:rPr>
+          <w:rStyle w:val="CommentTok"/>
+        </w:rPr>
+        <w:t xml:space="preserve"># Harrell miscellaneous</w:t>
+      </w:r>
     </w:p>
     <w:p>
       <w:pPr>
@@ -6764,141 +6785,6 @@
         <w:br w:type="textWrapping"/>
       </w:r>
       <w:r>
-        <w:rPr>
-          <w:rStyle w:val="CommentTok"/>
-        </w:rPr>
-        <w:t xml:space="preserve">#  mutate(savings = case_when(</w:t>
-      </w:r>
-      <w:r>
-        <w:br w:type="textWrapping"/>
-      </w:r>
-      <w:r>
-        <w:rPr>
-          <w:rStyle w:val="CommentTok"/>
-        </w:rPr>
-        <w:t xml:space="preserve">#    as.numeric(savings) == 1 ~ 1,</w:t>
-      </w:r>
-      <w:r>
-        <w:br w:type="textWrapping"/>
-      </w:r>
-      <w:r>
-        <w:rPr>
-          <w:rStyle w:val="CommentTok"/>
-        </w:rPr>
-        <w:t xml:space="preserve">#    as.numeric(savings) == 2 ~ 0,</w:t>
-      </w:r>
-      <w:r>
-        <w:br w:type="textWrapping"/>
-      </w:r>
-      <w:r>
-        <w:rPr>
-          <w:rStyle w:val="CommentTok"/>
-        </w:rPr>
-        <w:t xml:space="preserve">#    TRUE ~ savings)</w:t>
-      </w:r>
-      <w:r>
-        <w:br w:type="textWrapping"/>
-      </w:r>
-      <w:r>
-        <w:rPr>
-          <w:rStyle w:val="CommentTok"/>
-        </w:rPr>
-        <w:t xml:space="preserve">#  )%&gt;%</w:t>
-      </w:r>
-      <w:r>
-        <w:br w:type="textWrapping"/>
-      </w:r>
-      <w:r>
-        <w:rPr>
-          <w:rStyle w:val="CommentTok"/>
-        </w:rPr>
-        <w:t xml:space="preserve">#  mutate(helpDuring = case_when(</w:t>
-      </w:r>
-      <w:r>
-        <w:br w:type="textWrapping"/>
-      </w:r>
-      <w:r>
-        <w:rPr>
-          <w:rStyle w:val="CommentTok"/>
-        </w:rPr>
-        <w:t xml:space="preserve">#    as.numeric(helpDuring) == 1 ~ 1,</w:t>
-      </w:r>
-      <w:r>
-        <w:br w:type="textWrapping"/>
-      </w:r>
-      <w:r>
-        <w:rPr>
-          <w:rStyle w:val="CommentTok"/>
-        </w:rPr>
-        <w:t xml:space="preserve">#    as.numeric(helpDuring) == 2 ~ 0,</w:t>
-      </w:r>
-      <w:r>
-        <w:br w:type="textWrapping"/>
-      </w:r>
-      <w:r>
-        <w:rPr>
-          <w:rStyle w:val="CommentTok"/>
-        </w:rPr>
-        <w:t xml:space="preserve">#    TRUE ~ helpDuring)</w:t>
-      </w:r>
-      <w:r>
-        <w:br w:type="textWrapping"/>
-      </w:r>
-      <w:r>
-        <w:rPr>
-          <w:rStyle w:val="CommentTok"/>
-        </w:rPr>
-        <w:t xml:space="preserve">#  )%&gt;%</w:t>
-      </w:r>
-      <w:r>
-        <w:br w:type="textWrapping"/>
-      </w:r>
-      <w:r>
-        <w:rPr>
-          <w:rStyle w:val="CommentTok"/>
-        </w:rPr>
-        <w:t xml:space="preserve">#  mutate(helpAfter = case_when(</w:t>
-      </w:r>
-      <w:r>
-        <w:br w:type="textWrapping"/>
-      </w:r>
-      <w:r>
-        <w:rPr>
-          <w:rStyle w:val="CommentTok"/>
-        </w:rPr>
-        <w:t xml:space="preserve">#    as.numeric(helpDuring) == 1 ~ 1,</w:t>
-      </w:r>
-      <w:r>
-        <w:br w:type="textWrapping"/>
-      </w:r>
-      <w:r>
-        <w:rPr>
-          <w:rStyle w:val="CommentTok"/>
-        </w:rPr>
-        <w:t xml:space="preserve">#    as.numeric(helpDuring) == 2 ~ 0,</w:t>
-      </w:r>
-      <w:r>
-        <w:br w:type="textWrapping"/>
-      </w:r>
-      <w:r>
-        <w:rPr>
-          <w:rStyle w:val="CommentTok"/>
-        </w:rPr>
-        <w:t xml:space="preserve">#    TRUE ~ helpAfter)</w:t>
-      </w:r>
-      <w:r>
-        <w:br w:type="textWrapping"/>
-      </w:r>
-      <w:r>
-        <w:rPr>
-          <w:rStyle w:val="CommentTok"/>
-        </w:rPr>
-        <w:t xml:space="preserve">#    )-&gt; dataAugmented</w:t>
-      </w:r>
-      <w:r>
-        <w:br w:type="textWrapping"/>
-      </w:r>
-      <w:r>
         <w:br w:type="textWrapping"/>
       </w:r>
       <w:r>
@@ -8413,7 +8299,7 @@
         <w:rPr>
           <w:rStyle w:val="DataTypeTok"/>
         </w:rPr>
-        <w:t xml:space="preserve">issFamilyScore =</w:t>
+        <w:t xml:space="preserve">issScoreFamily =</w:t>
       </w:r>
       <w:r>
         <w:rPr>
@@ -8737,7 +8623,7 @@
         <w:rPr>
           <w:rStyle w:val="DataTypeTok"/>
         </w:rPr>
-        <w:t xml:space="preserve">issFriendScore =</w:t>
+        <w:t xml:space="preserve">issScoreFriend =</w:t>
       </w:r>
       <w:r>
         <w:rPr>
@@ -9106,7 +8992,7 @@
         <w:rPr>
           <w:rStyle w:val="NormalTok"/>
         </w:rPr>
-        <w:t xml:space="preserve">(issFriendScore) </w:t>
+        <w:t xml:space="preserve">(issScoreFamily) </w:t>
       </w:r>
       <w:r>
         <w:rPr>
@@ -9136,7 +9022,7 @@
         <w:rPr>
           <w:rStyle w:val="NormalTok"/>
         </w:rPr>
-        <w:t xml:space="preserve">(issFamilyScore) </w:t>
+        <w:t xml:space="preserve">(issScoreFriend) </w:t>
       </w:r>
       <w:r>
         <w:rPr>
@@ -9154,7 +9040,7 @@
         <w:rPr>
           <w:rStyle w:val="NormalTok"/>
         </w:rPr>
-        <w:t xml:space="preserve">(issFamilyScore</w:t>
+        <w:t xml:space="preserve">(issScoreFamily</w:t>
       </w:r>
       <w:r>
         <w:rPr>
@@ -9166,7 +9052,7 @@
         <w:rPr>
           <w:rStyle w:val="NormalTok"/>
         </w:rPr>
-        <w:t xml:space="preserve">issFriendScore)</w:t>
+        <w:t xml:space="preserve">issScoreFriend)</w:t>
       </w:r>
       <w:r>
         <w:rPr>
@@ -15561,16 +15447,61 @@
         <w:rPr>
           <w:rStyle w:val="VerbatimChar"/>
         </w:rPr>
-        <w:t xml:space="preserve">##    vars  n  mean   sd median trimmed mad min max range skew kurtosis   se</w:t>
-      </w:r>
-      <w:r>
-        <w:br w:type="textWrapping"/>
-      </w:r>
-      <w:r>
-        <w:rPr>
-          <w:rStyle w:val="VerbatimChar"/>
-        </w:rPr>
-        <w:t xml:space="preserve">## X1    1 56 43.55 9.13     44   43.07 8.9  25  70    45 0.66      0.7 1.22</w:t>
+        <w:t xml:space="preserve">## as.numeric(dataClean$ageNow) </w:t>
+      </w:r>
+      <w:r>
+        <w:br w:type="textWrapping"/>
+      </w:r>
+      <w:r>
+        <w:rPr>
+          <w:rStyle w:val="VerbatimChar"/>
+        </w:rPr>
+        <w:t xml:space="preserve">##        n  missing distinct     Info     Mean      Gmd      .05      .10 </w:t>
+      </w:r>
+      <w:r>
+        <w:br w:type="textWrapping"/>
+      </w:r>
+      <w:r>
+        <w:rPr>
+          <w:rStyle w:val="VerbatimChar"/>
+        </w:rPr>
+        <w:t xml:space="preserve">##       56        2       28    0.997    43.55    10.12    31.75    34.00 </w:t>
+      </w:r>
+      <w:r>
+        <w:br w:type="textWrapping"/>
+      </w:r>
+      <w:r>
+        <w:rPr>
+          <w:rStyle w:val="VerbatimChar"/>
+        </w:rPr>
+        <w:t xml:space="preserve">##      .25      .50      .75      .90      .95 </w:t>
+      </w:r>
+      <w:r>
+        <w:br w:type="textWrapping"/>
+      </w:r>
+      <w:r>
+        <w:rPr>
+          <w:rStyle w:val="VerbatimChar"/>
+        </w:rPr>
+        <w:t xml:space="preserve">##    36.75    44.00    49.00    54.50    56.25 </w:t>
+      </w:r>
+      <w:r>
+        <w:br w:type="textWrapping"/>
+      </w:r>
+      <w:r>
+        <w:rPr>
+          <w:rStyle w:val="VerbatimChar"/>
+        </w:rPr>
+        <w:t xml:space="preserve">## </w:t>
+      </w:r>
+      <w:r>
+        <w:br w:type="textWrapping"/>
+      </w:r>
+      <w:r>
+        <w:rPr>
+          <w:rStyle w:val="VerbatimChar"/>
+        </w:rPr>
+        <w:t xml:space="preserve">## lowest : 25 27 31 32 33, highest: 53 54 55 60 70</w:t>
       </w:r>
     </w:p>
     <w:p>
@@ -15686,34 +15617,61 @@
         <w:rPr>
           <w:rStyle w:val="VerbatimChar"/>
         </w:rPr>
-        <w:t xml:space="preserve">##    vars  n  mean   sd median trimmed   mad min max range skew kurtosis</w:t>
-      </w:r>
-      <w:r>
-        <w:br w:type="textWrapping"/>
-      </w:r>
-      <w:r>
-        <w:rPr>
-          <w:rStyle w:val="VerbatimChar"/>
-        </w:rPr>
-        <w:t xml:space="preserve">## X1    1 53 33.43 10.3     33   32.81 10.38  15  63    48 0.47    -0.16</w:t>
-      </w:r>
-      <w:r>
-        <w:br w:type="textWrapping"/>
-      </w:r>
-      <w:r>
-        <w:rPr>
-          <w:rStyle w:val="VerbatimChar"/>
-        </w:rPr>
-        <w:t xml:space="preserve">##      se</w:t>
-      </w:r>
-      <w:r>
-        <w:br w:type="textWrapping"/>
-      </w:r>
-      <w:r>
-        <w:rPr>
-          <w:rStyle w:val="VerbatimChar"/>
-        </w:rPr>
-        <w:t xml:space="preserve">## X1 1.42</w:t>
+        <w:t xml:space="preserve">## as.numeric(dataClean$ageRelease) </w:t>
+      </w:r>
+      <w:r>
+        <w:br w:type="textWrapping"/>
+      </w:r>
+      <w:r>
+        <w:rPr>
+          <w:rStyle w:val="VerbatimChar"/>
+        </w:rPr>
+        <w:t xml:space="preserve">##        n  missing distinct     Info     Mean      Gmd      .05      .10 </w:t>
+      </w:r>
+      <w:r>
+        <w:br w:type="textWrapping"/>
+      </w:r>
+      <w:r>
+        <w:rPr>
+          <w:rStyle w:val="VerbatimChar"/>
+        </w:rPr>
+        <w:t xml:space="preserve">##       53        5       30    0.998    33.43    11.69     19.6     20.2 </w:t>
+      </w:r>
+      <w:r>
+        <w:br w:type="textWrapping"/>
+      </w:r>
+      <w:r>
+        <w:rPr>
+          <w:rStyle w:val="VerbatimChar"/>
+        </w:rPr>
+        <w:t xml:space="preserve">##      .25      .50      .75      .90      .95 </w:t>
+      </w:r>
+      <w:r>
+        <w:br w:type="textWrapping"/>
+      </w:r>
+      <w:r>
+        <w:rPr>
+          <w:rStyle w:val="VerbatimChar"/>
+        </w:rPr>
+        <w:t xml:space="preserve">##     26.0     33.0     39.0     46.0     51.0 </w:t>
+      </w:r>
+      <w:r>
+        <w:br w:type="textWrapping"/>
+      </w:r>
+      <w:r>
+        <w:rPr>
+          <w:rStyle w:val="VerbatimChar"/>
+        </w:rPr>
+        <w:t xml:space="preserve">## </w:t>
+      </w:r>
+      <w:r>
+        <w:br w:type="textWrapping"/>
+      </w:r>
+      <w:r>
+        <w:rPr>
+          <w:rStyle w:val="VerbatimChar"/>
+        </w:rPr>
+        <w:t xml:space="preserve">## lowest : 15 19 20 21 22, highest: 46 50 51 53 63</w:t>
       </w:r>
     </w:p>
     <w:p>
@@ -20908,6 +20866,15 @@
       </w:r>
       <w:r>
         <w:rPr>
+          <w:rStyle w:val="CommentTok"/>
+        </w:rPr>
+        <w:t xml:space="preserve"># correlation &lt;- cor(correlationDataset, use="pairwise.complete.obs")</w:t>
+      </w:r>
+      <w:r>
+        <w:br w:type="textWrapping"/>
+      </w:r>
+      <w:r>
+        <w:rPr>
           <w:rStyle w:val="NormalTok"/>
         </w:rPr>
         <w:t xml:space="preserve">correlation &lt;-</w:t>
@@ -20922,25 +20889,37 @@
         <w:rPr>
           <w:rStyle w:val="KeywordTok"/>
         </w:rPr>
-        <w:t xml:space="preserve">cor</w:t>
-      </w:r>
-      <w:r>
-        <w:rPr>
-          <w:rStyle w:val="NormalTok"/>
-        </w:rPr>
-        <w:t xml:space="preserve">(correlationDataset, </w:t>
+        <w:t xml:space="preserve">rcorr</w:t>
+      </w:r>
+      <w:r>
+        <w:rPr>
+          <w:rStyle w:val="NormalTok"/>
+        </w:rPr>
+        <w:t xml:space="preserve">(</w:t>
+      </w:r>
+      <w:r>
+        <w:rPr>
+          <w:rStyle w:val="KeywordTok"/>
+        </w:rPr>
+        <w:t xml:space="preserve">as.matrix</w:t>
+      </w:r>
+      <w:r>
+        <w:rPr>
+          <w:rStyle w:val="NormalTok"/>
+        </w:rPr>
+        <w:t xml:space="preserve">(correlationDataset), </w:t>
       </w:r>
       <w:r>
         <w:rPr>
           <w:rStyle w:val="DataTypeTok"/>
         </w:rPr>
-        <w:t xml:space="preserve">use=</w:t>
-      </w:r>
-      <w:r>
-        <w:rPr>
-          <w:rStyle w:val="StringTok"/>
-        </w:rPr>
-        <w:t xml:space="preserve">"pairwise.complete.obs"</w:t>
+        <w:t xml:space="preserve">type=</w:t>
+      </w:r>
+      <w:r>
+        <w:rPr>
+          <w:rStyle w:val="StringTok"/>
+        </w:rPr>
+        <w:t xml:space="preserve">"pearson"</w:t>
       </w:r>
       <w:r>
         <w:rPr>
@@ -20975,331 +20954,331 @@
         <w:rPr>
           <w:rStyle w:val="VerbatimChar"/>
         </w:rPr>
-        <w:t xml:space="preserve">## incomeLastYr          1.00000000   0.62389624   0.90245165</w:t>
-      </w:r>
-      <w:r>
-        <w:br w:type="textWrapping"/>
-      </w:r>
-      <w:r>
-        <w:rPr>
-          <w:rStyle w:val="VerbatimChar"/>
-        </w:rPr>
-        <w:t xml:space="preserve">## incomeChange          0.62389624   1.00000000   0.57020204</w:t>
-      </w:r>
-      <w:r>
-        <w:br w:type="textWrapping"/>
-      </w:r>
-      <w:r>
-        <w:rPr>
-          <w:rStyle w:val="VerbatimChar"/>
-        </w:rPr>
-        <w:t xml:space="preserve">## povertyRatio          0.90245165   0.57020204   1.00000000</w:t>
-      </w:r>
-      <w:r>
-        <w:br w:type="textWrapping"/>
-      </w:r>
-      <w:r>
-        <w:rPr>
-          <w:rStyle w:val="VerbatimChar"/>
-        </w:rPr>
-        <w:t xml:space="preserve">## managingFinancially   0.38432546   0.22065969   0.22013358</w:t>
-      </w:r>
-      <w:r>
-        <w:br w:type="textWrapping"/>
-      </w:r>
-      <w:r>
-        <w:rPr>
-          <w:rStyle w:val="VerbatimChar"/>
-        </w:rPr>
-        <w:t xml:space="preserve">## savings               0.16043956   0.02982528   0.09488104</w:t>
-      </w:r>
-      <w:r>
-        <w:br w:type="textWrapping"/>
-      </w:r>
-      <w:r>
-        <w:rPr>
-          <w:rStyle w:val="VerbatimChar"/>
-        </w:rPr>
-        <w:t xml:space="preserve">## programsUsedBinary   -0.22587698   0.05293235  -0.11824611</w:t>
-      </w:r>
-      <w:r>
-        <w:br w:type="textWrapping"/>
-      </w:r>
-      <w:r>
-        <w:rPr>
-          <w:rStyle w:val="VerbatimChar"/>
-        </w:rPr>
-        <w:t xml:space="preserve">## countServicesAfter   -0.14793655   0.13256880  -0.17969601</w:t>
-      </w:r>
-      <w:r>
-        <w:br w:type="textWrapping"/>
-      </w:r>
-      <w:r>
-        <w:rPr>
-          <w:rStyle w:val="VerbatimChar"/>
-        </w:rPr>
-        <w:t xml:space="preserve">## countHelpDuring      -0.13709730   0.05417094  -0.06458020</w:t>
-      </w:r>
-      <w:r>
-        <w:br w:type="textWrapping"/>
-      </w:r>
-      <w:r>
-        <w:rPr>
-          <w:rStyle w:val="VerbatimChar"/>
-        </w:rPr>
-        <w:t xml:space="preserve">## countHelpAfter       -0.03217192   0.13784267  -0.05375359</w:t>
-      </w:r>
-      <w:r>
-        <w:br w:type="textWrapping"/>
-      </w:r>
-      <w:r>
-        <w:rPr>
-          <w:rStyle w:val="VerbatimChar"/>
-        </w:rPr>
-        <w:t xml:space="preserve">## educationHighest      0.31339939   0.30114605   0.42784960</w:t>
-      </w:r>
-      <w:r>
-        <w:br w:type="textWrapping"/>
-      </w:r>
-      <w:r>
-        <w:rPr>
-          <w:rStyle w:val="VerbatimChar"/>
-        </w:rPr>
-        <w:t xml:space="preserve">## ageNow               -0.09861404  -0.06292118   0.04690360</w:t>
-      </w:r>
-      <w:r>
-        <w:br w:type="textWrapping"/>
-      </w:r>
-      <w:r>
-        <w:rPr>
-          <w:rStyle w:val="VerbatimChar"/>
-        </w:rPr>
-        <w:t xml:space="preserve">## ageRelease           -0.23786387  -0.35233526  -0.07209688</w:t>
-      </w:r>
-      <w:r>
-        <w:br w:type="textWrapping"/>
-      </w:r>
-      <w:r>
-        <w:rPr>
-          <w:rStyle w:val="VerbatimChar"/>
-        </w:rPr>
-        <w:t xml:space="preserve">## incarcerationTime    -0.09891458  -0.12556572  -0.06405771</w:t>
-      </w:r>
-      <w:r>
-        <w:br w:type="textWrapping"/>
-      </w:r>
-      <w:r>
-        <w:rPr>
-          <w:rStyle w:val="VerbatimChar"/>
-        </w:rPr>
-        <w:t xml:space="preserve">## timeReleased          0.25985930   0.53211785   0.19805433</w:t>
-      </w:r>
-      <w:r>
-        <w:br w:type="textWrapping"/>
-      </w:r>
-      <w:r>
-        <w:rPr>
-          <w:rStyle w:val="VerbatimChar"/>
-        </w:rPr>
-        <w:t xml:space="preserve">## mspssScore            0.05464628   0.02768492   0.02613781</w:t>
-      </w:r>
-      <w:r>
-        <w:br w:type="textWrapping"/>
-      </w:r>
-      <w:r>
-        <w:rPr>
-          <w:rStyle w:val="VerbatimChar"/>
-        </w:rPr>
-        <w:t xml:space="preserve">## issScore             -0.14899162  -0.27682815  -0.15198710</w:t>
-      </w:r>
-      <w:r>
-        <w:br w:type="textWrapping"/>
-      </w:r>
-      <w:r>
-        <w:rPr>
-          <w:rStyle w:val="VerbatimChar"/>
-        </w:rPr>
-        <w:t xml:space="preserve">## aceScore              0.12692185  -0.14102817   0.18582176</w:t>
-      </w:r>
-      <w:r>
-        <w:br w:type="textWrapping"/>
-      </w:r>
-      <w:r>
-        <w:rPr>
-          <w:rStyle w:val="VerbatimChar"/>
-        </w:rPr>
-        <w:t xml:space="preserve">## gritScore             0.04919301   0.04883117   0.05971638</w:t>
-      </w:r>
-      <w:r>
-        <w:br w:type="textWrapping"/>
-      </w:r>
-      <w:r>
-        <w:rPr>
-          <w:rStyle w:val="VerbatimChar"/>
-        </w:rPr>
-        <w:t xml:space="preserve">##                     managingFinancially     savings programsUsedBinary</w:t>
-      </w:r>
-      <w:r>
-        <w:br w:type="textWrapping"/>
-      </w:r>
-      <w:r>
-        <w:rPr>
-          <w:rStyle w:val="VerbatimChar"/>
-        </w:rPr>
-        <w:t xml:space="preserve">## incomeLastYr                0.384325456  0.16043956       -0.225876976</w:t>
-      </w:r>
-      <w:r>
-        <w:br w:type="textWrapping"/>
-      </w:r>
-      <w:r>
-        <w:rPr>
-          <w:rStyle w:val="VerbatimChar"/>
-        </w:rPr>
-        <w:t xml:space="preserve">## incomeChange                0.220659690  0.02982528        0.052932352</w:t>
-      </w:r>
-      <w:r>
-        <w:br w:type="textWrapping"/>
-      </w:r>
-      <w:r>
-        <w:rPr>
-          <w:rStyle w:val="VerbatimChar"/>
-        </w:rPr>
-        <w:t xml:space="preserve">## povertyRatio                0.220133577  0.09488104       -0.118246108</w:t>
-      </w:r>
-      <w:r>
-        <w:br w:type="textWrapping"/>
-      </w:r>
-      <w:r>
-        <w:rPr>
-          <w:rStyle w:val="VerbatimChar"/>
-        </w:rPr>
-        <w:t xml:space="preserve">## managingFinancially         1.000000000  0.45930620        0.176565918</w:t>
-      </w:r>
-      <w:r>
-        <w:br w:type="textWrapping"/>
-      </w:r>
-      <w:r>
-        <w:rPr>
-          <w:rStyle w:val="VerbatimChar"/>
-        </w:rPr>
-        <w:t xml:space="preserve">## savings                     0.459306203  1.00000000        0.121626064</w:t>
-      </w:r>
-      <w:r>
-        <w:br w:type="textWrapping"/>
-      </w:r>
-      <w:r>
-        <w:rPr>
-          <w:rStyle w:val="VerbatimChar"/>
-        </w:rPr>
-        <w:t xml:space="preserve">## programsUsedBinary          0.176565918  0.12162606        1.000000000</w:t>
-      </w:r>
-      <w:r>
-        <w:br w:type="textWrapping"/>
-      </w:r>
-      <w:r>
-        <w:rPr>
-          <w:rStyle w:val="VerbatimChar"/>
-        </w:rPr>
-        <w:t xml:space="preserve">## countServicesAfter          0.008843988 -0.12089088        0.399697758</w:t>
-      </w:r>
-      <w:r>
-        <w:br w:type="textWrapping"/>
-      </w:r>
-      <w:r>
-        <w:rPr>
-          <w:rStyle w:val="VerbatimChar"/>
-        </w:rPr>
-        <w:t xml:space="preserve">## countHelpDuring            -0.064414425  0.08368277        0.190637884</w:t>
-      </w:r>
-      <w:r>
-        <w:br w:type="textWrapping"/>
-      </w:r>
-      <w:r>
-        <w:rPr>
-          <w:rStyle w:val="VerbatimChar"/>
-        </w:rPr>
-        <w:t xml:space="preserve">## countHelpAfter              0.015207940 -0.01324726        0.129766581</w:t>
-      </w:r>
-      <w:r>
-        <w:br w:type="textWrapping"/>
-      </w:r>
-      <w:r>
-        <w:rPr>
-          <w:rStyle w:val="VerbatimChar"/>
-        </w:rPr>
-        <w:t xml:space="preserve">## educationHighest           -0.198321714  0.01026097        0.013304718</w:t>
-      </w:r>
-      <w:r>
-        <w:br w:type="textWrapping"/>
-      </w:r>
-      <w:r>
-        <w:rPr>
-          <w:rStyle w:val="VerbatimChar"/>
-        </w:rPr>
-        <w:t xml:space="preserve">## ageNow                     -0.236078363 -0.07361837        0.062939420</w:t>
-      </w:r>
-      <w:r>
-        <w:br w:type="textWrapping"/>
-      </w:r>
-      <w:r>
-        <w:rPr>
-          <w:rStyle w:val="VerbatimChar"/>
-        </w:rPr>
-        <w:t xml:space="preserve">## ageRelease                 -0.271761017 -0.04780903       -0.008848668</w:t>
-      </w:r>
-      <w:r>
-        <w:br w:type="textWrapping"/>
-      </w:r>
-      <w:r>
-        <w:rPr>
-          <w:rStyle w:val="VerbatimChar"/>
-        </w:rPr>
-        <w:t xml:space="preserve">## incarcerationTime          -0.111169386  0.27761285        0.018434171</w:t>
-      </w:r>
-      <w:r>
-        <w:br w:type="textWrapping"/>
-      </w:r>
-      <w:r>
-        <w:rPr>
-          <w:rStyle w:val="VerbatimChar"/>
-        </w:rPr>
-        <w:t xml:space="preserve">## timeReleased                0.102271985 -0.03908564        0.116335859</w:t>
-      </w:r>
-      <w:r>
-        <w:br w:type="textWrapping"/>
-      </w:r>
-      <w:r>
-        <w:rPr>
-          <w:rStyle w:val="VerbatimChar"/>
-        </w:rPr>
-        <w:t xml:space="preserve">## mspssScore                 -0.095002081  0.06512421        0.104654047</w:t>
-      </w:r>
-      <w:r>
-        <w:br w:type="textWrapping"/>
-      </w:r>
-      <w:r>
-        <w:rPr>
-          <w:rStyle w:val="VerbatimChar"/>
-        </w:rPr>
-        <w:t xml:space="preserve">## issScore                   -0.015165964  0.01204938        0.079196581</w:t>
-      </w:r>
-      <w:r>
-        <w:br w:type="textWrapping"/>
-      </w:r>
-      <w:r>
-        <w:rPr>
-          <w:rStyle w:val="VerbatimChar"/>
-        </w:rPr>
-        <w:t xml:space="preserve">## aceScore                    0.055259618  0.11663711        0.048335010</w:t>
-      </w:r>
-      <w:r>
-        <w:br w:type="textWrapping"/>
-      </w:r>
-      <w:r>
-        <w:rPr>
-          <w:rStyle w:val="VerbatimChar"/>
-        </w:rPr>
-        <w:t xml:space="preserve">## gritScore                   0.287890613  0.44536244        0.335290026</w:t>
+        <w:t xml:space="preserve">## incomeLastYr                1.00         0.62         0.90</w:t>
+      </w:r>
+      <w:r>
+        <w:br w:type="textWrapping"/>
+      </w:r>
+      <w:r>
+        <w:rPr>
+          <w:rStyle w:val="VerbatimChar"/>
+        </w:rPr>
+        <w:t xml:space="preserve">## incomeChange                0.62         1.00         0.57</w:t>
+      </w:r>
+      <w:r>
+        <w:br w:type="textWrapping"/>
+      </w:r>
+      <w:r>
+        <w:rPr>
+          <w:rStyle w:val="VerbatimChar"/>
+        </w:rPr>
+        <w:t xml:space="preserve">## povertyRatio                0.90         0.57         1.00</w:t>
+      </w:r>
+      <w:r>
+        <w:br w:type="textWrapping"/>
+      </w:r>
+      <w:r>
+        <w:rPr>
+          <w:rStyle w:val="VerbatimChar"/>
+        </w:rPr>
+        <w:t xml:space="preserve">## managingFinancially         0.38         0.22         0.22</w:t>
+      </w:r>
+      <w:r>
+        <w:br w:type="textWrapping"/>
+      </w:r>
+      <w:r>
+        <w:rPr>
+          <w:rStyle w:val="VerbatimChar"/>
+        </w:rPr>
+        <w:t xml:space="preserve">## savings                     0.16         0.03         0.09</w:t>
+      </w:r>
+      <w:r>
+        <w:br w:type="textWrapping"/>
+      </w:r>
+      <w:r>
+        <w:rPr>
+          <w:rStyle w:val="VerbatimChar"/>
+        </w:rPr>
+        <w:t xml:space="preserve">## programsUsedBinary         -0.23         0.05        -0.12</w:t>
+      </w:r>
+      <w:r>
+        <w:br w:type="textWrapping"/>
+      </w:r>
+      <w:r>
+        <w:rPr>
+          <w:rStyle w:val="VerbatimChar"/>
+        </w:rPr>
+        <w:t xml:space="preserve">## countServicesAfter         -0.15         0.13        -0.18</w:t>
+      </w:r>
+      <w:r>
+        <w:br w:type="textWrapping"/>
+      </w:r>
+      <w:r>
+        <w:rPr>
+          <w:rStyle w:val="VerbatimChar"/>
+        </w:rPr>
+        <w:t xml:space="preserve">## countHelpDuring            -0.14         0.05        -0.06</w:t>
+      </w:r>
+      <w:r>
+        <w:br w:type="textWrapping"/>
+      </w:r>
+      <w:r>
+        <w:rPr>
+          <w:rStyle w:val="VerbatimChar"/>
+        </w:rPr>
+        <w:t xml:space="preserve">## countHelpAfter             -0.03         0.14        -0.05</w:t>
+      </w:r>
+      <w:r>
+        <w:br w:type="textWrapping"/>
+      </w:r>
+      <w:r>
+        <w:rPr>
+          <w:rStyle w:val="VerbatimChar"/>
+        </w:rPr>
+        <w:t xml:space="preserve">## educationHighest            0.31         0.30         0.43</w:t>
+      </w:r>
+      <w:r>
+        <w:br w:type="textWrapping"/>
+      </w:r>
+      <w:r>
+        <w:rPr>
+          <w:rStyle w:val="VerbatimChar"/>
+        </w:rPr>
+        <w:t xml:space="preserve">## ageNow                     -0.10        -0.06         0.05</w:t>
+      </w:r>
+      <w:r>
+        <w:br w:type="textWrapping"/>
+      </w:r>
+      <w:r>
+        <w:rPr>
+          <w:rStyle w:val="VerbatimChar"/>
+        </w:rPr>
+        <w:t xml:space="preserve">## ageRelease                 -0.24        -0.35        -0.07</w:t>
+      </w:r>
+      <w:r>
+        <w:br w:type="textWrapping"/>
+      </w:r>
+      <w:r>
+        <w:rPr>
+          <w:rStyle w:val="VerbatimChar"/>
+        </w:rPr>
+        <w:t xml:space="preserve">## incarcerationTime          -0.10        -0.13        -0.06</w:t>
+      </w:r>
+      <w:r>
+        <w:br w:type="textWrapping"/>
+      </w:r>
+      <w:r>
+        <w:rPr>
+          <w:rStyle w:val="VerbatimChar"/>
+        </w:rPr>
+        <w:t xml:space="preserve">## timeReleased                0.26         0.53         0.20</w:t>
+      </w:r>
+      <w:r>
+        <w:br w:type="textWrapping"/>
+      </w:r>
+      <w:r>
+        <w:rPr>
+          <w:rStyle w:val="VerbatimChar"/>
+        </w:rPr>
+        <w:t xml:space="preserve">## mspssScore                  0.05         0.03         0.03</w:t>
+      </w:r>
+      <w:r>
+        <w:br w:type="textWrapping"/>
+      </w:r>
+      <w:r>
+        <w:rPr>
+          <w:rStyle w:val="VerbatimChar"/>
+        </w:rPr>
+        <w:t xml:space="preserve">## issScore                   -0.15        -0.28        -0.15</w:t>
+      </w:r>
+      <w:r>
+        <w:br w:type="textWrapping"/>
+      </w:r>
+      <w:r>
+        <w:rPr>
+          <w:rStyle w:val="VerbatimChar"/>
+        </w:rPr>
+        <w:t xml:space="preserve">## aceScore                    0.13        -0.14         0.19</w:t>
+      </w:r>
+      <w:r>
+        <w:br w:type="textWrapping"/>
+      </w:r>
+      <w:r>
+        <w:rPr>
+          <w:rStyle w:val="VerbatimChar"/>
+        </w:rPr>
+        <w:t xml:space="preserve">## gritScore                   0.05         0.05         0.06</w:t>
+      </w:r>
+      <w:r>
+        <w:br w:type="textWrapping"/>
+      </w:r>
+      <w:r>
+        <w:rPr>
+          <w:rStyle w:val="VerbatimChar"/>
+        </w:rPr>
+        <w:t xml:space="preserve">##                     managingFinancially savings programsUsedBinary</w:t>
+      </w:r>
+      <w:r>
+        <w:br w:type="textWrapping"/>
+      </w:r>
+      <w:r>
+        <w:rPr>
+          <w:rStyle w:val="VerbatimChar"/>
+        </w:rPr>
+        <w:t xml:space="preserve">## incomeLastYr                       0.38    0.16              -0.23</w:t>
+      </w:r>
+      <w:r>
+        <w:br w:type="textWrapping"/>
+      </w:r>
+      <w:r>
+        <w:rPr>
+          <w:rStyle w:val="VerbatimChar"/>
+        </w:rPr>
+        <w:t xml:space="preserve">## incomeChange                       0.22    0.03               0.05</w:t>
+      </w:r>
+      <w:r>
+        <w:br w:type="textWrapping"/>
+      </w:r>
+      <w:r>
+        <w:rPr>
+          <w:rStyle w:val="VerbatimChar"/>
+        </w:rPr>
+        <w:t xml:space="preserve">## povertyRatio                       0.22    0.09              -0.12</w:t>
+      </w:r>
+      <w:r>
+        <w:br w:type="textWrapping"/>
+      </w:r>
+      <w:r>
+        <w:rPr>
+          <w:rStyle w:val="VerbatimChar"/>
+        </w:rPr>
+        <w:t xml:space="preserve">## managingFinancially                1.00    0.46               0.18</w:t>
+      </w:r>
+      <w:r>
+        <w:br w:type="textWrapping"/>
+      </w:r>
+      <w:r>
+        <w:rPr>
+          <w:rStyle w:val="VerbatimChar"/>
+        </w:rPr>
+        <w:t xml:space="preserve">## savings                            0.46    1.00               0.12</w:t>
+      </w:r>
+      <w:r>
+        <w:br w:type="textWrapping"/>
+      </w:r>
+      <w:r>
+        <w:rPr>
+          <w:rStyle w:val="VerbatimChar"/>
+        </w:rPr>
+        <w:t xml:space="preserve">## programsUsedBinary                 0.18    0.12               1.00</w:t>
+      </w:r>
+      <w:r>
+        <w:br w:type="textWrapping"/>
+      </w:r>
+      <w:r>
+        <w:rPr>
+          <w:rStyle w:val="VerbatimChar"/>
+        </w:rPr>
+        <w:t xml:space="preserve">## countServicesAfter                 0.01   -0.12               0.40</w:t>
+      </w:r>
+      <w:r>
+        <w:br w:type="textWrapping"/>
+      </w:r>
+      <w:r>
+        <w:rPr>
+          <w:rStyle w:val="VerbatimChar"/>
+        </w:rPr>
+        <w:t xml:space="preserve">## countHelpDuring                   -0.06    0.08               0.19</w:t>
+      </w:r>
+      <w:r>
+        <w:br w:type="textWrapping"/>
+      </w:r>
+      <w:r>
+        <w:rPr>
+          <w:rStyle w:val="VerbatimChar"/>
+        </w:rPr>
+        <w:t xml:space="preserve">## countHelpAfter                     0.02   -0.01               0.13</w:t>
+      </w:r>
+      <w:r>
+        <w:br w:type="textWrapping"/>
+      </w:r>
+      <w:r>
+        <w:rPr>
+          <w:rStyle w:val="VerbatimChar"/>
+        </w:rPr>
+        <w:t xml:space="preserve">## educationHighest                  -0.20    0.01               0.01</w:t>
+      </w:r>
+      <w:r>
+        <w:br w:type="textWrapping"/>
+      </w:r>
+      <w:r>
+        <w:rPr>
+          <w:rStyle w:val="VerbatimChar"/>
+        </w:rPr>
+        <w:t xml:space="preserve">## ageNow                            -0.24   -0.07               0.06</w:t>
+      </w:r>
+      <w:r>
+        <w:br w:type="textWrapping"/>
+      </w:r>
+      <w:r>
+        <w:rPr>
+          <w:rStyle w:val="VerbatimChar"/>
+        </w:rPr>
+        <w:t xml:space="preserve">## ageRelease                        -0.27   -0.05              -0.01</w:t>
+      </w:r>
+      <w:r>
+        <w:br w:type="textWrapping"/>
+      </w:r>
+      <w:r>
+        <w:rPr>
+          <w:rStyle w:val="VerbatimChar"/>
+        </w:rPr>
+        <w:t xml:space="preserve">## incarcerationTime                 -0.11    0.28               0.02</w:t>
+      </w:r>
+      <w:r>
+        <w:br w:type="textWrapping"/>
+      </w:r>
+      <w:r>
+        <w:rPr>
+          <w:rStyle w:val="VerbatimChar"/>
+        </w:rPr>
+        <w:t xml:space="preserve">## timeReleased                       0.10   -0.04               0.12</w:t>
+      </w:r>
+      <w:r>
+        <w:br w:type="textWrapping"/>
+      </w:r>
+      <w:r>
+        <w:rPr>
+          <w:rStyle w:val="VerbatimChar"/>
+        </w:rPr>
+        <w:t xml:space="preserve">## mspssScore                        -0.10    0.07               0.10</w:t>
+      </w:r>
+      <w:r>
+        <w:br w:type="textWrapping"/>
+      </w:r>
+      <w:r>
+        <w:rPr>
+          <w:rStyle w:val="VerbatimChar"/>
+        </w:rPr>
+        <w:t xml:space="preserve">## issScore                          -0.02    0.01               0.08</w:t>
+      </w:r>
+      <w:r>
+        <w:br w:type="textWrapping"/>
+      </w:r>
+      <w:r>
+        <w:rPr>
+          <w:rStyle w:val="VerbatimChar"/>
+        </w:rPr>
+        <w:t xml:space="preserve">## aceScore                           0.06    0.12               0.05</w:t>
+      </w:r>
+      <w:r>
+        <w:br w:type="textWrapping"/>
+      </w:r>
+      <w:r>
+        <w:rPr>
+          <w:rStyle w:val="VerbatimChar"/>
+        </w:rPr>
+        <w:t xml:space="preserve">## gritScore                          0.29    0.45               0.34</w:t>
       </w:r>
       <w:r>
         <w:br w:type="textWrapping"/>
@@ -21317,673 +21296,2248 @@
         <w:rPr>
           <w:rStyle w:val="VerbatimChar"/>
         </w:rPr>
-        <w:t xml:space="preserve">## incomeLastYr              -0.147936545    -0.137097300    -0.03217192</w:t>
-      </w:r>
-      <w:r>
-        <w:br w:type="textWrapping"/>
-      </w:r>
-      <w:r>
-        <w:rPr>
-          <w:rStyle w:val="VerbatimChar"/>
-        </w:rPr>
-        <w:t xml:space="preserve">## incomeChange               0.132568796     0.054170940     0.13784267</w:t>
-      </w:r>
-      <w:r>
-        <w:br w:type="textWrapping"/>
-      </w:r>
-      <w:r>
-        <w:rPr>
-          <w:rStyle w:val="VerbatimChar"/>
-        </w:rPr>
-        <w:t xml:space="preserve">## povertyRatio              -0.179696014    -0.064580199    -0.05375359</w:t>
-      </w:r>
-      <w:r>
-        <w:br w:type="textWrapping"/>
-      </w:r>
-      <w:r>
-        <w:rPr>
-          <w:rStyle w:val="VerbatimChar"/>
-        </w:rPr>
-        <w:t xml:space="preserve">## managingFinancially        0.008843988    -0.064414425     0.01520794</w:t>
-      </w:r>
-      <w:r>
-        <w:br w:type="textWrapping"/>
-      </w:r>
-      <w:r>
-        <w:rPr>
-          <w:rStyle w:val="VerbatimChar"/>
-        </w:rPr>
-        <w:t xml:space="preserve">## savings                   -0.120890877     0.083682767    -0.01324726</w:t>
-      </w:r>
-      <w:r>
-        <w:br w:type="textWrapping"/>
-      </w:r>
-      <w:r>
-        <w:rPr>
-          <w:rStyle w:val="VerbatimChar"/>
-        </w:rPr>
-        <w:t xml:space="preserve">## programsUsedBinary         0.399697758     0.190637884     0.12976658</w:t>
-      </w:r>
-      <w:r>
-        <w:br w:type="textWrapping"/>
-      </w:r>
-      <w:r>
-        <w:rPr>
-          <w:rStyle w:val="VerbatimChar"/>
-        </w:rPr>
-        <w:t xml:space="preserve">## countServicesAfter         1.000000000     0.080303883     0.28444263</w:t>
-      </w:r>
-      <w:r>
-        <w:br w:type="textWrapping"/>
-      </w:r>
-      <w:r>
-        <w:rPr>
-          <w:rStyle w:val="VerbatimChar"/>
-        </w:rPr>
-        <w:t xml:space="preserve">## countHelpDuring            0.080303883     1.000000000     0.31637028</w:t>
-      </w:r>
-      <w:r>
-        <w:br w:type="textWrapping"/>
-      </w:r>
-      <w:r>
-        <w:rPr>
-          <w:rStyle w:val="VerbatimChar"/>
-        </w:rPr>
-        <w:t xml:space="preserve">## countHelpAfter             0.284442629     0.316370283     1.00000000</w:t>
-      </w:r>
-      <w:r>
-        <w:br w:type="textWrapping"/>
-      </w:r>
-      <w:r>
-        <w:rPr>
-          <w:rStyle w:val="VerbatimChar"/>
-        </w:rPr>
-        <w:t xml:space="preserve">## educationHighest          -0.027496294     0.069669772     0.12269556</w:t>
-      </w:r>
-      <w:r>
-        <w:br w:type="textWrapping"/>
-      </w:r>
-      <w:r>
-        <w:rPr>
-          <w:rStyle w:val="VerbatimChar"/>
-        </w:rPr>
-        <w:t xml:space="preserve">## ageNow                     0.028600170    -0.070744839     0.12001643</w:t>
-      </w:r>
-      <w:r>
-        <w:br w:type="textWrapping"/>
-      </w:r>
-      <w:r>
-        <w:rPr>
-          <w:rStyle w:val="VerbatimChar"/>
-        </w:rPr>
-        <w:t xml:space="preserve">## ageRelease                -0.097231840     0.008013068     0.06595764</w:t>
-      </w:r>
-      <w:r>
-        <w:br w:type="textWrapping"/>
-      </w:r>
-      <w:r>
-        <w:rPr>
-          <w:rStyle w:val="VerbatimChar"/>
-        </w:rPr>
-        <w:t xml:space="preserve">## incarcerationTime         -0.176209712     0.321056006     0.32682528</w:t>
-      </w:r>
-      <w:r>
-        <w:br w:type="textWrapping"/>
-      </w:r>
-      <w:r>
-        <w:rPr>
-          <w:rStyle w:val="VerbatimChar"/>
-        </w:rPr>
-        <w:t xml:space="preserve">## timeReleased               0.188573528    -0.120538742     0.06289637</w:t>
-      </w:r>
-      <w:r>
-        <w:br w:type="textWrapping"/>
-      </w:r>
-      <w:r>
-        <w:rPr>
-          <w:rStyle w:val="VerbatimChar"/>
-        </w:rPr>
-        <w:t xml:space="preserve">## mspssScore                -0.207464572    -0.183472721    -0.07934320</w:t>
-      </w:r>
-      <w:r>
-        <w:br w:type="textWrapping"/>
-      </w:r>
-      <w:r>
-        <w:rPr>
-          <w:rStyle w:val="VerbatimChar"/>
-        </w:rPr>
-        <w:t xml:space="preserve">## issScore                  -0.373947787    -0.110734804    -0.03954003</w:t>
-      </w:r>
-      <w:r>
-        <w:br w:type="textWrapping"/>
-      </w:r>
-      <w:r>
-        <w:rPr>
-          <w:rStyle w:val="VerbatimChar"/>
-        </w:rPr>
-        <w:t xml:space="preserve">## aceScore                  -0.094632927    -0.066643726    -0.28117239</w:t>
-      </w:r>
-      <w:r>
-        <w:br w:type="textWrapping"/>
-      </w:r>
-      <w:r>
-        <w:rPr>
-          <w:rStyle w:val="VerbatimChar"/>
-        </w:rPr>
-        <w:t xml:space="preserve">## gritScore                 -0.094451613    -0.117754040    -0.08905944</w:t>
-      </w:r>
-      <w:r>
-        <w:br w:type="textWrapping"/>
-      </w:r>
-      <w:r>
-        <w:rPr>
-          <w:rStyle w:val="VerbatimChar"/>
-        </w:rPr>
-        <w:t xml:space="preserve">##                     educationHighest      ageNow   ageRelease</w:t>
-      </w:r>
-      <w:r>
-        <w:br w:type="textWrapping"/>
-      </w:r>
-      <w:r>
-        <w:rPr>
-          <w:rStyle w:val="VerbatimChar"/>
-        </w:rPr>
-        <w:t xml:space="preserve">## incomeLastYr              0.31339939 -0.09861404 -0.237863865</w:t>
-      </w:r>
-      <w:r>
-        <w:br w:type="textWrapping"/>
-      </w:r>
-      <w:r>
-        <w:rPr>
-          <w:rStyle w:val="VerbatimChar"/>
-        </w:rPr>
-        <w:t xml:space="preserve">## incomeChange              0.30114605 -0.06292118 -0.352335259</w:t>
-      </w:r>
-      <w:r>
-        <w:br w:type="textWrapping"/>
-      </w:r>
-      <w:r>
-        <w:rPr>
-          <w:rStyle w:val="VerbatimChar"/>
-        </w:rPr>
-        <w:t xml:space="preserve">## povertyRatio              0.42784960  0.04690360 -0.072096878</w:t>
-      </w:r>
-      <w:r>
-        <w:br w:type="textWrapping"/>
-      </w:r>
-      <w:r>
-        <w:rPr>
-          <w:rStyle w:val="VerbatimChar"/>
-        </w:rPr>
-        <w:t xml:space="preserve">## managingFinancially      -0.19832171 -0.23607836 -0.271761017</w:t>
-      </w:r>
-      <w:r>
-        <w:br w:type="textWrapping"/>
-      </w:r>
-      <w:r>
-        <w:rPr>
-          <w:rStyle w:val="VerbatimChar"/>
-        </w:rPr>
-        <w:t xml:space="preserve">## savings                   0.01026097 -0.07361837 -0.047809031</w:t>
-      </w:r>
-      <w:r>
-        <w:br w:type="textWrapping"/>
-      </w:r>
-      <w:r>
-        <w:rPr>
-          <w:rStyle w:val="VerbatimChar"/>
-        </w:rPr>
-        <w:t xml:space="preserve">## programsUsedBinary        0.01330472  0.06293942 -0.008848668</w:t>
-      </w:r>
-      <w:r>
-        <w:br w:type="textWrapping"/>
-      </w:r>
-      <w:r>
-        <w:rPr>
-          <w:rStyle w:val="VerbatimChar"/>
-        </w:rPr>
-        <w:t xml:space="preserve">## countServicesAfter       -0.02749629  0.02860017 -0.097231840</w:t>
-      </w:r>
-      <w:r>
-        <w:br w:type="textWrapping"/>
-      </w:r>
-      <w:r>
-        <w:rPr>
-          <w:rStyle w:val="VerbatimChar"/>
-        </w:rPr>
-        <w:t xml:space="preserve">## countHelpDuring           0.06966977 -0.07074484  0.008013068</w:t>
-      </w:r>
-      <w:r>
-        <w:br w:type="textWrapping"/>
-      </w:r>
-      <w:r>
-        <w:rPr>
-          <w:rStyle w:val="VerbatimChar"/>
-        </w:rPr>
-        <w:t xml:space="preserve">## countHelpAfter            0.12269556  0.12001643  0.065957645</w:t>
-      </w:r>
-      <w:r>
-        <w:br w:type="textWrapping"/>
-      </w:r>
-      <w:r>
-        <w:rPr>
-          <w:rStyle w:val="VerbatimChar"/>
-        </w:rPr>
-        <w:t xml:space="preserve">## educationHighest          1.00000000  0.27669591  0.063456462</w:t>
-      </w:r>
-      <w:r>
-        <w:br w:type="textWrapping"/>
-      </w:r>
-      <w:r>
-        <w:rPr>
-          <w:rStyle w:val="VerbatimChar"/>
-        </w:rPr>
-        <w:t xml:space="preserve">## ageNow                    0.27669591  1.00000000  0.819674978</w:t>
-      </w:r>
-      <w:r>
-        <w:br w:type="textWrapping"/>
-      </w:r>
-      <w:r>
-        <w:rPr>
-          <w:rStyle w:val="VerbatimChar"/>
-        </w:rPr>
-        <w:t xml:space="preserve">## ageRelease                0.06345646  0.81967498  1.000000000</w:t>
-      </w:r>
-      <w:r>
-        <w:br w:type="textWrapping"/>
-      </w:r>
-      <w:r>
-        <w:rPr>
-          <w:rStyle w:val="VerbatimChar"/>
-        </w:rPr>
-        <w:t xml:space="preserve">## incarcerationTime        -0.09093208  0.16732816  0.381308349</w:t>
-      </w:r>
-      <w:r>
-        <w:br w:type="textWrapping"/>
-      </w:r>
-      <w:r>
-        <w:rPr>
-          <w:rStyle w:val="VerbatimChar"/>
-        </w:rPr>
-        <w:t xml:space="preserve">## timeReleased              0.33930490  0.13140627 -0.460151225</w:t>
-      </w:r>
-      <w:r>
-        <w:br w:type="textWrapping"/>
-      </w:r>
-      <w:r>
-        <w:rPr>
-          <w:rStyle w:val="VerbatimChar"/>
-        </w:rPr>
-        <w:t xml:space="preserve">## mspssScore                0.05963715  0.13361740  0.278684650</w:t>
-      </w:r>
-      <w:r>
-        <w:br w:type="textWrapping"/>
-      </w:r>
-      <w:r>
-        <w:rPr>
-          <w:rStyle w:val="VerbatimChar"/>
-        </w:rPr>
-        <w:t xml:space="preserve">## issScore                 -0.16398329  0.23195723  0.474736479</w:t>
-      </w:r>
-      <w:r>
-        <w:br w:type="textWrapping"/>
-      </w:r>
-      <w:r>
-        <w:rPr>
-          <w:rStyle w:val="VerbatimChar"/>
-        </w:rPr>
-        <w:t xml:space="preserve">## aceScore                  0.03506102  0.21313743  0.277311135</w:t>
-      </w:r>
-      <w:r>
-        <w:br w:type="textWrapping"/>
-      </w:r>
-      <w:r>
-        <w:rPr>
-          <w:rStyle w:val="VerbatimChar"/>
-        </w:rPr>
-        <w:t xml:space="preserve">## gritScore                 0.16157098  0.07864486 -0.036740293</w:t>
-      </w:r>
-      <w:r>
-        <w:br w:type="textWrapping"/>
-      </w:r>
-      <w:r>
-        <w:rPr>
-          <w:rStyle w:val="VerbatimChar"/>
-        </w:rPr>
-        <w:t xml:space="preserve">##                     incarcerationTime timeReleased  mspssScore    issScore</w:t>
-      </w:r>
-      <w:r>
-        <w:br w:type="textWrapping"/>
-      </w:r>
-      <w:r>
-        <w:rPr>
-          <w:rStyle w:val="VerbatimChar"/>
-        </w:rPr>
-        <w:t xml:space="preserve">## incomeLastYr              -0.09891458   0.25985930  0.05464628 -0.14899162</w:t>
-      </w:r>
-      <w:r>
-        <w:br w:type="textWrapping"/>
-      </w:r>
-      <w:r>
-        <w:rPr>
-          <w:rStyle w:val="VerbatimChar"/>
-        </w:rPr>
-        <w:t xml:space="preserve">## incomeChange              -0.12556572   0.53211785  0.02768492 -0.27682815</w:t>
-      </w:r>
-      <w:r>
-        <w:br w:type="textWrapping"/>
-      </w:r>
-      <w:r>
-        <w:rPr>
-          <w:rStyle w:val="VerbatimChar"/>
-        </w:rPr>
-        <w:t xml:space="preserve">## povertyRatio              -0.06405771   0.19805433  0.02613781 -0.15198710</w:t>
-      </w:r>
-      <w:r>
-        <w:br w:type="textWrapping"/>
-      </w:r>
-      <w:r>
-        <w:rPr>
-          <w:rStyle w:val="VerbatimChar"/>
-        </w:rPr>
-        <w:t xml:space="preserve">## managingFinancially       -0.11116939   0.10227198 -0.09500208 -0.01516596</w:t>
-      </w:r>
-      <w:r>
-        <w:br w:type="textWrapping"/>
-      </w:r>
-      <w:r>
-        <w:rPr>
-          <w:rStyle w:val="VerbatimChar"/>
-        </w:rPr>
-        <w:t xml:space="preserve">## savings                    0.27761285  -0.03908564  0.06512421  0.01204938</w:t>
-      </w:r>
-      <w:r>
-        <w:br w:type="textWrapping"/>
-      </w:r>
-      <w:r>
-        <w:rPr>
-          <w:rStyle w:val="VerbatimChar"/>
-        </w:rPr>
-        <w:t xml:space="preserve">## programsUsedBinary         0.01843417   0.11633586  0.10465405  0.07919658</w:t>
-      </w:r>
-      <w:r>
-        <w:br w:type="textWrapping"/>
-      </w:r>
-      <w:r>
-        <w:rPr>
-          <w:rStyle w:val="VerbatimChar"/>
-        </w:rPr>
-        <w:t xml:space="preserve">## countServicesAfter        -0.17620971   0.18857353 -0.20746457 -0.37394779</w:t>
-      </w:r>
-      <w:r>
-        <w:br w:type="textWrapping"/>
-      </w:r>
-      <w:r>
-        <w:rPr>
-          <w:rStyle w:val="VerbatimChar"/>
-        </w:rPr>
-        <w:t xml:space="preserve">## countHelpDuring            0.32105601  -0.12053874 -0.18347272 -0.11073480</w:t>
-      </w:r>
-      <w:r>
-        <w:br w:type="textWrapping"/>
-      </w:r>
-      <w:r>
-        <w:rPr>
-          <w:rStyle w:val="VerbatimChar"/>
-        </w:rPr>
-        <w:t xml:space="preserve">## countHelpAfter             0.32682528   0.06289637 -0.07934320 -0.03954003</w:t>
-      </w:r>
-      <w:r>
-        <w:br w:type="textWrapping"/>
-      </w:r>
-      <w:r>
-        <w:rPr>
-          <w:rStyle w:val="VerbatimChar"/>
-        </w:rPr>
-        <w:t xml:space="preserve">## educationHighest          -0.09093208   0.33930490  0.05963715 -0.16398329</w:t>
-      </w:r>
-      <w:r>
-        <w:br w:type="textWrapping"/>
-      </w:r>
-      <w:r>
-        <w:rPr>
-          <w:rStyle w:val="VerbatimChar"/>
-        </w:rPr>
-        <w:t xml:space="preserve">## ageNow                     0.16732816   0.13140627  0.13361740  0.23195723</w:t>
-      </w:r>
-      <w:r>
-        <w:br w:type="textWrapping"/>
-      </w:r>
-      <w:r>
-        <w:rPr>
-          <w:rStyle w:val="VerbatimChar"/>
-        </w:rPr>
-        <w:t xml:space="preserve">## ageRelease                 0.38130835  -0.46015122  0.27868465  0.47473648</w:t>
-      </w:r>
-      <w:r>
-        <w:br w:type="textWrapping"/>
-      </w:r>
-      <w:r>
-        <w:rPr>
-          <w:rStyle w:val="VerbatimChar"/>
-        </w:rPr>
-        <w:t xml:space="preserve">## incarcerationTime          1.00000000  -0.42252056 -0.05209584  0.26972259</w:t>
-      </w:r>
-      <w:r>
-        <w:br w:type="textWrapping"/>
-      </w:r>
-      <w:r>
-        <w:rPr>
-          <w:rStyle w:val="VerbatimChar"/>
-        </w:rPr>
-        <w:t xml:space="preserve">## timeReleased              -0.42252056   1.00000000 -0.26202389 -0.44993734</w:t>
-      </w:r>
-      <w:r>
-        <w:br w:type="textWrapping"/>
-      </w:r>
-      <w:r>
-        <w:rPr>
-          <w:rStyle w:val="VerbatimChar"/>
-        </w:rPr>
-        <w:t xml:space="preserve">## mspssScore                -0.05209584  -0.26202389  1.00000000  0.76878108</w:t>
-      </w:r>
-      <w:r>
-        <w:br w:type="textWrapping"/>
-      </w:r>
-      <w:r>
-        <w:rPr>
-          <w:rStyle w:val="VerbatimChar"/>
-        </w:rPr>
-        <w:t xml:space="preserve">## issScore                   0.26972259  -0.44993734  0.76878108  1.00000000</w:t>
-      </w:r>
-      <w:r>
-        <w:br w:type="textWrapping"/>
-      </w:r>
-      <w:r>
-        <w:rPr>
-          <w:rStyle w:val="VerbatimChar"/>
-        </w:rPr>
-        <w:t xml:space="preserve">## aceScore                   0.09371584  -0.11032828  0.14390670  0.25948482</w:t>
-      </w:r>
-      <w:r>
-        <w:br w:type="textWrapping"/>
-      </w:r>
-      <w:r>
-        <w:rPr>
-          <w:rStyle w:val="VerbatimChar"/>
-        </w:rPr>
-        <w:t xml:space="preserve">## gritScore                  0.19083282   0.20551186  0.11307249  0.17331852</w:t>
-      </w:r>
-      <w:r>
-        <w:br w:type="textWrapping"/>
-      </w:r>
-      <w:r>
-        <w:rPr>
-          <w:rStyle w:val="VerbatimChar"/>
-        </w:rPr>
-        <w:t xml:space="preserve">##                        aceScore   gritScore</w:t>
-      </w:r>
-      <w:r>
-        <w:br w:type="textWrapping"/>
-      </w:r>
-      <w:r>
-        <w:rPr>
-          <w:rStyle w:val="VerbatimChar"/>
-        </w:rPr>
-        <w:t xml:space="preserve">## incomeLastYr         0.12692185  0.04919301</w:t>
-      </w:r>
-      <w:r>
-        <w:br w:type="textWrapping"/>
-      </w:r>
-      <w:r>
-        <w:rPr>
-          <w:rStyle w:val="VerbatimChar"/>
-        </w:rPr>
-        <w:t xml:space="preserve">## incomeChange        -0.14102817  0.04883117</w:t>
-      </w:r>
-      <w:r>
-        <w:br w:type="textWrapping"/>
-      </w:r>
-      <w:r>
-        <w:rPr>
-          <w:rStyle w:val="VerbatimChar"/>
-        </w:rPr>
-        <w:t xml:space="preserve">## povertyRatio         0.18582176  0.05971638</w:t>
-      </w:r>
-      <w:r>
-        <w:br w:type="textWrapping"/>
-      </w:r>
-      <w:r>
-        <w:rPr>
-          <w:rStyle w:val="VerbatimChar"/>
-        </w:rPr>
-        <w:t xml:space="preserve">## managingFinancially  0.05525962  0.28789061</w:t>
-      </w:r>
-      <w:r>
-        <w:br w:type="textWrapping"/>
-      </w:r>
-      <w:r>
-        <w:rPr>
-          <w:rStyle w:val="VerbatimChar"/>
-        </w:rPr>
-        <w:t xml:space="preserve">## savings              0.11663711  0.44536244</w:t>
-      </w:r>
-      <w:r>
-        <w:br w:type="textWrapping"/>
-      </w:r>
-      <w:r>
-        <w:rPr>
-          <w:rStyle w:val="VerbatimChar"/>
-        </w:rPr>
-        <w:t xml:space="preserve">## programsUsedBinary   0.04833501  0.33529003</w:t>
-      </w:r>
-      <w:r>
-        <w:br w:type="textWrapping"/>
-      </w:r>
-      <w:r>
-        <w:rPr>
-          <w:rStyle w:val="VerbatimChar"/>
-        </w:rPr>
-        <w:t xml:space="preserve">## countServicesAfter  -0.09463293 -0.09445161</w:t>
-      </w:r>
-      <w:r>
-        <w:br w:type="textWrapping"/>
-      </w:r>
-      <w:r>
-        <w:rPr>
-          <w:rStyle w:val="VerbatimChar"/>
-        </w:rPr>
-        <w:t xml:space="preserve">## countHelpDuring     -0.06664373 -0.11775404</w:t>
-      </w:r>
-      <w:r>
-        <w:br w:type="textWrapping"/>
-      </w:r>
-      <w:r>
-        <w:rPr>
-          <w:rStyle w:val="VerbatimChar"/>
-        </w:rPr>
-        <w:t xml:space="preserve">## countHelpAfter      -0.28117239 -0.08905944</w:t>
-      </w:r>
-      <w:r>
-        <w:br w:type="textWrapping"/>
-      </w:r>
-      <w:r>
-        <w:rPr>
-          <w:rStyle w:val="VerbatimChar"/>
-        </w:rPr>
-        <w:t xml:space="preserve">## educationHighest     0.03506102  0.16157098</w:t>
-      </w:r>
-      <w:r>
-        <w:br w:type="textWrapping"/>
-      </w:r>
-      <w:r>
-        <w:rPr>
-          <w:rStyle w:val="VerbatimChar"/>
-        </w:rPr>
-        <w:t xml:space="preserve">## ageNow               0.21313743  0.07864486</w:t>
-      </w:r>
-      <w:r>
-        <w:br w:type="textWrapping"/>
-      </w:r>
-      <w:r>
-        <w:rPr>
-          <w:rStyle w:val="VerbatimChar"/>
-        </w:rPr>
-        <w:t xml:space="preserve">## ageRelease           0.27731114 -0.03674029</w:t>
-      </w:r>
-      <w:r>
-        <w:br w:type="textWrapping"/>
-      </w:r>
-      <w:r>
-        <w:rPr>
-          <w:rStyle w:val="VerbatimChar"/>
-        </w:rPr>
-        <w:t xml:space="preserve">## incarcerationTime    0.09371584  0.19083282</w:t>
-      </w:r>
-      <w:r>
-        <w:br w:type="textWrapping"/>
-      </w:r>
-      <w:r>
-        <w:rPr>
-          <w:rStyle w:val="VerbatimChar"/>
-        </w:rPr>
-        <w:t xml:space="preserve">## timeReleased        -0.11032828  0.20551186</w:t>
-      </w:r>
-      <w:r>
-        <w:br w:type="textWrapping"/>
-      </w:r>
-      <w:r>
-        <w:rPr>
-          <w:rStyle w:val="VerbatimChar"/>
-        </w:rPr>
-        <w:t xml:space="preserve">## mspssScore           0.14390670  0.11307249</w:t>
-      </w:r>
-      <w:r>
-        <w:br w:type="textWrapping"/>
-      </w:r>
-      <w:r>
-        <w:rPr>
-          <w:rStyle w:val="VerbatimChar"/>
-        </w:rPr>
-        <w:t xml:space="preserve">## issScore             0.25948482  0.17331852</w:t>
-      </w:r>
-      <w:r>
-        <w:br w:type="textWrapping"/>
-      </w:r>
-      <w:r>
-        <w:rPr>
-          <w:rStyle w:val="VerbatimChar"/>
-        </w:rPr>
-        <w:t xml:space="preserve">## aceScore             1.00000000  0.11183451</w:t>
-      </w:r>
-      <w:r>
-        <w:br w:type="textWrapping"/>
-      </w:r>
-      <w:r>
-        <w:rPr>
-          <w:rStyle w:val="VerbatimChar"/>
-        </w:rPr>
-        <w:t xml:space="preserve">## gritScore            0.11183451  1.00000000</w:t>
+        <w:t xml:space="preserve">## incomeLastYr                     -0.15           -0.14          -0.03</w:t>
+      </w:r>
+      <w:r>
+        <w:br w:type="textWrapping"/>
+      </w:r>
+      <w:r>
+        <w:rPr>
+          <w:rStyle w:val="VerbatimChar"/>
+        </w:rPr>
+        <w:t xml:space="preserve">## incomeChange                      0.13            0.05           0.14</w:t>
+      </w:r>
+      <w:r>
+        <w:br w:type="textWrapping"/>
+      </w:r>
+      <w:r>
+        <w:rPr>
+          <w:rStyle w:val="VerbatimChar"/>
+        </w:rPr>
+        <w:t xml:space="preserve">## povertyRatio                     -0.18           -0.06          -0.05</w:t>
+      </w:r>
+      <w:r>
+        <w:br w:type="textWrapping"/>
+      </w:r>
+      <w:r>
+        <w:rPr>
+          <w:rStyle w:val="VerbatimChar"/>
+        </w:rPr>
+        <w:t xml:space="preserve">## managingFinancially               0.01           -0.06           0.02</w:t>
+      </w:r>
+      <w:r>
+        <w:br w:type="textWrapping"/>
+      </w:r>
+      <w:r>
+        <w:rPr>
+          <w:rStyle w:val="VerbatimChar"/>
+        </w:rPr>
+        <w:t xml:space="preserve">## savings                          -0.12            0.08          -0.01</w:t>
+      </w:r>
+      <w:r>
+        <w:br w:type="textWrapping"/>
+      </w:r>
+      <w:r>
+        <w:rPr>
+          <w:rStyle w:val="VerbatimChar"/>
+        </w:rPr>
+        <w:t xml:space="preserve">## programsUsedBinary                0.40            0.19           0.13</w:t>
+      </w:r>
+      <w:r>
+        <w:br w:type="textWrapping"/>
+      </w:r>
+      <w:r>
+        <w:rPr>
+          <w:rStyle w:val="VerbatimChar"/>
+        </w:rPr>
+        <w:t xml:space="preserve">## countServicesAfter                1.00            0.08           0.28</w:t>
+      </w:r>
+      <w:r>
+        <w:br w:type="textWrapping"/>
+      </w:r>
+      <w:r>
+        <w:rPr>
+          <w:rStyle w:val="VerbatimChar"/>
+        </w:rPr>
+        <w:t xml:space="preserve">## countHelpDuring                   0.08            1.00           0.32</w:t>
+      </w:r>
+      <w:r>
+        <w:br w:type="textWrapping"/>
+      </w:r>
+      <w:r>
+        <w:rPr>
+          <w:rStyle w:val="VerbatimChar"/>
+        </w:rPr>
+        <w:t xml:space="preserve">## countHelpAfter                    0.28            0.32           1.00</w:t>
+      </w:r>
+      <w:r>
+        <w:br w:type="textWrapping"/>
+      </w:r>
+      <w:r>
+        <w:rPr>
+          <w:rStyle w:val="VerbatimChar"/>
+        </w:rPr>
+        <w:t xml:space="preserve">## educationHighest                 -0.03            0.07           0.12</w:t>
+      </w:r>
+      <w:r>
+        <w:br w:type="textWrapping"/>
+      </w:r>
+      <w:r>
+        <w:rPr>
+          <w:rStyle w:val="VerbatimChar"/>
+        </w:rPr>
+        <w:t xml:space="preserve">## ageNow                            0.03           -0.07           0.12</w:t>
+      </w:r>
+      <w:r>
+        <w:br w:type="textWrapping"/>
+      </w:r>
+      <w:r>
+        <w:rPr>
+          <w:rStyle w:val="VerbatimChar"/>
+        </w:rPr>
+        <w:t xml:space="preserve">## ageRelease                       -0.10            0.01           0.07</w:t>
+      </w:r>
+      <w:r>
+        <w:br w:type="textWrapping"/>
+      </w:r>
+      <w:r>
+        <w:rPr>
+          <w:rStyle w:val="VerbatimChar"/>
+        </w:rPr>
+        <w:t xml:space="preserve">## incarcerationTime                -0.18            0.32           0.33</w:t>
+      </w:r>
+      <w:r>
+        <w:br w:type="textWrapping"/>
+      </w:r>
+      <w:r>
+        <w:rPr>
+          <w:rStyle w:val="VerbatimChar"/>
+        </w:rPr>
+        <w:t xml:space="preserve">## timeReleased                      0.19           -0.12           0.06</w:t>
+      </w:r>
+      <w:r>
+        <w:br w:type="textWrapping"/>
+      </w:r>
+      <w:r>
+        <w:rPr>
+          <w:rStyle w:val="VerbatimChar"/>
+        </w:rPr>
+        <w:t xml:space="preserve">## mspssScore                       -0.21           -0.18          -0.08</w:t>
+      </w:r>
+      <w:r>
+        <w:br w:type="textWrapping"/>
+      </w:r>
+      <w:r>
+        <w:rPr>
+          <w:rStyle w:val="VerbatimChar"/>
+        </w:rPr>
+        <w:t xml:space="preserve">## issScore                         -0.37           -0.11          -0.04</w:t>
+      </w:r>
+      <w:r>
+        <w:br w:type="textWrapping"/>
+      </w:r>
+      <w:r>
+        <w:rPr>
+          <w:rStyle w:val="VerbatimChar"/>
+        </w:rPr>
+        <w:t xml:space="preserve">## aceScore                         -0.09           -0.07          -0.28</w:t>
+      </w:r>
+      <w:r>
+        <w:br w:type="textWrapping"/>
+      </w:r>
+      <w:r>
+        <w:rPr>
+          <w:rStyle w:val="VerbatimChar"/>
+        </w:rPr>
+        <w:t xml:space="preserve">## gritScore                        -0.09           -0.12          -0.09</w:t>
+      </w:r>
+      <w:r>
+        <w:br w:type="textWrapping"/>
+      </w:r>
+      <w:r>
+        <w:rPr>
+          <w:rStyle w:val="VerbatimChar"/>
+        </w:rPr>
+        <w:t xml:space="preserve">##                     educationHighest ageNow ageRelease incarcerationTime</w:t>
+      </w:r>
+      <w:r>
+        <w:br w:type="textWrapping"/>
+      </w:r>
+      <w:r>
+        <w:rPr>
+          <w:rStyle w:val="VerbatimChar"/>
+        </w:rPr>
+        <w:t xml:space="preserve">## incomeLastYr                    0.31  -0.10      -0.24             -0.10</w:t>
+      </w:r>
+      <w:r>
+        <w:br w:type="textWrapping"/>
+      </w:r>
+      <w:r>
+        <w:rPr>
+          <w:rStyle w:val="VerbatimChar"/>
+        </w:rPr>
+        <w:t xml:space="preserve">## incomeChange                    0.30  -0.06      -0.35             -0.13</w:t>
+      </w:r>
+      <w:r>
+        <w:br w:type="textWrapping"/>
+      </w:r>
+      <w:r>
+        <w:rPr>
+          <w:rStyle w:val="VerbatimChar"/>
+        </w:rPr>
+        <w:t xml:space="preserve">## povertyRatio                    0.43   0.05      -0.07             -0.06</w:t>
+      </w:r>
+      <w:r>
+        <w:br w:type="textWrapping"/>
+      </w:r>
+      <w:r>
+        <w:rPr>
+          <w:rStyle w:val="VerbatimChar"/>
+        </w:rPr>
+        <w:t xml:space="preserve">## managingFinancially            -0.20  -0.24      -0.27             -0.11</w:t>
+      </w:r>
+      <w:r>
+        <w:br w:type="textWrapping"/>
+      </w:r>
+      <w:r>
+        <w:rPr>
+          <w:rStyle w:val="VerbatimChar"/>
+        </w:rPr>
+        <w:t xml:space="preserve">## savings                         0.01  -0.07      -0.05              0.28</w:t>
+      </w:r>
+      <w:r>
+        <w:br w:type="textWrapping"/>
+      </w:r>
+      <w:r>
+        <w:rPr>
+          <w:rStyle w:val="VerbatimChar"/>
+        </w:rPr>
+        <w:t xml:space="preserve">## programsUsedBinary              0.01   0.06      -0.01              0.02</w:t>
+      </w:r>
+      <w:r>
+        <w:br w:type="textWrapping"/>
+      </w:r>
+      <w:r>
+        <w:rPr>
+          <w:rStyle w:val="VerbatimChar"/>
+        </w:rPr>
+        <w:t xml:space="preserve">## countServicesAfter             -0.03   0.03      -0.10             -0.18</w:t>
+      </w:r>
+      <w:r>
+        <w:br w:type="textWrapping"/>
+      </w:r>
+      <w:r>
+        <w:rPr>
+          <w:rStyle w:val="VerbatimChar"/>
+        </w:rPr>
+        <w:t xml:space="preserve">## countHelpDuring                 0.07  -0.07       0.01              0.32</w:t>
+      </w:r>
+      <w:r>
+        <w:br w:type="textWrapping"/>
+      </w:r>
+      <w:r>
+        <w:rPr>
+          <w:rStyle w:val="VerbatimChar"/>
+        </w:rPr>
+        <w:t xml:space="preserve">## countHelpAfter                  0.12   0.12       0.07              0.33</w:t>
+      </w:r>
+      <w:r>
+        <w:br w:type="textWrapping"/>
+      </w:r>
+      <w:r>
+        <w:rPr>
+          <w:rStyle w:val="VerbatimChar"/>
+        </w:rPr>
+        <w:t xml:space="preserve">## educationHighest                1.00   0.28       0.06             -0.09</w:t>
+      </w:r>
+      <w:r>
+        <w:br w:type="textWrapping"/>
+      </w:r>
+      <w:r>
+        <w:rPr>
+          <w:rStyle w:val="VerbatimChar"/>
+        </w:rPr>
+        <w:t xml:space="preserve">## ageNow                          0.28   1.00       0.82              0.17</w:t>
+      </w:r>
+      <w:r>
+        <w:br w:type="textWrapping"/>
+      </w:r>
+      <w:r>
+        <w:rPr>
+          <w:rStyle w:val="VerbatimChar"/>
+        </w:rPr>
+        <w:t xml:space="preserve">## ageRelease                      0.06   0.82       1.00              0.38</w:t>
+      </w:r>
+      <w:r>
+        <w:br w:type="textWrapping"/>
+      </w:r>
+      <w:r>
+        <w:rPr>
+          <w:rStyle w:val="VerbatimChar"/>
+        </w:rPr>
+        <w:t xml:space="preserve">## incarcerationTime              -0.09   0.17       0.38              1.00</w:t>
+      </w:r>
+      <w:r>
+        <w:br w:type="textWrapping"/>
+      </w:r>
+      <w:r>
+        <w:rPr>
+          <w:rStyle w:val="VerbatimChar"/>
+        </w:rPr>
+        <w:t xml:space="preserve">## timeReleased                    0.34   0.13      -0.46             -0.42</w:t>
+      </w:r>
+      <w:r>
+        <w:br w:type="textWrapping"/>
+      </w:r>
+      <w:r>
+        <w:rPr>
+          <w:rStyle w:val="VerbatimChar"/>
+        </w:rPr>
+        <w:t xml:space="preserve">## mspssScore                      0.06   0.13       0.28             -0.05</w:t>
+      </w:r>
+      <w:r>
+        <w:br w:type="textWrapping"/>
+      </w:r>
+      <w:r>
+        <w:rPr>
+          <w:rStyle w:val="VerbatimChar"/>
+        </w:rPr>
+        <w:t xml:space="preserve">## issScore                       -0.16   0.23       0.47              0.27</w:t>
+      </w:r>
+      <w:r>
+        <w:br w:type="textWrapping"/>
+      </w:r>
+      <w:r>
+        <w:rPr>
+          <w:rStyle w:val="VerbatimChar"/>
+        </w:rPr>
+        <w:t xml:space="preserve">## aceScore                        0.04   0.21       0.28              0.09</w:t>
+      </w:r>
+      <w:r>
+        <w:br w:type="textWrapping"/>
+      </w:r>
+      <w:r>
+        <w:rPr>
+          <w:rStyle w:val="VerbatimChar"/>
+        </w:rPr>
+        <w:t xml:space="preserve">## gritScore                       0.16   0.08      -0.04              0.19</w:t>
+      </w:r>
+      <w:r>
+        <w:br w:type="textWrapping"/>
+      </w:r>
+      <w:r>
+        <w:rPr>
+          <w:rStyle w:val="VerbatimChar"/>
+        </w:rPr>
+        <w:t xml:space="preserve">##                     timeReleased mspssScore issScore aceScore gritScore</w:t>
+      </w:r>
+      <w:r>
+        <w:br w:type="textWrapping"/>
+      </w:r>
+      <w:r>
+        <w:rPr>
+          <w:rStyle w:val="VerbatimChar"/>
+        </w:rPr>
+        <w:t xml:space="preserve">## incomeLastYr                0.26       0.05    -0.15     0.13      0.05</w:t>
+      </w:r>
+      <w:r>
+        <w:br w:type="textWrapping"/>
+      </w:r>
+      <w:r>
+        <w:rPr>
+          <w:rStyle w:val="VerbatimChar"/>
+        </w:rPr>
+        <w:t xml:space="preserve">## incomeChange                0.53       0.03    -0.28    -0.14      0.05</w:t>
+      </w:r>
+      <w:r>
+        <w:br w:type="textWrapping"/>
+      </w:r>
+      <w:r>
+        <w:rPr>
+          <w:rStyle w:val="VerbatimChar"/>
+        </w:rPr>
+        <w:t xml:space="preserve">## povertyRatio                0.20       0.03    -0.15     0.19      0.06</w:t>
+      </w:r>
+      <w:r>
+        <w:br w:type="textWrapping"/>
+      </w:r>
+      <w:r>
+        <w:rPr>
+          <w:rStyle w:val="VerbatimChar"/>
+        </w:rPr>
+        <w:t xml:space="preserve">## managingFinancially         0.10      -0.10    -0.02     0.06      0.29</w:t>
+      </w:r>
+      <w:r>
+        <w:br w:type="textWrapping"/>
+      </w:r>
+      <w:r>
+        <w:rPr>
+          <w:rStyle w:val="VerbatimChar"/>
+        </w:rPr>
+        <w:t xml:space="preserve">## savings                    -0.04       0.07     0.01     0.12      0.45</w:t>
+      </w:r>
+      <w:r>
+        <w:br w:type="textWrapping"/>
+      </w:r>
+      <w:r>
+        <w:rPr>
+          <w:rStyle w:val="VerbatimChar"/>
+        </w:rPr>
+        <w:t xml:space="preserve">## programsUsedBinary          0.12       0.10     0.08     0.05      0.34</w:t>
+      </w:r>
+      <w:r>
+        <w:br w:type="textWrapping"/>
+      </w:r>
+      <w:r>
+        <w:rPr>
+          <w:rStyle w:val="VerbatimChar"/>
+        </w:rPr>
+        <w:t xml:space="preserve">## countServicesAfter          0.19      -0.21    -0.37    -0.09     -0.09</w:t>
+      </w:r>
+      <w:r>
+        <w:br w:type="textWrapping"/>
+      </w:r>
+      <w:r>
+        <w:rPr>
+          <w:rStyle w:val="VerbatimChar"/>
+        </w:rPr>
+        <w:t xml:space="preserve">## countHelpDuring            -0.12      -0.18    -0.11    -0.07     -0.12</w:t>
+      </w:r>
+      <w:r>
+        <w:br w:type="textWrapping"/>
+      </w:r>
+      <w:r>
+        <w:rPr>
+          <w:rStyle w:val="VerbatimChar"/>
+        </w:rPr>
+        <w:t xml:space="preserve">## countHelpAfter              0.06      -0.08    -0.04    -0.28     -0.09</w:t>
+      </w:r>
+      <w:r>
+        <w:br w:type="textWrapping"/>
+      </w:r>
+      <w:r>
+        <w:rPr>
+          <w:rStyle w:val="VerbatimChar"/>
+        </w:rPr>
+        <w:t xml:space="preserve">## educationHighest            0.34       0.06    -0.16     0.04      0.16</w:t>
+      </w:r>
+      <w:r>
+        <w:br w:type="textWrapping"/>
+      </w:r>
+      <w:r>
+        <w:rPr>
+          <w:rStyle w:val="VerbatimChar"/>
+        </w:rPr>
+        <w:t xml:space="preserve">## ageNow                      0.13       0.13     0.23     0.21      0.08</w:t>
+      </w:r>
+      <w:r>
+        <w:br w:type="textWrapping"/>
+      </w:r>
+      <w:r>
+        <w:rPr>
+          <w:rStyle w:val="VerbatimChar"/>
+        </w:rPr>
+        <w:t xml:space="preserve">## ageRelease                 -0.46       0.28     0.47     0.28     -0.04</w:t>
+      </w:r>
+      <w:r>
+        <w:br w:type="textWrapping"/>
+      </w:r>
+      <w:r>
+        <w:rPr>
+          <w:rStyle w:val="VerbatimChar"/>
+        </w:rPr>
+        <w:t xml:space="preserve">## incarcerationTime          -0.42      -0.05     0.27     0.09      0.19</w:t>
+      </w:r>
+      <w:r>
+        <w:br w:type="textWrapping"/>
+      </w:r>
+      <w:r>
+        <w:rPr>
+          <w:rStyle w:val="VerbatimChar"/>
+        </w:rPr>
+        <w:t xml:space="preserve">## timeReleased                1.00      -0.26    -0.45    -0.11      0.21</w:t>
+      </w:r>
+      <w:r>
+        <w:br w:type="textWrapping"/>
+      </w:r>
+      <w:r>
+        <w:rPr>
+          <w:rStyle w:val="VerbatimChar"/>
+        </w:rPr>
+        <w:t xml:space="preserve">## mspssScore                 -0.26       1.00     0.77     0.14      0.11</w:t>
+      </w:r>
+      <w:r>
+        <w:br w:type="textWrapping"/>
+      </w:r>
+      <w:r>
+        <w:rPr>
+          <w:rStyle w:val="VerbatimChar"/>
+        </w:rPr>
+        <w:t xml:space="preserve">## issScore                   -0.45       0.77     1.00     0.26      0.17</w:t>
+      </w:r>
+      <w:r>
+        <w:br w:type="textWrapping"/>
+      </w:r>
+      <w:r>
+        <w:rPr>
+          <w:rStyle w:val="VerbatimChar"/>
+        </w:rPr>
+        <w:t xml:space="preserve">## aceScore                   -0.11       0.14     0.26     1.00      0.11</w:t>
+      </w:r>
+      <w:r>
+        <w:br w:type="textWrapping"/>
+      </w:r>
+      <w:r>
+        <w:rPr>
+          <w:rStyle w:val="VerbatimChar"/>
+        </w:rPr>
+        <w:t xml:space="preserve">## gritScore                   0.21       0.11     0.17     0.11      1.00</w:t>
+      </w:r>
+      <w:r>
+        <w:br w:type="textWrapping"/>
+      </w:r>
+      <w:r>
+        <w:rPr>
+          <w:rStyle w:val="VerbatimChar"/>
+        </w:rPr>
+        <w:t xml:space="preserve">## </w:t>
+      </w:r>
+      <w:r>
+        <w:br w:type="textWrapping"/>
+      </w:r>
+      <w:r>
+        <w:rPr>
+          <w:rStyle w:val="VerbatimChar"/>
+        </w:rPr>
+        <w:t xml:space="preserve">## n</w:t>
+      </w:r>
+      <w:r>
+        <w:br w:type="textWrapping"/>
+      </w:r>
+      <w:r>
+        <w:rPr>
+          <w:rStyle w:val="VerbatimChar"/>
+        </w:rPr>
+        <w:t xml:space="preserve">##                     incomeLastYr incomeChange povertyRatio</w:t>
+      </w:r>
+      <w:r>
+        <w:br w:type="textWrapping"/>
+      </w:r>
+      <w:r>
+        <w:rPr>
+          <w:rStyle w:val="VerbatimChar"/>
+        </w:rPr>
+        <w:t xml:space="preserve">## incomeLastYr                  54           54           48</w:t>
+      </w:r>
+      <w:r>
+        <w:br w:type="textWrapping"/>
+      </w:r>
+      <w:r>
+        <w:rPr>
+          <w:rStyle w:val="VerbatimChar"/>
+        </w:rPr>
+        <w:t xml:space="preserve">## incomeChange                  54           54           48</w:t>
+      </w:r>
+      <w:r>
+        <w:br w:type="textWrapping"/>
+      </w:r>
+      <w:r>
+        <w:rPr>
+          <w:rStyle w:val="VerbatimChar"/>
+        </w:rPr>
+        <w:t xml:space="preserve">## povertyRatio                  48           48           48</w:t>
+      </w:r>
+      <w:r>
+        <w:br w:type="textWrapping"/>
+      </w:r>
+      <w:r>
+        <w:rPr>
+          <w:rStyle w:val="VerbatimChar"/>
+        </w:rPr>
+        <w:t xml:space="preserve">## managingFinancially           52           52           46</w:t>
+      </w:r>
+      <w:r>
+        <w:br w:type="textWrapping"/>
+      </w:r>
+      <w:r>
+        <w:rPr>
+          <w:rStyle w:val="VerbatimChar"/>
+        </w:rPr>
+        <w:t xml:space="preserve">## savings                       54           54           48</w:t>
+      </w:r>
+      <w:r>
+        <w:br w:type="textWrapping"/>
+      </w:r>
+      <w:r>
+        <w:rPr>
+          <w:rStyle w:val="VerbatimChar"/>
+        </w:rPr>
+        <w:t xml:space="preserve">## programsUsedBinary            54           54           48</w:t>
+      </w:r>
+      <w:r>
+        <w:br w:type="textWrapping"/>
+      </w:r>
+      <w:r>
+        <w:rPr>
+          <w:rStyle w:val="VerbatimChar"/>
+        </w:rPr>
+        <w:t xml:space="preserve">## countServicesAfter            54           54           48</w:t>
+      </w:r>
+      <w:r>
+        <w:br w:type="textWrapping"/>
+      </w:r>
+      <w:r>
+        <w:rPr>
+          <w:rStyle w:val="VerbatimChar"/>
+        </w:rPr>
+        <w:t xml:space="preserve">## countHelpDuring               54           54           48</w:t>
+      </w:r>
+      <w:r>
+        <w:br w:type="textWrapping"/>
+      </w:r>
+      <w:r>
+        <w:rPr>
+          <w:rStyle w:val="VerbatimChar"/>
+        </w:rPr>
+        <w:t xml:space="preserve">## countHelpAfter                54           54           48</w:t>
+      </w:r>
+      <w:r>
+        <w:br w:type="textWrapping"/>
+      </w:r>
+      <w:r>
+        <w:rPr>
+          <w:rStyle w:val="VerbatimChar"/>
+        </w:rPr>
+        <w:t xml:space="preserve">## educationHighest              54           54           48</w:t>
+      </w:r>
+      <w:r>
+        <w:br w:type="textWrapping"/>
+      </w:r>
+      <w:r>
+        <w:rPr>
+          <w:rStyle w:val="VerbatimChar"/>
+        </w:rPr>
+        <w:t xml:space="preserve">## ageNow                        54           54           48</w:t>
+      </w:r>
+      <w:r>
+        <w:br w:type="textWrapping"/>
+      </w:r>
+      <w:r>
+        <w:rPr>
+          <w:rStyle w:val="VerbatimChar"/>
+        </w:rPr>
+        <w:t xml:space="preserve">## ageRelease                    51           51           45</w:t>
+      </w:r>
+      <w:r>
+        <w:br w:type="textWrapping"/>
+      </w:r>
+      <w:r>
+        <w:rPr>
+          <w:rStyle w:val="VerbatimChar"/>
+        </w:rPr>
+        <w:t xml:space="preserve">## incarcerationTime             32           32           29</w:t>
+      </w:r>
+      <w:r>
+        <w:br w:type="textWrapping"/>
+      </w:r>
+      <w:r>
+        <w:rPr>
+          <w:rStyle w:val="VerbatimChar"/>
+        </w:rPr>
+        <w:t xml:space="preserve">## timeReleased                  51           51           45</w:t>
+      </w:r>
+      <w:r>
+        <w:br w:type="textWrapping"/>
+      </w:r>
+      <w:r>
+        <w:rPr>
+          <w:rStyle w:val="VerbatimChar"/>
+        </w:rPr>
+        <w:t xml:space="preserve">## mspssScore                    51           51           45</w:t>
+      </w:r>
+      <w:r>
+        <w:br w:type="textWrapping"/>
+      </w:r>
+      <w:r>
+        <w:rPr>
+          <w:rStyle w:val="VerbatimChar"/>
+        </w:rPr>
+        <w:t xml:space="preserve">## issScore                      51           51           45</w:t>
+      </w:r>
+      <w:r>
+        <w:br w:type="textWrapping"/>
+      </w:r>
+      <w:r>
+        <w:rPr>
+          <w:rStyle w:val="VerbatimChar"/>
+        </w:rPr>
+        <w:t xml:space="preserve">## aceScore                      50           50           44</w:t>
+      </w:r>
+      <w:r>
+        <w:br w:type="textWrapping"/>
+      </w:r>
+      <w:r>
+        <w:rPr>
+          <w:rStyle w:val="VerbatimChar"/>
+        </w:rPr>
+        <w:t xml:space="preserve">## gritScore                     52           52           46</w:t>
+      </w:r>
+      <w:r>
+        <w:br w:type="textWrapping"/>
+      </w:r>
+      <w:r>
+        <w:rPr>
+          <w:rStyle w:val="VerbatimChar"/>
+        </w:rPr>
+        <w:t xml:space="preserve">##                     managingFinancially savings programsUsedBinary</w:t>
+      </w:r>
+      <w:r>
+        <w:br w:type="textWrapping"/>
+      </w:r>
+      <w:r>
+        <w:rPr>
+          <w:rStyle w:val="VerbatimChar"/>
+        </w:rPr>
+        <w:t xml:space="preserve">## incomeLastYr                         52      54                 54</w:t>
+      </w:r>
+      <w:r>
+        <w:br w:type="textWrapping"/>
+      </w:r>
+      <w:r>
+        <w:rPr>
+          <w:rStyle w:val="VerbatimChar"/>
+        </w:rPr>
+        <w:t xml:space="preserve">## incomeChange                         52      54                 54</w:t>
+      </w:r>
+      <w:r>
+        <w:br w:type="textWrapping"/>
+      </w:r>
+      <w:r>
+        <w:rPr>
+          <w:rStyle w:val="VerbatimChar"/>
+        </w:rPr>
+        <w:t xml:space="preserve">## povertyRatio                         46      48                 48</w:t>
+      </w:r>
+      <w:r>
+        <w:br w:type="textWrapping"/>
+      </w:r>
+      <w:r>
+        <w:rPr>
+          <w:rStyle w:val="VerbatimChar"/>
+        </w:rPr>
+        <w:t xml:space="preserve">## managingFinancially                  52      52                 52</w:t>
+      </w:r>
+      <w:r>
+        <w:br w:type="textWrapping"/>
+      </w:r>
+      <w:r>
+        <w:rPr>
+          <w:rStyle w:val="VerbatimChar"/>
+        </w:rPr>
+        <w:t xml:space="preserve">## savings                              52      54                 54</w:t>
+      </w:r>
+      <w:r>
+        <w:br w:type="textWrapping"/>
+      </w:r>
+      <w:r>
+        <w:rPr>
+          <w:rStyle w:val="VerbatimChar"/>
+        </w:rPr>
+        <w:t xml:space="preserve">## programsUsedBinary                   52      54                 58</w:t>
+      </w:r>
+      <w:r>
+        <w:br w:type="textWrapping"/>
+      </w:r>
+      <w:r>
+        <w:rPr>
+          <w:rStyle w:val="VerbatimChar"/>
+        </w:rPr>
+        <w:t xml:space="preserve">## countServicesAfter                   52      54                 58</w:t>
+      </w:r>
+      <w:r>
+        <w:br w:type="textWrapping"/>
+      </w:r>
+      <w:r>
+        <w:rPr>
+          <w:rStyle w:val="VerbatimChar"/>
+        </w:rPr>
+        <w:t xml:space="preserve">## countHelpDuring                      52      54                 58</w:t>
+      </w:r>
+      <w:r>
+        <w:br w:type="textWrapping"/>
+      </w:r>
+      <w:r>
+        <w:rPr>
+          <w:rStyle w:val="VerbatimChar"/>
+        </w:rPr>
+        <w:t xml:space="preserve">## countHelpAfter                       52      54                 58</w:t>
+      </w:r>
+      <w:r>
+        <w:br w:type="textWrapping"/>
+      </w:r>
+      <w:r>
+        <w:rPr>
+          <w:rStyle w:val="VerbatimChar"/>
+        </w:rPr>
+        <w:t xml:space="preserve">## educationHighest                     52      54                 56</w:t>
+      </w:r>
+      <w:r>
+        <w:br w:type="textWrapping"/>
+      </w:r>
+      <w:r>
+        <w:rPr>
+          <w:rStyle w:val="VerbatimChar"/>
+        </w:rPr>
+        <w:t xml:space="preserve">## ageNow                               52      54                 56</w:t>
+      </w:r>
+      <w:r>
+        <w:br w:type="textWrapping"/>
+      </w:r>
+      <w:r>
+        <w:rPr>
+          <w:rStyle w:val="VerbatimChar"/>
+        </w:rPr>
+        <w:t xml:space="preserve">## ageRelease                           49      51                 53</w:t>
+      </w:r>
+      <w:r>
+        <w:br w:type="textWrapping"/>
+      </w:r>
+      <w:r>
+        <w:rPr>
+          <w:rStyle w:val="VerbatimChar"/>
+        </w:rPr>
+        <w:t xml:space="preserve">## incarcerationTime                    30      32                 33</w:t>
+      </w:r>
+      <w:r>
+        <w:br w:type="textWrapping"/>
+      </w:r>
+      <w:r>
+        <w:rPr>
+          <w:rStyle w:val="VerbatimChar"/>
+        </w:rPr>
+        <w:t xml:space="preserve">## timeReleased                         49      51                 53</w:t>
+      </w:r>
+      <w:r>
+        <w:br w:type="textWrapping"/>
+      </w:r>
+      <w:r>
+        <w:rPr>
+          <w:rStyle w:val="VerbatimChar"/>
+        </w:rPr>
+        <w:t xml:space="preserve">## mspssScore                           50      51                 51</w:t>
+      </w:r>
+      <w:r>
+        <w:br w:type="textWrapping"/>
+      </w:r>
+      <w:r>
+        <w:rPr>
+          <w:rStyle w:val="VerbatimChar"/>
+        </w:rPr>
+        <w:t xml:space="preserve">## issScore                             49      51                 51</w:t>
+      </w:r>
+      <w:r>
+        <w:br w:type="textWrapping"/>
+      </w:r>
+      <w:r>
+        <w:rPr>
+          <w:rStyle w:val="VerbatimChar"/>
+        </w:rPr>
+        <w:t xml:space="preserve">## aceScore                             48      50                 50</w:t>
+      </w:r>
+      <w:r>
+        <w:br w:type="textWrapping"/>
+      </w:r>
+      <w:r>
+        <w:rPr>
+          <w:rStyle w:val="VerbatimChar"/>
+        </w:rPr>
+        <w:t xml:space="preserve">## gritScore                            50      52                 52</w:t>
+      </w:r>
+      <w:r>
+        <w:br w:type="textWrapping"/>
+      </w:r>
+      <w:r>
+        <w:rPr>
+          <w:rStyle w:val="VerbatimChar"/>
+        </w:rPr>
+        <w:t xml:space="preserve">##                     countServicesAfter countHelpDuring countHelpAfter</w:t>
+      </w:r>
+      <w:r>
+        <w:br w:type="textWrapping"/>
+      </w:r>
+      <w:r>
+        <w:rPr>
+          <w:rStyle w:val="VerbatimChar"/>
+        </w:rPr>
+        <w:t xml:space="preserve">## incomeLastYr                        54              54             54</w:t>
+      </w:r>
+      <w:r>
+        <w:br w:type="textWrapping"/>
+      </w:r>
+      <w:r>
+        <w:rPr>
+          <w:rStyle w:val="VerbatimChar"/>
+        </w:rPr>
+        <w:t xml:space="preserve">## incomeChange                        54              54             54</w:t>
+      </w:r>
+      <w:r>
+        <w:br w:type="textWrapping"/>
+      </w:r>
+      <w:r>
+        <w:rPr>
+          <w:rStyle w:val="VerbatimChar"/>
+        </w:rPr>
+        <w:t xml:space="preserve">## povertyRatio                        48              48             48</w:t>
+      </w:r>
+      <w:r>
+        <w:br w:type="textWrapping"/>
+      </w:r>
+      <w:r>
+        <w:rPr>
+          <w:rStyle w:val="VerbatimChar"/>
+        </w:rPr>
+        <w:t xml:space="preserve">## managingFinancially                 52              52             52</w:t>
+      </w:r>
+      <w:r>
+        <w:br w:type="textWrapping"/>
+      </w:r>
+      <w:r>
+        <w:rPr>
+          <w:rStyle w:val="VerbatimChar"/>
+        </w:rPr>
+        <w:t xml:space="preserve">## savings                             54              54             54</w:t>
+      </w:r>
+      <w:r>
+        <w:br w:type="textWrapping"/>
+      </w:r>
+      <w:r>
+        <w:rPr>
+          <w:rStyle w:val="VerbatimChar"/>
+        </w:rPr>
+        <w:t xml:space="preserve">## programsUsedBinary                  58              58             58</w:t>
+      </w:r>
+      <w:r>
+        <w:br w:type="textWrapping"/>
+      </w:r>
+      <w:r>
+        <w:rPr>
+          <w:rStyle w:val="VerbatimChar"/>
+        </w:rPr>
+        <w:t xml:space="preserve">## countServicesAfter                  58              58             58</w:t>
+      </w:r>
+      <w:r>
+        <w:br w:type="textWrapping"/>
+      </w:r>
+      <w:r>
+        <w:rPr>
+          <w:rStyle w:val="VerbatimChar"/>
+        </w:rPr>
+        <w:t xml:space="preserve">## countHelpDuring                     58              58             58</w:t>
+      </w:r>
+      <w:r>
+        <w:br w:type="textWrapping"/>
+      </w:r>
+      <w:r>
+        <w:rPr>
+          <w:rStyle w:val="VerbatimChar"/>
+        </w:rPr>
+        <w:t xml:space="preserve">## countHelpAfter                      58              58             58</w:t>
+      </w:r>
+      <w:r>
+        <w:br w:type="textWrapping"/>
+      </w:r>
+      <w:r>
+        <w:rPr>
+          <w:rStyle w:val="VerbatimChar"/>
+        </w:rPr>
+        <w:t xml:space="preserve">## educationHighest                    56              56             56</w:t>
+      </w:r>
+      <w:r>
+        <w:br w:type="textWrapping"/>
+      </w:r>
+      <w:r>
+        <w:rPr>
+          <w:rStyle w:val="VerbatimChar"/>
+        </w:rPr>
+        <w:t xml:space="preserve">## ageNow                              56              56             56</w:t>
+      </w:r>
+      <w:r>
+        <w:br w:type="textWrapping"/>
+      </w:r>
+      <w:r>
+        <w:rPr>
+          <w:rStyle w:val="VerbatimChar"/>
+        </w:rPr>
+        <w:t xml:space="preserve">## ageRelease                          53              53             53</w:t>
+      </w:r>
+      <w:r>
+        <w:br w:type="textWrapping"/>
+      </w:r>
+      <w:r>
+        <w:rPr>
+          <w:rStyle w:val="VerbatimChar"/>
+        </w:rPr>
+        <w:t xml:space="preserve">## incarcerationTime                   33              33             33</w:t>
+      </w:r>
+      <w:r>
+        <w:br w:type="textWrapping"/>
+      </w:r>
+      <w:r>
+        <w:rPr>
+          <w:rStyle w:val="VerbatimChar"/>
+        </w:rPr>
+        <w:t xml:space="preserve">## timeReleased                        53              53             53</w:t>
+      </w:r>
+      <w:r>
+        <w:br w:type="textWrapping"/>
+      </w:r>
+      <w:r>
+        <w:rPr>
+          <w:rStyle w:val="VerbatimChar"/>
+        </w:rPr>
+        <w:t xml:space="preserve">## mspssScore                          51              51             51</w:t>
+      </w:r>
+      <w:r>
+        <w:br w:type="textWrapping"/>
+      </w:r>
+      <w:r>
+        <w:rPr>
+          <w:rStyle w:val="VerbatimChar"/>
+        </w:rPr>
+        <w:t xml:space="preserve">## issScore                            51              51             51</w:t>
+      </w:r>
+      <w:r>
+        <w:br w:type="textWrapping"/>
+      </w:r>
+      <w:r>
+        <w:rPr>
+          <w:rStyle w:val="VerbatimChar"/>
+        </w:rPr>
+        <w:t xml:space="preserve">## aceScore                            50              50             50</w:t>
+      </w:r>
+      <w:r>
+        <w:br w:type="textWrapping"/>
+      </w:r>
+      <w:r>
+        <w:rPr>
+          <w:rStyle w:val="VerbatimChar"/>
+        </w:rPr>
+        <w:t xml:space="preserve">## gritScore                           52              52             52</w:t>
+      </w:r>
+      <w:r>
+        <w:br w:type="textWrapping"/>
+      </w:r>
+      <w:r>
+        <w:rPr>
+          <w:rStyle w:val="VerbatimChar"/>
+        </w:rPr>
+        <w:t xml:space="preserve">##                     educationHighest ageNow ageRelease incarcerationTime</w:t>
+      </w:r>
+      <w:r>
+        <w:br w:type="textWrapping"/>
+      </w:r>
+      <w:r>
+        <w:rPr>
+          <w:rStyle w:val="VerbatimChar"/>
+        </w:rPr>
+        <w:t xml:space="preserve">## incomeLastYr                      54     54         51                32</w:t>
+      </w:r>
+      <w:r>
+        <w:br w:type="textWrapping"/>
+      </w:r>
+      <w:r>
+        <w:rPr>
+          <w:rStyle w:val="VerbatimChar"/>
+        </w:rPr>
+        <w:t xml:space="preserve">## incomeChange                      54     54         51                32</w:t>
+      </w:r>
+      <w:r>
+        <w:br w:type="textWrapping"/>
+      </w:r>
+      <w:r>
+        <w:rPr>
+          <w:rStyle w:val="VerbatimChar"/>
+        </w:rPr>
+        <w:t xml:space="preserve">## povertyRatio                      48     48         45                29</w:t>
+      </w:r>
+      <w:r>
+        <w:br w:type="textWrapping"/>
+      </w:r>
+      <w:r>
+        <w:rPr>
+          <w:rStyle w:val="VerbatimChar"/>
+        </w:rPr>
+        <w:t xml:space="preserve">## managingFinancially               52     52         49                30</w:t>
+      </w:r>
+      <w:r>
+        <w:br w:type="textWrapping"/>
+      </w:r>
+      <w:r>
+        <w:rPr>
+          <w:rStyle w:val="VerbatimChar"/>
+        </w:rPr>
+        <w:t xml:space="preserve">## savings                           54     54         51                32</w:t>
+      </w:r>
+      <w:r>
+        <w:br w:type="textWrapping"/>
+      </w:r>
+      <w:r>
+        <w:rPr>
+          <w:rStyle w:val="VerbatimChar"/>
+        </w:rPr>
+        <w:t xml:space="preserve">## programsUsedBinary                56     56         53                33</w:t>
+      </w:r>
+      <w:r>
+        <w:br w:type="textWrapping"/>
+      </w:r>
+      <w:r>
+        <w:rPr>
+          <w:rStyle w:val="VerbatimChar"/>
+        </w:rPr>
+        <w:t xml:space="preserve">## countServicesAfter                56     56         53                33</w:t>
+      </w:r>
+      <w:r>
+        <w:br w:type="textWrapping"/>
+      </w:r>
+      <w:r>
+        <w:rPr>
+          <w:rStyle w:val="VerbatimChar"/>
+        </w:rPr>
+        <w:t xml:space="preserve">## countHelpDuring                   56     56         53                33</w:t>
+      </w:r>
+      <w:r>
+        <w:br w:type="textWrapping"/>
+      </w:r>
+      <w:r>
+        <w:rPr>
+          <w:rStyle w:val="VerbatimChar"/>
+        </w:rPr>
+        <w:t xml:space="preserve">## countHelpAfter                    56     56         53                33</w:t>
+      </w:r>
+      <w:r>
+        <w:br w:type="textWrapping"/>
+      </w:r>
+      <w:r>
+        <w:rPr>
+          <w:rStyle w:val="VerbatimChar"/>
+        </w:rPr>
+        <w:t xml:space="preserve">## educationHighest                  56     56         53                33</w:t>
+      </w:r>
+      <w:r>
+        <w:br w:type="textWrapping"/>
+      </w:r>
+      <w:r>
+        <w:rPr>
+          <w:rStyle w:val="VerbatimChar"/>
+        </w:rPr>
+        <w:t xml:space="preserve">## ageNow                            56     56         53                33</w:t>
+      </w:r>
+      <w:r>
+        <w:br w:type="textWrapping"/>
+      </w:r>
+      <w:r>
+        <w:rPr>
+          <w:rStyle w:val="VerbatimChar"/>
+        </w:rPr>
+        <w:t xml:space="preserve">## ageRelease                        53     53         53                31</w:t>
+      </w:r>
+      <w:r>
+        <w:br w:type="textWrapping"/>
+      </w:r>
+      <w:r>
+        <w:rPr>
+          <w:rStyle w:val="VerbatimChar"/>
+        </w:rPr>
+        <w:t xml:space="preserve">## incarcerationTime                 33     33         31                33</w:t>
+      </w:r>
+      <w:r>
+        <w:br w:type="textWrapping"/>
+      </w:r>
+      <w:r>
+        <w:rPr>
+          <w:rStyle w:val="VerbatimChar"/>
+        </w:rPr>
+        <w:t xml:space="preserve">## timeReleased                      53     53         53                31</w:t>
+      </w:r>
+      <w:r>
+        <w:br w:type="textWrapping"/>
+      </w:r>
+      <w:r>
+        <w:rPr>
+          <w:rStyle w:val="VerbatimChar"/>
+        </w:rPr>
+        <w:t xml:space="preserve">## mspssScore                        51     51         48                29</w:t>
+      </w:r>
+      <w:r>
+        <w:br w:type="textWrapping"/>
+      </w:r>
+      <w:r>
+        <w:rPr>
+          <w:rStyle w:val="VerbatimChar"/>
+        </w:rPr>
+        <w:t xml:space="preserve">## issScore                          51     51         48                31</w:t>
+      </w:r>
+      <w:r>
+        <w:br w:type="textWrapping"/>
+      </w:r>
+      <w:r>
+        <w:rPr>
+          <w:rStyle w:val="VerbatimChar"/>
+        </w:rPr>
+        <w:t xml:space="preserve">## aceScore                          50     50         47                28</w:t>
+      </w:r>
+      <w:r>
+        <w:br w:type="textWrapping"/>
+      </w:r>
+      <w:r>
+        <w:rPr>
+          <w:rStyle w:val="VerbatimChar"/>
+        </w:rPr>
+        <w:t xml:space="preserve">## gritScore                         52     52         49                30</w:t>
+      </w:r>
+      <w:r>
+        <w:br w:type="textWrapping"/>
+      </w:r>
+      <w:r>
+        <w:rPr>
+          <w:rStyle w:val="VerbatimChar"/>
+        </w:rPr>
+        <w:t xml:space="preserve">##                     timeReleased mspssScore issScore aceScore gritScore</w:t>
+      </w:r>
+      <w:r>
+        <w:br w:type="textWrapping"/>
+      </w:r>
+      <w:r>
+        <w:rPr>
+          <w:rStyle w:val="VerbatimChar"/>
+        </w:rPr>
+        <w:t xml:space="preserve">## incomeLastYr                  51         51       51       50        52</w:t>
+      </w:r>
+      <w:r>
+        <w:br w:type="textWrapping"/>
+      </w:r>
+      <w:r>
+        <w:rPr>
+          <w:rStyle w:val="VerbatimChar"/>
+        </w:rPr>
+        <w:t xml:space="preserve">## incomeChange                  51         51       51       50        52</w:t>
+      </w:r>
+      <w:r>
+        <w:br w:type="textWrapping"/>
+      </w:r>
+      <w:r>
+        <w:rPr>
+          <w:rStyle w:val="VerbatimChar"/>
+        </w:rPr>
+        <w:t xml:space="preserve">## povertyRatio                  45         45       45       44        46</w:t>
+      </w:r>
+      <w:r>
+        <w:br w:type="textWrapping"/>
+      </w:r>
+      <w:r>
+        <w:rPr>
+          <w:rStyle w:val="VerbatimChar"/>
+        </w:rPr>
+        <w:t xml:space="preserve">## managingFinancially           49         50       49       48        50</w:t>
+      </w:r>
+      <w:r>
+        <w:br w:type="textWrapping"/>
+      </w:r>
+      <w:r>
+        <w:rPr>
+          <w:rStyle w:val="VerbatimChar"/>
+        </w:rPr>
+        <w:t xml:space="preserve">## savings                       51         51       51       50        52</w:t>
+      </w:r>
+      <w:r>
+        <w:br w:type="textWrapping"/>
+      </w:r>
+      <w:r>
+        <w:rPr>
+          <w:rStyle w:val="VerbatimChar"/>
+        </w:rPr>
+        <w:t xml:space="preserve">## programsUsedBinary            53         51       51       50        52</w:t>
+      </w:r>
+      <w:r>
+        <w:br w:type="textWrapping"/>
+      </w:r>
+      <w:r>
+        <w:rPr>
+          <w:rStyle w:val="VerbatimChar"/>
+        </w:rPr>
+        <w:t xml:space="preserve">## countServicesAfter            53         51       51       50        52</w:t>
+      </w:r>
+      <w:r>
+        <w:br w:type="textWrapping"/>
+      </w:r>
+      <w:r>
+        <w:rPr>
+          <w:rStyle w:val="VerbatimChar"/>
+        </w:rPr>
+        <w:t xml:space="preserve">## countHelpDuring               53         51       51       50        52</w:t>
+      </w:r>
+      <w:r>
+        <w:br w:type="textWrapping"/>
+      </w:r>
+      <w:r>
+        <w:rPr>
+          <w:rStyle w:val="VerbatimChar"/>
+        </w:rPr>
+        <w:t xml:space="preserve">## countHelpAfter                53         51       51       50        52</w:t>
+      </w:r>
+      <w:r>
+        <w:br w:type="textWrapping"/>
+      </w:r>
+      <w:r>
+        <w:rPr>
+          <w:rStyle w:val="VerbatimChar"/>
+        </w:rPr>
+        <w:t xml:space="preserve">## educationHighest              53         51       51       50        52</w:t>
+      </w:r>
+      <w:r>
+        <w:br w:type="textWrapping"/>
+      </w:r>
+      <w:r>
+        <w:rPr>
+          <w:rStyle w:val="VerbatimChar"/>
+        </w:rPr>
+        <w:t xml:space="preserve">## ageNow                        53         51       51       50        52</w:t>
+      </w:r>
+      <w:r>
+        <w:br w:type="textWrapping"/>
+      </w:r>
+      <w:r>
+        <w:rPr>
+          <w:rStyle w:val="VerbatimChar"/>
+        </w:rPr>
+        <w:t xml:space="preserve">## ageRelease                    53         48       48       47        49</w:t>
+      </w:r>
+      <w:r>
+        <w:br w:type="textWrapping"/>
+      </w:r>
+      <w:r>
+        <w:rPr>
+          <w:rStyle w:val="VerbatimChar"/>
+        </w:rPr>
+        <w:t xml:space="preserve">## incarcerationTime             31         29       31       28        30</w:t>
+      </w:r>
+      <w:r>
+        <w:br w:type="textWrapping"/>
+      </w:r>
+      <w:r>
+        <w:rPr>
+          <w:rStyle w:val="VerbatimChar"/>
+        </w:rPr>
+        <w:t xml:space="preserve">## timeReleased                  53         48       48       47        49</w:t>
+      </w:r>
+      <w:r>
+        <w:br w:type="textWrapping"/>
+      </w:r>
+      <w:r>
+        <w:rPr>
+          <w:rStyle w:val="VerbatimChar"/>
+        </w:rPr>
+        <w:t xml:space="preserve">## mspssScore                    48         51       49       49        50</w:t>
+      </w:r>
+      <w:r>
+        <w:br w:type="textWrapping"/>
+      </w:r>
+      <w:r>
+        <w:rPr>
+          <w:rStyle w:val="VerbatimChar"/>
+        </w:rPr>
+        <w:t xml:space="preserve">## issScore                      48         49       51       48        50</w:t>
+      </w:r>
+      <w:r>
+        <w:br w:type="textWrapping"/>
+      </w:r>
+      <w:r>
+        <w:rPr>
+          <w:rStyle w:val="VerbatimChar"/>
+        </w:rPr>
+        <w:t xml:space="preserve">## aceScore                      47         49       48       50        49</w:t>
+      </w:r>
+      <w:r>
+        <w:br w:type="textWrapping"/>
+      </w:r>
+      <w:r>
+        <w:rPr>
+          <w:rStyle w:val="VerbatimChar"/>
+        </w:rPr>
+        <w:t xml:space="preserve">## gritScore                     49         50       50       49        52</w:t>
+      </w:r>
+      <w:r>
+        <w:br w:type="textWrapping"/>
+      </w:r>
+      <w:r>
+        <w:rPr>
+          <w:rStyle w:val="VerbatimChar"/>
+        </w:rPr>
+        <w:t xml:space="preserve">## </w:t>
+      </w:r>
+      <w:r>
+        <w:br w:type="textWrapping"/>
+      </w:r>
+      <w:r>
+        <w:rPr>
+          <w:rStyle w:val="VerbatimChar"/>
+        </w:rPr>
+        <w:t xml:space="preserve">## P</w:t>
+      </w:r>
+      <w:r>
+        <w:br w:type="textWrapping"/>
+      </w:r>
+      <w:r>
+        <w:rPr>
+          <w:rStyle w:val="VerbatimChar"/>
+        </w:rPr>
+        <w:t xml:space="preserve">##                     incomeLastYr incomeChange povertyRatio</w:t>
+      </w:r>
+      <w:r>
+        <w:br w:type="textWrapping"/>
+      </w:r>
+      <w:r>
+        <w:rPr>
+          <w:rStyle w:val="VerbatimChar"/>
+        </w:rPr>
+        <w:t xml:space="preserve">## incomeLastYr                     0.0000       0.0000      </w:t>
+      </w:r>
+      <w:r>
+        <w:br w:type="textWrapping"/>
+      </w:r>
+      <w:r>
+        <w:rPr>
+          <w:rStyle w:val="VerbatimChar"/>
+        </w:rPr>
+        <w:t xml:space="preserve">## incomeChange        0.0000                    0.0000      </w:t>
+      </w:r>
+      <w:r>
+        <w:br w:type="textWrapping"/>
+      </w:r>
+      <w:r>
+        <w:rPr>
+          <w:rStyle w:val="VerbatimChar"/>
+        </w:rPr>
+        <w:t xml:space="preserve">## povertyRatio        0.0000       0.0000                   </w:t>
+      </w:r>
+      <w:r>
+        <w:br w:type="textWrapping"/>
+      </w:r>
+      <w:r>
+        <w:rPr>
+          <w:rStyle w:val="VerbatimChar"/>
+        </w:rPr>
+        <w:t xml:space="preserve">## managingFinancially 0.0049       0.1160       0.1416      </w:t>
+      </w:r>
+      <w:r>
+        <w:br w:type="textWrapping"/>
+      </w:r>
+      <w:r>
+        <w:rPr>
+          <w:rStyle w:val="VerbatimChar"/>
+        </w:rPr>
+        <w:t xml:space="preserve">## savings             0.2465       0.8305       0.5212      </w:t>
+      </w:r>
+      <w:r>
+        <w:br w:type="textWrapping"/>
+      </w:r>
+      <w:r>
+        <w:rPr>
+          <w:rStyle w:val="VerbatimChar"/>
+        </w:rPr>
+        <w:t xml:space="preserve">## programsUsedBinary  0.1005       0.7038       0.4234      </w:t>
+      </w:r>
+      <w:r>
+        <w:br w:type="textWrapping"/>
+      </w:r>
+      <w:r>
+        <w:rPr>
+          <w:rStyle w:val="VerbatimChar"/>
+        </w:rPr>
+        <w:t xml:space="preserve">## countServicesAfter  0.2857       0.3393       0.2217      </w:t>
+      </w:r>
+      <w:r>
+        <w:br w:type="textWrapping"/>
+      </w:r>
+      <w:r>
+        <w:rPr>
+          <w:rStyle w:val="VerbatimChar"/>
+        </w:rPr>
+        <w:t xml:space="preserve">## countHelpDuring     0.3229       0.6972       0.6628      </w:t>
+      </w:r>
+      <w:r>
+        <w:br w:type="textWrapping"/>
+      </w:r>
+      <w:r>
+        <w:rPr>
+          <w:rStyle w:val="VerbatimChar"/>
+        </w:rPr>
+        <w:t xml:space="preserve">## countHelpAfter      0.8174       0.3202       0.7167      </w:t>
+      </w:r>
+      <w:r>
+        <w:br w:type="textWrapping"/>
+      </w:r>
+      <w:r>
+        <w:rPr>
+          <w:rStyle w:val="VerbatimChar"/>
+        </w:rPr>
+        <w:t xml:space="preserve">## educationHighest    0.0210       0.0269       0.0024      </w:t>
+      </w:r>
+      <w:r>
+        <w:br w:type="textWrapping"/>
+      </w:r>
+      <w:r>
+        <w:rPr>
+          <w:rStyle w:val="VerbatimChar"/>
+        </w:rPr>
+        <w:t xml:space="preserve">## ageNow              0.4781       0.6513       0.7516      </w:t>
+      </w:r>
+      <w:r>
+        <w:br w:type="textWrapping"/>
+      </w:r>
+      <w:r>
+        <w:rPr>
+          <w:rStyle w:val="VerbatimChar"/>
+        </w:rPr>
+        <w:t xml:space="preserve">## ageRelease          0.0928       0.0112       0.6379      </w:t>
+      </w:r>
+      <w:r>
+        <w:br w:type="textWrapping"/>
+      </w:r>
+      <w:r>
+        <w:rPr>
+          <w:rStyle w:val="VerbatimChar"/>
+        </w:rPr>
+        <w:t xml:space="preserve">## incarcerationTime   0.5902       0.4935       0.7413      </w:t>
+      </w:r>
+      <w:r>
+        <w:br w:type="textWrapping"/>
+      </w:r>
+      <w:r>
+        <w:rPr>
+          <w:rStyle w:val="VerbatimChar"/>
+        </w:rPr>
+        <w:t xml:space="preserve">## timeReleased        0.0655       0.0000       0.1922      </w:t>
+      </w:r>
+      <w:r>
+        <w:br w:type="textWrapping"/>
+      </w:r>
+      <w:r>
+        <w:rPr>
+          <w:rStyle w:val="VerbatimChar"/>
+        </w:rPr>
+        <w:t xml:space="preserve">## mspssScore          0.7033       0.8471       0.8647      </w:t>
+      </w:r>
+      <w:r>
+        <w:br w:type="textWrapping"/>
+      </w:r>
+      <w:r>
+        <w:rPr>
+          <w:rStyle w:val="VerbatimChar"/>
+        </w:rPr>
+        <w:t xml:space="preserve">## issScore            0.2967       0.0492       0.3189      </w:t>
+      </w:r>
+      <w:r>
+        <w:br w:type="textWrapping"/>
+      </w:r>
+      <w:r>
+        <w:rPr>
+          <w:rStyle w:val="VerbatimChar"/>
+        </w:rPr>
+        <w:t xml:space="preserve">## aceScore            0.3798       0.3286       0.2272      </w:t>
+      </w:r>
+      <w:r>
+        <w:br w:type="textWrapping"/>
+      </w:r>
+      <w:r>
+        <w:rPr>
+          <w:rStyle w:val="VerbatimChar"/>
+        </w:rPr>
+        <w:t xml:space="preserve">## gritScore           0.7291       0.7310       0.6934      </w:t>
+      </w:r>
+      <w:r>
+        <w:br w:type="textWrapping"/>
+      </w:r>
+      <w:r>
+        <w:rPr>
+          <w:rStyle w:val="VerbatimChar"/>
+        </w:rPr>
+        <w:t xml:space="preserve">##                     managingFinancially savings programsUsedBinary</w:t>
+      </w:r>
+      <w:r>
+        <w:br w:type="textWrapping"/>
+      </w:r>
+      <w:r>
+        <w:rPr>
+          <w:rStyle w:val="VerbatimChar"/>
+        </w:rPr>
+        <w:t xml:space="preserve">## incomeLastYr        0.0049              0.2465  0.1005            </w:t>
+      </w:r>
+      <w:r>
+        <w:br w:type="textWrapping"/>
+      </w:r>
+      <w:r>
+        <w:rPr>
+          <w:rStyle w:val="VerbatimChar"/>
+        </w:rPr>
+        <w:t xml:space="preserve">## incomeChange        0.1160              0.8305  0.7038            </w:t>
+      </w:r>
+      <w:r>
+        <w:br w:type="textWrapping"/>
+      </w:r>
+      <w:r>
+        <w:rPr>
+          <w:rStyle w:val="VerbatimChar"/>
+        </w:rPr>
+        <w:t xml:space="preserve">## povertyRatio        0.1416              0.5212  0.4234            </w:t>
+      </w:r>
+      <w:r>
+        <w:br w:type="textWrapping"/>
+      </w:r>
+      <w:r>
+        <w:rPr>
+          <w:rStyle w:val="VerbatimChar"/>
+        </w:rPr>
+        <w:t xml:space="preserve">## managingFinancially                     0.0006  0.2105            </w:t>
+      </w:r>
+      <w:r>
+        <w:br w:type="textWrapping"/>
+      </w:r>
+      <w:r>
+        <w:rPr>
+          <w:rStyle w:val="VerbatimChar"/>
+        </w:rPr>
+        <w:t xml:space="preserve">## savings             0.0006                      0.3810            </w:t>
+      </w:r>
+      <w:r>
+        <w:br w:type="textWrapping"/>
+      </w:r>
+      <w:r>
+        <w:rPr>
+          <w:rStyle w:val="VerbatimChar"/>
+        </w:rPr>
+        <w:t xml:space="preserve">## programsUsedBinary  0.2105              0.3810                    </w:t>
+      </w:r>
+      <w:r>
+        <w:br w:type="textWrapping"/>
+      </w:r>
+      <w:r>
+        <w:rPr>
+          <w:rStyle w:val="VerbatimChar"/>
+        </w:rPr>
+        <w:t xml:space="preserve">## countServicesAfter  0.9504              0.3839  0.0019            </w:t>
+      </w:r>
+      <w:r>
+        <w:br w:type="textWrapping"/>
+      </w:r>
+      <w:r>
+        <w:rPr>
+          <w:rStyle w:val="VerbatimChar"/>
+        </w:rPr>
+        <w:t xml:space="preserve">## countHelpDuring     0.6501              0.5474  0.1517            </w:t>
+      </w:r>
+      <w:r>
+        <w:br w:type="textWrapping"/>
+      </w:r>
+      <w:r>
+        <w:rPr>
+          <w:rStyle w:val="VerbatimChar"/>
+        </w:rPr>
+        <w:t xml:space="preserve">## countHelpAfter      0.9148              0.9243  0.3316            </w:t>
+      </w:r>
+      <w:r>
+        <w:br w:type="textWrapping"/>
+      </w:r>
+      <w:r>
+        <w:rPr>
+          <w:rStyle w:val="VerbatimChar"/>
+        </w:rPr>
+        <w:t xml:space="preserve">## educationHighest    0.1587              0.9413  0.9225            </w:t>
+      </w:r>
+      <w:r>
+        <w:br w:type="textWrapping"/>
+      </w:r>
+      <w:r>
+        <w:rPr>
+          <w:rStyle w:val="VerbatimChar"/>
+        </w:rPr>
+        <w:t xml:space="preserve">## ageNow              0.0920              0.5968  0.6449            </w:t>
+      </w:r>
+      <w:r>
+        <w:br w:type="textWrapping"/>
+      </w:r>
+      <w:r>
+        <w:rPr>
+          <w:rStyle w:val="VerbatimChar"/>
+        </w:rPr>
+        <w:t xml:space="preserve">## ageRelease          0.0589              0.7390  0.9499            </w:t>
+      </w:r>
+      <w:r>
+        <w:br w:type="textWrapping"/>
+      </w:r>
+      <w:r>
+        <w:rPr>
+          <w:rStyle w:val="VerbatimChar"/>
+        </w:rPr>
+        <w:t xml:space="preserve">## incarcerationTime   0.5587              0.1240  0.9189            </w:t>
+      </w:r>
+      <w:r>
+        <w:br w:type="textWrapping"/>
+      </w:r>
+      <w:r>
+        <w:rPr>
+          <w:rStyle w:val="VerbatimChar"/>
+        </w:rPr>
+        <w:t xml:space="preserve">## timeReleased        0.4844              0.7854  0.4068            </w:t>
+      </w:r>
+      <w:r>
+        <w:br w:type="textWrapping"/>
+      </w:r>
+      <w:r>
+        <w:rPr>
+          <w:rStyle w:val="VerbatimChar"/>
+        </w:rPr>
+        <w:t xml:space="preserve">## mspssScore          0.5117              0.6498  0.4649            </w:t>
+      </w:r>
+      <w:r>
+        <w:br w:type="textWrapping"/>
+      </w:r>
+      <w:r>
+        <w:rPr>
+          <w:rStyle w:val="VerbatimChar"/>
+        </w:rPr>
+        <w:t xml:space="preserve">## issScore            0.9176              0.9331  0.5807            </w:t>
+      </w:r>
+      <w:r>
+        <w:br w:type="textWrapping"/>
+      </w:r>
+      <w:r>
+        <w:rPr>
+          <w:rStyle w:val="VerbatimChar"/>
+        </w:rPr>
+        <w:t xml:space="preserve">## aceScore            0.7091              0.4199  0.7389            </w:t>
+      </w:r>
+      <w:r>
+        <w:br w:type="textWrapping"/>
+      </w:r>
+      <w:r>
+        <w:rPr>
+          <w:rStyle w:val="VerbatimChar"/>
+        </w:rPr>
+        <w:t xml:space="preserve">## gritScore           0.0426              0.0009  0.0151            </w:t>
+      </w:r>
+      <w:r>
+        <w:br w:type="textWrapping"/>
+      </w:r>
+      <w:r>
+        <w:rPr>
+          <w:rStyle w:val="VerbatimChar"/>
+        </w:rPr>
+        <w:t xml:space="preserve">##                     countServicesAfter countHelpDuring countHelpAfter</w:t>
+      </w:r>
+      <w:r>
+        <w:br w:type="textWrapping"/>
+      </w:r>
+      <w:r>
+        <w:rPr>
+          <w:rStyle w:val="VerbatimChar"/>
+        </w:rPr>
+        <w:t xml:space="preserve">## incomeLastYr        0.2857             0.3229          0.8174        </w:t>
+      </w:r>
+      <w:r>
+        <w:br w:type="textWrapping"/>
+      </w:r>
+      <w:r>
+        <w:rPr>
+          <w:rStyle w:val="VerbatimChar"/>
+        </w:rPr>
+        <w:t xml:space="preserve">## incomeChange        0.3393             0.6972          0.3202        </w:t>
+      </w:r>
+      <w:r>
+        <w:br w:type="textWrapping"/>
+      </w:r>
+      <w:r>
+        <w:rPr>
+          <w:rStyle w:val="VerbatimChar"/>
+        </w:rPr>
+        <w:t xml:space="preserve">## povertyRatio        0.2217             0.6628          0.7167        </w:t>
+      </w:r>
+      <w:r>
+        <w:br w:type="textWrapping"/>
+      </w:r>
+      <w:r>
+        <w:rPr>
+          <w:rStyle w:val="VerbatimChar"/>
+        </w:rPr>
+        <w:t xml:space="preserve">## managingFinancially 0.9504             0.6501          0.9148        </w:t>
+      </w:r>
+      <w:r>
+        <w:br w:type="textWrapping"/>
+      </w:r>
+      <w:r>
+        <w:rPr>
+          <w:rStyle w:val="VerbatimChar"/>
+        </w:rPr>
+        <w:t xml:space="preserve">## savings             0.3839             0.5474          0.9243        </w:t>
+      </w:r>
+      <w:r>
+        <w:br w:type="textWrapping"/>
+      </w:r>
+      <w:r>
+        <w:rPr>
+          <w:rStyle w:val="VerbatimChar"/>
+        </w:rPr>
+        <w:t xml:space="preserve">## programsUsedBinary  0.0019             0.1517          0.3316        </w:t>
+      </w:r>
+      <w:r>
+        <w:br w:type="textWrapping"/>
+      </w:r>
+      <w:r>
+        <w:rPr>
+          <w:rStyle w:val="VerbatimChar"/>
+        </w:rPr>
+        <w:t xml:space="preserve">## countServicesAfter                     0.5490          0.0305        </w:t>
+      </w:r>
+      <w:r>
+        <w:br w:type="textWrapping"/>
+      </w:r>
+      <w:r>
+        <w:rPr>
+          <w:rStyle w:val="VerbatimChar"/>
+        </w:rPr>
+        <w:t xml:space="preserve">## countHelpDuring     0.5490                             0.0155        </w:t>
+      </w:r>
+      <w:r>
+        <w:br w:type="textWrapping"/>
+      </w:r>
+      <w:r>
+        <w:rPr>
+          <w:rStyle w:val="VerbatimChar"/>
+        </w:rPr>
+        <w:t xml:space="preserve">## countHelpAfter      0.0305             0.0155                        </w:t>
+      </w:r>
+      <w:r>
+        <w:br w:type="textWrapping"/>
+      </w:r>
+      <w:r>
+        <w:rPr>
+          <w:rStyle w:val="VerbatimChar"/>
+        </w:rPr>
+        <w:t xml:space="preserve">## educationHighest    0.8406             0.6099          0.3677        </w:t>
+      </w:r>
+      <w:r>
+        <w:br w:type="textWrapping"/>
+      </w:r>
+      <w:r>
+        <w:rPr>
+          <w:rStyle w:val="VerbatimChar"/>
+        </w:rPr>
+        <w:t xml:space="preserve">## ageNow              0.8343             0.6044          0.3783        </w:t>
+      </w:r>
+      <w:r>
+        <w:br w:type="textWrapping"/>
+      </w:r>
+      <w:r>
+        <w:rPr>
+          <w:rStyle w:val="VerbatimChar"/>
+        </w:rPr>
+        <w:t xml:space="preserve">## ageRelease          0.4885             0.9546          0.6389        </w:t>
+      </w:r>
+      <w:r>
+        <w:br w:type="textWrapping"/>
+      </w:r>
+      <w:r>
+        <w:rPr>
+          <w:rStyle w:val="VerbatimChar"/>
+        </w:rPr>
+        <w:t xml:space="preserve">## incarcerationTime   0.3266             0.0685          0.0634        </w:t>
+      </w:r>
+      <w:r>
+        <w:br w:type="textWrapping"/>
+      </w:r>
+      <w:r>
+        <w:rPr>
+          <w:rStyle w:val="VerbatimChar"/>
+        </w:rPr>
+        <w:t xml:space="preserve">## timeReleased        0.1763             0.3899          0.6546        </w:t>
+      </w:r>
+      <w:r>
+        <w:br w:type="textWrapping"/>
+      </w:r>
+      <w:r>
+        <w:rPr>
+          <w:rStyle w:val="VerbatimChar"/>
+        </w:rPr>
+        <w:t xml:space="preserve">## mspssScore          0.1441             0.1975          0.5800        </w:t>
+      </w:r>
+      <w:r>
+        <w:br w:type="textWrapping"/>
+      </w:r>
+      <w:r>
+        <w:rPr>
+          <w:rStyle w:val="VerbatimChar"/>
+        </w:rPr>
+        <w:t xml:space="preserve">## issScore            0.0069             0.4392          0.7829        </w:t>
+      </w:r>
+      <w:r>
+        <w:br w:type="textWrapping"/>
+      </w:r>
+      <w:r>
+        <w:rPr>
+          <w:rStyle w:val="VerbatimChar"/>
+        </w:rPr>
+        <w:t xml:space="preserve">## aceScore            0.5133             0.6456          0.0479        </w:t>
+      </w:r>
+      <w:r>
+        <w:br w:type="textWrapping"/>
+      </w:r>
+      <w:r>
+        <w:rPr>
+          <w:rStyle w:val="VerbatimChar"/>
+        </w:rPr>
+        <w:t xml:space="preserve">## gritScore           0.5054             0.4058          0.5301        </w:t>
+      </w:r>
+      <w:r>
+        <w:br w:type="textWrapping"/>
+      </w:r>
+      <w:r>
+        <w:rPr>
+          <w:rStyle w:val="VerbatimChar"/>
+        </w:rPr>
+        <w:t xml:space="preserve">##                     educationHighest ageNow ageRelease incarcerationTime</w:t>
+      </w:r>
+      <w:r>
+        <w:br w:type="textWrapping"/>
+      </w:r>
+      <w:r>
+        <w:rPr>
+          <w:rStyle w:val="VerbatimChar"/>
+        </w:rPr>
+        <w:t xml:space="preserve">## incomeLastYr        0.0210           0.4781 0.0928     0.5902           </w:t>
+      </w:r>
+      <w:r>
+        <w:br w:type="textWrapping"/>
+      </w:r>
+      <w:r>
+        <w:rPr>
+          <w:rStyle w:val="VerbatimChar"/>
+        </w:rPr>
+        <w:t xml:space="preserve">## incomeChange        0.0269           0.6513 0.0112     0.4935           </w:t>
+      </w:r>
+      <w:r>
+        <w:br w:type="textWrapping"/>
+      </w:r>
+      <w:r>
+        <w:rPr>
+          <w:rStyle w:val="VerbatimChar"/>
+        </w:rPr>
+        <w:t xml:space="preserve">## povertyRatio        0.0024           0.7516 0.6379     0.7413           </w:t>
+      </w:r>
+      <w:r>
+        <w:br w:type="textWrapping"/>
+      </w:r>
+      <w:r>
+        <w:rPr>
+          <w:rStyle w:val="VerbatimChar"/>
+        </w:rPr>
+        <w:t xml:space="preserve">## managingFinancially 0.1587           0.0920 0.0589     0.5587           </w:t>
+      </w:r>
+      <w:r>
+        <w:br w:type="textWrapping"/>
+      </w:r>
+      <w:r>
+        <w:rPr>
+          <w:rStyle w:val="VerbatimChar"/>
+        </w:rPr>
+        <w:t xml:space="preserve">## savings             0.9413           0.5968 0.7390     0.1240           </w:t>
+      </w:r>
+      <w:r>
+        <w:br w:type="textWrapping"/>
+      </w:r>
+      <w:r>
+        <w:rPr>
+          <w:rStyle w:val="VerbatimChar"/>
+        </w:rPr>
+        <w:t xml:space="preserve">## programsUsedBinary  0.9225           0.6449 0.9499     0.9189           </w:t>
+      </w:r>
+      <w:r>
+        <w:br w:type="textWrapping"/>
+      </w:r>
+      <w:r>
+        <w:rPr>
+          <w:rStyle w:val="VerbatimChar"/>
+        </w:rPr>
+        <w:t xml:space="preserve">## countServicesAfter  0.8406           0.8343 0.4885     0.3266           </w:t>
+      </w:r>
+      <w:r>
+        <w:br w:type="textWrapping"/>
+      </w:r>
+      <w:r>
+        <w:rPr>
+          <w:rStyle w:val="VerbatimChar"/>
+        </w:rPr>
+        <w:t xml:space="preserve">## countHelpDuring     0.6099           0.6044 0.9546     0.0685           </w:t>
+      </w:r>
+      <w:r>
+        <w:br w:type="textWrapping"/>
+      </w:r>
+      <w:r>
+        <w:rPr>
+          <w:rStyle w:val="VerbatimChar"/>
+        </w:rPr>
+        <w:t xml:space="preserve">## countHelpAfter      0.3677           0.3783 0.6389     0.0634           </w:t>
+      </w:r>
+      <w:r>
+        <w:br w:type="textWrapping"/>
+      </w:r>
+      <w:r>
+        <w:rPr>
+          <w:rStyle w:val="VerbatimChar"/>
+        </w:rPr>
+        <w:t xml:space="preserve">## educationHighest                     0.0390 0.6517     0.6148           </w:t>
+      </w:r>
+      <w:r>
+        <w:br w:type="textWrapping"/>
+      </w:r>
+      <w:r>
+        <w:rPr>
+          <w:rStyle w:val="VerbatimChar"/>
+        </w:rPr>
+        <w:t xml:space="preserve">## ageNow              0.0390                  0.0000     0.3520           </w:t>
+      </w:r>
+      <w:r>
+        <w:br w:type="textWrapping"/>
+      </w:r>
+      <w:r>
+        <w:rPr>
+          <w:rStyle w:val="VerbatimChar"/>
+        </w:rPr>
+        <w:t xml:space="preserve">## ageRelease          0.6517           0.0000            0.0343           </w:t>
+      </w:r>
+      <w:r>
+        <w:br w:type="textWrapping"/>
+      </w:r>
+      <w:r>
+        <w:rPr>
+          <w:rStyle w:val="VerbatimChar"/>
+        </w:rPr>
+        <w:t xml:space="preserve">## incarcerationTime   0.6148           0.3520 0.0343                      </w:t>
+      </w:r>
+      <w:r>
+        <w:br w:type="textWrapping"/>
+      </w:r>
+      <w:r>
+        <w:rPr>
+          <w:rStyle w:val="VerbatimChar"/>
+        </w:rPr>
+        <w:t xml:space="preserve">## timeReleased        0.0129           0.3483 0.0005     0.0179           </w:t>
+      </w:r>
+      <w:r>
+        <w:br w:type="textWrapping"/>
+      </w:r>
+      <w:r>
+        <w:rPr>
+          <w:rStyle w:val="VerbatimChar"/>
+        </w:rPr>
+        <w:t xml:space="preserve">## mspssScore          0.6776           0.3499 0.0551     0.7884           </w:t>
+      </w:r>
+      <w:r>
+        <w:br w:type="textWrapping"/>
+      </w:r>
+      <w:r>
+        <w:rPr>
+          <w:rStyle w:val="VerbatimChar"/>
+        </w:rPr>
+        <w:t xml:space="preserve">## issScore            0.2502           0.1015 0.0007     0.1423           </w:t>
+      </w:r>
+      <w:r>
+        <w:br w:type="textWrapping"/>
+      </w:r>
+      <w:r>
+        <w:rPr>
+          <w:rStyle w:val="VerbatimChar"/>
+        </w:rPr>
+        <w:t xml:space="preserve">## aceScore            0.8090           0.1372 0.0591     0.6353           </w:t>
+      </w:r>
+      <w:r>
+        <w:br w:type="textWrapping"/>
+      </w:r>
+      <w:r>
+        <w:rPr>
+          <w:rStyle w:val="VerbatimChar"/>
+        </w:rPr>
+        <w:t xml:space="preserve">## gritScore           0.2525           0.5794 0.8021     0.3124           </w:t>
+      </w:r>
+      <w:r>
+        <w:br w:type="textWrapping"/>
+      </w:r>
+      <w:r>
+        <w:rPr>
+          <w:rStyle w:val="VerbatimChar"/>
+        </w:rPr>
+        <w:t xml:space="preserve">##                     timeReleased mspssScore issScore aceScore gritScore</w:t>
+      </w:r>
+      <w:r>
+        <w:br w:type="textWrapping"/>
+      </w:r>
+      <w:r>
+        <w:rPr>
+          <w:rStyle w:val="VerbatimChar"/>
+        </w:rPr>
+        <w:t xml:space="preserve">## incomeLastYr        0.0655       0.7033     0.2967   0.3798   0.7291   </w:t>
+      </w:r>
+      <w:r>
+        <w:br w:type="textWrapping"/>
+      </w:r>
+      <w:r>
+        <w:rPr>
+          <w:rStyle w:val="VerbatimChar"/>
+        </w:rPr>
+        <w:t xml:space="preserve">## incomeChange        0.0000       0.8471     0.0492   0.3286   0.7310   </w:t>
+      </w:r>
+      <w:r>
+        <w:br w:type="textWrapping"/>
+      </w:r>
+      <w:r>
+        <w:rPr>
+          <w:rStyle w:val="VerbatimChar"/>
+        </w:rPr>
+        <w:t xml:space="preserve">## povertyRatio        0.1922       0.8647     0.3189   0.2272   0.6934   </w:t>
+      </w:r>
+      <w:r>
+        <w:br w:type="textWrapping"/>
+      </w:r>
+      <w:r>
+        <w:rPr>
+          <w:rStyle w:val="VerbatimChar"/>
+        </w:rPr>
+        <w:t xml:space="preserve">## managingFinancially 0.4844       0.5117     0.9176   0.7091   0.0426   </w:t>
+      </w:r>
+      <w:r>
+        <w:br w:type="textWrapping"/>
+      </w:r>
+      <w:r>
+        <w:rPr>
+          <w:rStyle w:val="VerbatimChar"/>
+        </w:rPr>
+        <w:t xml:space="preserve">## savings             0.7854       0.6498     0.9331   0.4199   0.0009   </w:t>
+      </w:r>
+      <w:r>
+        <w:br w:type="textWrapping"/>
+      </w:r>
+      <w:r>
+        <w:rPr>
+          <w:rStyle w:val="VerbatimChar"/>
+        </w:rPr>
+        <w:t xml:space="preserve">## programsUsedBinary  0.4068       0.4649     0.5807   0.7389   0.0151   </w:t>
+      </w:r>
+      <w:r>
+        <w:br w:type="textWrapping"/>
+      </w:r>
+      <w:r>
+        <w:rPr>
+          <w:rStyle w:val="VerbatimChar"/>
+        </w:rPr>
+        <w:t xml:space="preserve">## countServicesAfter  0.1763       0.1441     0.0069   0.5133   0.5054   </w:t>
+      </w:r>
+      <w:r>
+        <w:br w:type="textWrapping"/>
+      </w:r>
+      <w:r>
+        <w:rPr>
+          <w:rStyle w:val="VerbatimChar"/>
+        </w:rPr>
+        <w:t xml:space="preserve">## countHelpDuring     0.3899       0.1975     0.4392   0.6456   0.4058   </w:t>
+      </w:r>
+      <w:r>
+        <w:br w:type="textWrapping"/>
+      </w:r>
+      <w:r>
+        <w:rPr>
+          <w:rStyle w:val="VerbatimChar"/>
+        </w:rPr>
+        <w:t xml:space="preserve">## countHelpAfter      0.6546       0.5800     0.7829   0.0479   0.5301   </w:t>
+      </w:r>
+      <w:r>
+        <w:br w:type="textWrapping"/>
+      </w:r>
+      <w:r>
+        <w:rPr>
+          <w:rStyle w:val="VerbatimChar"/>
+        </w:rPr>
+        <w:t xml:space="preserve">## educationHighest    0.0129       0.6776     0.2502   0.8090   0.2525   </w:t>
+      </w:r>
+      <w:r>
+        <w:br w:type="textWrapping"/>
+      </w:r>
+      <w:r>
+        <w:rPr>
+          <w:rStyle w:val="VerbatimChar"/>
+        </w:rPr>
+        <w:t xml:space="preserve">## ageNow              0.3483       0.3499     0.1015   0.1372   0.5794   </w:t>
+      </w:r>
+      <w:r>
+        <w:br w:type="textWrapping"/>
+      </w:r>
+      <w:r>
+        <w:rPr>
+          <w:rStyle w:val="VerbatimChar"/>
+        </w:rPr>
+        <w:t xml:space="preserve">## ageRelease          0.0005       0.0551     0.0007   0.0591   0.8021   </w:t>
+      </w:r>
+      <w:r>
+        <w:br w:type="textWrapping"/>
+      </w:r>
+      <w:r>
+        <w:rPr>
+          <w:rStyle w:val="VerbatimChar"/>
+        </w:rPr>
+        <w:t xml:space="preserve">## incarcerationTime   0.0179       0.7884     0.1423   0.6353   0.3124   </w:t>
+      </w:r>
+      <w:r>
+        <w:br w:type="textWrapping"/>
+      </w:r>
+      <w:r>
+        <w:rPr>
+          <w:rStyle w:val="VerbatimChar"/>
+        </w:rPr>
+        <w:t xml:space="preserve">## timeReleased                     0.0720     0.0013   0.4604   0.1566   </w:t>
+      </w:r>
+      <w:r>
+        <w:br w:type="textWrapping"/>
+      </w:r>
+      <w:r>
+        <w:rPr>
+          <w:rStyle w:val="VerbatimChar"/>
+        </w:rPr>
+        <w:t xml:space="preserve">## mspssScore          0.0720                  0.0000   0.3239   0.4343   </w:t>
+      </w:r>
+      <w:r>
+        <w:br w:type="textWrapping"/>
+      </w:r>
+      <w:r>
+        <w:rPr>
+          <w:rStyle w:val="VerbatimChar"/>
+        </w:rPr>
+        <w:t xml:space="preserve">## issScore            0.0013       0.0000              0.0749   0.2287   </w:t>
+      </w:r>
+      <w:r>
+        <w:br w:type="textWrapping"/>
+      </w:r>
+      <w:r>
+        <w:rPr>
+          <w:rStyle w:val="VerbatimChar"/>
+        </w:rPr>
+        <w:t xml:space="preserve">## aceScore            0.4604       0.3239     0.0749            0.4442   </w:t>
+      </w:r>
+      <w:r>
+        <w:br w:type="textWrapping"/>
+      </w:r>
+      <w:r>
+        <w:rPr>
+          <w:rStyle w:val="VerbatimChar"/>
+        </w:rPr>
+        <w:t xml:space="preserve">## gritScore           0.1566       0.4343     0.2287   0.4442</w:t>
       </w:r>
     </w:p>
     <w:p>

</xml_diff>

<commit_message>
Updated R Notebook to provide p-values for correlational analysis
</commit_message>
<xml_diff>
--- a/FinalProject/Docs/SOC5800_2019_Fall_FinalProject_v00.docx
+++ b/FinalProject/Docs/SOC5800_2019_Fall_FinalProject_v00.docx
@@ -107,7 +107,7 @@
         <w:t xml:space="preserve"> </w:t>
       </w:r>
       <w:r>
-        <w:t xml:space="preserve">03,</w:t>
+        <w:t xml:space="preserve">09,</w:t>
       </w:r>
       <w:r>
         <w:t xml:space="preserve"> </w:t>
@@ -20866,18 +20866,1173 @@
       </w:r>
       <w:r>
         <w:rPr>
-          <w:rStyle w:val="CommentTok"/>
-        </w:rPr>
-        <w:t xml:space="preserve"># correlation &lt;- cor(correlationDataset, use="pairwise.complete.obs")</w:t>
-      </w:r>
-      <w:r>
-        <w:br w:type="textWrapping"/>
-      </w:r>
-      <w:r>
-        <w:rPr>
-          <w:rStyle w:val="NormalTok"/>
-        </w:rPr>
-        <w:t xml:space="preserve">correlation &lt;-</w:t>
+          <w:rStyle w:val="KeywordTok"/>
+        </w:rPr>
+        <w:t xml:space="preserve">print</w:t>
+      </w:r>
+      <w:r>
+        <w:rPr>
+          <w:rStyle w:val="NormalTok"/>
+        </w:rPr>
+        <w:t xml:space="preserve">(</w:t>
+      </w:r>
+      <w:r>
+        <w:rPr>
+          <w:rStyle w:val="StringTok"/>
+        </w:rPr>
+        <w:t xml:space="preserve">"Calculate correlations using `cor` function."</w:t>
+      </w:r>
+      <w:r>
+        <w:rPr>
+          <w:rStyle w:val="NormalTok"/>
+        </w:rPr>
+        <w:t xml:space="preserve">)</w:t>
+      </w:r>
+    </w:p>
+    <w:p>
+      <w:pPr>
+        <w:pStyle w:val="SourceCode"/>
+      </w:pPr>
+      <w:r>
+        <w:rPr>
+          <w:rStyle w:val="VerbatimChar"/>
+        </w:rPr>
+        <w:t xml:space="preserve">## [1] "Calculate correlations using `cor` function."</w:t>
+      </w:r>
+    </w:p>
+    <w:p>
+      <w:pPr>
+        <w:pStyle w:val="SourceCode"/>
+      </w:pPr>
+      <w:r>
+        <w:rPr>
+          <w:rStyle w:val="NormalTok"/>
+        </w:rPr>
+        <w:t xml:space="preserve">correlation01 &lt;-</w:t>
+      </w:r>
+      <w:r>
+        <w:rPr>
+          <w:rStyle w:val="StringTok"/>
+        </w:rPr>
+        <w:t xml:space="preserve"> </w:t>
+      </w:r>
+      <w:r>
+        <w:rPr>
+          <w:rStyle w:val="KeywordTok"/>
+        </w:rPr>
+        <w:t xml:space="preserve">cor</w:t>
+      </w:r>
+      <w:r>
+        <w:rPr>
+          <w:rStyle w:val="NormalTok"/>
+        </w:rPr>
+        <w:t xml:space="preserve">(correlationDataset, </w:t>
+      </w:r>
+      <w:r>
+        <w:rPr>
+          <w:rStyle w:val="DataTypeTok"/>
+        </w:rPr>
+        <w:t xml:space="preserve">use=</w:t>
+      </w:r>
+      <w:r>
+        <w:rPr>
+          <w:rStyle w:val="StringTok"/>
+        </w:rPr>
+        <w:t xml:space="preserve">"pairwise.complete.obs"</w:t>
+      </w:r>
+      <w:r>
+        <w:rPr>
+          <w:rStyle w:val="NormalTok"/>
+        </w:rPr>
+        <w:t xml:space="preserve">)</w:t>
+      </w:r>
+      <w:r>
+        <w:br w:type="textWrapping"/>
+      </w:r>
+      <w:r>
+        <w:rPr>
+          <w:rStyle w:val="NormalTok"/>
+        </w:rPr>
+        <w:t xml:space="preserve">correlation01</w:t>
+      </w:r>
+    </w:p>
+    <w:p>
+      <w:pPr>
+        <w:pStyle w:val="SourceCode"/>
+      </w:pPr>
+      <w:r>
+        <w:rPr>
+          <w:rStyle w:val="VerbatimChar"/>
+        </w:rPr>
+        <w:t xml:space="preserve">##                     incomeLastYr incomeChange povertyRatio</w:t>
+      </w:r>
+      <w:r>
+        <w:br w:type="textWrapping"/>
+      </w:r>
+      <w:r>
+        <w:rPr>
+          <w:rStyle w:val="VerbatimChar"/>
+        </w:rPr>
+        <w:t xml:space="preserve">## incomeLastYr          1.00000000   0.62389624   0.90245165</w:t>
+      </w:r>
+      <w:r>
+        <w:br w:type="textWrapping"/>
+      </w:r>
+      <w:r>
+        <w:rPr>
+          <w:rStyle w:val="VerbatimChar"/>
+        </w:rPr>
+        <w:t xml:space="preserve">## incomeChange          0.62389624   1.00000000   0.57020204</w:t>
+      </w:r>
+      <w:r>
+        <w:br w:type="textWrapping"/>
+      </w:r>
+      <w:r>
+        <w:rPr>
+          <w:rStyle w:val="VerbatimChar"/>
+        </w:rPr>
+        <w:t xml:space="preserve">## povertyRatio          0.90245165   0.57020204   1.00000000</w:t>
+      </w:r>
+      <w:r>
+        <w:br w:type="textWrapping"/>
+      </w:r>
+      <w:r>
+        <w:rPr>
+          <w:rStyle w:val="VerbatimChar"/>
+        </w:rPr>
+        <w:t xml:space="preserve">## managingFinancially   0.38432546   0.22065969   0.22013358</w:t>
+      </w:r>
+      <w:r>
+        <w:br w:type="textWrapping"/>
+      </w:r>
+      <w:r>
+        <w:rPr>
+          <w:rStyle w:val="VerbatimChar"/>
+        </w:rPr>
+        <w:t xml:space="preserve">## savings               0.16043956   0.02982528   0.09488104</w:t>
+      </w:r>
+      <w:r>
+        <w:br w:type="textWrapping"/>
+      </w:r>
+      <w:r>
+        <w:rPr>
+          <w:rStyle w:val="VerbatimChar"/>
+        </w:rPr>
+        <w:t xml:space="preserve">## programsUsedBinary   -0.22587698   0.05293235  -0.11824611</w:t>
+      </w:r>
+      <w:r>
+        <w:br w:type="textWrapping"/>
+      </w:r>
+      <w:r>
+        <w:rPr>
+          <w:rStyle w:val="VerbatimChar"/>
+        </w:rPr>
+        <w:t xml:space="preserve">## countServicesAfter   -0.14793655   0.13256880  -0.17969601</w:t>
+      </w:r>
+      <w:r>
+        <w:br w:type="textWrapping"/>
+      </w:r>
+      <w:r>
+        <w:rPr>
+          <w:rStyle w:val="VerbatimChar"/>
+        </w:rPr>
+        <w:t xml:space="preserve">## countHelpDuring      -0.13709730   0.05417094  -0.06458020</w:t>
+      </w:r>
+      <w:r>
+        <w:br w:type="textWrapping"/>
+      </w:r>
+      <w:r>
+        <w:rPr>
+          <w:rStyle w:val="VerbatimChar"/>
+        </w:rPr>
+        <w:t xml:space="preserve">## countHelpAfter       -0.03217192   0.13784267  -0.05375359</w:t>
+      </w:r>
+      <w:r>
+        <w:br w:type="textWrapping"/>
+      </w:r>
+      <w:r>
+        <w:rPr>
+          <w:rStyle w:val="VerbatimChar"/>
+        </w:rPr>
+        <w:t xml:space="preserve">## educationHighest      0.31339939   0.30114605   0.42784960</w:t>
+      </w:r>
+      <w:r>
+        <w:br w:type="textWrapping"/>
+      </w:r>
+      <w:r>
+        <w:rPr>
+          <w:rStyle w:val="VerbatimChar"/>
+        </w:rPr>
+        <w:t xml:space="preserve">## ageNow               -0.09861404  -0.06292118   0.04690360</w:t>
+      </w:r>
+      <w:r>
+        <w:br w:type="textWrapping"/>
+      </w:r>
+      <w:r>
+        <w:rPr>
+          <w:rStyle w:val="VerbatimChar"/>
+        </w:rPr>
+        <w:t xml:space="preserve">## ageRelease           -0.23786387  -0.35233526  -0.07209688</w:t>
+      </w:r>
+      <w:r>
+        <w:br w:type="textWrapping"/>
+      </w:r>
+      <w:r>
+        <w:rPr>
+          <w:rStyle w:val="VerbatimChar"/>
+        </w:rPr>
+        <w:t xml:space="preserve">## incarcerationTime    -0.09891458  -0.12556572  -0.06405771</w:t>
+      </w:r>
+      <w:r>
+        <w:br w:type="textWrapping"/>
+      </w:r>
+      <w:r>
+        <w:rPr>
+          <w:rStyle w:val="VerbatimChar"/>
+        </w:rPr>
+        <w:t xml:space="preserve">## timeReleased          0.25985930   0.53211785   0.19805433</w:t>
+      </w:r>
+      <w:r>
+        <w:br w:type="textWrapping"/>
+      </w:r>
+      <w:r>
+        <w:rPr>
+          <w:rStyle w:val="VerbatimChar"/>
+        </w:rPr>
+        <w:t xml:space="preserve">## mspssScore            0.05464628   0.02768492   0.02613781</w:t>
+      </w:r>
+      <w:r>
+        <w:br w:type="textWrapping"/>
+      </w:r>
+      <w:r>
+        <w:rPr>
+          <w:rStyle w:val="VerbatimChar"/>
+        </w:rPr>
+        <w:t xml:space="preserve">## issScore             -0.14899162  -0.27682815  -0.15198710</w:t>
+      </w:r>
+      <w:r>
+        <w:br w:type="textWrapping"/>
+      </w:r>
+      <w:r>
+        <w:rPr>
+          <w:rStyle w:val="VerbatimChar"/>
+        </w:rPr>
+        <w:t xml:space="preserve">## aceScore              0.12692185  -0.14102817   0.18582176</w:t>
+      </w:r>
+      <w:r>
+        <w:br w:type="textWrapping"/>
+      </w:r>
+      <w:r>
+        <w:rPr>
+          <w:rStyle w:val="VerbatimChar"/>
+        </w:rPr>
+        <w:t xml:space="preserve">## gritScore             0.04919301   0.04883117   0.05971638</w:t>
+      </w:r>
+      <w:r>
+        <w:br w:type="textWrapping"/>
+      </w:r>
+      <w:r>
+        <w:rPr>
+          <w:rStyle w:val="VerbatimChar"/>
+        </w:rPr>
+        <w:t xml:space="preserve">##                     managingFinancially     savings programsUsedBinary</w:t>
+      </w:r>
+      <w:r>
+        <w:br w:type="textWrapping"/>
+      </w:r>
+      <w:r>
+        <w:rPr>
+          <w:rStyle w:val="VerbatimChar"/>
+        </w:rPr>
+        <w:t xml:space="preserve">## incomeLastYr                0.384325456  0.16043956       -0.225876976</w:t>
+      </w:r>
+      <w:r>
+        <w:br w:type="textWrapping"/>
+      </w:r>
+      <w:r>
+        <w:rPr>
+          <w:rStyle w:val="VerbatimChar"/>
+        </w:rPr>
+        <w:t xml:space="preserve">## incomeChange                0.220659690  0.02982528        0.052932352</w:t>
+      </w:r>
+      <w:r>
+        <w:br w:type="textWrapping"/>
+      </w:r>
+      <w:r>
+        <w:rPr>
+          <w:rStyle w:val="VerbatimChar"/>
+        </w:rPr>
+        <w:t xml:space="preserve">## povertyRatio                0.220133577  0.09488104       -0.118246108</w:t>
+      </w:r>
+      <w:r>
+        <w:br w:type="textWrapping"/>
+      </w:r>
+      <w:r>
+        <w:rPr>
+          <w:rStyle w:val="VerbatimChar"/>
+        </w:rPr>
+        <w:t xml:space="preserve">## managingFinancially         1.000000000  0.45930620        0.176565918</w:t>
+      </w:r>
+      <w:r>
+        <w:br w:type="textWrapping"/>
+      </w:r>
+      <w:r>
+        <w:rPr>
+          <w:rStyle w:val="VerbatimChar"/>
+        </w:rPr>
+        <w:t xml:space="preserve">## savings                     0.459306203  1.00000000        0.121626064</w:t>
+      </w:r>
+      <w:r>
+        <w:br w:type="textWrapping"/>
+      </w:r>
+      <w:r>
+        <w:rPr>
+          <w:rStyle w:val="VerbatimChar"/>
+        </w:rPr>
+        <w:t xml:space="preserve">## programsUsedBinary          0.176565918  0.12162606        1.000000000</w:t>
+      </w:r>
+      <w:r>
+        <w:br w:type="textWrapping"/>
+      </w:r>
+      <w:r>
+        <w:rPr>
+          <w:rStyle w:val="VerbatimChar"/>
+        </w:rPr>
+        <w:t xml:space="preserve">## countServicesAfter          0.008843988 -0.12089088        0.399697758</w:t>
+      </w:r>
+      <w:r>
+        <w:br w:type="textWrapping"/>
+      </w:r>
+      <w:r>
+        <w:rPr>
+          <w:rStyle w:val="VerbatimChar"/>
+        </w:rPr>
+        <w:t xml:space="preserve">## countHelpDuring            -0.064414425  0.08368277        0.190637884</w:t>
+      </w:r>
+      <w:r>
+        <w:br w:type="textWrapping"/>
+      </w:r>
+      <w:r>
+        <w:rPr>
+          <w:rStyle w:val="VerbatimChar"/>
+        </w:rPr>
+        <w:t xml:space="preserve">## countHelpAfter              0.015207940 -0.01324726        0.129766581</w:t>
+      </w:r>
+      <w:r>
+        <w:br w:type="textWrapping"/>
+      </w:r>
+      <w:r>
+        <w:rPr>
+          <w:rStyle w:val="VerbatimChar"/>
+        </w:rPr>
+        <w:t xml:space="preserve">## educationHighest           -0.198321714  0.01026097        0.013304718</w:t>
+      </w:r>
+      <w:r>
+        <w:br w:type="textWrapping"/>
+      </w:r>
+      <w:r>
+        <w:rPr>
+          <w:rStyle w:val="VerbatimChar"/>
+        </w:rPr>
+        <w:t xml:space="preserve">## ageNow                     -0.236078363 -0.07361837        0.062939420</w:t>
+      </w:r>
+      <w:r>
+        <w:br w:type="textWrapping"/>
+      </w:r>
+      <w:r>
+        <w:rPr>
+          <w:rStyle w:val="VerbatimChar"/>
+        </w:rPr>
+        <w:t xml:space="preserve">## ageRelease                 -0.271761017 -0.04780903       -0.008848668</w:t>
+      </w:r>
+      <w:r>
+        <w:br w:type="textWrapping"/>
+      </w:r>
+      <w:r>
+        <w:rPr>
+          <w:rStyle w:val="VerbatimChar"/>
+        </w:rPr>
+        <w:t xml:space="preserve">## incarcerationTime          -0.111169386  0.27761285        0.018434171</w:t>
+      </w:r>
+      <w:r>
+        <w:br w:type="textWrapping"/>
+      </w:r>
+      <w:r>
+        <w:rPr>
+          <w:rStyle w:val="VerbatimChar"/>
+        </w:rPr>
+        <w:t xml:space="preserve">## timeReleased                0.102271985 -0.03908564        0.116335859</w:t>
+      </w:r>
+      <w:r>
+        <w:br w:type="textWrapping"/>
+      </w:r>
+      <w:r>
+        <w:rPr>
+          <w:rStyle w:val="VerbatimChar"/>
+        </w:rPr>
+        <w:t xml:space="preserve">## mspssScore                 -0.095002081  0.06512421        0.104654047</w:t>
+      </w:r>
+      <w:r>
+        <w:br w:type="textWrapping"/>
+      </w:r>
+      <w:r>
+        <w:rPr>
+          <w:rStyle w:val="VerbatimChar"/>
+        </w:rPr>
+        <w:t xml:space="preserve">## issScore                   -0.015165964  0.01204938        0.079196581</w:t>
+      </w:r>
+      <w:r>
+        <w:br w:type="textWrapping"/>
+      </w:r>
+      <w:r>
+        <w:rPr>
+          <w:rStyle w:val="VerbatimChar"/>
+        </w:rPr>
+        <w:t xml:space="preserve">## aceScore                    0.055259618  0.11663711        0.048335010</w:t>
+      </w:r>
+      <w:r>
+        <w:br w:type="textWrapping"/>
+      </w:r>
+      <w:r>
+        <w:rPr>
+          <w:rStyle w:val="VerbatimChar"/>
+        </w:rPr>
+        <w:t xml:space="preserve">## gritScore                   0.287890613  0.44536244        0.335290026</w:t>
+      </w:r>
+      <w:r>
+        <w:br w:type="textWrapping"/>
+      </w:r>
+      <w:r>
+        <w:rPr>
+          <w:rStyle w:val="VerbatimChar"/>
+        </w:rPr>
+        <w:t xml:space="preserve">##                     countServicesAfter countHelpDuring countHelpAfter</w:t>
+      </w:r>
+      <w:r>
+        <w:br w:type="textWrapping"/>
+      </w:r>
+      <w:r>
+        <w:rPr>
+          <w:rStyle w:val="VerbatimChar"/>
+        </w:rPr>
+        <w:t xml:space="preserve">## incomeLastYr              -0.147936545    -0.137097300    -0.03217192</w:t>
+      </w:r>
+      <w:r>
+        <w:br w:type="textWrapping"/>
+      </w:r>
+      <w:r>
+        <w:rPr>
+          <w:rStyle w:val="VerbatimChar"/>
+        </w:rPr>
+        <w:t xml:space="preserve">## incomeChange               0.132568796     0.054170940     0.13784267</w:t>
+      </w:r>
+      <w:r>
+        <w:br w:type="textWrapping"/>
+      </w:r>
+      <w:r>
+        <w:rPr>
+          <w:rStyle w:val="VerbatimChar"/>
+        </w:rPr>
+        <w:t xml:space="preserve">## povertyRatio              -0.179696014    -0.064580199    -0.05375359</w:t>
+      </w:r>
+      <w:r>
+        <w:br w:type="textWrapping"/>
+      </w:r>
+      <w:r>
+        <w:rPr>
+          <w:rStyle w:val="VerbatimChar"/>
+        </w:rPr>
+        <w:t xml:space="preserve">## managingFinancially        0.008843988    -0.064414425     0.01520794</w:t>
+      </w:r>
+      <w:r>
+        <w:br w:type="textWrapping"/>
+      </w:r>
+      <w:r>
+        <w:rPr>
+          <w:rStyle w:val="VerbatimChar"/>
+        </w:rPr>
+        <w:t xml:space="preserve">## savings                   -0.120890877     0.083682767    -0.01324726</w:t>
+      </w:r>
+      <w:r>
+        <w:br w:type="textWrapping"/>
+      </w:r>
+      <w:r>
+        <w:rPr>
+          <w:rStyle w:val="VerbatimChar"/>
+        </w:rPr>
+        <w:t xml:space="preserve">## programsUsedBinary         0.399697758     0.190637884     0.12976658</w:t>
+      </w:r>
+      <w:r>
+        <w:br w:type="textWrapping"/>
+      </w:r>
+      <w:r>
+        <w:rPr>
+          <w:rStyle w:val="VerbatimChar"/>
+        </w:rPr>
+        <w:t xml:space="preserve">## countServicesAfter         1.000000000     0.080303883     0.28444263</w:t>
+      </w:r>
+      <w:r>
+        <w:br w:type="textWrapping"/>
+      </w:r>
+      <w:r>
+        <w:rPr>
+          <w:rStyle w:val="VerbatimChar"/>
+        </w:rPr>
+        <w:t xml:space="preserve">## countHelpDuring            0.080303883     1.000000000     0.31637028</w:t>
+      </w:r>
+      <w:r>
+        <w:br w:type="textWrapping"/>
+      </w:r>
+      <w:r>
+        <w:rPr>
+          <w:rStyle w:val="VerbatimChar"/>
+        </w:rPr>
+        <w:t xml:space="preserve">## countHelpAfter             0.284442629     0.316370283     1.00000000</w:t>
+      </w:r>
+      <w:r>
+        <w:br w:type="textWrapping"/>
+      </w:r>
+      <w:r>
+        <w:rPr>
+          <w:rStyle w:val="VerbatimChar"/>
+        </w:rPr>
+        <w:t xml:space="preserve">## educationHighest          -0.027496294     0.069669772     0.12269556</w:t>
+      </w:r>
+      <w:r>
+        <w:br w:type="textWrapping"/>
+      </w:r>
+      <w:r>
+        <w:rPr>
+          <w:rStyle w:val="VerbatimChar"/>
+        </w:rPr>
+        <w:t xml:space="preserve">## ageNow                     0.028600170    -0.070744839     0.12001643</w:t>
+      </w:r>
+      <w:r>
+        <w:br w:type="textWrapping"/>
+      </w:r>
+      <w:r>
+        <w:rPr>
+          <w:rStyle w:val="VerbatimChar"/>
+        </w:rPr>
+        <w:t xml:space="preserve">## ageRelease                -0.097231840     0.008013068     0.06595764</w:t>
+      </w:r>
+      <w:r>
+        <w:br w:type="textWrapping"/>
+      </w:r>
+      <w:r>
+        <w:rPr>
+          <w:rStyle w:val="VerbatimChar"/>
+        </w:rPr>
+        <w:t xml:space="preserve">## incarcerationTime         -0.176209712     0.321056006     0.32682528</w:t>
+      </w:r>
+      <w:r>
+        <w:br w:type="textWrapping"/>
+      </w:r>
+      <w:r>
+        <w:rPr>
+          <w:rStyle w:val="VerbatimChar"/>
+        </w:rPr>
+        <w:t xml:space="preserve">## timeReleased               0.188573528    -0.120538742     0.06289637</w:t>
+      </w:r>
+      <w:r>
+        <w:br w:type="textWrapping"/>
+      </w:r>
+      <w:r>
+        <w:rPr>
+          <w:rStyle w:val="VerbatimChar"/>
+        </w:rPr>
+        <w:t xml:space="preserve">## mspssScore                -0.207464572    -0.183472721    -0.07934320</w:t>
+      </w:r>
+      <w:r>
+        <w:br w:type="textWrapping"/>
+      </w:r>
+      <w:r>
+        <w:rPr>
+          <w:rStyle w:val="VerbatimChar"/>
+        </w:rPr>
+        <w:t xml:space="preserve">## issScore                  -0.373947787    -0.110734804    -0.03954003</w:t>
+      </w:r>
+      <w:r>
+        <w:br w:type="textWrapping"/>
+      </w:r>
+      <w:r>
+        <w:rPr>
+          <w:rStyle w:val="VerbatimChar"/>
+        </w:rPr>
+        <w:t xml:space="preserve">## aceScore                  -0.094632927    -0.066643726    -0.28117239</w:t>
+      </w:r>
+      <w:r>
+        <w:br w:type="textWrapping"/>
+      </w:r>
+      <w:r>
+        <w:rPr>
+          <w:rStyle w:val="VerbatimChar"/>
+        </w:rPr>
+        <w:t xml:space="preserve">## gritScore                 -0.094451613    -0.117754040    -0.08905944</w:t>
+      </w:r>
+      <w:r>
+        <w:br w:type="textWrapping"/>
+      </w:r>
+      <w:r>
+        <w:rPr>
+          <w:rStyle w:val="VerbatimChar"/>
+        </w:rPr>
+        <w:t xml:space="preserve">##                     educationHighest      ageNow   ageRelease</w:t>
+      </w:r>
+      <w:r>
+        <w:br w:type="textWrapping"/>
+      </w:r>
+      <w:r>
+        <w:rPr>
+          <w:rStyle w:val="VerbatimChar"/>
+        </w:rPr>
+        <w:t xml:space="preserve">## incomeLastYr              0.31339939 -0.09861404 -0.237863865</w:t>
+      </w:r>
+      <w:r>
+        <w:br w:type="textWrapping"/>
+      </w:r>
+      <w:r>
+        <w:rPr>
+          <w:rStyle w:val="VerbatimChar"/>
+        </w:rPr>
+        <w:t xml:space="preserve">## incomeChange              0.30114605 -0.06292118 -0.352335259</w:t>
+      </w:r>
+      <w:r>
+        <w:br w:type="textWrapping"/>
+      </w:r>
+      <w:r>
+        <w:rPr>
+          <w:rStyle w:val="VerbatimChar"/>
+        </w:rPr>
+        <w:t xml:space="preserve">## povertyRatio              0.42784960  0.04690360 -0.072096878</w:t>
+      </w:r>
+      <w:r>
+        <w:br w:type="textWrapping"/>
+      </w:r>
+      <w:r>
+        <w:rPr>
+          <w:rStyle w:val="VerbatimChar"/>
+        </w:rPr>
+        <w:t xml:space="preserve">## managingFinancially      -0.19832171 -0.23607836 -0.271761017</w:t>
+      </w:r>
+      <w:r>
+        <w:br w:type="textWrapping"/>
+      </w:r>
+      <w:r>
+        <w:rPr>
+          <w:rStyle w:val="VerbatimChar"/>
+        </w:rPr>
+        <w:t xml:space="preserve">## savings                   0.01026097 -0.07361837 -0.047809031</w:t>
+      </w:r>
+      <w:r>
+        <w:br w:type="textWrapping"/>
+      </w:r>
+      <w:r>
+        <w:rPr>
+          <w:rStyle w:val="VerbatimChar"/>
+        </w:rPr>
+        <w:t xml:space="preserve">## programsUsedBinary        0.01330472  0.06293942 -0.008848668</w:t>
+      </w:r>
+      <w:r>
+        <w:br w:type="textWrapping"/>
+      </w:r>
+      <w:r>
+        <w:rPr>
+          <w:rStyle w:val="VerbatimChar"/>
+        </w:rPr>
+        <w:t xml:space="preserve">## countServicesAfter       -0.02749629  0.02860017 -0.097231840</w:t>
+      </w:r>
+      <w:r>
+        <w:br w:type="textWrapping"/>
+      </w:r>
+      <w:r>
+        <w:rPr>
+          <w:rStyle w:val="VerbatimChar"/>
+        </w:rPr>
+        <w:t xml:space="preserve">## countHelpDuring           0.06966977 -0.07074484  0.008013068</w:t>
+      </w:r>
+      <w:r>
+        <w:br w:type="textWrapping"/>
+      </w:r>
+      <w:r>
+        <w:rPr>
+          <w:rStyle w:val="VerbatimChar"/>
+        </w:rPr>
+        <w:t xml:space="preserve">## countHelpAfter            0.12269556  0.12001643  0.065957645</w:t>
+      </w:r>
+      <w:r>
+        <w:br w:type="textWrapping"/>
+      </w:r>
+      <w:r>
+        <w:rPr>
+          <w:rStyle w:val="VerbatimChar"/>
+        </w:rPr>
+        <w:t xml:space="preserve">## educationHighest          1.00000000  0.27669591  0.063456462</w:t>
+      </w:r>
+      <w:r>
+        <w:br w:type="textWrapping"/>
+      </w:r>
+      <w:r>
+        <w:rPr>
+          <w:rStyle w:val="VerbatimChar"/>
+        </w:rPr>
+        <w:t xml:space="preserve">## ageNow                    0.27669591  1.00000000  0.819674978</w:t>
+      </w:r>
+      <w:r>
+        <w:br w:type="textWrapping"/>
+      </w:r>
+      <w:r>
+        <w:rPr>
+          <w:rStyle w:val="VerbatimChar"/>
+        </w:rPr>
+        <w:t xml:space="preserve">## ageRelease                0.06345646  0.81967498  1.000000000</w:t>
+      </w:r>
+      <w:r>
+        <w:br w:type="textWrapping"/>
+      </w:r>
+      <w:r>
+        <w:rPr>
+          <w:rStyle w:val="VerbatimChar"/>
+        </w:rPr>
+        <w:t xml:space="preserve">## incarcerationTime        -0.09093208  0.16732816  0.381308349</w:t>
+      </w:r>
+      <w:r>
+        <w:br w:type="textWrapping"/>
+      </w:r>
+      <w:r>
+        <w:rPr>
+          <w:rStyle w:val="VerbatimChar"/>
+        </w:rPr>
+        <w:t xml:space="preserve">## timeReleased              0.33930490  0.13140627 -0.460151225</w:t>
+      </w:r>
+      <w:r>
+        <w:br w:type="textWrapping"/>
+      </w:r>
+      <w:r>
+        <w:rPr>
+          <w:rStyle w:val="VerbatimChar"/>
+        </w:rPr>
+        <w:t xml:space="preserve">## mspssScore                0.05963715  0.13361740  0.278684650</w:t>
+      </w:r>
+      <w:r>
+        <w:br w:type="textWrapping"/>
+      </w:r>
+      <w:r>
+        <w:rPr>
+          <w:rStyle w:val="VerbatimChar"/>
+        </w:rPr>
+        <w:t xml:space="preserve">## issScore                 -0.16398329  0.23195723  0.474736479</w:t>
+      </w:r>
+      <w:r>
+        <w:br w:type="textWrapping"/>
+      </w:r>
+      <w:r>
+        <w:rPr>
+          <w:rStyle w:val="VerbatimChar"/>
+        </w:rPr>
+        <w:t xml:space="preserve">## aceScore                  0.03506102  0.21313743  0.277311135</w:t>
+      </w:r>
+      <w:r>
+        <w:br w:type="textWrapping"/>
+      </w:r>
+      <w:r>
+        <w:rPr>
+          <w:rStyle w:val="VerbatimChar"/>
+        </w:rPr>
+        <w:t xml:space="preserve">## gritScore                 0.16157098  0.07864486 -0.036740293</w:t>
+      </w:r>
+      <w:r>
+        <w:br w:type="textWrapping"/>
+      </w:r>
+      <w:r>
+        <w:rPr>
+          <w:rStyle w:val="VerbatimChar"/>
+        </w:rPr>
+        <w:t xml:space="preserve">##                     incarcerationTime timeReleased  mspssScore    issScore</w:t>
+      </w:r>
+      <w:r>
+        <w:br w:type="textWrapping"/>
+      </w:r>
+      <w:r>
+        <w:rPr>
+          <w:rStyle w:val="VerbatimChar"/>
+        </w:rPr>
+        <w:t xml:space="preserve">## incomeLastYr              -0.09891458   0.25985930  0.05464628 -0.14899162</w:t>
+      </w:r>
+      <w:r>
+        <w:br w:type="textWrapping"/>
+      </w:r>
+      <w:r>
+        <w:rPr>
+          <w:rStyle w:val="VerbatimChar"/>
+        </w:rPr>
+        <w:t xml:space="preserve">## incomeChange              -0.12556572   0.53211785  0.02768492 -0.27682815</w:t>
+      </w:r>
+      <w:r>
+        <w:br w:type="textWrapping"/>
+      </w:r>
+      <w:r>
+        <w:rPr>
+          <w:rStyle w:val="VerbatimChar"/>
+        </w:rPr>
+        <w:t xml:space="preserve">## povertyRatio              -0.06405771   0.19805433  0.02613781 -0.15198710</w:t>
+      </w:r>
+      <w:r>
+        <w:br w:type="textWrapping"/>
+      </w:r>
+      <w:r>
+        <w:rPr>
+          <w:rStyle w:val="VerbatimChar"/>
+        </w:rPr>
+        <w:t xml:space="preserve">## managingFinancially       -0.11116939   0.10227198 -0.09500208 -0.01516596</w:t>
+      </w:r>
+      <w:r>
+        <w:br w:type="textWrapping"/>
+      </w:r>
+      <w:r>
+        <w:rPr>
+          <w:rStyle w:val="VerbatimChar"/>
+        </w:rPr>
+        <w:t xml:space="preserve">## savings                    0.27761285  -0.03908564  0.06512421  0.01204938</w:t>
+      </w:r>
+      <w:r>
+        <w:br w:type="textWrapping"/>
+      </w:r>
+      <w:r>
+        <w:rPr>
+          <w:rStyle w:val="VerbatimChar"/>
+        </w:rPr>
+        <w:t xml:space="preserve">## programsUsedBinary         0.01843417   0.11633586  0.10465405  0.07919658</w:t>
+      </w:r>
+      <w:r>
+        <w:br w:type="textWrapping"/>
+      </w:r>
+      <w:r>
+        <w:rPr>
+          <w:rStyle w:val="VerbatimChar"/>
+        </w:rPr>
+        <w:t xml:space="preserve">## countServicesAfter        -0.17620971   0.18857353 -0.20746457 -0.37394779</w:t>
+      </w:r>
+      <w:r>
+        <w:br w:type="textWrapping"/>
+      </w:r>
+      <w:r>
+        <w:rPr>
+          <w:rStyle w:val="VerbatimChar"/>
+        </w:rPr>
+        <w:t xml:space="preserve">## countHelpDuring            0.32105601  -0.12053874 -0.18347272 -0.11073480</w:t>
+      </w:r>
+      <w:r>
+        <w:br w:type="textWrapping"/>
+      </w:r>
+      <w:r>
+        <w:rPr>
+          <w:rStyle w:val="VerbatimChar"/>
+        </w:rPr>
+        <w:t xml:space="preserve">## countHelpAfter             0.32682528   0.06289637 -0.07934320 -0.03954003</w:t>
+      </w:r>
+      <w:r>
+        <w:br w:type="textWrapping"/>
+      </w:r>
+      <w:r>
+        <w:rPr>
+          <w:rStyle w:val="VerbatimChar"/>
+        </w:rPr>
+        <w:t xml:space="preserve">## educationHighest          -0.09093208   0.33930490  0.05963715 -0.16398329</w:t>
+      </w:r>
+      <w:r>
+        <w:br w:type="textWrapping"/>
+      </w:r>
+      <w:r>
+        <w:rPr>
+          <w:rStyle w:val="VerbatimChar"/>
+        </w:rPr>
+        <w:t xml:space="preserve">## ageNow                     0.16732816   0.13140627  0.13361740  0.23195723</w:t>
+      </w:r>
+      <w:r>
+        <w:br w:type="textWrapping"/>
+      </w:r>
+      <w:r>
+        <w:rPr>
+          <w:rStyle w:val="VerbatimChar"/>
+        </w:rPr>
+        <w:t xml:space="preserve">## ageRelease                 0.38130835  -0.46015122  0.27868465  0.47473648</w:t>
+      </w:r>
+      <w:r>
+        <w:br w:type="textWrapping"/>
+      </w:r>
+      <w:r>
+        <w:rPr>
+          <w:rStyle w:val="VerbatimChar"/>
+        </w:rPr>
+        <w:t xml:space="preserve">## incarcerationTime          1.00000000  -0.42252056 -0.05209584  0.26972259</w:t>
+      </w:r>
+      <w:r>
+        <w:br w:type="textWrapping"/>
+      </w:r>
+      <w:r>
+        <w:rPr>
+          <w:rStyle w:val="VerbatimChar"/>
+        </w:rPr>
+        <w:t xml:space="preserve">## timeReleased              -0.42252056   1.00000000 -0.26202389 -0.44993734</w:t>
+      </w:r>
+      <w:r>
+        <w:br w:type="textWrapping"/>
+      </w:r>
+      <w:r>
+        <w:rPr>
+          <w:rStyle w:val="VerbatimChar"/>
+        </w:rPr>
+        <w:t xml:space="preserve">## mspssScore                -0.05209584  -0.26202389  1.00000000  0.76878108</w:t>
+      </w:r>
+      <w:r>
+        <w:br w:type="textWrapping"/>
+      </w:r>
+      <w:r>
+        <w:rPr>
+          <w:rStyle w:val="VerbatimChar"/>
+        </w:rPr>
+        <w:t xml:space="preserve">## issScore                   0.26972259  -0.44993734  0.76878108  1.00000000</w:t>
+      </w:r>
+      <w:r>
+        <w:br w:type="textWrapping"/>
+      </w:r>
+      <w:r>
+        <w:rPr>
+          <w:rStyle w:val="VerbatimChar"/>
+        </w:rPr>
+        <w:t xml:space="preserve">## aceScore                   0.09371584  -0.11032828  0.14390670  0.25948482</w:t>
+      </w:r>
+      <w:r>
+        <w:br w:type="textWrapping"/>
+      </w:r>
+      <w:r>
+        <w:rPr>
+          <w:rStyle w:val="VerbatimChar"/>
+        </w:rPr>
+        <w:t xml:space="preserve">## gritScore                  0.19083282   0.20551186  0.11307249  0.17331852</w:t>
+      </w:r>
+      <w:r>
+        <w:br w:type="textWrapping"/>
+      </w:r>
+      <w:r>
+        <w:rPr>
+          <w:rStyle w:val="VerbatimChar"/>
+        </w:rPr>
+        <w:t xml:space="preserve">##                        aceScore   gritScore</w:t>
+      </w:r>
+      <w:r>
+        <w:br w:type="textWrapping"/>
+      </w:r>
+      <w:r>
+        <w:rPr>
+          <w:rStyle w:val="VerbatimChar"/>
+        </w:rPr>
+        <w:t xml:space="preserve">## incomeLastYr         0.12692185  0.04919301</w:t>
+      </w:r>
+      <w:r>
+        <w:br w:type="textWrapping"/>
+      </w:r>
+      <w:r>
+        <w:rPr>
+          <w:rStyle w:val="VerbatimChar"/>
+        </w:rPr>
+        <w:t xml:space="preserve">## incomeChange        -0.14102817  0.04883117</w:t>
+      </w:r>
+      <w:r>
+        <w:br w:type="textWrapping"/>
+      </w:r>
+      <w:r>
+        <w:rPr>
+          <w:rStyle w:val="VerbatimChar"/>
+        </w:rPr>
+        <w:t xml:space="preserve">## povertyRatio         0.18582176  0.05971638</w:t>
+      </w:r>
+      <w:r>
+        <w:br w:type="textWrapping"/>
+      </w:r>
+      <w:r>
+        <w:rPr>
+          <w:rStyle w:val="VerbatimChar"/>
+        </w:rPr>
+        <w:t xml:space="preserve">## managingFinancially  0.05525962  0.28789061</w:t>
+      </w:r>
+      <w:r>
+        <w:br w:type="textWrapping"/>
+      </w:r>
+      <w:r>
+        <w:rPr>
+          <w:rStyle w:val="VerbatimChar"/>
+        </w:rPr>
+        <w:t xml:space="preserve">## savings              0.11663711  0.44536244</w:t>
+      </w:r>
+      <w:r>
+        <w:br w:type="textWrapping"/>
+      </w:r>
+      <w:r>
+        <w:rPr>
+          <w:rStyle w:val="VerbatimChar"/>
+        </w:rPr>
+        <w:t xml:space="preserve">## programsUsedBinary   0.04833501  0.33529003</w:t>
+      </w:r>
+      <w:r>
+        <w:br w:type="textWrapping"/>
+      </w:r>
+      <w:r>
+        <w:rPr>
+          <w:rStyle w:val="VerbatimChar"/>
+        </w:rPr>
+        <w:t xml:space="preserve">## countServicesAfter  -0.09463293 -0.09445161</w:t>
+      </w:r>
+      <w:r>
+        <w:br w:type="textWrapping"/>
+      </w:r>
+      <w:r>
+        <w:rPr>
+          <w:rStyle w:val="VerbatimChar"/>
+        </w:rPr>
+        <w:t xml:space="preserve">## countHelpDuring     -0.06664373 -0.11775404</w:t>
+      </w:r>
+      <w:r>
+        <w:br w:type="textWrapping"/>
+      </w:r>
+      <w:r>
+        <w:rPr>
+          <w:rStyle w:val="VerbatimChar"/>
+        </w:rPr>
+        <w:t xml:space="preserve">## countHelpAfter      -0.28117239 -0.08905944</w:t>
+      </w:r>
+      <w:r>
+        <w:br w:type="textWrapping"/>
+      </w:r>
+      <w:r>
+        <w:rPr>
+          <w:rStyle w:val="VerbatimChar"/>
+        </w:rPr>
+        <w:t xml:space="preserve">## educationHighest     0.03506102  0.16157098</w:t>
+      </w:r>
+      <w:r>
+        <w:br w:type="textWrapping"/>
+      </w:r>
+      <w:r>
+        <w:rPr>
+          <w:rStyle w:val="VerbatimChar"/>
+        </w:rPr>
+        <w:t xml:space="preserve">## ageNow               0.21313743  0.07864486</w:t>
+      </w:r>
+      <w:r>
+        <w:br w:type="textWrapping"/>
+      </w:r>
+      <w:r>
+        <w:rPr>
+          <w:rStyle w:val="VerbatimChar"/>
+        </w:rPr>
+        <w:t xml:space="preserve">## ageRelease           0.27731114 -0.03674029</w:t>
+      </w:r>
+      <w:r>
+        <w:br w:type="textWrapping"/>
+      </w:r>
+      <w:r>
+        <w:rPr>
+          <w:rStyle w:val="VerbatimChar"/>
+        </w:rPr>
+        <w:t xml:space="preserve">## incarcerationTime    0.09371584  0.19083282</w:t>
+      </w:r>
+      <w:r>
+        <w:br w:type="textWrapping"/>
+      </w:r>
+      <w:r>
+        <w:rPr>
+          <w:rStyle w:val="VerbatimChar"/>
+        </w:rPr>
+        <w:t xml:space="preserve">## timeReleased        -0.11032828  0.20551186</w:t>
+      </w:r>
+      <w:r>
+        <w:br w:type="textWrapping"/>
+      </w:r>
+      <w:r>
+        <w:rPr>
+          <w:rStyle w:val="VerbatimChar"/>
+        </w:rPr>
+        <w:t xml:space="preserve">## mspssScore           0.14390670  0.11307249</w:t>
+      </w:r>
+      <w:r>
+        <w:br w:type="textWrapping"/>
+      </w:r>
+      <w:r>
+        <w:rPr>
+          <w:rStyle w:val="VerbatimChar"/>
+        </w:rPr>
+        <w:t xml:space="preserve">## issScore             0.25948482  0.17331852</w:t>
+      </w:r>
+      <w:r>
+        <w:br w:type="textWrapping"/>
+      </w:r>
+      <w:r>
+        <w:rPr>
+          <w:rStyle w:val="VerbatimChar"/>
+        </w:rPr>
+        <w:t xml:space="preserve">## aceScore             1.00000000  0.11183451</w:t>
+      </w:r>
+      <w:r>
+        <w:br w:type="textWrapping"/>
+      </w:r>
+      <w:r>
+        <w:rPr>
+          <w:rStyle w:val="VerbatimChar"/>
+        </w:rPr>
+        <w:t xml:space="preserve">## gritScore            0.11183451  1.00000000</w:t>
+      </w:r>
+    </w:p>
+    <w:p>
+      <w:pPr>
+        <w:pStyle w:val="SourceCode"/>
+      </w:pPr>
+      <w:r>
+        <w:rPr>
+          <w:rStyle w:val="KeywordTok"/>
+        </w:rPr>
+        <w:t xml:space="preserve">print</w:t>
+      </w:r>
+      <w:r>
+        <w:rPr>
+          <w:rStyle w:val="NormalTok"/>
+        </w:rPr>
+        <w:t xml:space="preserve">(</w:t>
+      </w:r>
+      <w:r>
+        <w:rPr>
+          <w:rStyle w:val="StringTok"/>
+        </w:rPr>
+        <w:t xml:space="preserve">"Calculate correlations using `rcorr` function."</w:t>
+      </w:r>
+      <w:r>
+        <w:rPr>
+          <w:rStyle w:val="NormalTok"/>
+        </w:rPr>
+        <w:t xml:space="preserve">)</w:t>
+      </w:r>
+    </w:p>
+    <w:p>
+      <w:pPr>
+        <w:pStyle w:val="SourceCode"/>
+      </w:pPr>
+      <w:r>
+        <w:rPr>
+          <w:rStyle w:val="VerbatimChar"/>
+        </w:rPr>
+        <w:t xml:space="preserve">## [1] "Calculate correlations using `rcorr` function."</w:t>
+      </w:r>
+    </w:p>
+    <w:p>
+      <w:pPr>
+        <w:pStyle w:val="SourceCode"/>
+      </w:pPr>
+      <w:r>
+        <w:rPr>
+          <w:rStyle w:val="NormalTok"/>
+        </w:rPr>
+        <w:t xml:space="preserve">correlation02 &lt;-</w:t>
       </w:r>
       <w:r>
         <w:rPr>
@@ -20934,7 +22089,7 @@
         <w:rPr>
           <w:rStyle w:val="NormalTok"/>
         </w:rPr>
-        <w:t xml:space="preserve">correlation</w:t>
+        <w:t xml:space="preserve">correlation02</w:t>
       </w:r>
     </w:p>
     <w:p>

</xml_diff>